<commit_message>
table update for new len data
</commit_message>
<xml_diff>
--- a/doc/tables.docx
+++ b/doc/tables.docx
@@ -37,11 +37,7 @@
             </w:tcBorders>
             <w:vAlign w:val="bottom"/>
           </w:tcPr>
-          <w:p>
-            <w:pPr>
-              <w:pStyle w:val="Compact"/>
-            </w:pPr>
-          </w:p>
+          <w:p/>
         </w:tc>
         <w:tc>
           <w:tcPr>
@@ -275,11 +271,7 @@
       </w:tr>
       <w:tr>
         <w:tc>
-          <w:p>
-            <w:pPr>
-              <w:pStyle w:val="Compact"/>
-            </w:pPr>
-          </w:p>
+          <w:p/>
         </w:tc>
         <w:tc>
           <w:p>
@@ -339,11 +331,7 @@
       </w:tr>
       <w:tr>
         <w:tc>
-          <w:p>
-            <w:pPr>
-              <w:pStyle w:val="Compact"/>
-            </w:pPr>
-          </w:p>
+          <w:p/>
         </w:tc>
         <w:tc>
           <w:p>
@@ -471,11 +459,7 @@
       </w:tr>
       <w:tr>
         <w:tc>
-          <w:p>
-            <w:pPr>
-              <w:pStyle w:val="Compact"/>
-            </w:pPr>
-          </w:p>
+          <w:p/>
         </w:tc>
         <w:tc>
           <w:p>
@@ -535,11 +519,7 @@
       </w:tr>
       <w:tr>
         <w:tc>
-          <w:p>
-            <w:pPr>
-              <w:pStyle w:val="Compact"/>
-            </w:pPr>
-          </w:p>
+          <w:p/>
         </w:tc>
         <w:tc>
           <w:p>
@@ -642,7 +622,7 @@
       <w:tr>
         <w:trPr>
           <w:cantSplit/>
-          <w:trHeight w:val="461"/>
+          <w:trHeight w:val="460"/>
         </w:trPr>
         <w:tc>
           <w:tcPr>
@@ -650,6 +630,7 @@
               <w:bottom w:val="single" w:sz="8" w:space="0" w:color="000000"/>
               <w:top w:val="single" w:sz="8" w:space="0" w:color="000000"/>
             </w:tcBorders>
+            <w:shd w:val="clear" w:color="auto" w:fill="FFFFFF"/>
             <w:tcMar>
               <w:top w:w="0" w:type="dxa"/>
               <w:bottom w:w="0" w:type="dxa"/>
@@ -664,12 +645,12 @@
               <w:spacing w:after="80" w:before="80"/>
               <w:ind w:firstLine="0" w:left="80" w:right="80"/>
             </w:pPr>
-            <w:r>
-              <w:rPr>
-                <w:rFonts w:ascii="Times" w:hAnsi="Times" w:cs="Times"/>
-                <w:sz w:val="24"/>
-                <w:szCs w:val="24"/>
-                <w:color w:val="000000"/>
+            <w:r xmlns:w="http://schemas.openxmlformats.org/wordprocessingml/2006/main" xmlns:wp="http://schemas.openxmlformats.org/drawingml/2006/wordprocessingDrawing" xmlns:r="http://schemas.openxmlformats.org/officeDocument/2006/relationships" xmlns:w14="http://schemas.microsoft.com/office/word/2010/wordml">
+              <w:rPr>
+                <w:rFonts w:ascii="Times" w:hAnsi="Times" w:eastAsia="Times" w:cs="Times"/>
+                <w:sz w:val="24"/>
+                <w:szCs w:val="24"/>
+                <w:color w:val="111111"/>
               </w:rPr>
               <w:t xml:space="preserve"/>
             </w:r>
@@ -681,6 +662,7 @@
               <w:bottom w:val="single" w:sz="8" w:space="0" w:color="000000"/>
               <w:top w:val="single" w:sz="8" w:space="0" w:color="000000"/>
             </w:tcBorders>
+            <w:shd w:val="clear" w:color="auto" w:fill="FFFFFF"/>
             <w:tcMar>
               <w:top w:w="0" w:type="dxa"/>
               <w:bottom w:w="0" w:type="dxa"/>
@@ -695,12 +677,12 @@
               <w:spacing w:after="80" w:before="80"/>
               <w:ind w:firstLine="0" w:left="80" w:right="80"/>
             </w:pPr>
-            <w:r>
-              <w:rPr>
-                <w:rFonts w:ascii="Times" w:hAnsi="Times" w:cs="Times"/>
-                <w:sz w:val="24"/>
-                <w:szCs w:val="24"/>
-                <w:color w:val="000000"/>
+            <w:r xmlns:w="http://schemas.openxmlformats.org/wordprocessingml/2006/main" xmlns:wp="http://schemas.openxmlformats.org/drawingml/2006/wordprocessingDrawing" xmlns:r="http://schemas.openxmlformats.org/officeDocument/2006/relationships" xmlns:w14="http://schemas.microsoft.com/office/word/2010/wordml">
+              <w:rPr>
+                <w:rFonts w:ascii="Times" w:hAnsi="Times" w:eastAsia="Times" w:cs="Times"/>
+                <w:sz w:val="24"/>
+                <w:szCs w:val="24"/>
+                <w:color w:val="111111"/>
               </w:rPr>
               <w:t xml:space="preserve">By year</w:t>
             </w:r>
@@ -712,6 +694,7 @@
               <w:bottom w:val="single" w:sz="8" w:space="0" w:color="000000"/>
               <w:top w:val="single" w:sz="8" w:space="0" w:color="000000"/>
             </w:tcBorders>
+            <w:shd w:val="clear" w:color="auto" w:fill="FFFFFF"/>
             <w:tcMar>
               <w:top w:w="0" w:type="dxa"/>
               <w:bottom w:w="0" w:type="dxa"/>
@@ -726,12 +709,12 @@
               <w:spacing w:after="80" w:before="80"/>
               <w:ind w:firstLine="0" w:left="80" w:right="80"/>
             </w:pPr>
-            <w:r>
-              <w:rPr>
-                <w:rFonts w:ascii="Times" w:hAnsi="Times" w:cs="Times"/>
-                <w:sz w:val="24"/>
-                <w:szCs w:val="24"/>
-                <w:color w:val="000000"/>
+            <w:r xmlns:w="http://schemas.openxmlformats.org/wordprocessingml/2006/main" xmlns:wp="http://schemas.openxmlformats.org/drawingml/2006/wordprocessingDrawing" xmlns:r="http://schemas.openxmlformats.org/officeDocument/2006/relationships" xmlns:w14="http://schemas.microsoft.com/office/word/2010/wordml">
+              <w:rPr>
+                <w:rFonts w:ascii="Times" w:hAnsi="Times" w:eastAsia="Times" w:cs="Times"/>
+                <w:sz w:val="24"/>
+                <w:szCs w:val="24"/>
+                <w:color w:val="111111"/>
               </w:rPr>
               <w:t xml:space="preserve">By year (no 2016)</w:t>
             </w:r>
@@ -743,6 +726,7 @@
               <w:bottom w:val="single" w:sz="8" w:space="0" w:color="000000"/>
               <w:top w:val="single" w:sz="8" w:space="0" w:color="000000"/>
             </w:tcBorders>
+            <w:shd w:val="clear" w:color="auto" w:fill="FFFFFF"/>
             <w:tcMar>
               <w:top w:w="0" w:type="dxa"/>
               <w:bottom w:w="0" w:type="dxa"/>
@@ -757,12 +741,12 @@
               <w:spacing w:after="80" w:before="80"/>
               <w:ind w:firstLine="0" w:left="80" w:right="80"/>
             </w:pPr>
-            <w:r>
-              <w:rPr>
-                <w:rFonts w:ascii="Times" w:hAnsi="Times" w:cs="Times"/>
-                <w:sz w:val="24"/>
-                <w:szCs w:val="24"/>
-                <w:color w:val="000000"/>
+            <w:r xmlns:w="http://schemas.openxmlformats.org/wordprocessingml/2006/main" xmlns:wp="http://schemas.openxmlformats.org/drawingml/2006/wordprocessingDrawing" xmlns:r="http://schemas.openxmlformats.org/officeDocument/2006/relationships" xmlns:w14="http://schemas.microsoft.com/office/word/2010/wordml">
+              <w:rPr>
+                <w:rFonts w:ascii="Times" w:hAnsi="Times" w:eastAsia="Times" w:cs="Times"/>
+                <w:sz w:val="24"/>
+                <w:szCs w:val="24"/>
+                <w:color w:val="111111"/>
               </w:rPr>
               <w:t xml:space="preserve">By month</w:t>
             </w:r>
@@ -774,6 +758,7 @@
               <w:bottom w:val="single" w:sz="8" w:space="0" w:color="000000"/>
               <w:top w:val="single" w:sz="8" w:space="0" w:color="000000"/>
             </w:tcBorders>
+            <w:shd w:val="clear" w:color="auto" w:fill="FFFFFF"/>
             <w:tcMar>
               <w:top w:w="0" w:type="dxa"/>
               <w:bottom w:w="0" w:type="dxa"/>
@@ -788,12 +773,12 @@
               <w:spacing w:after="80" w:before="80"/>
               <w:ind w:firstLine="0" w:left="80" w:right="80"/>
             </w:pPr>
-            <w:r>
-              <w:rPr>
-                <w:rFonts w:ascii="Times" w:hAnsi="Times" w:cs="Times"/>
-                <w:sz w:val="24"/>
-                <w:szCs w:val="24"/>
-                <w:color w:val="000000"/>
+            <w:r xmlns:w="http://schemas.openxmlformats.org/wordprocessingml/2006/main" xmlns:wp="http://schemas.openxmlformats.org/drawingml/2006/wordprocessingDrawing" xmlns:r="http://schemas.openxmlformats.org/officeDocument/2006/relationships" xmlns:w14="http://schemas.microsoft.com/office/word/2010/wordml">
+              <w:rPr>
+                <w:rFonts w:ascii="Times" w:hAnsi="Times" w:eastAsia="Times" w:cs="Times"/>
+                <w:sz w:val="24"/>
+                <w:szCs w:val="24"/>
+                <w:color w:val="111111"/>
               </w:rPr>
               <w:t xml:space="preserve">By month (no 2016)</w:t>
             </w:r>
@@ -810,6 +795,7 @@
             <w:tcBorders>
               <w:top w:val="single" w:sz="8" w:space="0" w:color="000000"/>
             </w:tcBorders>
+            <w:shd w:val="clear" w:color="auto" w:fill="FFFFFF"/>
             <w:tcMar>
               <w:top w:w="0" w:type="dxa"/>
               <w:bottom w:w="0" w:type="dxa"/>
@@ -824,12 +810,12 @@
               <w:spacing w:after="80" w:before="80"/>
               <w:ind w:firstLine="0" w:left="80" w:right="80"/>
             </w:pPr>
-            <w:r>
-              <w:rPr>
-                <w:rFonts w:ascii="Times" w:hAnsi="Times" w:cs="Times"/>
-                <w:sz w:val="24"/>
-                <w:szCs w:val="24"/>
-                <w:color w:val="000000"/>
+            <w:r xmlns:w="http://schemas.openxmlformats.org/wordprocessingml/2006/main" xmlns:wp="http://schemas.openxmlformats.org/drawingml/2006/wordprocessingDrawing" xmlns:r="http://schemas.openxmlformats.org/officeDocument/2006/relationships" xmlns:w14="http://schemas.microsoft.com/office/word/2010/wordml">
+              <w:rPr>
+                <w:rFonts w:ascii="Times" w:hAnsi="Times" w:eastAsia="Times" w:cs="Times"/>
+                <w:sz w:val="24"/>
+                <w:szCs w:val="24"/>
+                <w:color w:val="111111"/>
               </w:rPr>
               <w:t xml:space="preserve">Constant</w:t>
             </w:r>
@@ -840,26 +826,27 @@
             <w:tcBorders>
               <w:top w:val="single" w:sz="8" w:space="0" w:color="000000"/>
             </w:tcBorders>
-            <w:tcMar>
-              <w:top w:w="0" w:type="dxa"/>
-              <w:bottom w:w="0" w:type="dxa"/>
-              <w:left w:w="0" w:type="dxa"/>
-              <w:right w:w="0" w:type="dxa"/>
-            </w:tcMar>
-            <w:vAlign w:val="top"/>
-          </w:tcPr>
-          <w:p>
-            <w:pPr>
-              <w:jc w:val="right"/>
-              <w:spacing w:after="80" w:before="80"/>
-              <w:ind w:firstLine="0" w:left="80" w:right="80"/>
-            </w:pPr>
-            <w:r>
-              <w:rPr>
-                <w:rFonts w:ascii="Times" w:hAnsi="Times" w:cs="Times"/>
-                <w:sz w:val="24"/>
-                <w:szCs w:val="24"/>
-                <w:color w:val="000000"/>
+            <w:shd w:val="clear" w:color="auto" w:fill="FFFFFF"/>
+            <w:tcMar>
+              <w:top w:w="0" w:type="dxa"/>
+              <w:bottom w:w="0" w:type="dxa"/>
+              <w:left w:w="0" w:type="dxa"/>
+              <w:right w:w="0" w:type="dxa"/>
+            </w:tcMar>
+            <w:vAlign w:val="top"/>
+          </w:tcPr>
+          <w:p>
+            <w:pPr>
+              <w:jc w:val="right"/>
+              <w:spacing w:after="80" w:before="80"/>
+              <w:ind w:firstLine="0" w:left="80" w:right="80"/>
+            </w:pPr>
+            <w:r xmlns:w="http://schemas.openxmlformats.org/wordprocessingml/2006/main" xmlns:wp="http://schemas.openxmlformats.org/drawingml/2006/wordprocessingDrawing" xmlns:r="http://schemas.openxmlformats.org/officeDocument/2006/relationships" xmlns:w14="http://schemas.microsoft.com/office/word/2010/wordml">
+              <w:rPr>
+                <w:rFonts w:ascii="Times" w:hAnsi="Times" w:eastAsia="Times" w:cs="Times"/>
+                <w:sz w:val="24"/>
+                <w:szCs w:val="24"/>
+                <w:color w:val="111111"/>
               </w:rPr>
               <w:t xml:space="preserve">41.37 ***</w:t>
             </w:r>
@@ -870,26 +857,27 @@
             <w:tcBorders>
               <w:top w:val="single" w:sz="8" w:space="0" w:color="000000"/>
             </w:tcBorders>
-            <w:tcMar>
-              <w:top w:w="0" w:type="dxa"/>
-              <w:bottom w:w="0" w:type="dxa"/>
-              <w:left w:w="0" w:type="dxa"/>
-              <w:right w:w="0" w:type="dxa"/>
-            </w:tcMar>
-            <w:vAlign w:val="top"/>
-          </w:tcPr>
-          <w:p>
-            <w:pPr>
-              <w:jc w:val="right"/>
-              <w:spacing w:after="80" w:before="80"/>
-              <w:ind w:firstLine="0" w:left="80" w:right="80"/>
-            </w:pPr>
-            <w:r>
-              <w:rPr>
-                <w:rFonts w:ascii="Times" w:hAnsi="Times" w:cs="Times"/>
-                <w:sz w:val="24"/>
-                <w:szCs w:val="24"/>
-                <w:color w:val="000000"/>
+            <w:shd w:val="clear" w:color="auto" w:fill="FFFFFF"/>
+            <w:tcMar>
+              <w:top w:w="0" w:type="dxa"/>
+              <w:bottom w:w="0" w:type="dxa"/>
+              <w:left w:w="0" w:type="dxa"/>
+              <w:right w:w="0" w:type="dxa"/>
+            </w:tcMar>
+            <w:vAlign w:val="top"/>
+          </w:tcPr>
+          <w:p>
+            <w:pPr>
+              <w:jc w:val="right"/>
+              <w:spacing w:after="80" w:before="80"/>
+              <w:ind w:firstLine="0" w:left="80" w:right="80"/>
+            </w:pPr>
+            <w:r xmlns:w="http://schemas.openxmlformats.org/wordprocessingml/2006/main" xmlns:wp="http://schemas.openxmlformats.org/drawingml/2006/wordprocessingDrawing" xmlns:r="http://schemas.openxmlformats.org/officeDocument/2006/relationships" xmlns:w14="http://schemas.microsoft.com/office/word/2010/wordml">
+              <w:rPr>
+                <w:rFonts w:ascii="Times" w:hAnsi="Times" w:eastAsia="Times" w:cs="Times"/>
+                <w:sz w:val="24"/>
+                <w:szCs w:val="24"/>
+                <w:color w:val="111111"/>
               </w:rPr>
               <w:t xml:space="preserve">42.17 ***</w:t>
             </w:r>
@@ -900,26 +888,27 @@
             <w:tcBorders>
               <w:top w:val="single" w:sz="8" w:space="0" w:color="000000"/>
             </w:tcBorders>
-            <w:tcMar>
-              <w:top w:w="0" w:type="dxa"/>
-              <w:bottom w:w="0" w:type="dxa"/>
-              <w:left w:w="0" w:type="dxa"/>
-              <w:right w:w="0" w:type="dxa"/>
-            </w:tcMar>
-            <w:vAlign w:val="top"/>
-          </w:tcPr>
-          <w:p>
-            <w:pPr>
-              <w:jc w:val="right"/>
-              <w:spacing w:after="80" w:before="80"/>
-              <w:ind w:firstLine="0" w:left="80" w:right="80"/>
-            </w:pPr>
-            <w:r>
-              <w:rPr>
-                <w:rFonts w:ascii="Times" w:hAnsi="Times" w:cs="Times"/>
-                <w:sz w:val="24"/>
-                <w:szCs w:val="24"/>
-                <w:color w:val="000000"/>
+            <w:shd w:val="clear" w:color="auto" w:fill="FFFFFF"/>
+            <w:tcMar>
+              <w:top w:w="0" w:type="dxa"/>
+              <w:bottom w:w="0" w:type="dxa"/>
+              <w:left w:w="0" w:type="dxa"/>
+              <w:right w:w="0" w:type="dxa"/>
+            </w:tcMar>
+            <w:vAlign w:val="top"/>
+          </w:tcPr>
+          <w:p>
+            <w:pPr>
+              <w:jc w:val="right"/>
+              <w:spacing w:after="80" w:before="80"/>
+              <w:ind w:firstLine="0" w:left="80" w:right="80"/>
+            </w:pPr>
+            <w:r xmlns:w="http://schemas.openxmlformats.org/wordprocessingml/2006/main" xmlns:wp="http://schemas.openxmlformats.org/drawingml/2006/wordprocessingDrawing" xmlns:r="http://schemas.openxmlformats.org/officeDocument/2006/relationships" xmlns:w14="http://schemas.microsoft.com/office/word/2010/wordml">
+              <w:rPr>
+                <w:rFonts w:ascii="Times" w:hAnsi="Times" w:eastAsia="Times" w:cs="Times"/>
+                <w:sz w:val="24"/>
+                <w:szCs w:val="24"/>
+                <w:color w:val="111111"/>
               </w:rPr>
               <w:t xml:space="preserve">46.20 ***</w:t>
             </w:r>
@@ -930,26 +919,27 @@
             <w:tcBorders>
               <w:top w:val="single" w:sz="8" w:space="0" w:color="000000"/>
             </w:tcBorders>
-            <w:tcMar>
-              <w:top w:w="0" w:type="dxa"/>
-              <w:bottom w:w="0" w:type="dxa"/>
-              <w:left w:w="0" w:type="dxa"/>
-              <w:right w:w="0" w:type="dxa"/>
-            </w:tcMar>
-            <w:vAlign w:val="top"/>
-          </w:tcPr>
-          <w:p>
-            <w:pPr>
-              <w:jc w:val="right"/>
-              <w:spacing w:after="80" w:before="80"/>
-              <w:ind w:firstLine="0" w:left="80" w:right="80"/>
-            </w:pPr>
-            <w:r>
-              <w:rPr>
-                <w:rFonts w:ascii="Times" w:hAnsi="Times" w:cs="Times"/>
-                <w:sz w:val="24"/>
-                <w:szCs w:val="24"/>
-                <w:color w:val="000000"/>
+            <w:shd w:val="clear" w:color="auto" w:fill="FFFFFF"/>
+            <w:tcMar>
+              <w:top w:w="0" w:type="dxa"/>
+              <w:bottom w:w="0" w:type="dxa"/>
+              <w:left w:w="0" w:type="dxa"/>
+              <w:right w:w="0" w:type="dxa"/>
+            </w:tcMar>
+            <w:vAlign w:val="top"/>
+          </w:tcPr>
+          <w:p>
+            <w:pPr>
+              <w:jc w:val="right"/>
+              <w:spacing w:after="80" w:before="80"/>
+              <w:ind w:firstLine="0" w:left="80" w:right="80"/>
+            </w:pPr>
+            <w:r xmlns:w="http://schemas.openxmlformats.org/wordprocessingml/2006/main" xmlns:wp="http://schemas.openxmlformats.org/drawingml/2006/wordprocessingDrawing" xmlns:r="http://schemas.openxmlformats.org/officeDocument/2006/relationships" xmlns:w14="http://schemas.microsoft.com/office/word/2010/wordml">
+              <w:rPr>
+                <w:rFonts w:ascii="Times" w:hAnsi="Times" w:eastAsia="Times" w:cs="Times"/>
+                <w:sz w:val="24"/>
+                <w:szCs w:val="24"/>
+                <w:color w:val="111111"/>
               </w:rPr>
               <w:t xml:space="preserve">42.59 ***</w:t>
             </w:r>
@@ -964,6 +954,7 @@
         <w:tc>
           <w:tcPr>
             <w:tcBorders/>
+            <w:shd w:val="clear" w:color="auto" w:fill="FFFFFF"/>
             <w:tcMar>
               <w:top w:w="0" w:type="dxa"/>
               <w:bottom w:w="0" w:type="dxa"/>
@@ -978,12 +969,12 @@
               <w:spacing w:after="80" w:before="80"/>
               <w:ind w:firstLine="0" w:left="80" w:right="80"/>
             </w:pPr>
-            <w:r>
-              <w:rPr>
-                <w:rFonts w:ascii="Times" w:hAnsi="Times" w:cs="Times"/>
-                <w:sz w:val="24"/>
-                <w:szCs w:val="24"/>
-                <w:color w:val="000000"/>
+            <w:r xmlns:w="http://schemas.openxmlformats.org/wordprocessingml/2006/main" xmlns:wp="http://schemas.openxmlformats.org/drawingml/2006/wordprocessingDrawing" xmlns:r="http://schemas.openxmlformats.org/officeDocument/2006/relationships" xmlns:w14="http://schemas.microsoft.com/office/word/2010/wordml">
+              <w:rPr>
+                <w:rFonts w:ascii="Times" w:hAnsi="Times" w:eastAsia="Times" w:cs="Times"/>
+                <w:sz w:val="24"/>
+                <w:szCs w:val="24"/>
+                <w:color w:val="111111"/>
               </w:rPr>
               <w:t xml:space="preserve"/>
             </w:r>
@@ -992,26 +983,27 @@
         <w:tc>
           <w:tcPr>
             <w:tcBorders/>
-            <w:tcMar>
-              <w:top w:w="0" w:type="dxa"/>
-              <w:bottom w:w="0" w:type="dxa"/>
-              <w:left w:w="0" w:type="dxa"/>
-              <w:right w:w="0" w:type="dxa"/>
-            </w:tcMar>
-            <w:vAlign w:val="top"/>
-          </w:tcPr>
-          <w:p>
-            <w:pPr>
-              <w:jc w:val="right"/>
-              <w:spacing w:after="80" w:before="80"/>
-              <w:ind w:firstLine="0" w:left="80" w:right="80"/>
-            </w:pPr>
-            <w:r>
-              <w:rPr>
-                <w:rFonts w:ascii="Times" w:hAnsi="Times" w:cs="Times"/>
-                <w:sz w:val="24"/>
-                <w:szCs w:val="24"/>
-                <w:color w:val="000000"/>
+            <w:shd w:val="clear" w:color="auto" w:fill="FFFFFF"/>
+            <w:tcMar>
+              <w:top w:w="0" w:type="dxa"/>
+              <w:bottom w:w="0" w:type="dxa"/>
+              <w:left w:w="0" w:type="dxa"/>
+              <w:right w:w="0" w:type="dxa"/>
+            </w:tcMar>
+            <w:vAlign w:val="top"/>
+          </w:tcPr>
+          <w:p>
+            <w:pPr>
+              <w:jc w:val="right"/>
+              <w:spacing w:after="80" w:before="80"/>
+              <w:ind w:firstLine="0" w:left="80" w:right="80"/>
+            </w:pPr>
+            <w:r xmlns:w="http://schemas.openxmlformats.org/wordprocessingml/2006/main" xmlns:wp="http://schemas.openxmlformats.org/drawingml/2006/wordprocessingDrawing" xmlns:r="http://schemas.openxmlformats.org/officeDocument/2006/relationships" xmlns:w14="http://schemas.microsoft.com/office/word/2010/wordml">
+              <w:rPr>
+                <w:rFonts w:ascii="Times" w:hAnsi="Times" w:eastAsia="Times" w:cs="Times"/>
+                <w:sz w:val="24"/>
+                <w:szCs w:val="24"/>
+                <w:color w:val="111111"/>
               </w:rPr>
               <w:t xml:space="preserve">(8.07)   </w:t>
             </w:r>
@@ -1020,26 +1012,27 @@
         <w:tc>
           <w:tcPr>
             <w:tcBorders/>
-            <w:tcMar>
-              <w:top w:w="0" w:type="dxa"/>
-              <w:bottom w:w="0" w:type="dxa"/>
-              <w:left w:w="0" w:type="dxa"/>
-              <w:right w:w="0" w:type="dxa"/>
-            </w:tcMar>
-            <w:vAlign w:val="top"/>
-          </w:tcPr>
-          <w:p>
-            <w:pPr>
-              <w:jc w:val="right"/>
-              <w:spacing w:after="80" w:before="80"/>
-              <w:ind w:firstLine="0" w:left="80" w:right="80"/>
-            </w:pPr>
-            <w:r>
-              <w:rPr>
-                <w:rFonts w:ascii="Times" w:hAnsi="Times" w:cs="Times"/>
-                <w:sz w:val="24"/>
-                <w:szCs w:val="24"/>
-                <w:color w:val="000000"/>
+            <w:shd w:val="clear" w:color="auto" w:fill="FFFFFF"/>
+            <w:tcMar>
+              <w:top w:w="0" w:type="dxa"/>
+              <w:bottom w:w="0" w:type="dxa"/>
+              <w:left w:w="0" w:type="dxa"/>
+              <w:right w:w="0" w:type="dxa"/>
+            </w:tcMar>
+            <w:vAlign w:val="top"/>
+          </w:tcPr>
+          <w:p>
+            <w:pPr>
+              <w:jc w:val="right"/>
+              <w:spacing w:after="80" w:before="80"/>
+              <w:ind w:firstLine="0" w:left="80" w:right="80"/>
+            </w:pPr>
+            <w:r xmlns:w="http://schemas.openxmlformats.org/wordprocessingml/2006/main" xmlns:wp="http://schemas.openxmlformats.org/drawingml/2006/wordprocessingDrawing" xmlns:r="http://schemas.openxmlformats.org/officeDocument/2006/relationships" xmlns:w14="http://schemas.microsoft.com/office/word/2010/wordml">
+              <w:rPr>
+                <w:rFonts w:ascii="Times" w:hAnsi="Times" w:eastAsia="Times" w:cs="Times"/>
+                <w:sz w:val="24"/>
+                <w:szCs w:val="24"/>
+                <w:color w:val="111111"/>
               </w:rPr>
               <w:t xml:space="preserve">(9.14)   </w:t>
             </w:r>
@@ -1048,26 +1041,27 @@
         <w:tc>
           <w:tcPr>
             <w:tcBorders/>
-            <w:tcMar>
-              <w:top w:w="0" w:type="dxa"/>
-              <w:bottom w:w="0" w:type="dxa"/>
-              <w:left w:w="0" w:type="dxa"/>
-              <w:right w:w="0" w:type="dxa"/>
-            </w:tcMar>
-            <w:vAlign w:val="top"/>
-          </w:tcPr>
-          <w:p>
-            <w:pPr>
-              <w:jc w:val="right"/>
-              <w:spacing w:after="80" w:before="80"/>
-              <w:ind w:firstLine="0" w:left="80" w:right="80"/>
-            </w:pPr>
-            <w:r>
-              <w:rPr>
-                <w:rFonts w:ascii="Times" w:hAnsi="Times" w:cs="Times"/>
-                <w:sz w:val="24"/>
-                <w:szCs w:val="24"/>
-                <w:color w:val="000000"/>
+            <w:shd w:val="clear" w:color="auto" w:fill="FFFFFF"/>
+            <w:tcMar>
+              <w:top w:w="0" w:type="dxa"/>
+              <w:bottom w:w="0" w:type="dxa"/>
+              <w:left w:w="0" w:type="dxa"/>
+              <w:right w:w="0" w:type="dxa"/>
+            </w:tcMar>
+            <w:vAlign w:val="top"/>
+          </w:tcPr>
+          <w:p>
+            <w:pPr>
+              <w:jc w:val="right"/>
+              <w:spacing w:after="80" w:before="80"/>
+              <w:ind w:firstLine="0" w:left="80" w:right="80"/>
+            </w:pPr>
+            <w:r xmlns:w="http://schemas.openxmlformats.org/wordprocessingml/2006/main" xmlns:wp="http://schemas.openxmlformats.org/drawingml/2006/wordprocessingDrawing" xmlns:r="http://schemas.openxmlformats.org/officeDocument/2006/relationships" xmlns:w14="http://schemas.microsoft.com/office/word/2010/wordml">
+              <w:rPr>
+                <w:rFonts w:ascii="Times" w:hAnsi="Times" w:eastAsia="Times" w:cs="Times"/>
+                <w:sz w:val="24"/>
+                <w:szCs w:val="24"/>
+                <w:color w:val="111111"/>
               </w:rPr>
               <w:t xml:space="preserve">(8.25)   </w:t>
             </w:r>
@@ -1076,26 +1070,27 @@
         <w:tc>
           <w:tcPr>
             <w:tcBorders/>
-            <w:tcMar>
-              <w:top w:w="0" w:type="dxa"/>
-              <w:bottom w:w="0" w:type="dxa"/>
-              <w:left w:w="0" w:type="dxa"/>
-              <w:right w:w="0" w:type="dxa"/>
-            </w:tcMar>
-            <w:vAlign w:val="top"/>
-          </w:tcPr>
-          <w:p>
-            <w:pPr>
-              <w:jc w:val="right"/>
-              <w:spacing w:after="80" w:before="80"/>
-              <w:ind w:firstLine="0" w:left="80" w:right="80"/>
-            </w:pPr>
-            <w:r>
-              <w:rPr>
-                <w:rFonts w:ascii="Times" w:hAnsi="Times" w:cs="Times"/>
-                <w:sz w:val="24"/>
-                <w:szCs w:val="24"/>
-                <w:color w:val="000000"/>
+            <w:shd w:val="clear" w:color="auto" w:fill="FFFFFF"/>
+            <w:tcMar>
+              <w:top w:w="0" w:type="dxa"/>
+              <w:bottom w:w="0" w:type="dxa"/>
+              <w:left w:w="0" w:type="dxa"/>
+              <w:right w:w="0" w:type="dxa"/>
+            </w:tcMar>
+            <w:vAlign w:val="top"/>
+          </w:tcPr>
+          <w:p>
+            <w:pPr>
+              <w:jc w:val="right"/>
+              <w:spacing w:after="80" w:before="80"/>
+              <w:ind w:firstLine="0" w:left="80" w:right="80"/>
+            </w:pPr>
+            <w:r xmlns:w="http://schemas.openxmlformats.org/wordprocessingml/2006/main" xmlns:wp="http://schemas.openxmlformats.org/drawingml/2006/wordprocessingDrawing" xmlns:r="http://schemas.openxmlformats.org/officeDocument/2006/relationships" xmlns:w14="http://schemas.microsoft.com/office/word/2010/wordml">
+              <w:rPr>
+                <w:rFonts w:ascii="Times" w:hAnsi="Times" w:eastAsia="Times" w:cs="Times"/>
+                <w:sz w:val="24"/>
+                <w:szCs w:val="24"/>
+                <w:color w:val="111111"/>
               </w:rPr>
               <w:t xml:space="preserve">(9.90)   </w:t>
             </w:r>
@@ -1110,6 +1105,7 @@
         <w:tc>
           <w:tcPr>
             <w:tcBorders/>
+            <w:shd w:val="clear" w:color="auto" w:fill="FFFFFF"/>
             <w:tcMar>
               <w:top w:w="0" w:type="dxa"/>
               <w:bottom w:w="0" w:type="dxa"/>
@@ -1124,12 +1120,12 @@
               <w:spacing w:after="80" w:before="80"/>
               <w:ind w:firstLine="0" w:left="80" w:right="80"/>
             </w:pPr>
-            <w:r>
-              <w:rPr>
-                <w:rFonts w:ascii="Times" w:hAnsi="Times" w:cs="Times"/>
-                <w:sz w:val="24"/>
-                <w:szCs w:val="24"/>
-                <w:color w:val="000000"/>
+            <w:r xmlns:w="http://schemas.openxmlformats.org/wordprocessingml/2006/main" xmlns:wp="http://schemas.openxmlformats.org/drawingml/2006/wordprocessingDrawing" xmlns:r="http://schemas.openxmlformats.org/officeDocument/2006/relationships" xmlns:w14="http://schemas.microsoft.com/office/word/2010/wordml">
+              <w:rPr>
+                <w:rFonts w:ascii="Times" w:hAnsi="Times" w:eastAsia="Times" w:cs="Times"/>
+                <w:sz w:val="24"/>
+                <w:szCs w:val="24"/>
+                <w:color w:val="111111"/>
               </w:rPr>
               <w:t xml:space="preserve">Ara, min</w:t>
             </w:r>
@@ -1138,26 +1134,27 @@
         <w:tc>
           <w:tcPr>
             <w:tcBorders/>
-            <w:tcMar>
-              <w:top w:w="0" w:type="dxa"/>
-              <w:bottom w:w="0" w:type="dxa"/>
-              <w:left w:w="0" w:type="dxa"/>
-              <w:right w:w="0" w:type="dxa"/>
-            </w:tcMar>
-            <w:vAlign w:val="top"/>
-          </w:tcPr>
-          <w:p>
-            <w:pPr>
-              <w:jc w:val="right"/>
-              <w:spacing w:after="80" w:before="80"/>
-              <w:ind w:firstLine="0" w:left="80" w:right="80"/>
-            </w:pPr>
-            <w:r>
-              <w:rPr>
-                <w:rFonts w:ascii="Times" w:hAnsi="Times" w:cs="Times"/>
-                <w:sz w:val="24"/>
-                <w:szCs w:val="24"/>
-                <w:color w:val="000000"/>
+            <w:shd w:val="clear" w:color="auto" w:fill="FFFFFF"/>
+            <w:tcMar>
+              <w:top w:w="0" w:type="dxa"/>
+              <w:bottom w:w="0" w:type="dxa"/>
+              <w:left w:w="0" w:type="dxa"/>
+              <w:right w:w="0" w:type="dxa"/>
+            </w:tcMar>
+            <w:vAlign w:val="top"/>
+          </w:tcPr>
+          <w:p>
+            <w:pPr>
+              <w:jc w:val="right"/>
+              <w:spacing w:after="80" w:before="80"/>
+              <w:ind w:firstLine="0" w:left="80" w:right="80"/>
+            </w:pPr>
+            <w:r xmlns:w="http://schemas.openxmlformats.org/wordprocessingml/2006/main" xmlns:wp="http://schemas.openxmlformats.org/drawingml/2006/wordprocessingDrawing" xmlns:r="http://schemas.openxmlformats.org/officeDocument/2006/relationships" xmlns:w14="http://schemas.microsoft.com/office/word/2010/wordml">
+              <w:rPr>
+                <w:rFonts w:ascii="Times" w:hAnsi="Times" w:eastAsia="Times" w:cs="Times"/>
+                <w:sz w:val="24"/>
+                <w:szCs w:val="24"/>
+                <w:color w:val="111111"/>
               </w:rPr>
               <w:t xml:space="preserve">-32.99 ** </w:t>
             </w:r>
@@ -1166,26 +1163,27 @@
         <w:tc>
           <w:tcPr>
             <w:tcBorders/>
-            <w:tcMar>
-              <w:top w:w="0" w:type="dxa"/>
-              <w:bottom w:w="0" w:type="dxa"/>
-              <w:left w:w="0" w:type="dxa"/>
-              <w:right w:w="0" w:type="dxa"/>
-            </w:tcMar>
-            <w:vAlign w:val="top"/>
-          </w:tcPr>
-          <w:p>
-            <w:pPr>
-              <w:jc w:val="right"/>
-              <w:spacing w:after="80" w:before="80"/>
-              <w:ind w:firstLine="0" w:left="80" w:right="80"/>
-            </w:pPr>
-            <w:r>
-              <w:rPr>
-                <w:rFonts w:ascii="Times" w:hAnsi="Times" w:cs="Times"/>
-                <w:sz w:val="24"/>
-                <w:szCs w:val="24"/>
-                <w:color w:val="000000"/>
+            <w:shd w:val="clear" w:color="auto" w:fill="FFFFFF"/>
+            <w:tcMar>
+              <w:top w:w="0" w:type="dxa"/>
+              <w:bottom w:w="0" w:type="dxa"/>
+              <w:left w:w="0" w:type="dxa"/>
+              <w:right w:w="0" w:type="dxa"/>
+            </w:tcMar>
+            <w:vAlign w:val="top"/>
+          </w:tcPr>
+          <w:p>
+            <w:pPr>
+              <w:jc w:val="right"/>
+              <w:spacing w:after="80" w:before="80"/>
+              <w:ind w:firstLine="0" w:left="80" w:right="80"/>
+            </w:pPr>
+            <w:r xmlns:w="http://schemas.openxmlformats.org/wordprocessingml/2006/main" xmlns:wp="http://schemas.openxmlformats.org/drawingml/2006/wordprocessingDrawing" xmlns:r="http://schemas.openxmlformats.org/officeDocument/2006/relationships" xmlns:w14="http://schemas.microsoft.com/office/word/2010/wordml">
+              <w:rPr>
+                <w:rFonts w:ascii="Times" w:hAnsi="Times" w:eastAsia="Times" w:cs="Times"/>
+                <w:sz w:val="24"/>
+                <w:szCs w:val="24"/>
+                <w:color w:val="111111"/>
               </w:rPr>
               <w:t xml:space="preserve">-34.16 ** </w:t>
             </w:r>
@@ -1194,26 +1192,27 @@
         <w:tc>
           <w:tcPr>
             <w:tcBorders/>
-            <w:tcMar>
-              <w:top w:w="0" w:type="dxa"/>
-              <w:bottom w:w="0" w:type="dxa"/>
-              <w:left w:w="0" w:type="dxa"/>
-              <w:right w:w="0" w:type="dxa"/>
-            </w:tcMar>
-            <w:vAlign w:val="top"/>
-          </w:tcPr>
-          <w:p>
-            <w:pPr>
-              <w:jc w:val="right"/>
-              <w:spacing w:after="80" w:before="80"/>
-              <w:ind w:firstLine="0" w:left="80" w:right="80"/>
-            </w:pPr>
-            <w:r>
-              <w:rPr>
-                <w:rFonts w:ascii="Times" w:hAnsi="Times" w:cs="Times"/>
-                <w:sz w:val="24"/>
-                <w:szCs w:val="24"/>
-                <w:color w:val="000000"/>
+            <w:shd w:val="clear" w:color="auto" w:fill="FFFFFF"/>
+            <w:tcMar>
+              <w:top w:w="0" w:type="dxa"/>
+              <w:bottom w:w="0" w:type="dxa"/>
+              <w:left w:w="0" w:type="dxa"/>
+              <w:right w:w="0" w:type="dxa"/>
+            </w:tcMar>
+            <w:vAlign w:val="top"/>
+          </w:tcPr>
+          <w:p>
+            <w:pPr>
+              <w:jc w:val="right"/>
+              <w:spacing w:after="80" w:before="80"/>
+              <w:ind w:firstLine="0" w:left="80" w:right="80"/>
+            </w:pPr>
+            <w:r xmlns:w="http://schemas.openxmlformats.org/wordprocessingml/2006/main" xmlns:wp="http://schemas.openxmlformats.org/drawingml/2006/wordprocessingDrawing" xmlns:r="http://schemas.openxmlformats.org/officeDocument/2006/relationships" xmlns:w14="http://schemas.microsoft.com/office/word/2010/wordml">
+              <w:rPr>
+                <w:rFonts w:ascii="Times" w:hAnsi="Times" w:eastAsia="Times" w:cs="Times"/>
+                <w:sz w:val="24"/>
+                <w:szCs w:val="24"/>
+                <w:color w:val="111111"/>
               </w:rPr>
               <w:t xml:space="preserve">-36.45 ***</w:t>
             </w:r>
@@ -1222,26 +1221,27 @@
         <w:tc>
           <w:tcPr>
             <w:tcBorders/>
-            <w:tcMar>
-              <w:top w:w="0" w:type="dxa"/>
-              <w:bottom w:w="0" w:type="dxa"/>
-              <w:left w:w="0" w:type="dxa"/>
-              <w:right w:w="0" w:type="dxa"/>
-            </w:tcMar>
-            <w:vAlign w:val="top"/>
-          </w:tcPr>
-          <w:p>
-            <w:pPr>
-              <w:jc w:val="right"/>
-              <w:spacing w:after="80" w:before="80"/>
-              <w:ind w:firstLine="0" w:left="80" w:right="80"/>
-            </w:pPr>
-            <w:r>
-              <w:rPr>
-                <w:rFonts w:ascii="Times" w:hAnsi="Times" w:cs="Times"/>
-                <w:sz w:val="24"/>
-                <w:szCs w:val="24"/>
-                <w:color w:val="000000"/>
+            <w:shd w:val="clear" w:color="auto" w:fill="FFFFFF"/>
+            <w:tcMar>
+              <w:top w:w="0" w:type="dxa"/>
+              <w:bottom w:w="0" w:type="dxa"/>
+              <w:left w:w="0" w:type="dxa"/>
+              <w:right w:w="0" w:type="dxa"/>
+            </w:tcMar>
+            <w:vAlign w:val="top"/>
+          </w:tcPr>
+          <w:p>
+            <w:pPr>
+              <w:jc w:val="right"/>
+              <w:spacing w:after="80" w:before="80"/>
+              <w:ind w:firstLine="0" w:left="80" w:right="80"/>
+            </w:pPr>
+            <w:r xmlns:w="http://schemas.openxmlformats.org/wordprocessingml/2006/main" xmlns:wp="http://schemas.openxmlformats.org/drawingml/2006/wordprocessingDrawing" xmlns:r="http://schemas.openxmlformats.org/officeDocument/2006/relationships" xmlns:w14="http://schemas.microsoft.com/office/word/2010/wordml">
+              <w:rPr>
+                <w:rFonts w:ascii="Times" w:hAnsi="Times" w:eastAsia="Times" w:cs="Times"/>
+                <w:sz w:val="24"/>
+                <w:szCs w:val="24"/>
+                <w:color w:val="111111"/>
               </w:rPr>
               <w:t xml:space="preserve">-36.85 ** </w:t>
             </w:r>
@@ -1256,6 +1256,7 @@
         <w:tc>
           <w:tcPr>
             <w:tcBorders/>
+            <w:shd w:val="clear" w:color="auto" w:fill="FFFFFF"/>
             <w:tcMar>
               <w:top w:w="0" w:type="dxa"/>
               <w:bottom w:w="0" w:type="dxa"/>
@@ -1270,12 +1271,12 @@
               <w:spacing w:after="80" w:before="80"/>
               <w:ind w:firstLine="0" w:left="80" w:right="80"/>
             </w:pPr>
-            <w:r>
-              <w:rPr>
-                <w:rFonts w:ascii="Times" w:hAnsi="Times" w:cs="Times"/>
-                <w:sz w:val="24"/>
-                <w:szCs w:val="24"/>
-                <w:color w:val="000000"/>
+            <w:r xmlns:w="http://schemas.openxmlformats.org/wordprocessingml/2006/main" xmlns:wp="http://schemas.openxmlformats.org/drawingml/2006/wordprocessingDrawing" xmlns:r="http://schemas.openxmlformats.org/officeDocument/2006/relationships" xmlns:w14="http://schemas.microsoft.com/office/word/2010/wordml">
+              <w:rPr>
+                <w:rFonts w:ascii="Times" w:hAnsi="Times" w:eastAsia="Times" w:cs="Times"/>
+                <w:sz w:val="24"/>
+                <w:szCs w:val="24"/>
+                <w:color w:val="111111"/>
               </w:rPr>
               <w:t xml:space="preserve"/>
             </w:r>
@@ -1284,26 +1285,27 @@
         <w:tc>
           <w:tcPr>
             <w:tcBorders/>
-            <w:tcMar>
-              <w:top w:w="0" w:type="dxa"/>
-              <w:bottom w:w="0" w:type="dxa"/>
-              <w:left w:w="0" w:type="dxa"/>
-              <w:right w:w="0" w:type="dxa"/>
-            </w:tcMar>
-            <w:vAlign w:val="top"/>
-          </w:tcPr>
-          <w:p>
-            <w:pPr>
-              <w:jc w:val="right"/>
-              <w:spacing w:after="80" w:before="80"/>
-              <w:ind w:firstLine="0" w:left="80" w:right="80"/>
-            </w:pPr>
-            <w:r>
-              <w:rPr>
-                <w:rFonts w:ascii="Times" w:hAnsi="Times" w:cs="Times"/>
-                <w:sz w:val="24"/>
-                <w:szCs w:val="24"/>
-                <w:color w:val="000000"/>
+            <w:shd w:val="clear" w:color="auto" w:fill="FFFFFF"/>
+            <w:tcMar>
+              <w:top w:w="0" w:type="dxa"/>
+              <w:bottom w:w="0" w:type="dxa"/>
+              <w:left w:w="0" w:type="dxa"/>
+              <w:right w:w="0" w:type="dxa"/>
+            </w:tcMar>
+            <w:vAlign w:val="top"/>
+          </w:tcPr>
+          <w:p>
+            <w:pPr>
+              <w:jc w:val="right"/>
+              <w:spacing w:after="80" w:before="80"/>
+              <w:ind w:firstLine="0" w:left="80" w:right="80"/>
+            </w:pPr>
+            <w:r xmlns:w="http://schemas.openxmlformats.org/wordprocessingml/2006/main" xmlns:wp="http://schemas.openxmlformats.org/drawingml/2006/wordprocessingDrawing" xmlns:r="http://schemas.openxmlformats.org/officeDocument/2006/relationships" xmlns:w14="http://schemas.microsoft.com/office/word/2010/wordml">
+              <w:rPr>
+                <w:rFonts w:ascii="Times" w:hAnsi="Times" w:eastAsia="Times" w:cs="Times"/>
+                <w:sz w:val="24"/>
+                <w:szCs w:val="24"/>
+                <w:color w:val="111111"/>
               </w:rPr>
               <w:t xml:space="preserve">(9.63)   </w:t>
             </w:r>
@@ -1312,26 +1314,27 @@
         <w:tc>
           <w:tcPr>
             <w:tcBorders/>
-            <w:tcMar>
-              <w:top w:w="0" w:type="dxa"/>
-              <w:bottom w:w="0" w:type="dxa"/>
-              <w:left w:w="0" w:type="dxa"/>
-              <w:right w:w="0" w:type="dxa"/>
-            </w:tcMar>
-            <w:vAlign w:val="top"/>
-          </w:tcPr>
-          <w:p>
-            <w:pPr>
-              <w:jc w:val="right"/>
-              <w:spacing w:after="80" w:before="80"/>
-              <w:ind w:firstLine="0" w:left="80" w:right="80"/>
-            </w:pPr>
-            <w:r>
-              <w:rPr>
-                <w:rFonts w:ascii="Times" w:hAnsi="Times" w:cs="Times"/>
-                <w:sz w:val="24"/>
-                <w:szCs w:val="24"/>
-                <w:color w:val="000000"/>
+            <w:shd w:val="clear" w:color="auto" w:fill="FFFFFF"/>
+            <w:tcMar>
+              <w:top w:w="0" w:type="dxa"/>
+              <w:bottom w:w="0" w:type="dxa"/>
+              <w:left w:w="0" w:type="dxa"/>
+              <w:right w:w="0" w:type="dxa"/>
+            </w:tcMar>
+            <w:vAlign w:val="top"/>
+          </w:tcPr>
+          <w:p>
+            <w:pPr>
+              <w:jc w:val="right"/>
+              <w:spacing w:after="80" w:before="80"/>
+              <w:ind w:firstLine="0" w:left="80" w:right="80"/>
+            </w:pPr>
+            <w:r xmlns:w="http://schemas.openxmlformats.org/wordprocessingml/2006/main" xmlns:wp="http://schemas.openxmlformats.org/drawingml/2006/wordprocessingDrawing" xmlns:r="http://schemas.openxmlformats.org/officeDocument/2006/relationships" xmlns:w14="http://schemas.microsoft.com/office/word/2010/wordml">
+              <w:rPr>
+                <w:rFonts w:ascii="Times" w:hAnsi="Times" w:eastAsia="Times" w:cs="Times"/>
+                <w:sz w:val="24"/>
+                <w:szCs w:val="24"/>
+                <w:color w:val="111111"/>
               </w:rPr>
               <w:t xml:space="preserve">(11.40)   </w:t>
             </w:r>
@@ -1340,26 +1343,27 @@
         <w:tc>
           <w:tcPr>
             <w:tcBorders/>
-            <w:tcMar>
-              <w:top w:w="0" w:type="dxa"/>
-              <w:bottom w:w="0" w:type="dxa"/>
-              <w:left w:w="0" w:type="dxa"/>
-              <w:right w:w="0" w:type="dxa"/>
-            </w:tcMar>
-            <w:vAlign w:val="top"/>
-          </w:tcPr>
-          <w:p>
-            <w:pPr>
-              <w:jc w:val="right"/>
-              <w:spacing w:after="80" w:before="80"/>
-              <w:ind w:firstLine="0" w:left="80" w:right="80"/>
-            </w:pPr>
-            <w:r>
-              <w:rPr>
-                <w:rFonts w:ascii="Times" w:hAnsi="Times" w:cs="Times"/>
-                <w:sz w:val="24"/>
-                <w:szCs w:val="24"/>
-                <w:color w:val="000000"/>
+            <w:shd w:val="clear" w:color="auto" w:fill="FFFFFF"/>
+            <w:tcMar>
+              <w:top w:w="0" w:type="dxa"/>
+              <w:bottom w:w="0" w:type="dxa"/>
+              <w:left w:w="0" w:type="dxa"/>
+              <w:right w:w="0" w:type="dxa"/>
+            </w:tcMar>
+            <w:vAlign w:val="top"/>
+          </w:tcPr>
+          <w:p>
+            <w:pPr>
+              <w:jc w:val="right"/>
+              <w:spacing w:after="80" w:before="80"/>
+              <w:ind w:firstLine="0" w:left="80" w:right="80"/>
+            </w:pPr>
+            <w:r xmlns:w="http://schemas.openxmlformats.org/wordprocessingml/2006/main" xmlns:wp="http://schemas.openxmlformats.org/drawingml/2006/wordprocessingDrawing" xmlns:r="http://schemas.openxmlformats.org/officeDocument/2006/relationships" xmlns:w14="http://schemas.microsoft.com/office/word/2010/wordml">
+              <w:rPr>
+                <w:rFonts w:ascii="Times" w:hAnsi="Times" w:eastAsia="Times" w:cs="Times"/>
+                <w:sz w:val="24"/>
+                <w:szCs w:val="24"/>
+                <w:color w:val="111111"/>
               </w:rPr>
               <w:t xml:space="preserve">(9.71)   </w:t>
             </w:r>
@@ -1368,26 +1372,27 @@
         <w:tc>
           <w:tcPr>
             <w:tcBorders/>
-            <w:tcMar>
-              <w:top w:w="0" w:type="dxa"/>
-              <w:bottom w:w="0" w:type="dxa"/>
-              <w:left w:w="0" w:type="dxa"/>
-              <w:right w:w="0" w:type="dxa"/>
-            </w:tcMar>
-            <w:vAlign w:val="top"/>
-          </w:tcPr>
-          <w:p>
-            <w:pPr>
-              <w:jc w:val="right"/>
-              <w:spacing w:after="80" w:before="80"/>
-              <w:ind w:firstLine="0" w:left="80" w:right="80"/>
-            </w:pPr>
-            <w:r>
-              <w:rPr>
-                <w:rFonts w:ascii="Times" w:hAnsi="Times" w:cs="Times"/>
-                <w:sz w:val="24"/>
-                <w:szCs w:val="24"/>
-                <w:color w:val="000000"/>
+            <w:shd w:val="clear" w:color="auto" w:fill="FFFFFF"/>
+            <w:tcMar>
+              <w:top w:w="0" w:type="dxa"/>
+              <w:bottom w:w="0" w:type="dxa"/>
+              <w:left w:w="0" w:type="dxa"/>
+              <w:right w:w="0" w:type="dxa"/>
+            </w:tcMar>
+            <w:vAlign w:val="top"/>
+          </w:tcPr>
+          <w:p>
+            <w:pPr>
+              <w:jc w:val="right"/>
+              <w:spacing w:after="80" w:before="80"/>
+              <w:ind w:firstLine="0" w:left="80" w:right="80"/>
+            </w:pPr>
+            <w:r xmlns:w="http://schemas.openxmlformats.org/wordprocessingml/2006/main" xmlns:wp="http://schemas.openxmlformats.org/drawingml/2006/wordprocessingDrawing" xmlns:r="http://schemas.openxmlformats.org/officeDocument/2006/relationships" xmlns:w14="http://schemas.microsoft.com/office/word/2010/wordml">
+              <w:rPr>
+                <w:rFonts w:ascii="Times" w:hAnsi="Times" w:eastAsia="Times" w:cs="Times"/>
+                <w:sz w:val="24"/>
+                <w:szCs w:val="24"/>
+                <w:color w:val="111111"/>
               </w:rPr>
               <w:t xml:space="preserve">(11.55)   </w:t>
             </w:r>
@@ -1402,6 +1407,7 @@
         <w:tc>
           <w:tcPr>
             <w:tcBorders/>
+            <w:shd w:val="clear" w:color="auto" w:fill="FFFFFF"/>
             <w:tcMar>
               <w:top w:w="0" w:type="dxa"/>
               <w:bottom w:w="0" w:type="dxa"/>
@@ -1416,12 +1422,12 @@
               <w:spacing w:after="80" w:before="80"/>
               <w:ind w:firstLine="0" w:left="80" w:right="80"/>
             </w:pPr>
-            <w:r>
-              <w:rPr>
-                <w:rFonts w:ascii="Times" w:hAnsi="Times" w:cs="Times"/>
-                <w:sz w:val="24"/>
-                <w:szCs w:val="24"/>
-                <w:color w:val="000000"/>
+            <w:r xmlns:w="http://schemas.openxmlformats.org/wordprocessingml/2006/main" xmlns:wp="http://schemas.openxmlformats.org/drawingml/2006/wordprocessingDrawing" xmlns:r="http://schemas.openxmlformats.org/officeDocument/2006/relationships" xmlns:w14="http://schemas.microsoft.com/office/word/2010/wordml">
+              <w:rPr>
+                <w:rFonts w:ascii="Times" w:hAnsi="Times" w:eastAsia="Times" w:cs="Times"/>
+                <w:sz w:val="24"/>
+                <w:szCs w:val="24"/>
+                <w:color w:val="111111"/>
               </w:rPr>
               <w:t xml:space="preserve">2015</w:t>
             </w:r>
@@ -1430,26 +1436,27 @@
         <w:tc>
           <w:tcPr>
             <w:tcBorders/>
-            <w:tcMar>
-              <w:top w:w="0" w:type="dxa"/>
-              <w:bottom w:w="0" w:type="dxa"/>
-              <w:left w:w="0" w:type="dxa"/>
-              <w:right w:w="0" w:type="dxa"/>
-            </w:tcMar>
-            <w:vAlign w:val="top"/>
-          </w:tcPr>
-          <w:p>
-            <w:pPr>
-              <w:jc w:val="right"/>
-              <w:spacing w:after="80" w:before="80"/>
-              <w:ind w:firstLine="0" w:left="80" w:right="80"/>
-            </w:pPr>
-            <w:r>
-              <w:rPr>
-                <w:rFonts w:ascii="Times" w:hAnsi="Times" w:cs="Times"/>
-                <w:sz w:val="24"/>
-                <w:szCs w:val="24"/>
-                <w:color w:val="000000"/>
+            <w:shd w:val="clear" w:color="auto" w:fill="FFFFFF"/>
+            <w:tcMar>
+              <w:top w:w="0" w:type="dxa"/>
+              <w:bottom w:w="0" w:type="dxa"/>
+              <w:left w:w="0" w:type="dxa"/>
+              <w:right w:w="0" w:type="dxa"/>
+            </w:tcMar>
+            <w:vAlign w:val="top"/>
+          </w:tcPr>
+          <w:p>
+            <w:pPr>
+              <w:jc w:val="right"/>
+              <w:spacing w:after="80" w:before="80"/>
+              <w:ind w:firstLine="0" w:left="80" w:right="80"/>
+            </w:pPr>
+            <w:r xmlns:w="http://schemas.openxmlformats.org/wordprocessingml/2006/main" xmlns:wp="http://schemas.openxmlformats.org/drawingml/2006/wordprocessingDrawing" xmlns:r="http://schemas.openxmlformats.org/officeDocument/2006/relationships" xmlns:w14="http://schemas.microsoft.com/office/word/2010/wordml">
+              <w:rPr>
+                <w:rFonts w:ascii="Times" w:hAnsi="Times" w:eastAsia="Times" w:cs="Times"/>
+                <w:sz w:val="24"/>
+                <w:szCs w:val="24"/>
+                <w:color w:val="111111"/>
               </w:rPr>
               <w:t xml:space="preserve">13.91 *  </w:t>
             </w:r>
@@ -1458,26 +1465,27 @@
         <w:tc>
           <w:tcPr>
             <w:tcBorders/>
-            <w:tcMar>
-              <w:top w:w="0" w:type="dxa"/>
-              <w:bottom w:w="0" w:type="dxa"/>
-              <w:left w:w="0" w:type="dxa"/>
-              <w:right w:w="0" w:type="dxa"/>
-            </w:tcMar>
-            <w:vAlign w:val="top"/>
-          </w:tcPr>
-          <w:p>
-            <w:pPr>
-              <w:jc w:val="right"/>
-              <w:spacing w:after="80" w:before="80"/>
-              <w:ind w:firstLine="0" w:left="80" w:right="80"/>
-            </w:pPr>
-            <w:r>
-              <w:rPr>
-                <w:rFonts w:ascii="Times" w:hAnsi="Times" w:cs="Times"/>
-                <w:sz w:val="24"/>
-                <w:szCs w:val="24"/>
-                <w:color w:val="000000"/>
+            <w:shd w:val="clear" w:color="auto" w:fill="FFFFFF"/>
+            <w:tcMar>
+              <w:top w:w="0" w:type="dxa"/>
+              <w:bottom w:w="0" w:type="dxa"/>
+              <w:left w:w="0" w:type="dxa"/>
+              <w:right w:w="0" w:type="dxa"/>
+            </w:tcMar>
+            <w:vAlign w:val="top"/>
+          </w:tcPr>
+          <w:p>
+            <w:pPr>
+              <w:jc w:val="right"/>
+              <w:spacing w:after="80" w:before="80"/>
+              <w:ind w:firstLine="0" w:left="80" w:right="80"/>
+            </w:pPr>
+            <w:r xmlns:w="http://schemas.openxmlformats.org/wordprocessingml/2006/main" xmlns:wp="http://schemas.openxmlformats.org/drawingml/2006/wordprocessingDrawing" xmlns:r="http://schemas.openxmlformats.org/officeDocument/2006/relationships" xmlns:w14="http://schemas.microsoft.com/office/word/2010/wordml">
+              <w:rPr>
+                <w:rFonts w:ascii="Times" w:hAnsi="Times" w:eastAsia="Times" w:cs="Times"/>
+                <w:sz w:val="24"/>
+                <w:szCs w:val="24"/>
+                <w:color w:val="111111"/>
               </w:rPr>
               <w:t xml:space="preserve">13.93 *  </w:t>
             </w:r>
@@ -1486,26 +1494,27 @@
         <w:tc>
           <w:tcPr>
             <w:tcBorders/>
-            <w:tcMar>
-              <w:top w:w="0" w:type="dxa"/>
-              <w:bottom w:w="0" w:type="dxa"/>
-              <w:left w:w="0" w:type="dxa"/>
-              <w:right w:w="0" w:type="dxa"/>
-            </w:tcMar>
-            <w:vAlign w:val="top"/>
-          </w:tcPr>
-          <w:p>
-            <w:pPr>
-              <w:jc w:val="right"/>
-              <w:spacing w:after="80" w:before="80"/>
-              <w:ind w:firstLine="0" w:left="80" w:right="80"/>
-            </w:pPr>
-            <w:r>
-              <w:rPr>
-                <w:rFonts w:ascii="Times" w:hAnsi="Times" w:cs="Times"/>
-                <w:sz w:val="24"/>
-                <w:szCs w:val="24"/>
-                <w:color w:val="000000"/>
+            <w:shd w:val="clear" w:color="auto" w:fill="FFFFFF"/>
+            <w:tcMar>
+              <w:top w:w="0" w:type="dxa"/>
+              <w:bottom w:w="0" w:type="dxa"/>
+              <w:left w:w="0" w:type="dxa"/>
+              <w:right w:w="0" w:type="dxa"/>
+            </w:tcMar>
+            <w:vAlign w:val="top"/>
+          </w:tcPr>
+          <w:p>
+            <w:pPr>
+              <w:jc w:val="right"/>
+              <w:spacing w:after="80" w:before="80"/>
+              <w:ind w:firstLine="0" w:left="80" w:right="80"/>
+            </w:pPr>
+            <w:r xmlns:w="http://schemas.openxmlformats.org/wordprocessingml/2006/main" xmlns:wp="http://schemas.openxmlformats.org/drawingml/2006/wordprocessingDrawing" xmlns:r="http://schemas.openxmlformats.org/officeDocument/2006/relationships" xmlns:w14="http://schemas.microsoft.com/office/word/2010/wordml">
+              <w:rPr>
+                <w:rFonts w:ascii="Times" w:hAnsi="Times" w:eastAsia="Times" w:cs="Times"/>
+                <w:sz w:val="24"/>
+                <w:szCs w:val="24"/>
+                <w:color w:val="111111"/>
               </w:rPr>
               <w:t xml:space="preserve">       </w:t>
             </w:r>
@@ -1514,26 +1523,27 @@
         <w:tc>
           <w:tcPr>
             <w:tcBorders/>
-            <w:tcMar>
-              <w:top w:w="0" w:type="dxa"/>
-              <w:bottom w:w="0" w:type="dxa"/>
-              <w:left w:w="0" w:type="dxa"/>
-              <w:right w:w="0" w:type="dxa"/>
-            </w:tcMar>
-            <w:vAlign w:val="top"/>
-          </w:tcPr>
-          <w:p>
-            <w:pPr>
-              <w:jc w:val="right"/>
-              <w:spacing w:after="80" w:before="80"/>
-              <w:ind w:firstLine="0" w:left="80" w:right="80"/>
-            </w:pPr>
-            <w:r>
-              <w:rPr>
-                <w:rFonts w:ascii="Times" w:hAnsi="Times" w:cs="Times"/>
-                <w:sz w:val="24"/>
-                <w:szCs w:val="24"/>
-                <w:color w:val="000000"/>
+            <w:shd w:val="clear" w:color="auto" w:fill="FFFFFF"/>
+            <w:tcMar>
+              <w:top w:w="0" w:type="dxa"/>
+              <w:bottom w:w="0" w:type="dxa"/>
+              <w:left w:w="0" w:type="dxa"/>
+              <w:right w:w="0" w:type="dxa"/>
+            </w:tcMar>
+            <w:vAlign w:val="top"/>
+          </w:tcPr>
+          <w:p>
+            <w:pPr>
+              <w:jc w:val="right"/>
+              <w:spacing w:after="80" w:before="80"/>
+              <w:ind w:firstLine="0" w:left="80" w:right="80"/>
+            </w:pPr>
+            <w:r xmlns:w="http://schemas.openxmlformats.org/wordprocessingml/2006/main" xmlns:wp="http://schemas.openxmlformats.org/drawingml/2006/wordprocessingDrawing" xmlns:r="http://schemas.openxmlformats.org/officeDocument/2006/relationships" xmlns:w14="http://schemas.microsoft.com/office/word/2010/wordml">
+              <w:rPr>
+                <w:rFonts w:ascii="Times" w:hAnsi="Times" w:eastAsia="Times" w:cs="Times"/>
+                <w:sz w:val="24"/>
+                <w:szCs w:val="24"/>
+                <w:color w:val="111111"/>
               </w:rPr>
               <w:t xml:space="preserve">       </w:t>
             </w:r>
@@ -1548,6 +1558,7 @@
         <w:tc>
           <w:tcPr>
             <w:tcBorders/>
+            <w:shd w:val="clear" w:color="auto" w:fill="FFFFFF"/>
             <w:tcMar>
               <w:top w:w="0" w:type="dxa"/>
               <w:bottom w:w="0" w:type="dxa"/>
@@ -1562,12 +1573,12 @@
               <w:spacing w:after="80" w:before="80"/>
               <w:ind w:firstLine="0" w:left="80" w:right="80"/>
             </w:pPr>
-            <w:r>
-              <w:rPr>
-                <w:rFonts w:ascii="Times" w:hAnsi="Times" w:cs="Times"/>
-                <w:sz w:val="24"/>
-                <w:szCs w:val="24"/>
-                <w:color w:val="000000"/>
+            <w:r xmlns:w="http://schemas.openxmlformats.org/wordprocessingml/2006/main" xmlns:wp="http://schemas.openxmlformats.org/drawingml/2006/wordprocessingDrawing" xmlns:r="http://schemas.openxmlformats.org/officeDocument/2006/relationships" xmlns:w14="http://schemas.microsoft.com/office/word/2010/wordml">
+              <w:rPr>
+                <w:rFonts w:ascii="Times" w:hAnsi="Times" w:eastAsia="Times" w:cs="Times"/>
+                <w:sz w:val="24"/>
+                <w:szCs w:val="24"/>
+                <w:color w:val="111111"/>
               </w:rPr>
               <w:t xml:space="preserve"/>
             </w:r>
@@ -1576,26 +1587,27 @@
         <w:tc>
           <w:tcPr>
             <w:tcBorders/>
-            <w:tcMar>
-              <w:top w:w="0" w:type="dxa"/>
-              <w:bottom w:w="0" w:type="dxa"/>
-              <w:left w:w="0" w:type="dxa"/>
-              <w:right w:w="0" w:type="dxa"/>
-            </w:tcMar>
-            <w:vAlign w:val="top"/>
-          </w:tcPr>
-          <w:p>
-            <w:pPr>
-              <w:jc w:val="right"/>
-              <w:spacing w:after="80" w:before="80"/>
-              <w:ind w:firstLine="0" w:left="80" w:right="80"/>
-            </w:pPr>
-            <w:r>
-              <w:rPr>
-                <w:rFonts w:ascii="Times" w:hAnsi="Times" w:cs="Times"/>
-                <w:sz w:val="24"/>
-                <w:szCs w:val="24"/>
-                <w:color w:val="000000"/>
+            <w:shd w:val="clear" w:color="auto" w:fill="FFFFFF"/>
+            <w:tcMar>
+              <w:top w:w="0" w:type="dxa"/>
+              <w:bottom w:w="0" w:type="dxa"/>
+              <w:left w:w="0" w:type="dxa"/>
+              <w:right w:w="0" w:type="dxa"/>
+            </w:tcMar>
+            <w:vAlign w:val="top"/>
+          </w:tcPr>
+          <w:p>
+            <w:pPr>
+              <w:jc w:val="right"/>
+              <w:spacing w:after="80" w:before="80"/>
+              <w:ind w:firstLine="0" w:left="80" w:right="80"/>
+            </w:pPr>
+            <w:r xmlns:w="http://schemas.openxmlformats.org/wordprocessingml/2006/main" xmlns:wp="http://schemas.openxmlformats.org/drawingml/2006/wordprocessingDrawing" xmlns:r="http://schemas.openxmlformats.org/officeDocument/2006/relationships" xmlns:w14="http://schemas.microsoft.com/office/word/2010/wordml">
+              <w:rPr>
+                <w:rFonts w:ascii="Times" w:hAnsi="Times" w:eastAsia="Times" w:cs="Times"/>
+                <w:sz w:val="24"/>
+                <w:szCs w:val="24"/>
+                <w:color w:val="111111"/>
               </w:rPr>
               <w:t xml:space="preserve">(6.38)   </w:t>
             </w:r>
@@ -1604,26 +1616,27 @@
         <w:tc>
           <w:tcPr>
             <w:tcBorders/>
-            <w:tcMar>
-              <w:top w:w="0" w:type="dxa"/>
-              <w:bottom w:w="0" w:type="dxa"/>
-              <w:left w:w="0" w:type="dxa"/>
-              <w:right w:w="0" w:type="dxa"/>
-            </w:tcMar>
-            <w:vAlign w:val="top"/>
-          </w:tcPr>
-          <w:p>
-            <w:pPr>
-              <w:jc w:val="right"/>
-              <w:spacing w:after="80" w:before="80"/>
-              <w:ind w:firstLine="0" w:left="80" w:right="80"/>
-            </w:pPr>
-            <w:r>
-              <w:rPr>
-                <w:rFonts w:ascii="Times" w:hAnsi="Times" w:cs="Times"/>
-                <w:sz w:val="24"/>
-                <w:szCs w:val="24"/>
-                <w:color w:val="000000"/>
+            <w:shd w:val="clear" w:color="auto" w:fill="FFFFFF"/>
+            <w:tcMar>
+              <w:top w:w="0" w:type="dxa"/>
+              <w:bottom w:w="0" w:type="dxa"/>
+              <w:left w:w="0" w:type="dxa"/>
+              <w:right w:w="0" w:type="dxa"/>
+            </w:tcMar>
+            <w:vAlign w:val="top"/>
+          </w:tcPr>
+          <w:p>
+            <w:pPr>
+              <w:jc w:val="right"/>
+              <w:spacing w:after="80" w:before="80"/>
+              <w:ind w:firstLine="0" w:left="80" w:right="80"/>
+            </w:pPr>
+            <w:r xmlns:w="http://schemas.openxmlformats.org/wordprocessingml/2006/main" xmlns:wp="http://schemas.openxmlformats.org/drawingml/2006/wordprocessingDrawing" xmlns:r="http://schemas.openxmlformats.org/officeDocument/2006/relationships" xmlns:w14="http://schemas.microsoft.com/office/word/2010/wordml">
+              <w:rPr>
+                <w:rFonts w:ascii="Times" w:hAnsi="Times" w:eastAsia="Times" w:cs="Times"/>
+                <w:sz w:val="24"/>
+                <w:szCs w:val="24"/>
+                <w:color w:val="111111"/>
               </w:rPr>
               <w:t xml:space="preserve">(6.51)   </w:t>
             </w:r>
@@ -1632,26 +1645,27 @@
         <w:tc>
           <w:tcPr>
             <w:tcBorders/>
-            <w:tcMar>
-              <w:top w:w="0" w:type="dxa"/>
-              <w:bottom w:w="0" w:type="dxa"/>
-              <w:left w:w="0" w:type="dxa"/>
-              <w:right w:w="0" w:type="dxa"/>
-            </w:tcMar>
-            <w:vAlign w:val="top"/>
-          </w:tcPr>
-          <w:p>
-            <w:pPr>
-              <w:jc w:val="right"/>
-              <w:spacing w:after="80" w:before="80"/>
-              <w:ind w:firstLine="0" w:left="80" w:right="80"/>
-            </w:pPr>
-            <w:r>
-              <w:rPr>
-                <w:rFonts w:ascii="Times" w:hAnsi="Times" w:cs="Times"/>
-                <w:sz w:val="24"/>
-                <w:szCs w:val="24"/>
-                <w:color w:val="000000"/>
+            <w:shd w:val="clear" w:color="auto" w:fill="FFFFFF"/>
+            <w:tcMar>
+              <w:top w:w="0" w:type="dxa"/>
+              <w:bottom w:w="0" w:type="dxa"/>
+              <w:left w:w="0" w:type="dxa"/>
+              <w:right w:w="0" w:type="dxa"/>
+            </w:tcMar>
+            <w:vAlign w:val="top"/>
+          </w:tcPr>
+          <w:p>
+            <w:pPr>
+              <w:jc w:val="right"/>
+              <w:spacing w:after="80" w:before="80"/>
+              <w:ind w:firstLine="0" w:left="80" w:right="80"/>
+            </w:pPr>
+            <w:r xmlns:w="http://schemas.openxmlformats.org/wordprocessingml/2006/main" xmlns:wp="http://schemas.openxmlformats.org/drawingml/2006/wordprocessingDrawing" xmlns:r="http://schemas.openxmlformats.org/officeDocument/2006/relationships" xmlns:w14="http://schemas.microsoft.com/office/word/2010/wordml">
+              <w:rPr>
+                <w:rFonts w:ascii="Times" w:hAnsi="Times" w:eastAsia="Times" w:cs="Times"/>
+                <w:sz w:val="24"/>
+                <w:szCs w:val="24"/>
+                <w:color w:val="111111"/>
               </w:rPr>
               <w:t xml:space="preserve">       </w:t>
             </w:r>
@@ -1660,26 +1674,27 @@
         <w:tc>
           <w:tcPr>
             <w:tcBorders/>
-            <w:tcMar>
-              <w:top w:w="0" w:type="dxa"/>
-              <w:bottom w:w="0" w:type="dxa"/>
-              <w:left w:w="0" w:type="dxa"/>
-              <w:right w:w="0" w:type="dxa"/>
-            </w:tcMar>
-            <w:vAlign w:val="top"/>
-          </w:tcPr>
-          <w:p>
-            <w:pPr>
-              <w:jc w:val="right"/>
-              <w:spacing w:after="80" w:before="80"/>
-              <w:ind w:firstLine="0" w:left="80" w:right="80"/>
-            </w:pPr>
-            <w:r>
-              <w:rPr>
-                <w:rFonts w:ascii="Times" w:hAnsi="Times" w:cs="Times"/>
-                <w:sz w:val="24"/>
-                <w:szCs w:val="24"/>
-                <w:color w:val="000000"/>
+            <w:shd w:val="clear" w:color="auto" w:fill="FFFFFF"/>
+            <w:tcMar>
+              <w:top w:w="0" w:type="dxa"/>
+              <w:bottom w:w="0" w:type="dxa"/>
+              <w:left w:w="0" w:type="dxa"/>
+              <w:right w:w="0" w:type="dxa"/>
+            </w:tcMar>
+            <w:vAlign w:val="top"/>
+          </w:tcPr>
+          <w:p>
+            <w:pPr>
+              <w:jc w:val="right"/>
+              <w:spacing w:after="80" w:before="80"/>
+              <w:ind w:firstLine="0" w:left="80" w:right="80"/>
+            </w:pPr>
+            <w:r xmlns:w="http://schemas.openxmlformats.org/wordprocessingml/2006/main" xmlns:wp="http://schemas.openxmlformats.org/drawingml/2006/wordprocessingDrawing" xmlns:r="http://schemas.openxmlformats.org/officeDocument/2006/relationships" xmlns:w14="http://schemas.microsoft.com/office/word/2010/wordml">
+              <w:rPr>
+                <w:rFonts w:ascii="Times" w:hAnsi="Times" w:eastAsia="Times" w:cs="Times"/>
+                <w:sz w:val="24"/>
+                <w:szCs w:val="24"/>
+                <w:color w:val="111111"/>
               </w:rPr>
               <w:t xml:space="preserve">       </w:t>
             </w:r>
@@ -1694,6 +1709,7 @@
         <w:tc>
           <w:tcPr>
             <w:tcBorders/>
+            <w:shd w:val="clear" w:color="auto" w:fill="FFFFFF"/>
             <w:tcMar>
               <w:top w:w="0" w:type="dxa"/>
               <w:bottom w:w="0" w:type="dxa"/>
@@ -1708,12 +1724,12 @@
               <w:spacing w:after="80" w:before="80"/>
               <w:ind w:firstLine="0" w:left="80" w:right="80"/>
             </w:pPr>
-            <w:r>
-              <w:rPr>
-                <w:rFonts w:ascii="Times" w:hAnsi="Times" w:cs="Times"/>
-                <w:sz w:val="24"/>
-                <w:szCs w:val="24"/>
-                <w:color w:val="000000"/>
+            <w:r xmlns:w="http://schemas.openxmlformats.org/wordprocessingml/2006/main" xmlns:wp="http://schemas.openxmlformats.org/drawingml/2006/wordprocessingDrawing" xmlns:r="http://schemas.openxmlformats.org/officeDocument/2006/relationships" xmlns:w14="http://schemas.microsoft.com/office/word/2010/wordml">
+              <w:rPr>
+                <w:rFonts w:ascii="Times" w:hAnsi="Times" w:eastAsia="Times" w:cs="Times"/>
+                <w:sz w:val="24"/>
+                <w:szCs w:val="24"/>
+                <w:color w:val="111111"/>
               </w:rPr>
               <w:t xml:space="preserve">2016</w:t>
             </w:r>
@@ -1722,26 +1738,27 @@
         <w:tc>
           <w:tcPr>
             <w:tcBorders/>
-            <w:tcMar>
-              <w:top w:w="0" w:type="dxa"/>
-              <w:bottom w:w="0" w:type="dxa"/>
-              <w:left w:w="0" w:type="dxa"/>
-              <w:right w:w="0" w:type="dxa"/>
-            </w:tcMar>
-            <w:vAlign w:val="top"/>
-          </w:tcPr>
-          <w:p>
-            <w:pPr>
-              <w:jc w:val="right"/>
-              <w:spacing w:after="80" w:before="80"/>
-              <w:ind w:firstLine="0" w:left="80" w:right="80"/>
-            </w:pPr>
-            <w:r>
-              <w:rPr>
-                <w:rFonts w:ascii="Times" w:hAnsi="Times" w:cs="Times"/>
-                <w:sz w:val="24"/>
-                <w:szCs w:val="24"/>
-                <w:color w:val="000000"/>
+            <w:shd w:val="clear" w:color="auto" w:fill="FFFFFF"/>
+            <w:tcMar>
+              <w:top w:w="0" w:type="dxa"/>
+              <w:bottom w:w="0" w:type="dxa"/>
+              <w:left w:w="0" w:type="dxa"/>
+              <w:right w:w="0" w:type="dxa"/>
+            </w:tcMar>
+            <w:vAlign w:val="top"/>
+          </w:tcPr>
+          <w:p>
+            <w:pPr>
+              <w:jc w:val="right"/>
+              <w:spacing w:after="80" w:before="80"/>
+              <w:ind w:firstLine="0" w:left="80" w:right="80"/>
+            </w:pPr>
+            <w:r xmlns:w="http://schemas.openxmlformats.org/wordprocessingml/2006/main" xmlns:wp="http://schemas.openxmlformats.org/drawingml/2006/wordprocessingDrawing" xmlns:r="http://schemas.openxmlformats.org/officeDocument/2006/relationships" xmlns:w14="http://schemas.microsoft.com/office/word/2010/wordml">
+              <w:rPr>
+                <w:rFonts w:ascii="Times" w:hAnsi="Times" w:eastAsia="Times" w:cs="Times"/>
+                <w:sz w:val="24"/>
+                <w:szCs w:val="24"/>
+                <w:color w:val="111111"/>
               </w:rPr>
               <w:t xml:space="preserve">3.12    </w:t>
             </w:r>
@@ -1750,26 +1767,27 @@
         <w:tc>
           <w:tcPr>
             <w:tcBorders/>
-            <w:tcMar>
-              <w:top w:w="0" w:type="dxa"/>
-              <w:bottom w:w="0" w:type="dxa"/>
-              <w:left w:w="0" w:type="dxa"/>
-              <w:right w:w="0" w:type="dxa"/>
-            </w:tcMar>
-            <w:vAlign w:val="top"/>
-          </w:tcPr>
-          <w:p>
-            <w:pPr>
-              <w:jc w:val="right"/>
-              <w:spacing w:after="80" w:before="80"/>
-              <w:ind w:firstLine="0" w:left="80" w:right="80"/>
-            </w:pPr>
-            <w:r>
-              <w:rPr>
-                <w:rFonts w:ascii="Times" w:hAnsi="Times" w:cs="Times"/>
-                <w:sz w:val="24"/>
-                <w:szCs w:val="24"/>
-                <w:color w:val="000000"/>
+            <w:shd w:val="clear" w:color="auto" w:fill="FFFFFF"/>
+            <w:tcMar>
+              <w:top w:w="0" w:type="dxa"/>
+              <w:bottom w:w="0" w:type="dxa"/>
+              <w:left w:w="0" w:type="dxa"/>
+              <w:right w:w="0" w:type="dxa"/>
+            </w:tcMar>
+            <w:vAlign w:val="top"/>
+          </w:tcPr>
+          <w:p>
+            <w:pPr>
+              <w:jc w:val="right"/>
+              <w:spacing w:after="80" w:before="80"/>
+              <w:ind w:firstLine="0" w:left="80" w:right="80"/>
+            </w:pPr>
+            <w:r xmlns:w="http://schemas.openxmlformats.org/wordprocessingml/2006/main" xmlns:wp="http://schemas.openxmlformats.org/drawingml/2006/wordprocessingDrawing" xmlns:r="http://schemas.openxmlformats.org/officeDocument/2006/relationships" xmlns:w14="http://schemas.microsoft.com/office/word/2010/wordml">
+              <w:rPr>
+                <w:rFonts w:ascii="Times" w:hAnsi="Times" w:eastAsia="Times" w:cs="Times"/>
+                <w:sz w:val="24"/>
+                <w:szCs w:val="24"/>
+                <w:color w:val="111111"/>
               </w:rPr>
               <w:t xml:space="preserve">       </w:t>
             </w:r>
@@ -1778,26 +1796,27 @@
         <w:tc>
           <w:tcPr>
             <w:tcBorders/>
-            <w:tcMar>
-              <w:top w:w="0" w:type="dxa"/>
-              <w:bottom w:w="0" w:type="dxa"/>
-              <w:left w:w="0" w:type="dxa"/>
-              <w:right w:w="0" w:type="dxa"/>
-            </w:tcMar>
-            <w:vAlign w:val="top"/>
-          </w:tcPr>
-          <w:p>
-            <w:pPr>
-              <w:jc w:val="right"/>
-              <w:spacing w:after="80" w:before="80"/>
-              <w:ind w:firstLine="0" w:left="80" w:right="80"/>
-            </w:pPr>
-            <w:r>
-              <w:rPr>
-                <w:rFonts w:ascii="Times" w:hAnsi="Times" w:cs="Times"/>
-                <w:sz w:val="24"/>
-                <w:szCs w:val="24"/>
-                <w:color w:val="000000"/>
+            <w:shd w:val="clear" w:color="auto" w:fill="FFFFFF"/>
+            <w:tcMar>
+              <w:top w:w="0" w:type="dxa"/>
+              <w:bottom w:w="0" w:type="dxa"/>
+              <w:left w:w="0" w:type="dxa"/>
+              <w:right w:w="0" w:type="dxa"/>
+            </w:tcMar>
+            <w:vAlign w:val="top"/>
+          </w:tcPr>
+          <w:p>
+            <w:pPr>
+              <w:jc w:val="right"/>
+              <w:spacing w:after="80" w:before="80"/>
+              <w:ind w:firstLine="0" w:left="80" w:right="80"/>
+            </w:pPr>
+            <w:r xmlns:w="http://schemas.openxmlformats.org/wordprocessingml/2006/main" xmlns:wp="http://schemas.openxmlformats.org/drawingml/2006/wordprocessingDrawing" xmlns:r="http://schemas.openxmlformats.org/officeDocument/2006/relationships" xmlns:w14="http://schemas.microsoft.com/office/word/2010/wordml">
+              <w:rPr>
+                <w:rFonts w:ascii="Times" w:hAnsi="Times" w:eastAsia="Times" w:cs="Times"/>
+                <w:sz w:val="24"/>
+                <w:szCs w:val="24"/>
+                <w:color w:val="111111"/>
               </w:rPr>
               <w:t xml:space="preserve">       </w:t>
             </w:r>
@@ -1806,26 +1825,27 @@
         <w:tc>
           <w:tcPr>
             <w:tcBorders/>
-            <w:tcMar>
-              <w:top w:w="0" w:type="dxa"/>
-              <w:bottom w:w="0" w:type="dxa"/>
-              <w:left w:w="0" w:type="dxa"/>
-              <w:right w:w="0" w:type="dxa"/>
-            </w:tcMar>
-            <w:vAlign w:val="top"/>
-          </w:tcPr>
-          <w:p>
-            <w:pPr>
-              <w:jc w:val="right"/>
-              <w:spacing w:after="80" w:before="80"/>
-              <w:ind w:firstLine="0" w:left="80" w:right="80"/>
-            </w:pPr>
-            <w:r>
-              <w:rPr>
-                <w:rFonts w:ascii="Times" w:hAnsi="Times" w:cs="Times"/>
-                <w:sz w:val="24"/>
-                <w:szCs w:val="24"/>
-                <w:color w:val="000000"/>
+            <w:shd w:val="clear" w:color="auto" w:fill="FFFFFF"/>
+            <w:tcMar>
+              <w:top w:w="0" w:type="dxa"/>
+              <w:bottom w:w="0" w:type="dxa"/>
+              <w:left w:w="0" w:type="dxa"/>
+              <w:right w:w="0" w:type="dxa"/>
+            </w:tcMar>
+            <w:vAlign w:val="top"/>
+          </w:tcPr>
+          <w:p>
+            <w:pPr>
+              <w:jc w:val="right"/>
+              <w:spacing w:after="80" w:before="80"/>
+              <w:ind w:firstLine="0" w:left="80" w:right="80"/>
+            </w:pPr>
+            <w:r xmlns:w="http://schemas.openxmlformats.org/wordprocessingml/2006/main" xmlns:wp="http://schemas.openxmlformats.org/drawingml/2006/wordprocessingDrawing" xmlns:r="http://schemas.openxmlformats.org/officeDocument/2006/relationships" xmlns:w14="http://schemas.microsoft.com/office/word/2010/wordml">
+              <w:rPr>
+                <w:rFonts w:ascii="Times" w:hAnsi="Times" w:eastAsia="Times" w:cs="Times"/>
+                <w:sz w:val="24"/>
+                <w:szCs w:val="24"/>
+                <w:color w:val="111111"/>
               </w:rPr>
               <w:t xml:space="preserve">       </w:t>
             </w:r>
@@ -1840,6 +1860,7 @@
         <w:tc>
           <w:tcPr>
             <w:tcBorders/>
+            <w:shd w:val="clear" w:color="auto" w:fill="FFFFFF"/>
             <w:tcMar>
               <w:top w:w="0" w:type="dxa"/>
               <w:bottom w:w="0" w:type="dxa"/>
@@ -1854,12 +1875,12 @@
               <w:spacing w:after="80" w:before="80"/>
               <w:ind w:firstLine="0" w:left="80" w:right="80"/>
             </w:pPr>
-            <w:r>
-              <w:rPr>
-                <w:rFonts w:ascii="Times" w:hAnsi="Times" w:cs="Times"/>
-                <w:sz w:val="24"/>
-                <w:szCs w:val="24"/>
-                <w:color w:val="000000"/>
+            <w:r xmlns:w="http://schemas.openxmlformats.org/wordprocessingml/2006/main" xmlns:wp="http://schemas.openxmlformats.org/drawingml/2006/wordprocessingDrawing" xmlns:r="http://schemas.openxmlformats.org/officeDocument/2006/relationships" xmlns:w14="http://schemas.microsoft.com/office/word/2010/wordml">
+              <w:rPr>
+                <w:rFonts w:ascii="Times" w:hAnsi="Times" w:eastAsia="Times" w:cs="Times"/>
+                <w:sz w:val="24"/>
+                <w:szCs w:val="24"/>
+                <w:color w:val="111111"/>
               </w:rPr>
               <w:t xml:space="preserve"/>
             </w:r>
@@ -1868,26 +1889,27 @@
         <w:tc>
           <w:tcPr>
             <w:tcBorders/>
-            <w:tcMar>
-              <w:top w:w="0" w:type="dxa"/>
-              <w:bottom w:w="0" w:type="dxa"/>
-              <w:left w:w="0" w:type="dxa"/>
-              <w:right w:w="0" w:type="dxa"/>
-            </w:tcMar>
-            <w:vAlign w:val="top"/>
-          </w:tcPr>
-          <w:p>
-            <w:pPr>
-              <w:jc w:val="right"/>
-              <w:spacing w:after="80" w:before="80"/>
-              <w:ind w:firstLine="0" w:left="80" w:right="80"/>
-            </w:pPr>
-            <w:r>
-              <w:rPr>
-                <w:rFonts w:ascii="Times" w:hAnsi="Times" w:cs="Times"/>
-                <w:sz w:val="24"/>
-                <w:szCs w:val="24"/>
-                <w:color w:val="000000"/>
+            <w:shd w:val="clear" w:color="auto" w:fill="FFFFFF"/>
+            <w:tcMar>
+              <w:top w:w="0" w:type="dxa"/>
+              <w:bottom w:w="0" w:type="dxa"/>
+              <w:left w:w="0" w:type="dxa"/>
+              <w:right w:w="0" w:type="dxa"/>
+            </w:tcMar>
+            <w:vAlign w:val="top"/>
+          </w:tcPr>
+          <w:p>
+            <w:pPr>
+              <w:jc w:val="right"/>
+              <w:spacing w:after="80" w:before="80"/>
+              <w:ind w:firstLine="0" w:left="80" w:right="80"/>
+            </w:pPr>
+            <w:r xmlns:w="http://schemas.openxmlformats.org/wordprocessingml/2006/main" xmlns:wp="http://schemas.openxmlformats.org/drawingml/2006/wordprocessingDrawing" xmlns:r="http://schemas.openxmlformats.org/officeDocument/2006/relationships" xmlns:w14="http://schemas.microsoft.com/office/word/2010/wordml">
+              <w:rPr>
+                <w:rFonts w:ascii="Times" w:hAnsi="Times" w:eastAsia="Times" w:cs="Times"/>
+                <w:sz w:val="24"/>
+                <w:szCs w:val="24"/>
+                <w:color w:val="111111"/>
               </w:rPr>
               <w:t xml:space="preserve">(6.90)   </w:t>
             </w:r>
@@ -1896,26 +1918,27 @@
         <w:tc>
           <w:tcPr>
             <w:tcBorders/>
-            <w:tcMar>
-              <w:top w:w="0" w:type="dxa"/>
-              <w:bottom w:w="0" w:type="dxa"/>
-              <w:left w:w="0" w:type="dxa"/>
-              <w:right w:w="0" w:type="dxa"/>
-            </w:tcMar>
-            <w:vAlign w:val="top"/>
-          </w:tcPr>
-          <w:p>
-            <w:pPr>
-              <w:jc w:val="right"/>
-              <w:spacing w:after="80" w:before="80"/>
-              <w:ind w:firstLine="0" w:left="80" w:right="80"/>
-            </w:pPr>
-            <w:r>
-              <w:rPr>
-                <w:rFonts w:ascii="Times" w:hAnsi="Times" w:cs="Times"/>
-                <w:sz w:val="24"/>
-                <w:szCs w:val="24"/>
-                <w:color w:val="000000"/>
+            <w:shd w:val="clear" w:color="auto" w:fill="FFFFFF"/>
+            <w:tcMar>
+              <w:top w:w="0" w:type="dxa"/>
+              <w:bottom w:w="0" w:type="dxa"/>
+              <w:left w:w="0" w:type="dxa"/>
+              <w:right w:w="0" w:type="dxa"/>
+            </w:tcMar>
+            <w:vAlign w:val="top"/>
+          </w:tcPr>
+          <w:p>
+            <w:pPr>
+              <w:jc w:val="right"/>
+              <w:spacing w:after="80" w:before="80"/>
+              <w:ind w:firstLine="0" w:left="80" w:right="80"/>
+            </w:pPr>
+            <w:r xmlns:w="http://schemas.openxmlformats.org/wordprocessingml/2006/main" xmlns:wp="http://schemas.openxmlformats.org/drawingml/2006/wordprocessingDrawing" xmlns:r="http://schemas.openxmlformats.org/officeDocument/2006/relationships" xmlns:w14="http://schemas.microsoft.com/office/word/2010/wordml">
+              <w:rPr>
+                <w:rFonts w:ascii="Times" w:hAnsi="Times" w:eastAsia="Times" w:cs="Times"/>
+                <w:sz w:val="24"/>
+                <w:szCs w:val="24"/>
+                <w:color w:val="111111"/>
               </w:rPr>
               <w:t xml:space="preserve">       </w:t>
             </w:r>
@@ -1924,26 +1947,27 @@
         <w:tc>
           <w:tcPr>
             <w:tcBorders/>
-            <w:tcMar>
-              <w:top w:w="0" w:type="dxa"/>
-              <w:bottom w:w="0" w:type="dxa"/>
-              <w:left w:w="0" w:type="dxa"/>
-              <w:right w:w="0" w:type="dxa"/>
-            </w:tcMar>
-            <w:vAlign w:val="top"/>
-          </w:tcPr>
-          <w:p>
-            <w:pPr>
-              <w:jc w:val="right"/>
-              <w:spacing w:after="80" w:before="80"/>
-              <w:ind w:firstLine="0" w:left="80" w:right="80"/>
-            </w:pPr>
-            <w:r>
-              <w:rPr>
-                <w:rFonts w:ascii="Times" w:hAnsi="Times" w:cs="Times"/>
-                <w:sz w:val="24"/>
-                <w:szCs w:val="24"/>
-                <w:color w:val="000000"/>
+            <w:shd w:val="clear" w:color="auto" w:fill="FFFFFF"/>
+            <w:tcMar>
+              <w:top w:w="0" w:type="dxa"/>
+              <w:bottom w:w="0" w:type="dxa"/>
+              <w:left w:w="0" w:type="dxa"/>
+              <w:right w:w="0" w:type="dxa"/>
+            </w:tcMar>
+            <w:vAlign w:val="top"/>
+          </w:tcPr>
+          <w:p>
+            <w:pPr>
+              <w:jc w:val="right"/>
+              <w:spacing w:after="80" w:before="80"/>
+              <w:ind w:firstLine="0" w:left="80" w:right="80"/>
+            </w:pPr>
+            <w:r xmlns:w="http://schemas.openxmlformats.org/wordprocessingml/2006/main" xmlns:wp="http://schemas.openxmlformats.org/drawingml/2006/wordprocessingDrawing" xmlns:r="http://schemas.openxmlformats.org/officeDocument/2006/relationships" xmlns:w14="http://schemas.microsoft.com/office/word/2010/wordml">
+              <w:rPr>
+                <w:rFonts w:ascii="Times" w:hAnsi="Times" w:eastAsia="Times" w:cs="Times"/>
+                <w:sz w:val="24"/>
+                <w:szCs w:val="24"/>
+                <w:color w:val="111111"/>
               </w:rPr>
               <w:t xml:space="preserve">       </w:t>
             </w:r>
@@ -1952,26 +1976,27 @@
         <w:tc>
           <w:tcPr>
             <w:tcBorders/>
-            <w:tcMar>
-              <w:top w:w="0" w:type="dxa"/>
-              <w:bottom w:w="0" w:type="dxa"/>
-              <w:left w:w="0" w:type="dxa"/>
-              <w:right w:w="0" w:type="dxa"/>
-            </w:tcMar>
-            <w:vAlign w:val="top"/>
-          </w:tcPr>
-          <w:p>
-            <w:pPr>
-              <w:jc w:val="right"/>
-              <w:spacing w:after="80" w:before="80"/>
-              <w:ind w:firstLine="0" w:left="80" w:right="80"/>
-            </w:pPr>
-            <w:r>
-              <w:rPr>
-                <w:rFonts w:ascii="Times" w:hAnsi="Times" w:cs="Times"/>
-                <w:sz w:val="24"/>
-                <w:szCs w:val="24"/>
-                <w:color w:val="000000"/>
+            <w:shd w:val="clear" w:color="auto" w:fill="FFFFFF"/>
+            <w:tcMar>
+              <w:top w:w="0" w:type="dxa"/>
+              <w:bottom w:w="0" w:type="dxa"/>
+              <w:left w:w="0" w:type="dxa"/>
+              <w:right w:w="0" w:type="dxa"/>
+            </w:tcMar>
+            <w:vAlign w:val="top"/>
+          </w:tcPr>
+          <w:p>
+            <w:pPr>
+              <w:jc w:val="right"/>
+              <w:spacing w:after="80" w:before="80"/>
+              <w:ind w:firstLine="0" w:left="80" w:right="80"/>
+            </w:pPr>
+            <w:r xmlns:w="http://schemas.openxmlformats.org/wordprocessingml/2006/main" xmlns:wp="http://schemas.openxmlformats.org/drawingml/2006/wordprocessingDrawing" xmlns:r="http://schemas.openxmlformats.org/officeDocument/2006/relationships" xmlns:w14="http://schemas.microsoft.com/office/word/2010/wordml">
+              <w:rPr>
+                <w:rFonts w:ascii="Times" w:hAnsi="Times" w:eastAsia="Times" w:cs="Times"/>
+                <w:sz w:val="24"/>
+                <w:szCs w:val="24"/>
+                <w:color w:val="111111"/>
               </w:rPr>
               <w:t xml:space="preserve">       </w:t>
             </w:r>
@@ -1986,6 +2011,7 @@
         <w:tc>
           <w:tcPr>
             <w:tcBorders/>
+            <w:shd w:val="clear" w:color="auto" w:fill="FFFFFF"/>
             <w:tcMar>
               <w:top w:w="0" w:type="dxa"/>
               <w:bottom w:w="0" w:type="dxa"/>
@@ -2000,12 +2026,12 @@
               <w:spacing w:after="80" w:before="80"/>
               <w:ind w:firstLine="0" w:left="80" w:right="80"/>
             </w:pPr>
-            <w:r>
-              <w:rPr>
-                <w:rFonts w:ascii="Times" w:hAnsi="Times" w:cs="Times"/>
-                <w:sz w:val="24"/>
-                <w:szCs w:val="24"/>
-                <w:color w:val="000000"/>
+            <w:r xmlns:w="http://schemas.openxmlformats.org/wordprocessingml/2006/main" xmlns:wp="http://schemas.openxmlformats.org/drawingml/2006/wordprocessingDrawing" xmlns:r="http://schemas.openxmlformats.org/officeDocument/2006/relationships" xmlns:w14="http://schemas.microsoft.com/office/word/2010/wordml">
+              <w:rPr>
+                <w:rFonts w:ascii="Times" w:hAnsi="Times" w:eastAsia="Times" w:cs="Times"/>
+                <w:sz w:val="24"/>
+                <w:szCs w:val="24"/>
+                <w:color w:val="111111"/>
               </w:rPr>
               <w:t xml:space="preserve">Sep</w:t>
             </w:r>
@@ -2014,26 +2040,27 @@
         <w:tc>
           <w:tcPr>
             <w:tcBorders/>
-            <w:tcMar>
-              <w:top w:w="0" w:type="dxa"/>
-              <w:bottom w:w="0" w:type="dxa"/>
-              <w:left w:w="0" w:type="dxa"/>
-              <w:right w:w="0" w:type="dxa"/>
-            </w:tcMar>
-            <w:vAlign w:val="top"/>
-          </w:tcPr>
-          <w:p>
-            <w:pPr>
-              <w:jc w:val="right"/>
-              <w:spacing w:after="80" w:before="80"/>
-              <w:ind w:firstLine="0" w:left="80" w:right="80"/>
-            </w:pPr>
-            <w:r>
-              <w:rPr>
-                <w:rFonts w:ascii="Times" w:hAnsi="Times" w:cs="Times"/>
-                <w:sz w:val="24"/>
-                <w:szCs w:val="24"/>
-                <w:color w:val="000000"/>
+            <w:shd w:val="clear" w:color="auto" w:fill="FFFFFF"/>
+            <w:tcMar>
+              <w:top w:w="0" w:type="dxa"/>
+              <w:bottom w:w="0" w:type="dxa"/>
+              <w:left w:w="0" w:type="dxa"/>
+              <w:right w:w="0" w:type="dxa"/>
+            </w:tcMar>
+            <w:vAlign w:val="top"/>
+          </w:tcPr>
+          <w:p>
+            <w:pPr>
+              <w:jc w:val="right"/>
+              <w:spacing w:after="80" w:before="80"/>
+              <w:ind w:firstLine="0" w:left="80" w:right="80"/>
+            </w:pPr>
+            <w:r xmlns:w="http://schemas.openxmlformats.org/wordprocessingml/2006/main" xmlns:wp="http://schemas.openxmlformats.org/drawingml/2006/wordprocessingDrawing" xmlns:r="http://schemas.openxmlformats.org/officeDocument/2006/relationships" xmlns:w14="http://schemas.microsoft.com/office/word/2010/wordml">
+              <w:rPr>
+                <w:rFonts w:ascii="Times" w:hAnsi="Times" w:eastAsia="Times" w:cs="Times"/>
+                <w:sz w:val="24"/>
+                <w:szCs w:val="24"/>
+                <w:color w:val="111111"/>
               </w:rPr>
               <w:t xml:space="preserve">       </w:t>
             </w:r>
@@ -2042,26 +2069,27 @@
         <w:tc>
           <w:tcPr>
             <w:tcBorders/>
-            <w:tcMar>
-              <w:top w:w="0" w:type="dxa"/>
-              <w:bottom w:w="0" w:type="dxa"/>
-              <w:left w:w="0" w:type="dxa"/>
-              <w:right w:w="0" w:type="dxa"/>
-            </w:tcMar>
-            <w:vAlign w:val="top"/>
-          </w:tcPr>
-          <w:p>
-            <w:pPr>
-              <w:jc w:val="right"/>
-              <w:spacing w:after="80" w:before="80"/>
-              <w:ind w:firstLine="0" w:left="80" w:right="80"/>
-            </w:pPr>
-            <w:r>
-              <w:rPr>
-                <w:rFonts w:ascii="Times" w:hAnsi="Times" w:cs="Times"/>
-                <w:sz w:val="24"/>
-                <w:szCs w:val="24"/>
-                <w:color w:val="000000"/>
+            <w:shd w:val="clear" w:color="auto" w:fill="FFFFFF"/>
+            <w:tcMar>
+              <w:top w:w="0" w:type="dxa"/>
+              <w:bottom w:w="0" w:type="dxa"/>
+              <w:left w:w="0" w:type="dxa"/>
+              <w:right w:w="0" w:type="dxa"/>
+            </w:tcMar>
+            <w:vAlign w:val="top"/>
+          </w:tcPr>
+          <w:p>
+            <w:pPr>
+              <w:jc w:val="right"/>
+              <w:spacing w:after="80" w:before="80"/>
+              <w:ind w:firstLine="0" w:left="80" w:right="80"/>
+            </w:pPr>
+            <w:r xmlns:w="http://schemas.openxmlformats.org/wordprocessingml/2006/main" xmlns:wp="http://schemas.openxmlformats.org/drawingml/2006/wordprocessingDrawing" xmlns:r="http://schemas.openxmlformats.org/officeDocument/2006/relationships" xmlns:w14="http://schemas.microsoft.com/office/word/2010/wordml">
+              <w:rPr>
+                <w:rFonts w:ascii="Times" w:hAnsi="Times" w:eastAsia="Times" w:cs="Times"/>
+                <w:sz w:val="24"/>
+                <w:szCs w:val="24"/>
+                <w:color w:val="111111"/>
               </w:rPr>
               <w:t xml:space="preserve">       </w:t>
             </w:r>
@@ -2070,26 +2098,27 @@
         <w:tc>
           <w:tcPr>
             <w:tcBorders/>
-            <w:tcMar>
-              <w:top w:w="0" w:type="dxa"/>
-              <w:bottom w:w="0" w:type="dxa"/>
-              <w:left w:w="0" w:type="dxa"/>
-              <w:right w:w="0" w:type="dxa"/>
-            </w:tcMar>
-            <w:vAlign w:val="top"/>
-          </w:tcPr>
-          <w:p>
-            <w:pPr>
-              <w:jc w:val="right"/>
-              <w:spacing w:after="80" w:before="80"/>
-              <w:ind w:firstLine="0" w:left="80" w:right="80"/>
-            </w:pPr>
-            <w:r>
-              <w:rPr>
-                <w:rFonts w:ascii="Times" w:hAnsi="Times" w:cs="Times"/>
-                <w:sz w:val="24"/>
-                <w:szCs w:val="24"/>
-                <w:color w:val="000000"/>
+            <w:shd w:val="clear" w:color="auto" w:fill="FFFFFF"/>
+            <w:tcMar>
+              <w:top w:w="0" w:type="dxa"/>
+              <w:bottom w:w="0" w:type="dxa"/>
+              <w:left w:w="0" w:type="dxa"/>
+              <w:right w:w="0" w:type="dxa"/>
+            </w:tcMar>
+            <w:vAlign w:val="top"/>
+          </w:tcPr>
+          <w:p>
+            <w:pPr>
+              <w:jc w:val="right"/>
+              <w:spacing w:after="80" w:before="80"/>
+              <w:ind w:firstLine="0" w:left="80" w:right="80"/>
+            </w:pPr>
+            <w:r xmlns:w="http://schemas.openxmlformats.org/wordprocessingml/2006/main" xmlns:wp="http://schemas.openxmlformats.org/drawingml/2006/wordprocessingDrawing" xmlns:r="http://schemas.openxmlformats.org/officeDocument/2006/relationships" xmlns:w14="http://schemas.microsoft.com/office/word/2010/wordml">
+              <w:rPr>
+                <w:rFonts w:ascii="Times" w:hAnsi="Times" w:eastAsia="Times" w:cs="Times"/>
+                <w:sz w:val="24"/>
+                <w:szCs w:val="24"/>
+                <w:color w:val="111111"/>
               </w:rPr>
               <w:t xml:space="preserve">-0.81    </w:t>
             </w:r>
@@ -2098,26 +2127,27 @@
         <w:tc>
           <w:tcPr>
             <w:tcBorders/>
-            <w:tcMar>
-              <w:top w:w="0" w:type="dxa"/>
-              <w:bottom w:w="0" w:type="dxa"/>
-              <w:left w:w="0" w:type="dxa"/>
-              <w:right w:w="0" w:type="dxa"/>
-            </w:tcMar>
-            <w:vAlign w:val="top"/>
-          </w:tcPr>
-          <w:p>
-            <w:pPr>
-              <w:jc w:val="right"/>
-              <w:spacing w:after="80" w:before="80"/>
-              <w:ind w:firstLine="0" w:left="80" w:right="80"/>
-            </w:pPr>
-            <w:r>
-              <w:rPr>
-                <w:rFonts w:ascii="Times" w:hAnsi="Times" w:cs="Times"/>
-                <w:sz w:val="24"/>
-                <w:szCs w:val="24"/>
-                <w:color w:val="000000"/>
+            <w:shd w:val="clear" w:color="auto" w:fill="FFFFFF"/>
+            <w:tcMar>
+              <w:top w:w="0" w:type="dxa"/>
+              <w:bottom w:w="0" w:type="dxa"/>
+              <w:left w:w="0" w:type="dxa"/>
+              <w:right w:w="0" w:type="dxa"/>
+            </w:tcMar>
+            <w:vAlign w:val="top"/>
+          </w:tcPr>
+          <w:p>
+            <w:pPr>
+              <w:jc w:val="right"/>
+              <w:spacing w:after="80" w:before="80"/>
+              <w:ind w:firstLine="0" w:left="80" w:right="80"/>
+            </w:pPr>
+            <w:r xmlns:w="http://schemas.openxmlformats.org/wordprocessingml/2006/main" xmlns:wp="http://schemas.openxmlformats.org/drawingml/2006/wordprocessingDrawing" xmlns:r="http://schemas.openxmlformats.org/officeDocument/2006/relationships" xmlns:w14="http://schemas.microsoft.com/office/word/2010/wordml">
+              <w:rPr>
+                <w:rFonts w:ascii="Times" w:hAnsi="Times" w:eastAsia="Times" w:cs="Times"/>
+                <w:sz w:val="24"/>
+                <w:szCs w:val="24"/>
+                <w:color w:val="111111"/>
               </w:rPr>
               <w:t xml:space="preserve">6.24    </w:t>
             </w:r>
@@ -2132,6 +2162,7 @@
         <w:tc>
           <w:tcPr>
             <w:tcBorders/>
+            <w:shd w:val="clear" w:color="auto" w:fill="FFFFFF"/>
             <w:tcMar>
               <w:top w:w="0" w:type="dxa"/>
               <w:bottom w:w="0" w:type="dxa"/>
@@ -2146,12 +2177,12 @@
               <w:spacing w:after="80" w:before="80"/>
               <w:ind w:firstLine="0" w:left="80" w:right="80"/>
             </w:pPr>
-            <w:r>
-              <w:rPr>
-                <w:rFonts w:ascii="Times" w:hAnsi="Times" w:cs="Times"/>
-                <w:sz w:val="24"/>
-                <w:szCs w:val="24"/>
-                <w:color w:val="000000"/>
+            <w:r xmlns:w="http://schemas.openxmlformats.org/wordprocessingml/2006/main" xmlns:wp="http://schemas.openxmlformats.org/drawingml/2006/wordprocessingDrawing" xmlns:r="http://schemas.openxmlformats.org/officeDocument/2006/relationships" xmlns:w14="http://schemas.microsoft.com/office/word/2010/wordml">
+              <w:rPr>
+                <w:rFonts w:ascii="Times" w:hAnsi="Times" w:eastAsia="Times" w:cs="Times"/>
+                <w:sz w:val="24"/>
+                <w:szCs w:val="24"/>
+                <w:color w:val="111111"/>
               </w:rPr>
               <w:t xml:space="preserve"/>
             </w:r>
@@ -2160,26 +2191,27 @@
         <w:tc>
           <w:tcPr>
             <w:tcBorders/>
-            <w:tcMar>
-              <w:top w:w="0" w:type="dxa"/>
-              <w:bottom w:w="0" w:type="dxa"/>
-              <w:left w:w="0" w:type="dxa"/>
-              <w:right w:w="0" w:type="dxa"/>
-            </w:tcMar>
-            <w:vAlign w:val="top"/>
-          </w:tcPr>
-          <w:p>
-            <w:pPr>
-              <w:jc w:val="right"/>
-              <w:spacing w:after="80" w:before="80"/>
-              <w:ind w:firstLine="0" w:left="80" w:right="80"/>
-            </w:pPr>
-            <w:r>
-              <w:rPr>
-                <w:rFonts w:ascii="Times" w:hAnsi="Times" w:cs="Times"/>
-                <w:sz w:val="24"/>
-                <w:szCs w:val="24"/>
-                <w:color w:val="000000"/>
+            <w:shd w:val="clear" w:color="auto" w:fill="FFFFFF"/>
+            <w:tcMar>
+              <w:top w:w="0" w:type="dxa"/>
+              <w:bottom w:w="0" w:type="dxa"/>
+              <w:left w:w="0" w:type="dxa"/>
+              <w:right w:w="0" w:type="dxa"/>
+            </w:tcMar>
+            <w:vAlign w:val="top"/>
+          </w:tcPr>
+          <w:p>
+            <w:pPr>
+              <w:jc w:val="right"/>
+              <w:spacing w:after="80" w:before="80"/>
+              <w:ind w:firstLine="0" w:left="80" w:right="80"/>
+            </w:pPr>
+            <w:r xmlns:w="http://schemas.openxmlformats.org/wordprocessingml/2006/main" xmlns:wp="http://schemas.openxmlformats.org/drawingml/2006/wordprocessingDrawing" xmlns:r="http://schemas.openxmlformats.org/officeDocument/2006/relationships" xmlns:w14="http://schemas.microsoft.com/office/word/2010/wordml">
+              <w:rPr>
+                <w:rFonts w:ascii="Times" w:hAnsi="Times" w:eastAsia="Times" w:cs="Times"/>
+                <w:sz w:val="24"/>
+                <w:szCs w:val="24"/>
+                <w:color w:val="111111"/>
               </w:rPr>
               <w:t xml:space="preserve">       </w:t>
             </w:r>
@@ -2188,26 +2220,27 @@
         <w:tc>
           <w:tcPr>
             <w:tcBorders/>
-            <w:tcMar>
-              <w:top w:w="0" w:type="dxa"/>
-              <w:bottom w:w="0" w:type="dxa"/>
-              <w:left w:w="0" w:type="dxa"/>
-              <w:right w:w="0" w:type="dxa"/>
-            </w:tcMar>
-            <w:vAlign w:val="top"/>
-          </w:tcPr>
-          <w:p>
-            <w:pPr>
-              <w:jc w:val="right"/>
-              <w:spacing w:after="80" w:before="80"/>
-              <w:ind w:firstLine="0" w:left="80" w:right="80"/>
-            </w:pPr>
-            <w:r>
-              <w:rPr>
-                <w:rFonts w:ascii="Times" w:hAnsi="Times" w:cs="Times"/>
-                <w:sz w:val="24"/>
-                <w:szCs w:val="24"/>
-                <w:color w:val="000000"/>
+            <w:shd w:val="clear" w:color="auto" w:fill="FFFFFF"/>
+            <w:tcMar>
+              <w:top w:w="0" w:type="dxa"/>
+              <w:bottom w:w="0" w:type="dxa"/>
+              <w:left w:w="0" w:type="dxa"/>
+              <w:right w:w="0" w:type="dxa"/>
+            </w:tcMar>
+            <w:vAlign w:val="top"/>
+          </w:tcPr>
+          <w:p>
+            <w:pPr>
+              <w:jc w:val="right"/>
+              <w:spacing w:after="80" w:before="80"/>
+              <w:ind w:firstLine="0" w:left="80" w:right="80"/>
+            </w:pPr>
+            <w:r xmlns:w="http://schemas.openxmlformats.org/wordprocessingml/2006/main" xmlns:wp="http://schemas.openxmlformats.org/drawingml/2006/wordprocessingDrawing" xmlns:r="http://schemas.openxmlformats.org/officeDocument/2006/relationships" xmlns:w14="http://schemas.microsoft.com/office/word/2010/wordml">
+              <w:rPr>
+                <w:rFonts w:ascii="Times" w:hAnsi="Times" w:eastAsia="Times" w:cs="Times"/>
+                <w:sz w:val="24"/>
+                <w:szCs w:val="24"/>
+                <w:color w:val="111111"/>
               </w:rPr>
               <w:t xml:space="preserve">       </w:t>
             </w:r>
@@ -2216,26 +2249,27 @@
         <w:tc>
           <w:tcPr>
             <w:tcBorders/>
-            <w:tcMar>
-              <w:top w:w="0" w:type="dxa"/>
-              <w:bottom w:w="0" w:type="dxa"/>
-              <w:left w:w="0" w:type="dxa"/>
-              <w:right w:w="0" w:type="dxa"/>
-            </w:tcMar>
-            <w:vAlign w:val="top"/>
-          </w:tcPr>
-          <w:p>
-            <w:pPr>
-              <w:jc w:val="right"/>
-              <w:spacing w:after="80" w:before="80"/>
-              <w:ind w:firstLine="0" w:left="80" w:right="80"/>
-            </w:pPr>
-            <w:r>
-              <w:rPr>
-                <w:rFonts w:ascii="Times" w:hAnsi="Times" w:cs="Times"/>
-                <w:sz w:val="24"/>
-                <w:szCs w:val="24"/>
-                <w:color w:val="000000"/>
+            <w:shd w:val="clear" w:color="auto" w:fill="FFFFFF"/>
+            <w:tcMar>
+              <w:top w:w="0" w:type="dxa"/>
+              <w:bottom w:w="0" w:type="dxa"/>
+              <w:left w:w="0" w:type="dxa"/>
+              <w:right w:w="0" w:type="dxa"/>
+            </w:tcMar>
+            <w:vAlign w:val="top"/>
+          </w:tcPr>
+          <w:p>
+            <w:pPr>
+              <w:jc w:val="right"/>
+              <w:spacing w:after="80" w:before="80"/>
+              <w:ind w:firstLine="0" w:left="80" w:right="80"/>
+            </w:pPr>
+            <w:r xmlns:w="http://schemas.openxmlformats.org/wordprocessingml/2006/main" xmlns:wp="http://schemas.openxmlformats.org/drawingml/2006/wordprocessingDrawing" xmlns:r="http://schemas.openxmlformats.org/officeDocument/2006/relationships" xmlns:w14="http://schemas.microsoft.com/office/word/2010/wordml">
+              <w:rPr>
+                <w:rFonts w:ascii="Times" w:hAnsi="Times" w:eastAsia="Times" w:cs="Times"/>
+                <w:sz w:val="24"/>
+                <w:szCs w:val="24"/>
+                <w:color w:val="111111"/>
               </w:rPr>
               <w:t xml:space="preserve">(6.20)   </w:t>
             </w:r>
@@ -2244,26 +2278,27 @@
         <w:tc>
           <w:tcPr>
             <w:tcBorders/>
-            <w:tcMar>
-              <w:top w:w="0" w:type="dxa"/>
-              <w:bottom w:w="0" w:type="dxa"/>
-              <w:left w:w="0" w:type="dxa"/>
-              <w:right w:w="0" w:type="dxa"/>
-            </w:tcMar>
-            <w:vAlign w:val="top"/>
-          </w:tcPr>
-          <w:p>
-            <w:pPr>
-              <w:jc w:val="right"/>
-              <w:spacing w:after="80" w:before="80"/>
-              <w:ind w:firstLine="0" w:left="80" w:right="80"/>
-            </w:pPr>
-            <w:r>
-              <w:rPr>
-                <w:rFonts w:ascii="Times" w:hAnsi="Times" w:cs="Times"/>
-                <w:sz w:val="24"/>
-                <w:szCs w:val="24"/>
-                <w:color w:val="000000"/>
+            <w:shd w:val="clear" w:color="auto" w:fill="FFFFFF"/>
+            <w:tcMar>
+              <w:top w:w="0" w:type="dxa"/>
+              <w:bottom w:w="0" w:type="dxa"/>
+              <w:left w:w="0" w:type="dxa"/>
+              <w:right w:w="0" w:type="dxa"/>
+            </w:tcMar>
+            <w:vAlign w:val="top"/>
+          </w:tcPr>
+          <w:p>
+            <w:pPr>
+              <w:jc w:val="right"/>
+              <w:spacing w:after="80" w:before="80"/>
+              <w:ind w:firstLine="0" w:left="80" w:right="80"/>
+            </w:pPr>
+            <w:r xmlns:w="http://schemas.openxmlformats.org/wordprocessingml/2006/main" xmlns:wp="http://schemas.openxmlformats.org/drawingml/2006/wordprocessingDrawing" xmlns:r="http://schemas.openxmlformats.org/officeDocument/2006/relationships" xmlns:w14="http://schemas.microsoft.com/office/word/2010/wordml">
+              <w:rPr>
+                <w:rFonts w:ascii="Times" w:hAnsi="Times" w:eastAsia="Times" w:cs="Times"/>
+                <w:sz w:val="24"/>
+                <w:szCs w:val="24"/>
+                <w:color w:val="111111"/>
               </w:rPr>
               <w:t xml:space="preserve">(7.96)   </w:t>
             </w:r>
@@ -2278,6 +2313,7 @@
         <w:tc>
           <w:tcPr>
             <w:tcBorders/>
+            <w:shd w:val="clear" w:color="auto" w:fill="FFFFFF"/>
             <w:tcMar>
               <w:top w:w="0" w:type="dxa"/>
               <w:bottom w:w="0" w:type="dxa"/>
@@ -2292,12 +2328,12 @@
               <w:spacing w:after="80" w:before="80"/>
               <w:ind w:firstLine="0" w:left="80" w:right="80"/>
             </w:pPr>
-            <w:r>
-              <w:rPr>
-                <w:rFonts w:ascii="Times" w:hAnsi="Times" w:cs="Times"/>
-                <w:sz w:val="24"/>
-                <w:szCs w:val="24"/>
-                <w:color w:val="000000"/>
+            <w:r xmlns:w="http://schemas.openxmlformats.org/wordprocessingml/2006/main" xmlns:wp="http://schemas.openxmlformats.org/drawingml/2006/wordprocessingDrawing" xmlns:r="http://schemas.openxmlformats.org/officeDocument/2006/relationships" xmlns:w14="http://schemas.microsoft.com/office/word/2010/wordml">
+              <w:rPr>
+                <w:rFonts w:ascii="Times" w:hAnsi="Times" w:eastAsia="Times" w:cs="Times"/>
+                <w:sz w:val="24"/>
+                <w:szCs w:val="24"/>
+                <w:color w:val="111111"/>
               </w:rPr>
               <w:t xml:space="preserve">Apr</w:t>
             </w:r>
@@ -2306,26 +2342,27 @@
         <w:tc>
           <w:tcPr>
             <w:tcBorders/>
-            <w:tcMar>
-              <w:top w:w="0" w:type="dxa"/>
-              <w:bottom w:w="0" w:type="dxa"/>
-              <w:left w:w="0" w:type="dxa"/>
-              <w:right w:w="0" w:type="dxa"/>
-            </w:tcMar>
-            <w:vAlign w:val="top"/>
-          </w:tcPr>
-          <w:p>
-            <w:pPr>
-              <w:jc w:val="right"/>
-              <w:spacing w:after="80" w:before="80"/>
-              <w:ind w:firstLine="0" w:left="80" w:right="80"/>
-            </w:pPr>
-            <w:r>
-              <w:rPr>
-                <w:rFonts w:ascii="Times" w:hAnsi="Times" w:cs="Times"/>
-                <w:sz w:val="24"/>
-                <w:szCs w:val="24"/>
-                <w:color w:val="000000"/>
+            <w:shd w:val="clear" w:color="auto" w:fill="FFFFFF"/>
+            <w:tcMar>
+              <w:top w:w="0" w:type="dxa"/>
+              <w:bottom w:w="0" w:type="dxa"/>
+              <w:left w:w="0" w:type="dxa"/>
+              <w:right w:w="0" w:type="dxa"/>
+            </w:tcMar>
+            <w:vAlign w:val="top"/>
+          </w:tcPr>
+          <w:p>
+            <w:pPr>
+              <w:jc w:val="right"/>
+              <w:spacing w:after="80" w:before="80"/>
+              <w:ind w:firstLine="0" w:left="80" w:right="80"/>
+            </w:pPr>
+            <w:r xmlns:w="http://schemas.openxmlformats.org/wordprocessingml/2006/main" xmlns:wp="http://schemas.openxmlformats.org/drawingml/2006/wordprocessingDrawing" xmlns:r="http://schemas.openxmlformats.org/officeDocument/2006/relationships" xmlns:w14="http://schemas.microsoft.com/office/word/2010/wordml">
+              <w:rPr>
+                <w:rFonts w:ascii="Times" w:hAnsi="Times" w:eastAsia="Times" w:cs="Times"/>
+                <w:sz w:val="24"/>
+                <w:szCs w:val="24"/>
+                <w:color w:val="111111"/>
               </w:rPr>
               <w:t xml:space="preserve">       </w:t>
             </w:r>
@@ -2334,26 +2371,27 @@
         <w:tc>
           <w:tcPr>
             <w:tcBorders/>
-            <w:tcMar>
-              <w:top w:w="0" w:type="dxa"/>
-              <w:bottom w:w="0" w:type="dxa"/>
-              <w:left w:w="0" w:type="dxa"/>
-              <w:right w:w="0" w:type="dxa"/>
-            </w:tcMar>
-            <w:vAlign w:val="top"/>
-          </w:tcPr>
-          <w:p>
-            <w:pPr>
-              <w:jc w:val="right"/>
-              <w:spacing w:after="80" w:before="80"/>
-              <w:ind w:firstLine="0" w:left="80" w:right="80"/>
-            </w:pPr>
-            <w:r>
-              <w:rPr>
-                <w:rFonts w:ascii="Times" w:hAnsi="Times" w:cs="Times"/>
-                <w:sz w:val="24"/>
-                <w:szCs w:val="24"/>
-                <w:color w:val="000000"/>
+            <w:shd w:val="clear" w:color="auto" w:fill="FFFFFF"/>
+            <w:tcMar>
+              <w:top w:w="0" w:type="dxa"/>
+              <w:bottom w:w="0" w:type="dxa"/>
+              <w:left w:w="0" w:type="dxa"/>
+              <w:right w:w="0" w:type="dxa"/>
+            </w:tcMar>
+            <w:vAlign w:val="top"/>
+          </w:tcPr>
+          <w:p>
+            <w:pPr>
+              <w:jc w:val="right"/>
+              <w:spacing w:after="80" w:before="80"/>
+              <w:ind w:firstLine="0" w:left="80" w:right="80"/>
+            </w:pPr>
+            <w:r xmlns:w="http://schemas.openxmlformats.org/wordprocessingml/2006/main" xmlns:wp="http://schemas.openxmlformats.org/drawingml/2006/wordprocessingDrawing" xmlns:r="http://schemas.openxmlformats.org/officeDocument/2006/relationships" xmlns:w14="http://schemas.microsoft.com/office/word/2010/wordml">
+              <w:rPr>
+                <w:rFonts w:ascii="Times" w:hAnsi="Times" w:eastAsia="Times" w:cs="Times"/>
+                <w:sz w:val="24"/>
+                <w:szCs w:val="24"/>
+                <w:color w:val="111111"/>
               </w:rPr>
               <w:t xml:space="preserve">       </w:t>
             </w:r>
@@ -2362,26 +2400,27 @@
         <w:tc>
           <w:tcPr>
             <w:tcBorders/>
-            <w:tcMar>
-              <w:top w:w="0" w:type="dxa"/>
-              <w:bottom w:w="0" w:type="dxa"/>
-              <w:left w:w="0" w:type="dxa"/>
-              <w:right w:w="0" w:type="dxa"/>
-            </w:tcMar>
-            <w:vAlign w:val="top"/>
-          </w:tcPr>
-          <w:p>
-            <w:pPr>
-              <w:jc w:val="right"/>
-              <w:spacing w:after="80" w:before="80"/>
-              <w:ind w:firstLine="0" w:left="80" w:right="80"/>
-            </w:pPr>
-            <w:r>
-              <w:rPr>
-                <w:rFonts w:ascii="Times" w:hAnsi="Times" w:cs="Times"/>
-                <w:sz w:val="24"/>
-                <w:szCs w:val="24"/>
-                <w:color w:val="000000"/>
+            <w:shd w:val="clear" w:color="auto" w:fill="FFFFFF"/>
+            <w:tcMar>
+              <w:top w:w="0" w:type="dxa"/>
+              <w:bottom w:w="0" w:type="dxa"/>
+              <w:left w:w="0" w:type="dxa"/>
+              <w:right w:w="0" w:type="dxa"/>
+            </w:tcMar>
+            <w:vAlign w:val="top"/>
+          </w:tcPr>
+          <w:p>
+            <w:pPr>
+              <w:jc w:val="right"/>
+              <w:spacing w:after="80" w:before="80"/>
+              <w:ind w:firstLine="0" w:left="80" w:right="80"/>
+            </w:pPr>
+            <w:r xmlns:w="http://schemas.openxmlformats.org/wordprocessingml/2006/main" xmlns:wp="http://schemas.openxmlformats.org/drawingml/2006/wordprocessingDrawing" xmlns:r="http://schemas.openxmlformats.org/officeDocument/2006/relationships" xmlns:w14="http://schemas.microsoft.com/office/word/2010/wordml">
+              <w:rPr>
+                <w:rFonts w:ascii="Times" w:hAnsi="Times" w:eastAsia="Times" w:cs="Times"/>
+                <w:sz w:val="24"/>
+                <w:szCs w:val="24"/>
+                <w:color w:val="111111"/>
               </w:rPr>
               <w:t xml:space="preserve">16.77 *  </w:t>
             </w:r>
@@ -2390,26 +2429,27 @@
         <w:tc>
           <w:tcPr>
             <w:tcBorders/>
-            <w:tcMar>
-              <w:top w:w="0" w:type="dxa"/>
-              <w:bottom w:w="0" w:type="dxa"/>
-              <w:left w:w="0" w:type="dxa"/>
-              <w:right w:w="0" w:type="dxa"/>
-            </w:tcMar>
-            <w:vAlign w:val="top"/>
-          </w:tcPr>
-          <w:p>
-            <w:pPr>
-              <w:jc w:val="right"/>
-              <w:spacing w:after="80" w:before="80"/>
-              <w:ind w:firstLine="0" w:left="80" w:right="80"/>
-            </w:pPr>
-            <w:r>
-              <w:rPr>
-                <w:rFonts w:ascii="Times" w:hAnsi="Times" w:cs="Times"/>
-                <w:sz w:val="24"/>
-                <w:szCs w:val="24"/>
-                <w:color w:val="000000"/>
+            <w:shd w:val="clear" w:color="auto" w:fill="FFFFFF"/>
+            <w:tcMar>
+              <w:top w:w="0" w:type="dxa"/>
+              <w:bottom w:w="0" w:type="dxa"/>
+              <w:left w:w="0" w:type="dxa"/>
+              <w:right w:w="0" w:type="dxa"/>
+            </w:tcMar>
+            <w:vAlign w:val="top"/>
+          </w:tcPr>
+          <w:p>
+            <w:pPr>
+              <w:jc w:val="right"/>
+              <w:spacing w:after="80" w:before="80"/>
+              <w:ind w:firstLine="0" w:left="80" w:right="80"/>
+            </w:pPr>
+            <w:r xmlns:w="http://schemas.openxmlformats.org/wordprocessingml/2006/main" xmlns:wp="http://schemas.openxmlformats.org/drawingml/2006/wordprocessingDrawing" xmlns:r="http://schemas.openxmlformats.org/officeDocument/2006/relationships" xmlns:w14="http://schemas.microsoft.com/office/word/2010/wordml">
+              <w:rPr>
+                <w:rFonts w:ascii="Times" w:hAnsi="Times" w:eastAsia="Times" w:cs="Times"/>
+                <w:sz w:val="24"/>
+                <w:szCs w:val="24"/>
+                <w:color w:val="111111"/>
               </w:rPr>
               <w:t xml:space="preserve">20.69 *  </w:t>
             </w:r>
@@ -2426,6 +2466,7 @@
             <w:tcBorders>
               <w:bottom w:val="single" w:sz="8" w:space="0" w:color="000000"/>
             </w:tcBorders>
+            <w:shd w:val="clear" w:color="auto" w:fill="FFFFFF"/>
             <w:tcMar>
               <w:top w:w="0" w:type="dxa"/>
               <w:bottom w:w="0" w:type="dxa"/>
@@ -2440,12 +2481,12 @@
               <w:spacing w:after="80" w:before="80"/>
               <w:ind w:firstLine="0" w:left="80" w:right="80"/>
             </w:pPr>
-            <w:r>
-              <w:rPr>
-                <w:rFonts w:ascii="Times" w:hAnsi="Times" w:cs="Times"/>
-                <w:sz w:val="24"/>
-                <w:szCs w:val="24"/>
-                <w:color w:val="000000"/>
+            <w:r xmlns:w="http://schemas.openxmlformats.org/wordprocessingml/2006/main" xmlns:wp="http://schemas.openxmlformats.org/drawingml/2006/wordprocessingDrawing" xmlns:r="http://schemas.openxmlformats.org/officeDocument/2006/relationships" xmlns:w14="http://schemas.microsoft.com/office/word/2010/wordml">
+              <w:rPr>
+                <w:rFonts w:ascii="Times" w:hAnsi="Times" w:eastAsia="Times" w:cs="Times"/>
+                <w:sz w:val="24"/>
+                <w:szCs w:val="24"/>
+                <w:color w:val="111111"/>
               </w:rPr>
               <w:t xml:space="preserve"/>
             </w:r>
@@ -2456,26 +2497,27 @@
             <w:tcBorders>
               <w:bottom w:val="single" w:sz="8" w:space="0" w:color="000000"/>
             </w:tcBorders>
-            <w:tcMar>
-              <w:top w:w="0" w:type="dxa"/>
-              <w:bottom w:w="0" w:type="dxa"/>
-              <w:left w:w="0" w:type="dxa"/>
-              <w:right w:w="0" w:type="dxa"/>
-            </w:tcMar>
-            <w:vAlign w:val="top"/>
-          </w:tcPr>
-          <w:p>
-            <w:pPr>
-              <w:jc w:val="right"/>
-              <w:spacing w:after="80" w:before="80"/>
-              <w:ind w:firstLine="0" w:left="80" w:right="80"/>
-            </w:pPr>
-            <w:r>
-              <w:rPr>
-                <w:rFonts w:ascii="Times" w:hAnsi="Times" w:cs="Times"/>
-                <w:sz w:val="24"/>
-                <w:szCs w:val="24"/>
-                <w:color w:val="000000"/>
+            <w:shd w:val="clear" w:color="auto" w:fill="FFFFFF"/>
+            <w:tcMar>
+              <w:top w:w="0" w:type="dxa"/>
+              <w:bottom w:w="0" w:type="dxa"/>
+              <w:left w:w="0" w:type="dxa"/>
+              <w:right w:w="0" w:type="dxa"/>
+            </w:tcMar>
+            <w:vAlign w:val="top"/>
+          </w:tcPr>
+          <w:p>
+            <w:pPr>
+              <w:jc w:val="right"/>
+              <w:spacing w:after="80" w:before="80"/>
+              <w:ind w:firstLine="0" w:left="80" w:right="80"/>
+            </w:pPr>
+            <w:r xmlns:w="http://schemas.openxmlformats.org/wordprocessingml/2006/main" xmlns:wp="http://schemas.openxmlformats.org/drawingml/2006/wordprocessingDrawing" xmlns:r="http://schemas.openxmlformats.org/officeDocument/2006/relationships" xmlns:w14="http://schemas.microsoft.com/office/word/2010/wordml">
+              <w:rPr>
+                <w:rFonts w:ascii="Times" w:hAnsi="Times" w:eastAsia="Times" w:cs="Times"/>
+                <w:sz w:val="24"/>
+                <w:szCs w:val="24"/>
+                <w:color w:val="111111"/>
               </w:rPr>
               <w:t xml:space="preserve">       </w:t>
             </w:r>
@@ -2486,26 +2528,27 @@
             <w:tcBorders>
               <w:bottom w:val="single" w:sz="8" w:space="0" w:color="000000"/>
             </w:tcBorders>
-            <w:tcMar>
-              <w:top w:w="0" w:type="dxa"/>
-              <w:bottom w:w="0" w:type="dxa"/>
-              <w:left w:w="0" w:type="dxa"/>
-              <w:right w:w="0" w:type="dxa"/>
-            </w:tcMar>
-            <w:vAlign w:val="top"/>
-          </w:tcPr>
-          <w:p>
-            <w:pPr>
-              <w:jc w:val="right"/>
-              <w:spacing w:after="80" w:before="80"/>
-              <w:ind w:firstLine="0" w:left="80" w:right="80"/>
-            </w:pPr>
-            <w:r>
-              <w:rPr>
-                <w:rFonts w:ascii="Times" w:hAnsi="Times" w:cs="Times"/>
-                <w:sz w:val="24"/>
-                <w:szCs w:val="24"/>
-                <w:color w:val="000000"/>
+            <w:shd w:val="clear" w:color="auto" w:fill="FFFFFF"/>
+            <w:tcMar>
+              <w:top w:w="0" w:type="dxa"/>
+              <w:bottom w:w="0" w:type="dxa"/>
+              <w:left w:w="0" w:type="dxa"/>
+              <w:right w:w="0" w:type="dxa"/>
+            </w:tcMar>
+            <w:vAlign w:val="top"/>
+          </w:tcPr>
+          <w:p>
+            <w:pPr>
+              <w:jc w:val="right"/>
+              <w:spacing w:after="80" w:before="80"/>
+              <w:ind w:firstLine="0" w:left="80" w:right="80"/>
+            </w:pPr>
+            <w:r xmlns:w="http://schemas.openxmlformats.org/wordprocessingml/2006/main" xmlns:wp="http://schemas.openxmlformats.org/drawingml/2006/wordprocessingDrawing" xmlns:r="http://schemas.openxmlformats.org/officeDocument/2006/relationships" xmlns:w14="http://schemas.microsoft.com/office/word/2010/wordml">
+              <w:rPr>
+                <w:rFonts w:ascii="Times" w:hAnsi="Times" w:eastAsia="Times" w:cs="Times"/>
+                <w:sz w:val="24"/>
+                <w:szCs w:val="24"/>
+                <w:color w:val="111111"/>
               </w:rPr>
               <w:t xml:space="preserve">       </w:t>
             </w:r>
@@ -2516,26 +2559,27 @@
             <w:tcBorders>
               <w:bottom w:val="single" w:sz="8" w:space="0" w:color="000000"/>
             </w:tcBorders>
-            <w:tcMar>
-              <w:top w:w="0" w:type="dxa"/>
-              <w:bottom w:w="0" w:type="dxa"/>
-              <w:left w:w="0" w:type="dxa"/>
-              <w:right w:w="0" w:type="dxa"/>
-            </w:tcMar>
-            <w:vAlign w:val="top"/>
-          </w:tcPr>
-          <w:p>
-            <w:pPr>
-              <w:jc w:val="right"/>
-              <w:spacing w:after="80" w:before="80"/>
-              <w:ind w:firstLine="0" w:left="80" w:right="80"/>
-            </w:pPr>
-            <w:r>
-              <w:rPr>
-                <w:rFonts w:ascii="Times" w:hAnsi="Times" w:cs="Times"/>
-                <w:sz w:val="24"/>
-                <w:szCs w:val="24"/>
-                <w:color w:val="000000"/>
+            <w:shd w:val="clear" w:color="auto" w:fill="FFFFFF"/>
+            <w:tcMar>
+              <w:top w:w="0" w:type="dxa"/>
+              <w:bottom w:w="0" w:type="dxa"/>
+              <w:left w:w="0" w:type="dxa"/>
+              <w:right w:w="0" w:type="dxa"/>
+            </w:tcMar>
+            <w:vAlign w:val="top"/>
+          </w:tcPr>
+          <w:p>
+            <w:pPr>
+              <w:jc w:val="right"/>
+              <w:spacing w:after="80" w:before="80"/>
+              <w:ind w:firstLine="0" w:left="80" w:right="80"/>
+            </w:pPr>
+            <w:r xmlns:w="http://schemas.openxmlformats.org/wordprocessingml/2006/main" xmlns:wp="http://schemas.openxmlformats.org/drawingml/2006/wordprocessingDrawing" xmlns:r="http://schemas.openxmlformats.org/officeDocument/2006/relationships" xmlns:w14="http://schemas.microsoft.com/office/word/2010/wordml">
+              <w:rPr>
+                <w:rFonts w:ascii="Times" w:hAnsi="Times" w:eastAsia="Times" w:cs="Times"/>
+                <w:sz w:val="24"/>
+                <w:szCs w:val="24"/>
+                <w:color w:val="111111"/>
               </w:rPr>
               <w:t xml:space="preserve">(6.84)   </w:t>
             </w:r>
@@ -2546,26 +2590,27 @@
             <w:tcBorders>
               <w:bottom w:val="single" w:sz="8" w:space="0" w:color="000000"/>
             </w:tcBorders>
-            <w:tcMar>
-              <w:top w:w="0" w:type="dxa"/>
-              <w:bottom w:w="0" w:type="dxa"/>
-              <w:left w:w="0" w:type="dxa"/>
-              <w:right w:w="0" w:type="dxa"/>
-            </w:tcMar>
-            <w:vAlign w:val="top"/>
-          </w:tcPr>
-          <w:p>
-            <w:pPr>
-              <w:jc w:val="right"/>
-              <w:spacing w:after="80" w:before="80"/>
-              <w:ind w:firstLine="0" w:left="80" w:right="80"/>
-            </w:pPr>
-            <w:r>
-              <w:rPr>
-                <w:rFonts w:ascii="Times" w:hAnsi="Times" w:cs="Times"/>
-                <w:sz w:val="24"/>
-                <w:szCs w:val="24"/>
-                <w:color w:val="000000"/>
+            <w:shd w:val="clear" w:color="auto" w:fill="FFFFFF"/>
+            <w:tcMar>
+              <w:top w:w="0" w:type="dxa"/>
+              <w:bottom w:w="0" w:type="dxa"/>
+              <w:left w:w="0" w:type="dxa"/>
+              <w:right w:w="0" w:type="dxa"/>
+            </w:tcMar>
+            <w:vAlign w:val="top"/>
+          </w:tcPr>
+          <w:p>
+            <w:pPr>
+              <w:jc w:val="right"/>
+              <w:spacing w:after="80" w:before="80"/>
+              <w:ind w:firstLine="0" w:left="80" w:right="80"/>
+            </w:pPr>
+            <w:r xmlns:w="http://schemas.openxmlformats.org/wordprocessingml/2006/main" xmlns:wp="http://schemas.openxmlformats.org/drawingml/2006/wordprocessingDrawing" xmlns:r="http://schemas.openxmlformats.org/officeDocument/2006/relationships" xmlns:w14="http://schemas.microsoft.com/office/word/2010/wordml">
+              <w:rPr>
+                <w:rFonts w:ascii="Times" w:hAnsi="Times" w:eastAsia="Times" w:cs="Times"/>
+                <w:sz w:val="24"/>
+                <w:szCs w:val="24"/>
+                <w:color w:val="111111"/>
               </w:rPr>
               <w:t xml:space="preserve">(7.62)   </w:t>
             </w:r>
@@ -2582,6 +2627,7 @@
             <w:tcBorders>
               <w:top w:val="single" w:sz="8" w:space="0" w:color="000000"/>
             </w:tcBorders>
+            <w:shd w:val="clear" w:color="auto" w:fill="FFFFFF"/>
             <w:tcMar>
               <w:top w:w="0" w:type="dxa"/>
               <w:bottom w:w="0" w:type="dxa"/>
@@ -2596,12 +2642,12 @@
               <w:spacing w:after="80" w:before="80"/>
               <w:ind w:firstLine="0" w:left="80" w:right="80"/>
             </w:pPr>
-            <w:r>
-              <w:rPr>
-                <w:rFonts w:ascii="Times" w:hAnsi="Times" w:cs="Times"/>
-                <w:sz w:val="24"/>
-                <w:szCs w:val="24"/>
-                <w:color w:val="000000"/>
+            <w:r xmlns:w="http://schemas.openxmlformats.org/wordprocessingml/2006/main" xmlns:wp="http://schemas.openxmlformats.org/drawingml/2006/wordprocessingDrawing" xmlns:r="http://schemas.openxmlformats.org/officeDocument/2006/relationships" xmlns:w14="http://schemas.microsoft.com/office/word/2010/wordml">
+              <w:rPr>
+                <w:rFonts w:ascii="Times" w:hAnsi="Times" w:eastAsia="Times" w:cs="Times"/>
+                <w:sz w:val="24"/>
+                <w:szCs w:val="24"/>
+                <w:color w:val="111111"/>
               </w:rPr>
               <w:t xml:space="preserve">N</w:t>
             </w:r>
@@ -2612,26 +2658,27 @@
             <w:tcBorders>
               <w:top w:val="single" w:sz="8" w:space="0" w:color="000000"/>
             </w:tcBorders>
-            <w:tcMar>
-              <w:top w:w="0" w:type="dxa"/>
-              <w:bottom w:w="0" w:type="dxa"/>
-              <w:left w:w="0" w:type="dxa"/>
-              <w:right w:w="0" w:type="dxa"/>
-            </w:tcMar>
-            <w:vAlign w:val="top"/>
-          </w:tcPr>
-          <w:p>
-            <w:pPr>
-              <w:jc w:val="right"/>
-              <w:spacing w:after="80" w:before="80"/>
-              <w:ind w:firstLine="0" w:left="80" w:right="80"/>
-            </w:pPr>
-            <w:r>
-              <w:rPr>
-                <w:rFonts w:ascii="Times" w:hAnsi="Times" w:cs="Times"/>
-                <w:sz w:val="24"/>
-                <w:szCs w:val="24"/>
-                <w:color w:val="000000"/>
+            <w:shd w:val="clear" w:color="auto" w:fill="FFFFFF"/>
+            <w:tcMar>
+              <w:top w:w="0" w:type="dxa"/>
+              <w:bottom w:w="0" w:type="dxa"/>
+              <w:left w:w="0" w:type="dxa"/>
+              <w:right w:w="0" w:type="dxa"/>
+            </w:tcMar>
+            <w:vAlign w:val="top"/>
+          </w:tcPr>
+          <w:p>
+            <w:pPr>
+              <w:jc w:val="right"/>
+              <w:spacing w:after="80" w:before="80"/>
+              <w:ind w:firstLine="0" w:left="80" w:right="80"/>
+            </w:pPr>
+            <w:r xmlns:w="http://schemas.openxmlformats.org/wordprocessingml/2006/main" xmlns:wp="http://schemas.openxmlformats.org/drawingml/2006/wordprocessingDrawing" xmlns:r="http://schemas.openxmlformats.org/officeDocument/2006/relationships" xmlns:w14="http://schemas.microsoft.com/office/word/2010/wordml">
+              <w:rPr>
+                <w:rFonts w:ascii="Times" w:hAnsi="Times" w:eastAsia="Times" w:cs="Times"/>
+                <w:sz w:val="24"/>
+                <w:szCs w:val="24"/>
+                <w:color w:val="111111"/>
               </w:rPr>
               <w:t xml:space="preserve">50       </w:t>
             </w:r>
@@ -2642,26 +2689,27 @@
             <w:tcBorders>
               <w:top w:val="single" w:sz="8" w:space="0" w:color="000000"/>
             </w:tcBorders>
-            <w:tcMar>
-              <w:top w:w="0" w:type="dxa"/>
-              <w:bottom w:w="0" w:type="dxa"/>
-              <w:left w:w="0" w:type="dxa"/>
-              <w:right w:w="0" w:type="dxa"/>
-            </w:tcMar>
-            <w:vAlign w:val="top"/>
-          </w:tcPr>
-          <w:p>
-            <w:pPr>
-              <w:jc w:val="right"/>
-              <w:spacing w:after="80" w:before="80"/>
-              <w:ind w:firstLine="0" w:left="80" w:right="80"/>
-            </w:pPr>
-            <w:r>
-              <w:rPr>
-                <w:rFonts w:ascii="Times" w:hAnsi="Times" w:cs="Times"/>
-                <w:sz w:val="24"/>
-                <w:szCs w:val="24"/>
-                <w:color w:val="000000"/>
+            <w:shd w:val="clear" w:color="auto" w:fill="FFFFFF"/>
+            <w:tcMar>
+              <w:top w:w="0" w:type="dxa"/>
+              <w:bottom w:w="0" w:type="dxa"/>
+              <w:left w:w="0" w:type="dxa"/>
+              <w:right w:w="0" w:type="dxa"/>
+            </w:tcMar>
+            <w:vAlign w:val="top"/>
+          </w:tcPr>
+          <w:p>
+            <w:pPr>
+              <w:jc w:val="right"/>
+              <w:spacing w:after="80" w:before="80"/>
+              <w:ind w:firstLine="0" w:left="80" w:right="80"/>
+            </w:pPr>
+            <w:r xmlns:w="http://schemas.openxmlformats.org/wordprocessingml/2006/main" xmlns:wp="http://schemas.openxmlformats.org/drawingml/2006/wordprocessingDrawing" xmlns:r="http://schemas.openxmlformats.org/officeDocument/2006/relationships" xmlns:w14="http://schemas.microsoft.com/office/word/2010/wordml">
+              <w:rPr>
+                <w:rFonts w:ascii="Times" w:hAnsi="Times" w:eastAsia="Times" w:cs="Times"/>
+                <w:sz w:val="24"/>
+                <w:szCs w:val="24"/>
+                <w:color w:val="111111"/>
               </w:rPr>
               <w:t xml:space="preserve">36       </w:t>
             </w:r>
@@ -2672,26 +2720,27 @@
             <w:tcBorders>
               <w:top w:val="single" w:sz="8" w:space="0" w:color="000000"/>
             </w:tcBorders>
-            <w:tcMar>
-              <w:top w:w="0" w:type="dxa"/>
-              <w:bottom w:w="0" w:type="dxa"/>
-              <w:left w:w="0" w:type="dxa"/>
-              <w:right w:w="0" w:type="dxa"/>
-            </w:tcMar>
-            <w:vAlign w:val="top"/>
-          </w:tcPr>
-          <w:p>
-            <w:pPr>
-              <w:jc w:val="right"/>
-              <w:spacing w:after="80" w:before="80"/>
-              <w:ind w:firstLine="0" w:left="80" w:right="80"/>
-            </w:pPr>
-            <w:r>
-              <w:rPr>
-                <w:rFonts w:ascii="Times" w:hAnsi="Times" w:cs="Times"/>
-                <w:sz w:val="24"/>
-                <w:szCs w:val="24"/>
-                <w:color w:val="000000"/>
+            <w:shd w:val="clear" w:color="auto" w:fill="FFFFFF"/>
+            <w:tcMar>
+              <w:top w:w="0" w:type="dxa"/>
+              <w:bottom w:w="0" w:type="dxa"/>
+              <w:left w:w="0" w:type="dxa"/>
+              <w:right w:w="0" w:type="dxa"/>
+            </w:tcMar>
+            <w:vAlign w:val="top"/>
+          </w:tcPr>
+          <w:p>
+            <w:pPr>
+              <w:jc w:val="right"/>
+              <w:spacing w:after="80" w:before="80"/>
+              <w:ind w:firstLine="0" w:left="80" w:right="80"/>
+            </w:pPr>
+            <w:r xmlns:w="http://schemas.openxmlformats.org/wordprocessingml/2006/main" xmlns:wp="http://schemas.openxmlformats.org/drawingml/2006/wordprocessingDrawing" xmlns:r="http://schemas.openxmlformats.org/officeDocument/2006/relationships" xmlns:w14="http://schemas.microsoft.com/office/word/2010/wordml">
+              <w:rPr>
+                <w:rFonts w:ascii="Times" w:hAnsi="Times" w:eastAsia="Times" w:cs="Times"/>
+                <w:sz w:val="24"/>
+                <w:szCs w:val="24"/>
+                <w:color w:val="111111"/>
               </w:rPr>
               <w:t xml:space="preserve">50       </w:t>
             </w:r>
@@ -2702,26 +2751,27 @@
             <w:tcBorders>
               <w:top w:val="single" w:sz="8" w:space="0" w:color="000000"/>
             </w:tcBorders>
-            <w:tcMar>
-              <w:top w:w="0" w:type="dxa"/>
-              <w:bottom w:w="0" w:type="dxa"/>
-              <w:left w:w="0" w:type="dxa"/>
-              <w:right w:w="0" w:type="dxa"/>
-            </w:tcMar>
-            <w:vAlign w:val="top"/>
-          </w:tcPr>
-          <w:p>
-            <w:pPr>
-              <w:jc w:val="right"/>
-              <w:spacing w:after="80" w:before="80"/>
-              <w:ind w:firstLine="0" w:left="80" w:right="80"/>
-            </w:pPr>
-            <w:r>
-              <w:rPr>
-                <w:rFonts w:ascii="Times" w:hAnsi="Times" w:cs="Times"/>
-                <w:sz w:val="24"/>
-                <w:szCs w:val="24"/>
-                <w:color w:val="000000"/>
+            <w:shd w:val="clear" w:color="auto" w:fill="FFFFFF"/>
+            <w:tcMar>
+              <w:top w:w="0" w:type="dxa"/>
+              <w:bottom w:w="0" w:type="dxa"/>
+              <w:left w:w="0" w:type="dxa"/>
+              <w:right w:w="0" w:type="dxa"/>
+            </w:tcMar>
+            <w:vAlign w:val="top"/>
+          </w:tcPr>
+          <w:p>
+            <w:pPr>
+              <w:jc w:val="right"/>
+              <w:spacing w:after="80" w:before="80"/>
+              <w:ind w:firstLine="0" w:left="80" w:right="80"/>
+            </w:pPr>
+            <w:r xmlns:w="http://schemas.openxmlformats.org/wordprocessingml/2006/main" xmlns:wp="http://schemas.openxmlformats.org/drawingml/2006/wordprocessingDrawing" xmlns:r="http://schemas.openxmlformats.org/officeDocument/2006/relationships" xmlns:w14="http://schemas.microsoft.com/office/word/2010/wordml">
+              <w:rPr>
+                <w:rFonts w:ascii="Times" w:hAnsi="Times" w:eastAsia="Times" w:cs="Times"/>
+                <w:sz w:val="24"/>
+                <w:szCs w:val="24"/>
+                <w:color w:val="111111"/>
               </w:rPr>
               <w:t xml:space="preserve">36       </w:t>
             </w:r>
@@ -2738,6 +2788,7 @@
             <w:tcBorders>
               <w:bottom w:val="single" w:sz="8" w:space="0" w:color="000000"/>
             </w:tcBorders>
+            <w:shd w:val="clear" w:color="auto" w:fill="FFFFFF"/>
             <w:tcMar>
               <w:top w:w="0" w:type="dxa"/>
               <w:bottom w:w="0" w:type="dxa"/>
@@ -2752,12 +2803,12 @@
               <w:spacing w:after="80" w:before="80"/>
               <w:ind w:firstLine="0" w:left="80" w:right="80"/>
             </w:pPr>
-            <w:r>
-              <w:rPr>
-                <w:rFonts w:ascii="Times" w:hAnsi="Times" w:cs="Times"/>
-                <w:sz w:val="24"/>
-                <w:szCs w:val="24"/>
-                <w:color w:val="000000"/>
+            <w:r xmlns:w="http://schemas.openxmlformats.org/wordprocessingml/2006/main" xmlns:wp="http://schemas.openxmlformats.org/drawingml/2006/wordprocessingDrawing" xmlns:r="http://schemas.openxmlformats.org/officeDocument/2006/relationships" xmlns:w14="http://schemas.microsoft.com/office/word/2010/wordml">
+              <w:rPr>
+                <w:rFonts w:ascii="Times" w:hAnsi="Times" w:eastAsia="Times" w:cs="Times"/>
+                <w:sz w:val="24"/>
+                <w:szCs w:val="24"/>
+                <w:color w:val="111111"/>
               </w:rPr>
               <w:t xml:space="preserve">R2</w:t>
             </w:r>
@@ -2768,26 +2819,27 @@
             <w:tcBorders>
               <w:bottom w:val="single" w:sz="8" w:space="0" w:color="000000"/>
             </w:tcBorders>
-            <w:tcMar>
-              <w:top w:w="0" w:type="dxa"/>
-              <w:bottom w:w="0" w:type="dxa"/>
-              <w:left w:w="0" w:type="dxa"/>
-              <w:right w:w="0" w:type="dxa"/>
-            </w:tcMar>
-            <w:vAlign w:val="top"/>
-          </w:tcPr>
-          <w:p>
-            <w:pPr>
-              <w:jc w:val="right"/>
-              <w:spacing w:after="80" w:before="80"/>
-              <w:ind w:firstLine="0" w:left="80" w:right="80"/>
-            </w:pPr>
-            <w:r>
-              <w:rPr>
-                <w:rFonts w:ascii="Times" w:hAnsi="Times" w:cs="Times"/>
-                <w:sz w:val="24"/>
-                <w:szCs w:val="24"/>
-                <w:color w:val="000000"/>
+            <w:shd w:val="clear" w:color="auto" w:fill="FFFFFF"/>
+            <w:tcMar>
+              <w:top w:w="0" w:type="dxa"/>
+              <w:bottom w:w="0" w:type="dxa"/>
+              <w:left w:w="0" w:type="dxa"/>
+              <w:right w:w="0" w:type="dxa"/>
+            </w:tcMar>
+            <w:vAlign w:val="top"/>
+          </w:tcPr>
+          <w:p>
+            <w:pPr>
+              <w:jc w:val="right"/>
+              <w:spacing w:after="80" w:before="80"/>
+              <w:ind w:firstLine="0" w:left="80" w:right="80"/>
+            </w:pPr>
+            <w:r xmlns:w="http://schemas.openxmlformats.org/wordprocessingml/2006/main" xmlns:wp="http://schemas.openxmlformats.org/drawingml/2006/wordprocessingDrawing" xmlns:r="http://schemas.openxmlformats.org/officeDocument/2006/relationships" xmlns:w14="http://schemas.microsoft.com/office/word/2010/wordml">
+              <w:rPr>
+                <w:rFonts w:ascii="Times" w:hAnsi="Times" w:eastAsia="Times" w:cs="Times"/>
+                <w:sz w:val="24"/>
+                <w:szCs w:val="24"/>
+                <w:color w:val="111111"/>
               </w:rPr>
               <w:t xml:space="preserve">0.27    </w:t>
             </w:r>
@@ -2798,26 +2850,27 @@
             <w:tcBorders>
               <w:bottom w:val="single" w:sz="8" w:space="0" w:color="000000"/>
             </w:tcBorders>
-            <w:tcMar>
-              <w:top w:w="0" w:type="dxa"/>
-              <w:bottom w:w="0" w:type="dxa"/>
-              <w:left w:w="0" w:type="dxa"/>
-              <w:right w:w="0" w:type="dxa"/>
-            </w:tcMar>
-            <w:vAlign w:val="top"/>
-          </w:tcPr>
-          <w:p>
-            <w:pPr>
-              <w:jc w:val="right"/>
-              <w:spacing w:after="80" w:before="80"/>
-              <w:ind w:firstLine="0" w:left="80" w:right="80"/>
-            </w:pPr>
-            <w:r>
-              <w:rPr>
-                <w:rFonts w:ascii="Times" w:hAnsi="Times" w:cs="Times"/>
-                <w:sz w:val="24"/>
-                <w:szCs w:val="24"/>
-                <w:color w:val="000000"/>
+            <w:shd w:val="clear" w:color="auto" w:fill="FFFFFF"/>
+            <w:tcMar>
+              <w:top w:w="0" w:type="dxa"/>
+              <w:bottom w:w="0" w:type="dxa"/>
+              <w:left w:w="0" w:type="dxa"/>
+              <w:right w:w="0" w:type="dxa"/>
+            </w:tcMar>
+            <w:vAlign w:val="top"/>
+          </w:tcPr>
+          <w:p>
+            <w:pPr>
+              <w:jc w:val="right"/>
+              <w:spacing w:after="80" w:before="80"/>
+              <w:ind w:firstLine="0" w:left="80" w:right="80"/>
+            </w:pPr>
+            <w:r xmlns:w="http://schemas.openxmlformats.org/wordprocessingml/2006/main" xmlns:wp="http://schemas.openxmlformats.org/drawingml/2006/wordprocessingDrawing" xmlns:r="http://schemas.openxmlformats.org/officeDocument/2006/relationships" xmlns:w14="http://schemas.microsoft.com/office/word/2010/wordml">
+              <w:rPr>
+                <w:rFonts w:ascii="Times" w:hAnsi="Times" w:eastAsia="Times" w:cs="Times"/>
+                <w:sz w:val="24"/>
+                <w:szCs w:val="24"/>
+                <w:color w:val="111111"/>
               </w:rPr>
               <w:t xml:space="preserve">0.29    </w:t>
             </w:r>
@@ -2828,26 +2881,27 @@
             <w:tcBorders>
               <w:bottom w:val="single" w:sz="8" w:space="0" w:color="000000"/>
             </w:tcBorders>
-            <w:tcMar>
-              <w:top w:w="0" w:type="dxa"/>
-              <w:bottom w:w="0" w:type="dxa"/>
-              <w:left w:w="0" w:type="dxa"/>
-              <w:right w:w="0" w:type="dxa"/>
-            </w:tcMar>
-            <w:vAlign w:val="top"/>
-          </w:tcPr>
-          <w:p>
-            <w:pPr>
-              <w:jc w:val="right"/>
-              <w:spacing w:after="80" w:before="80"/>
-              <w:ind w:firstLine="0" w:left="80" w:right="80"/>
-            </w:pPr>
-            <w:r>
-              <w:rPr>
-                <w:rFonts w:ascii="Times" w:hAnsi="Times" w:cs="Times"/>
-                <w:sz w:val="24"/>
-                <w:szCs w:val="24"/>
-                <w:color w:val="000000"/>
+            <w:shd w:val="clear" w:color="auto" w:fill="FFFFFF"/>
+            <w:tcMar>
+              <w:top w:w="0" w:type="dxa"/>
+              <w:bottom w:w="0" w:type="dxa"/>
+              <w:left w:w="0" w:type="dxa"/>
+              <w:right w:w="0" w:type="dxa"/>
+            </w:tcMar>
+            <w:vAlign w:val="top"/>
+          </w:tcPr>
+          <w:p>
+            <w:pPr>
+              <w:jc w:val="right"/>
+              <w:spacing w:after="80" w:before="80"/>
+              <w:ind w:firstLine="0" w:left="80" w:right="80"/>
+            </w:pPr>
+            <w:r xmlns:w="http://schemas.openxmlformats.org/wordprocessingml/2006/main" xmlns:wp="http://schemas.openxmlformats.org/drawingml/2006/wordprocessingDrawing" xmlns:r="http://schemas.openxmlformats.org/officeDocument/2006/relationships" xmlns:w14="http://schemas.microsoft.com/office/word/2010/wordml">
+              <w:rPr>
+                <w:rFonts w:ascii="Times" w:hAnsi="Times" w:eastAsia="Times" w:cs="Times"/>
+                <w:sz w:val="24"/>
+                <w:szCs w:val="24"/>
+                <w:color w:val="111111"/>
               </w:rPr>
               <w:t xml:space="preserve">0.30    </w:t>
             </w:r>
@@ -2858,26 +2912,27 @@
             <w:tcBorders>
               <w:bottom w:val="single" w:sz="8" w:space="0" w:color="000000"/>
             </w:tcBorders>
-            <w:tcMar>
-              <w:top w:w="0" w:type="dxa"/>
-              <w:bottom w:w="0" w:type="dxa"/>
-              <w:left w:w="0" w:type="dxa"/>
-              <w:right w:w="0" w:type="dxa"/>
-            </w:tcMar>
-            <w:vAlign w:val="top"/>
-          </w:tcPr>
-          <w:p>
-            <w:pPr>
-              <w:jc w:val="right"/>
-              <w:spacing w:after="80" w:before="80"/>
-              <w:ind w:firstLine="0" w:left="80" w:right="80"/>
-            </w:pPr>
-            <w:r>
-              <w:rPr>
-                <w:rFonts w:ascii="Times" w:hAnsi="Times" w:cs="Times"/>
-                <w:sz w:val="24"/>
-                <w:szCs w:val="24"/>
-                <w:color w:val="000000"/>
+            <w:shd w:val="clear" w:color="auto" w:fill="FFFFFF"/>
+            <w:tcMar>
+              <w:top w:w="0" w:type="dxa"/>
+              <w:bottom w:w="0" w:type="dxa"/>
+              <w:left w:w="0" w:type="dxa"/>
+              <w:right w:w="0" w:type="dxa"/>
+            </w:tcMar>
+            <w:vAlign w:val="top"/>
+          </w:tcPr>
+          <w:p>
+            <w:pPr>
+              <w:jc w:val="right"/>
+              <w:spacing w:after="80" w:before="80"/>
+              <w:ind w:firstLine="0" w:left="80" w:right="80"/>
+            </w:pPr>
+            <w:r xmlns:w="http://schemas.openxmlformats.org/wordprocessingml/2006/main" xmlns:wp="http://schemas.openxmlformats.org/drawingml/2006/wordprocessingDrawing" xmlns:r="http://schemas.openxmlformats.org/officeDocument/2006/relationships" xmlns:w14="http://schemas.microsoft.com/office/word/2010/wordml">
+              <w:rPr>
+                <w:rFonts w:ascii="Times" w:hAnsi="Times" w:eastAsia="Times" w:cs="Times"/>
+                <w:sz w:val="24"/>
+                <w:szCs w:val="24"/>
+                <w:color w:val="111111"/>
               </w:rPr>
               <w:t xml:space="preserve">0.34    </w:t>
             </w:r>
@@ -2892,7 +2947,10 @@
         <w:tc>
           <w:tcPr>
             <w:gridSpan w:val="5"/>
-            <w:tcBorders/>
+            <w:tcBorders>
+              <w:top w:val="single" w:sz="8" w:space="0" w:color="000000"/>
+            </w:tcBorders>
+            <w:shd w:val="clear" w:color="auto" w:fill="FFFFFF"/>
             <w:tcMar>
               <w:top w:w="0" w:type="dxa"/>
               <w:bottom w:w="0" w:type="dxa"/>
@@ -2907,12 +2965,12 @@
               <w:spacing w:after="80" w:before="80"/>
               <w:ind w:firstLine="0" w:left="80" w:right="80"/>
             </w:pPr>
-            <w:r>
-              <w:rPr>
-                <w:rFonts w:ascii="Times" w:hAnsi="Times" w:cs="Times"/>
-                <w:sz w:val="24"/>
-                <w:szCs w:val="24"/>
-                <w:color w:val="000000"/>
+            <w:r xmlns:w="http://schemas.openxmlformats.org/wordprocessingml/2006/main" xmlns:wp="http://schemas.openxmlformats.org/drawingml/2006/wordprocessingDrawing" xmlns:r="http://schemas.openxmlformats.org/officeDocument/2006/relationships" xmlns:w14="http://schemas.microsoft.com/office/word/2010/wordml">
+              <w:rPr>
+                <w:rFonts w:ascii="Times" w:hAnsi="Times" w:eastAsia="Times" w:cs="Times"/>
+                <w:sz w:val="24"/>
+                <w:szCs w:val="24"/>
+                <w:color w:val="111111"/>
               </w:rPr>
               <w:t xml:space="preserve"> *** p &lt; 0.001;  ** p &lt; 0.01;  * p &lt; 0.05.</w:t>
             </w:r>
@@ -2962,7 +3020,7 @@
       <w:tr>
         <w:trPr>
           <w:cantSplit/>
-          <w:trHeight w:val="461"/>
+          <w:trHeight w:val="460"/>
         </w:trPr>
         <w:tc>
           <w:tcPr>
@@ -2970,6 +3028,7 @@
               <w:bottom w:val="single" w:sz="8" w:space="0" w:color="000000"/>
               <w:top w:val="single" w:sz="8" w:space="0" w:color="000000"/>
             </w:tcBorders>
+            <w:shd w:val="clear" w:color="auto" w:fill="FFFFFF"/>
             <w:tcMar>
               <w:top w:w="0" w:type="dxa"/>
               <w:bottom w:w="0" w:type="dxa"/>
@@ -2984,12 +3043,12 @@
               <w:spacing w:after="80" w:before="80"/>
               <w:ind w:firstLine="0" w:left="80" w:right="80"/>
             </w:pPr>
-            <w:r>
-              <w:rPr>
-                <w:rFonts w:ascii="Times" w:hAnsi="Times" w:cs="Times"/>
-                <w:sz w:val="24"/>
-                <w:szCs w:val="24"/>
-                <w:color w:val="000000"/>
+            <w:r xmlns:w="http://schemas.openxmlformats.org/wordprocessingml/2006/main" xmlns:wp="http://schemas.openxmlformats.org/drawingml/2006/wordprocessingDrawing" xmlns:r="http://schemas.openxmlformats.org/officeDocument/2006/relationships" xmlns:w14="http://schemas.microsoft.com/office/word/2010/wordml">
+              <w:rPr>
+                <w:rFonts w:ascii="Times" w:hAnsi="Times" w:eastAsia="Times" w:cs="Times"/>
+                <w:sz w:val="24"/>
+                <w:szCs w:val="24"/>
+                <w:color w:val="111111"/>
               </w:rPr>
               <w:t xml:space="preserve"/>
             </w:r>
@@ -3001,6 +3060,7 @@
               <w:bottom w:val="single" w:sz="8" w:space="0" w:color="000000"/>
               <w:top w:val="single" w:sz="8" w:space="0" w:color="000000"/>
             </w:tcBorders>
+            <w:shd w:val="clear" w:color="auto" w:fill="FFFFFF"/>
             <w:tcMar>
               <w:top w:w="0" w:type="dxa"/>
               <w:bottom w:w="0" w:type="dxa"/>
@@ -3015,12 +3075,12 @@
               <w:spacing w:after="80" w:before="80"/>
               <w:ind w:firstLine="0" w:left="80" w:right="80"/>
             </w:pPr>
-            <w:r>
-              <w:rPr>
-                <w:rFonts w:ascii="Times" w:hAnsi="Times" w:cs="Times"/>
-                <w:sz w:val="24"/>
-                <w:szCs w:val="24"/>
-                <w:color w:val="000000"/>
+            <w:r xmlns:w="http://schemas.openxmlformats.org/wordprocessingml/2006/main" xmlns:wp="http://schemas.openxmlformats.org/drawingml/2006/wordprocessingDrawing" xmlns:r="http://schemas.openxmlformats.org/officeDocument/2006/relationships" xmlns:w14="http://schemas.microsoft.com/office/word/2010/wordml">
+              <w:rPr>
+                <w:rFonts w:ascii="Times" w:hAnsi="Times" w:eastAsia="Times" w:cs="Times"/>
+                <w:sz w:val="24"/>
+                <w:szCs w:val="24"/>
+                <w:color w:val="111111"/>
               </w:rPr>
               <w:t xml:space="preserve">By year</w:t>
             </w:r>
@@ -3032,6 +3092,7 @@
               <w:bottom w:val="single" w:sz="8" w:space="0" w:color="000000"/>
               <w:top w:val="single" w:sz="8" w:space="0" w:color="000000"/>
             </w:tcBorders>
+            <w:shd w:val="clear" w:color="auto" w:fill="FFFFFF"/>
             <w:tcMar>
               <w:top w:w="0" w:type="dxa"/>
               <w:bottom w:w="0" w:type="dxa"/>
@@ -3046,12 +3107,12 @@
               <w:spacing w:after="80" w:before="80"/>
               <w:ind w:firstLine="0" w:left="80" w:right="80"/>
             </w:pPr>
-            <w:r>
-              <w:rPr>
-                <w:rFonts w:ascii="Times" w:hAnsi="Times" w:cs="Times"/>
-                <w:sz w:val="24"/>
-                <w:szCs w:val="24"/>
-                <w:color w:val="000000"/>
+            <w:r xmlns:w="http://schemas.openxmlformats.org/wordprocessingml/2006/main" xmlns:wp="http://schemas.openxmlformats.org/drawingml/2006/wordprocessingDrawing" xmlns:r="http://schemas.openxmlformats.org/officeDocument/2006/relationships" xmlns:w14="http://schemas.microsoft.com/office/word/2010/wordml">
+              <w:rPr>
+                <w:rFonts w:ascii="Times" w:hAnsi="Times" w:eastAsia="Times" w:cs="Times"/>
+                <w:sz w:val="24"/>
+                <w:szCs w:val="24"/>
+                <w:color w:val="111111"/>
               </w:rPr>
               <w:t xml:space="preserve">By year (no 2016)</w:t>
             </w:r>
@@ -3068,6 +3129,7 @@
             <w:tcBorders>
               <w:top w:val="single" w:sz="8" w:space="0" w:color="000000"/>
             </w:tcBorders>
+            <w:shd w:val="clear" w:color="auto" w:fill="FFFFFF"/>
             <w:tcMar>
               <w:top w:w="0" w:type="dxa"/>
               <w:bottom w:w="0" w:type="dxa"/>
@@ -3082,12 +3144,12 @@
               <w:spacing w:after="80" w:before="80"/>
               <w:ind w:firstLine="0" w:left="80" w:right="80"/>
             </w:pPr>
-            <w:r>
-              <w:rPr>
-                <w:rFonts w:ascii="Times" w:hAnsi="Times" w:cs="Times"/>
-                <w:sz w:val="24"/>
-                <w:szCs w:val="24"/>
-                <w:color w:val="000000"/>
+            <w:r xmlns:w="http://schemas.openxmlformats.org/wordprocessingml/2006/main" xmlns:wp="http://schemas.openxmlformats.org/drawingml/2006/wordprocessingDrawing" xmlns:r="http://schemas.openxmlformats.org/officeDocument/2006/relationships" xmlns:w14="http://schemas.microsoft.com/office/word/2010/wordml">
+              <w:rPr>
+                <w:rFonts w:ascii="Times" w:hAnsi="Times" w:eastAsia="Times" w:cs="Times"/>
+                <w:sz w:val="24"/>
+                <w:szCs w:val="24"/>
+                <w:color w:val="111111"/>
               </w:rPr>
               <w:t xml:space="preserve">Constant</w:t>
             </w:r>
@@ -3098,26 +3160,27 @@
             <w:tcBorders>
               <w:top w:val="single" w:sz="8" w:space="0" w:color="000000"/>
             </w:tcBorders>
-            <w:tcMar>
-              <w:top w:w="0" w:type="dxa"/>
-              <w:bottom w:w="0" w:type="dxa"/>
-              <w:left w:w="0" w:type="dxa"/>
-              <w:right w:w="0" w:type="dxa"/>
-            </w:tcMar>
-            <w:vAlign w:val="top"/>
-          </w:tcPr>
-          <w:p>
-            <w:pPr>
-              <w:jc w:val="right"/>
-              <w:spacing w:after="80" w:before="80"/>
-              <w:ind w:firstLine="0" w:left="80" w:right="80"/>
-            </w:pPr>
-            <w:r>
-              <w:rPr>
-                <w:rFonts w:ascii="Times" w:hAnsi="Times" w:cs="Times"/>
-                <w:sz w:val="24"/>
-                <w:szCs w:val="24"/>
-                <w:color w:val="000000"/>
+            <w:shd w:val="clear" w:color="auto" w:fill="FFFFFF"/>
+            <w:tcMar>
+              <w:top w:w="0" w:type="dxa"/>
+              <w:bottom w:w="0" w:type="dxa"/>
+              <w:left w:w="0" w:type="dxa"/>
+              <w:right w:w="0" w:type="dxa"/>
+            </w:tcMar>
+            <w:vAlign w:val="top"/>
+          </w:tcPr>
+          <w:p>
+            <w:pPr>
+              <w:jc w:val="right"/>
+              <w:spacing w:after="80" w:before="80"/>
+              <w:ind w:firstLine="0" w:left="80" w:right="80"/>
+            </w:pPr>
+            <w:r xmlns:w="http://schemas.openxmlformats.org/wordprocessingml/2006/main" xmlns:wp="http://schemas.openxmlformats.org/drawingml/2006/wordprocessingDrawing" xmlns:r="http://schemas.openxmlformats.org/officeDocument/2006/relationships" xmlns:w14="http://schemas.microsoft.com/office/word/2010/wordml">
+              <w:rPr>
+                <w:rFonts w:ascii="Times" w:hAnsi="Times" w:eastAsia="Times" w:cs="Times"/>
+                <w:sz w:val="24"/>
+                <w:szCs w:val="24"/>
+                <w:color w:val="111111"/>
               </w:rPr>
               <w:t xml:space="preserve">8.48    </w:t>
             </w:r>
@@ -3128,26 +3191,27 @@
             <w:tcBorders>
               <w:top w:val="single" w:sz="8" w:space="0" w:color="000000"/>
             </w:tcBorders>
-            <w:tcMar>
-              <w:top w:w="0" w:type="dxa"/>
-              <w:bottom w:w="0" w:type="dxa"/>
-              <w:left w:w="0" w:type="dxa"/>
-              <w:right w:w="0" w:type="dxa"/>
-            </w:tcMar>
-            <w:vAlign w:val="top"/>
-          </w:tcPr>
-          <w:p>
-            <w:pPr>
-              <w:jc w:val="right"/>
-              <w:spacing w:after="80" w:before="80"/>
-              <w:ind w:firstLine="0" w:left="80" w:right="80"/>
-            </w:pPr>
-            <w:r>
-              <w:rPr>
-                <w:rFonts w:ascii="Times" w:hAnsi="Times" w:cs="Times"/>
-                <w:sz w:val="24"/>
-                <w:szCs w:val="24"/>
-                <w:color w:val="000000"/>
+            <w:shd w:val="clear" w:color="auto" w:fill="FFFFFF"/>
+            <w:tcMar>
+              <w:top w:w="0" w:type="dxa"/>
+              <w:bottom w:w="0" w:type="dxa"/>
+              <w:left w:w="0" w:type="dxa"/>
+              <w:right w:w="0" w:type="dxa"/>
+            </w:tcMar>
+            <w:vAlign w:val="top"/>
+          </w:tcPr>
+          <w:p>
+            <w:pPr>
+              <w:jc w:val="right"/>
+              <w:spacing w:after="80" w:before="80"/>
+              <w:ind w:firstLine="0" w:left="80" w:right="80"/>
+            </w:pPr>
+            <w:r xmlns:w="http://schemas.openxmlformats.org/wordprocessingml/2006/main" xmlns:wp="http://schemas.openxmlformats.org/drawingml/2006/wordprocessingDrawing" xmlns:r="http://schemas.openxmlformats.org/officeDocument/2006/relationships" xmlns:w14="http://schemas.microsoft.com/office/word/2010/wordml">
+              <w:rPr>
+                <w:rFonts w:ascii="Times" w:hAnsi="Times" w:eastAsia="Times" w:cs="Times"/>
+                <w:sz w:val="24"/>
+                <w:szCs w:val="24"/>
+                <w:color w:val="111111"/>
               </w:rPr>
               <w:t xml:space="preserve">5.92    </w:t>
             </w:r>
@@ -3162,6 +3226,7 @@
         <w:tc>
           <w:tcPr>
             <w:tcBorders/>
+            <w:shd w:val="clear" w:color="auto" w:fill="FFFFFF"/>
             <w:tcMar>
               <w:top w:w="0" w:type="dxa"/>
               <w:bottom w:w="0" w:type="dxa"/>
@@ -3176,12 +3241,12 @@
               <w:spacing w:after="80" w:before="80"/>
               <w:ind w:firstLine="0" w:left="80" w:right="80"/>
             </w:pPr>
-            <w:r>
-              <w:rPr>
-                <w:rFonts w:ascii="Times" w:hAnsi="Times" w:cs="Times"/>
-                <w:sz w:val="24"/>
-                <w:szCs w:val="24"/>
-                <w:color w:val="000000"/>
+            <w:r xmlns:w="http://schemas.openxmlformats.org/wordprocessingml/2006/main" xmlns:wp="http://schemas.openxmlformats.org/drawingml/2006/wordprocessingDrawing" xmlns:r="http://schemas.openxmlformats.org/officeDocument/2006/relationships" xmlns:w14="http://schemas.microsoft.com/office/word/2010/wordml">
+              <w:rPr>
+                <w:rFonts w:ascii="Times" w:hAnsi="Times" w:eastAsia="Times" w:cs="Times"/>
+                <w:sz w:val="24"/>
+                <w:szCs w:val="24"/>
+                <w:color w:val="111111"/>
               </w:rPr>
               <w:t xml:space="preserve"/>
             </w:r>
@@ -3190,26 +3255,27 @@
         <w:tc>
           <w:tcPr>
             <w:tcBorders/>
-            <w:tcMar>
-              <w:top w:w="0" w:type="dxa"/>
-              <w:bottom w:w="0" w:type="dxa"/>
-              <w:left w:w="0" w:type="dxa"/>
-              <w:right w:w="0" w:type="dxa"/>
-            </w:tcMar>
-            <w:vAlign w:val="top"/>
-          </w:tcPr>
-          <w:p>
-            <w:pPr>
-              <w:jc w:val="right"/>
-              <w:spacing w:after="80" w:before="80"/>
-              <w:ind w:firstLine="0" w:left="80" w:right="80"/>
-            </w:pPr>
-            <w:r>
-              <w:rPr>
-                <w:rFonts w:ascii="Times" w:hAnsi="Times" w:cs="Times"/>
-                <w:sz w:val="24"/>
-                <w:szCs w:val="24"/>
-                <w:color w:val="000000"/>
+            <w:shd w:val="clear" w:color="auto" w:fill="FFFFFF"/>
+            <w:tcMar>
+              <w:top w:w="0" w:type="dxa"/>
+              <w:bottom w:w="0" w:type="dxa"/>
+              <w:left w:w="0" w:type="dxa"/>
+              <w:right w:w="0" w:type="dxa"/>
+            </w:tcMar>
+            <w:vAlign w:val="top"/>
+          </w:tcPr>
+          <w:p>
+            <w:pPr>
+              <w:jc w:val="right"/>
+              <w:spacing w:after="80" w:before="80"/>
+              <w:ind w:firstLine="0" w:left="80" w:right="80"/>
+            </w:pPr>
+            <w:r xmlns:w="http://schemas.openxmlformats.org/wordprocessingml/2006/main" xmlns:wp="http://schemas.openxmlformats.org/drawingml/2006/wordprocessingDrawing" xmlns:r="http://schemas.openxmlformats.org/officeDocument/2006/relationships" xmlns:w14="http://schemas.microsoft.com/office/word/2010/wordml">
+              <w:rPr>
+                <w:rFonts w:ascii="Times" w:hAnsi="Times" w:eastAsia="Times" w:cs="Times"/>
+                <w:sz w:val="24"/>
+                <w:szCs w:val="24"/>
+                <w:color w:val="111111"/>
               </w:rPr>
               <w:t xml:space="preserve">(5.22)   </w:t>
             </w:r>
@@ -3218,26 +3284,27 @@
         <w:tc>
           <w:tcPr>
             <w:tcBorders/>
-            <w:tcMar>
-              <w:top w:w="0" w:type="dxa"/>
-              <w:bottom w:w="0" w:type="dxa"/>
-              <w:left w:w="0" w:type="dxa"/>
-              <w:right w:w="0" w:type="dxa"/>
-            </w:tcMar>
-            <w:vAlign w:val="top"/>
-          </w:tcPr>
-          <w:p>
-            <w:pPr>
-              <w:jc w:val="right"/>
-              <w:spacing w:after="80" w:before="80"/>
-              <w:ind w:firstLine="0" w:left="80" w:right="80"/>
-            </w:pPr>
-            <w:r>
-              <w:rPr>
-                <w:rFonts w:ascii="Times" w:hAnsi="Times" w:cs="Times"/>
-                <w:sz w:val="24"/>
-                <w:szCs w:val="24"/>
-                <w:color w:val="000000"/>
+            <w:shd w:val="clear" w:color="auto" w:fill="FFFFFF"/>
+            <w:tcMar>
+              <w:top w:w="0" w:type="dxa"/>
+              <w:bottom w:w="0" w:type="dxa"/>
+              <w:left w:w="0" w:type="dxa"/>
+              <w:right w:w="0" w:type="dxa"/>
+            </w:tcMar>
+            <w:vAlign w:val="top"/>
+          </w:tcPr>
+          <w:p>
+            <w:pPr>
+              <w:jc w:val="right"/>
+              <w:spacing w:after="80" w:before="80"/>
+              <w:ind w:firstLine="0" w:left="80" w:right="80"/>
+            </w:pPr>
+            <w:r xmlns:w="http://schemas.openxmlformats.org/wordprocessingml/2006/main" xmlns:wp="http://schemas.openxmlformats.org/drawingml/2006/wordprocessingDrawing" xmlns:r="http://schemas.openxmlformats.org/officeDocument/2006/relationships" xmlns:w14="http://schemas.microsoft.com/office/word/2010/wordml">
+              <w:rPr>
+                <w:rFonts w:ascii="Times" w:hAnsi="Times" w:eastAsia="Times" w:cs="Times"/>
+                <w:sz w:val="24"/>
+                <w:szCs w:val="24"/>
+                <w:color w:val="111111"/>
               </w:rPr>
               <w:t xml:space="preserve">(4.90)   </w:t>
             </w:r>
@@ -3252,6 +3319,7 @@
         <w:tc>
           <w:tcPr>
             <w:tcBorders/>
+            <w:shd w:val="clear" w:color="auto" w:fill="FFFFFF"/>
             <w:tcMar>
               <w:top w:w="0" w:type="dxa"/>
               <w:bottom w:w="0" w:type="dxa"/>
@@ -3266,12 +3334,12 @@
               <w:spacing w:after="80" w:before="80"/>
               <w:ind w:firstLine="0" w:left="80" w:right="80"/>
             </w:pPr>
-            <w:r>
-              <w:rPr>
-                <w:rFonts w:ascii="Times" w:hAnsi="Times" w:cs="Times"/>
-                <w:sz w:val="24"/>
-                <w:szCs w:val="24"/>
-                <w:color w:val="000000"/>
+            <w:r xmlns:w="http://schemas.openxmlformats.org/wordprocessingml/2006/main" xmlns:wp="http://schemas.openxmlformats.org/drawingml/2006/wordprocessingDrawing" xmlns:r="http://schemas.openxmlformats.org/officeDocument/2006/relationships" xmlns:w14="http://schemas.microsoft.com/office/word/2010/wordml">
+              <w:rPr>
+                <w:rFonts w:ascii="Times" w:hAnsi="Times" w:eastAsia="Times" w:cs="Times"/>
+                <w:sz w:val="24"/>
+                <w:szCs w:val="24"/>
+                <w:color w:val="111111"/>
               </w:rPr>
               <w:t xml:space="preserve">S</w:t>
             </w:r>
@@ -3280,26 +3348,27 @@
         <w:tc>
           <w:tcPr>
             <w:tcBorders/>
-            <w:tcMar>
-              <w:top w:w="0" w:type="dxa"/>
-              <w:bottom w:w="0" w:type="dxa"/>
-              <w:left w:w="0" w:type="dxa"/>
-              <w:right w:w="0" w:type="dxa"/>
-            </w:tcMar>
-            <w:vAlign w:val="top"/>
-          </w:tcPr>
-          <w:p>
-            <w:pPr>
-              <w:jc w:val="right"/>
-              <w:spacing w:after="80" w:before="80"/>
-              <w:ind w:firstLine="0" w:left="80" w:right="80"/>
-            </w:pPr>
-            <w:r>
-              <w:rPr>
-                <w:rFonts w:ascii="Times" w:hAnsi="Times" w:cs="Times"/>
-                <w:sz w:val="24"/>
-                <w:szCs w:val="24"/>
-                <w:color w:val="000000"/>
+            <w:shd w:val="clear" w:color="auto" w:fill="FFFFFF"/>
+            <w:tcMar>
+              <w:top w:w="0" w:type="dxa"/>
+              <w:bottom w:w="0" w:type="dxa"/>
+              <w:left w:w="0" w:type="dxa"/>
+              <w:right w:w="0" w:type="dxa"/>
+            </w:tcMar>
+            <w:vAlign w:val="top"/>
+          </w:tcPr>
+          <w:p>
+            <w:pPr>
+              <w:jc w:val="right"/>
+              <w:spacing w:after="80" w:before="80"/>
+              <w:ind w:firstLine="0" w:left="80" w:right="80"/>
+            </w:pPr>
+            <w:r xmlns:w="http://schemas.openxmlformats.org/wordprocessingml/2006/main" xmlns:wp="http://schemas.openxmlformats.org/drawingml/2006/wordprocessingDrawing" xmlns:r="http://schemas.openxmlformats.org/officeDocument/2006/relationships" xmlns:w14="http://schemas.microsoft.com/office/word/2010/wordml">
+              <w:rPr>
+                <w:rFonts w:ascii="Times" w:hAnsi="Times" w:eastAsia="Times" w:cs="Times"/>
+                <w:sz w:val="24"/>
+                <w:szCs w:val="24"/>
+                <w:color w:val="111111"/>
               </w:rPr>
               <w:t xml:space="preserve">18.73 ***</w:t>
             </w:r>
@@ -3308,26 +3377,27 @@
         <w:tc>
           <w:tcPr>
             <w:tcBorders/>
-            <w:tcMar>
-              <w:top w:w="0" w:type="dxa"/>
-              <w:bottom w:w="0" w:type="dxa"/>
-              <w:left w:w="0" w:type="dxa"/>
-              <w:right w:w="0" w:type="dxa"/>
-            </w:tcMar>
-            <w:vAlign w:val="top"/>
-          </w:tcPr>
-          <w:p>
-            <w:pPr>
-              <w:jc w:val="right"/>
-              <w:spacing w:after="80" w:before="80"/>
-              <w:ind w:firstLine="0" w:left="80" w:right="80"/>
-            </w:pPr>
-            <w:r>
-              <w:rPr>
-                <w:rFonts w:ascii="Times" w:hAnsi="Times" w:cs="Times"/>
-                <w:sz w:val="24"/>
-                <w:szCs w:val="24"/>
-                <w:color w:val="000000"/>
+            <w:shd w:val="clear" w:color="auto" w:fill="FFFFFF"/>
+            <w:tcMar>
+              <w:top w:w="0" w:type="dxa"/>
+              <w:bottom w:w="0" w:type="dxa"/>
+              <w:left w:w="0" w:type="dxa"/>
+              <w:right w:w="0" w:type="dxa"/>
+            </w:tcMar>
+            <w:vAlign w:val="top"/>
+          </w:tcPr>
+          <w:p>
+            <w:pPr>
+              <w:jc w:val="right"/>
+              <w:spacing w:after="80" w:before="80"/>
+              <w:ind w:firstLine="0" w:left="80" w:right="80"/>
+            </w:pPr>
+            <w:r xmlns:w="http://schemas.openxmlformats.org/wordprocessingml/2006/main" xmlns:wp="http://schemas.openxmlformats.org/drawingml/2006/wordprocessingDrawing" xmlns:r="http://schemas.openxmlformats.org/officeDocument/2006/relationships" xmlns:w14="http://schemas.microsoft.com/office/word/2010/wordml">
+              <w:rPr>
+                <w:rFonts w:ascii="Times" w:hAnsi="Times" w:eastAsia="Times" w:cs="Times"/>
+                <w:sz w:val="24"/>
+                <w:szCs w:val="24"/>
+                <w:color w:val="111111"/>
               </w:rPr>
               <w:t xml:space="preserve">23.40 ***</w:t>
             </w:r>
@@ -3342,6 +3412,7 @@
         <w:tc>
           <w:tcPr>
             <w:tcBorders/>
+            <w:shd w:val="clear" w:color="auto" w:fill="FFFFFF"/>
             <w:tcMar>
               <w:top w:w="0" w:type="dxa"/>
               <w:bottom w:w="0" w:type="dxa"/>
@@ -3356,12 +3427,12 @@
               <w:spacing w:after="80" w:before="80"/>
               <w:ind w:firstLine="0" w:left="80" w:right="80"/>
             </w:pPr>
-            <w:r>
-              <w:rPr>
-                <w:rFonts w:ascii="Times" w:hAnsi="Times" w:cs="Times"/>
-                <w:sz w:val="24"/>
-                <w:szCs w:val="24"/>
-                <w:color w:val="000000"/>
+            <w:r xmlns:w="http://schemas.openxmlformats.org/wordprocessingml/2006/main" xmlns:wp="http://schemas.openxmlformats.org/drawingml/2006/wordprocessingDrawing" xmlns:r="http://schemas.openxmlformats.org/officeDocument/2006/relationships" xmlns:w14="http://schemas.microsoft.com/office/word/2010/wordml">
+              <w:rPr>
+                <w:rFonts w:ascii="Times" w:hAnsi="Times" w:eastAsia="Times" w:cs="Times"/>
+                <w:sz w:val="24"/>
+                <w:szCs w:val="24"/>
+                <w:color w:val="111111"/>
               </w:rPr>
               <w:t xml:space="preserve"/>
             </w:r>
@@ -3370,26 +3441,27 @@
         <w:tc>
           <w:tcPr>
             <w:tcBorders/>
-            <w:tcMar>
-              <w:top w:w="0" w:type="dxa"/>
-              <w:bottom w:w="0" w:type="dxa"/>
-              <w:left w:w="0" w:type="dxa"/>
-              <w:right w:w="0" w:type="dxa"/>
-            </w:tcMar>
-            <w:vAlign w:val="top"/>
-          </w:tcPr>
-          <w:p>
-            <w:pPr>
-              <w:jc w:val="right"/>
-              <w:spacing w:after="80" w:before="80"/>
-              <w:ind w:firstLine="0" w:left="80" w:right="80"/>
-            </w:pPr>
-            <w:r>
-              <w:rPr>
-                <w:rFonts w:ascii="Times" w:hAnsi="Times" w:cs="Times"/>
-                <w:sz w:val="24"/>
-                <w:szCs w:val="24"/>
-                <w:color w:val="000000"/>
+            <w:shd w:val="clear" w:color="auto" w:fill="FFFFFF"/>
+            <w:tcMar>
+              <w:top w:w="0" w:type="dxa"/>
+              <w:bottom w:w="0" w:type="dxa"/>
+              <w:left w:w="0" w:type="dxa"/>
+              <w:right w:w="0" w:type="dxa"/>
+            </w:tcMar>
+            <w:vAlign w:val="top"/>
+          </w:tcPr>
+          <w:p>
+            <w:pPr>
+              <w:jc w:val="right"/>
+              <w:spacing w:after="80" w:before="80"/>
+              <w:ind w:firstLine="0" w:left="80" w:right="80"/>
+            </w:pPr>
+            <w:r xmlns:w="http://schemas.openxmlformats.org/wordprocessingml/2006/main" xmlns:wp="http://schemas.openxmlformats.org/drawingml/2006/wordprocessingDrawing" xmlns:r="http://schemas.openxmlformats.org/officeDocument/2006/relationships" xmlns:w14="http://schemas.microsoft.com/office/word/2010/wordml">
+              <w:rPr>
+                <w:rFonts w:ascii="Times" w:hAnsi="Times" w:eastAsia="Times" w:cs="Times"/>
+                <w:sz w:val="24"/>
+                <w:szCs w:val="24"/>
+                <w:color w:val="111111"/>
               </w:rPr>
               <w:t xml:space="preserve">(4.81)   </w:t>
             </w:r>
@@ -3398,26 +3470,27 @@
         <w:tc>
           <w:tcPr>
             <w:tcBorders/>
-            <w:tcMar>
-              <w:top w:w="0" w:type="dxa"/>
-              <w:bottom w:w="0" w:type="dxa"/>
-              <w:left w:w="0" w:type="dxa"/>
-              <w:right w:w="0" w:type="dxa"/>
-            </w:tcMar>
-            <w:vAlign w:val="top"/>
-          </w:tcPr>
-          <w:p>
-            <w:pPr>
-              <w:jc w:val="right"/>
-              <w:spacing w:after="80" w:before="80"/>
-              <w:ind w:firstLine="0" w:left="80" w:right="80"/>
-            </w:pPr>
-            <w:r>
-              <w:rPr>
-                <w:rFonts w:ascii="Times" w:hAnsi="Times" w:cs="Times"/>
-                <w:sz w:val="24"/>
-                <w:szCs w:val="24"/>
-                <w:color w:val="000000"/>
+            <w:shd w:val="clear" w:color="auto" w:fill="FFFFFF"/>
+            <w:tcMar>
+              <w:top w:w="0" w:type="dxa"/>
+              <w:bottom w:w="0" w:type="dxa"/>
+              <w:left w:w="0" w:type="dxa"/>
+              <w:right w:w="0" w:type="dxa"/>
+            </w:tcMar>
+            <w:vAlign w:val="top"/>
+          </w:tcPr>
+          <w:p>
+            <w:pPr>
+              <w:jc w:val="right"/>
+              <w:spacing w:after="80" w:before="80"/>
+              <w:ind w:firstLine="0" w:left="80" w:right="80"/>
+            </w:pPr>
+            <w:r xmlns:w="http://schemas.openxmlformats.org/wordprocessingml/2006/main" xmlns:wp="http://schemas.openxmlformats.org/drawingml/2006/wordprocessingDrawing" xmlns:r="http://schemas.openxmlformats.org/officeDocument/2006/relationships" xmlns:w14="http://schemas.microsoft.com/office/word/2010/wordml">
+              <w:rPr>
+                <w:rFonts w:ascii="Times" w:hAnsi="Times" w:eastAsia="Times" w:cs="Times"/>
+                <w:sz w:val="24"/>
+                <w:szCs w:val="24"/>
+                <w:color w:val="111111"/>
               </w:rPr>
               <w:t xml:space="preserve">(4.89)   </w:t>
             </w:r>
@@ -3432,6 +3505,7 @@
         <w:tc>
           <w:tcPr>
             <w:tcBorders/>
+            <w:shd w:val="clear" w:color="auto" w:fill="FFFFFF"/>
             <w:tcMar>
               <w:top w:w="0" w:type="dxa"/>
               <w:bottom w:w="0" w:type="dxa"/>
@@ -3446,12 +3520,12 @@
               <w:spacing w:after="80" w:before="80"/>
               <w:ind w:firstLine="0" w:left="80" w:right="80"/>
             </w:pPr>
-            <w:r>
-              <w:rPr>
-                <w:rFonts w:ascii="Times" w:hAnsi="Times" w:cs="Times"/>
-                <w:sz w:val="24"/>
-                <w:szCs w:val="24"/>
-                <w:color w:val="000000"/>
+            <w:r xmlns:w="http://schemas.openxmlformats.org/wordprocessingml/2006/main" xmlns:wp="http://schemas.openxmlformats.org/drawingml/2006/wordprocessingDrawing" xmlns:r="http://schemas.openxmlformats.org/officeDocument/2006/relationships" xmlns:w14="http://schemas.microsoft.com/office/word/2010/wordml">
+              <w:rPr>
+                <w:rFonts w:ascii="Times" w:hAnsi="Times" w:eastAsia="Times" w:cs="Times"/>
+                <w:sz w:val="24"/>
+                <w:szCs w:val="24"/>
+                <w:color w:val="111111"/>
               </w:rPr>
               <w:t xml:space="preserve">2015</w:t>
             </w:r>
@@ -3460,26 +3534,27 @@
         <w:tc>
           <w:tcPr>
             <w:tcBorders/>
-            <w:tcMar>
-              <w:top w:w="0" w:type="dxa"/>
-              <w:bottom w:w="0" w:type="dxa"/>
-              <w:left w:w="0" w:type="dxa"/>
-              <w:right w:w="0" w:type="dxa"/>
-            </w:tcMar>
-            <w:vAlign w:val="top"/>
-          </w:tcPr>
-          <w:p>
-            <w:pPr>
-              <w:jc w:val="right"/>
-              <w:spacing w:after="80" w:before="80"/>
-              <w:ind w:firstLine="0" w:left="80" w:right="80"/>
-            </w:pPr>
-            <w:r>
-              <w:rPr>
-                <w:rFonts w:ascii="Times" w:hAnsi="Times" w:cs="Times"/>
-                <w:sz w:val="24"/>
-                <w:szCs w:val="24"/>
-                <w:color w:val="000000"/>
+            <w:shd w:val="clear" w:color="auto" w:fill="FFFFFF"/>
+            <w:tcMar>
+              <w:top w:w="0" w:type="dxa"/>
+              <w:bottom w:w="0" w:type="dxa"/>
+              <w:left w:w="0" w:type="dxa"/>
+              <w:right w:w="0" w:type="dxa"/>
+            </w:tcMar>
+            <w:vAlign w:val="top"/>
+          </w:tcPr>
+          <w:p>
+            <w:pPr>
+              <w:jc w:val="right"/>
+              <w:spacing w:after="80" w:before="80"/>
+              <w:ind w:firstLine="0" w:left="80" w:right="80"/>
+            </w:pPr>
+            <w:r xmlns:w="http://schemas.openxmlformats.org/wordprocessingml/2006/main" xmlns:wp="http://schemas.openxmlformats.org/drawingml/2006/wordprocessingDrawing" xmlns:r="http://schemas.openxmlformats.org/officeDocument/2006/relationships" xmlns:w14="http://schemas.microsoft.com/office/word/2010/wordml">
+              <w:rPr>
+                <w:rFonts w:ascii="Times" w:hAnsi="Times" w:eastAsia="Times" w:cs="Times"/>
+                <w:sz w:val="24"/>
+                <w:szCs w:val="24"/>
+                <w:color w:val="111111"/>
               </w:rPr>
               <w:t xml:space="preserve">12.43    </w:t>
             </w:r>
@@ -3488,26 +3563,27 @@
         <w:tc>
           <w:tcPr>
             <w:tcBorders/>
-            <w:tcMar>
-              <w:top w:w="0" w:type="dxa"/>
-              <w:bottom w:w="0" w:type="dxa"/>
-              <w:left w:w="0" w:type="dxa"/>
-              <w:right w:w="0" w:type="dxa"/>
-            </w:tcMar>
-            <w:vAlign w:val="top"/>
-          </w:tcPr>
-          <w:p>
-            <w:pPr>
-              <w:jc w:val="right"/>
-              <w:spacing w:after="80" w:before="80"/>
-              <w:ind w:firstLine="0" w:left="80" w:right="80"/>
-            </w:pPr>
-            <w:r>
-              <w:rPr>
-                <w:rFonts w:ascii="Times" w:hAnsi="Times" w:cs="Times"/>
-                <w:sz w:val="24"/>
-                <w:szCs w:val="24"/>
-                <w:color w:val="000000"/>
+            <w:shd w:val="clear" w:color="auto" w:fill="FFFFFF"/>
+            <w:tcMar>
+              <w:top w:w="0" w:type="dxa"/>
+              <w:bottom w:w="0" w:type="dxa"/>
+              <w:left w:w="0" w:type="dxa"/>
+              <w:right w:w="0" w:type="dxa"/>
+            </w:tcMar>
+            <w:vAlign w:val="top"/>
+          </w:tcPr>
+          <w:p>
+            <w:pPr>
+              <w:jc w:val="right"/>
+              <w:spacing w:after="80" w:before="80"/>
+              <w:ind w:firstLine="0" w:left="80" w:right="80"/>
+            </w:pPr>
+            <w:r xmlns:w="http://schemas.openxmlformats.org/wordprocessingml/2006/main" xmlns:wp="http://schemas.openxmlformats.org/drawingml/2006/wordprocessingDrawing" xmlns:r="http://schemas.openxmlformats.org/officeDocument/2006/relationships" xmlns:w14="http://schemas.microsoft.com/office/word/2010/wordml">
+              <w:rPr>
+                <w:rFonts w:ascii="Times" w:hAnsi="Times" w:eastAsia="Times" w:cs="Times"/>
+                <w:sz w:val="24"/>
+                <w:szCs w:val="24"/>
+                <w:color w:val="111111"/>
               </w:rPr>
               <w:t xml:space="preserve">12.20 *  </w:t>
             </w:r>
@@ -3522,6 +3598,7 @@
         <w:tc>
           <w:tcPr>
             <w:tcBorders/>
+            <w:shd w:val="clear" w:color="auto" w:fill="FFFFFF"/>
             <w:tcMar>
               <w:top w:w="0" w:type="dxa"/>
               <w:bottom w:w="0" w:type="dxa"/>
@@ -3536,12 +3613,12 @@
               <w:spacing w:after="80" w:before="80"/>
               <w:ind w:firstLine="0" w:left="80" w:right="80"/>
             </w:pPr>
-            <w:r>
-              <w:rPr>
-                <w:rFonts w:ascii="Times" w:hAnsi="Times" w:cs="Times"/>
-                <w:sz w:val="24"/>
-                <w:szCs w:val="24"/>
-                <w:color w:val="000000"/>
+            <w:r xmlns:w="http://schemas.openxmlformats.org/wordprocessingml/2006/main" xmlns:wp="http://schemas.openxmlformats.org/drawingml/2006/wordprocessingDrawing" xmlns:r="http://schemas.openxmlformats.org/officeDocument/2006/relationships" xmlns:w14="http://schemas.microsoft.com/office/word/2010/wordml">
+              <w:rPr>
+                <w:rFonts w:ascii="Times" w:hAnsi="Times" w:eastAsia="Times" w:cs="Times"/>
+                <w:sz w:val="24"/>
+                <w:szCs w:val="24"/>
+                <w:color w:val="111111"/>
               </w:rPr>
               <w:t xml:space="preserve"/>
             </w:r>
@@ -3550,26 +3627,27 @@
         <w:tc>
           <w:tcPr>
             <w:tcBorders/>
-            <w:tcMar>
-              <w:top w:w="0" w:type="dxa"/>
-              <w:bottom w:w="0" w:type="dxa"/>
-              <w:left w:w="0" w:type="dxa"/>
-              <w:right w:w="0" w:type="dxa"/>
-            </w:tcMar>
-            <w:vAlign w:val="top"/>
-          </w:tcPr>
-          <w:p>
-            <w:pPr>
-              <w:jc w:val="right"/>
-              <w:spacing w:after="80" w:before="80"/>
-              <w:ind w:firstLine="0" w:left="80" w:right="80"/>
-            </w:pPr>
-            <w:r>
-              <w:rPr>
-                <w:rFonts w:ascii="Times" w:hAnsi="Times" w:cs="Times"/>
-                <w:sz w:val="24"/>
-                <w:szCs w:val="24"/>
-                <w:color w:val="000000"/>
+            <w:shd w:val="clear" w:color="auto" w:fill="FFFFFF"/>
+            <w:tcMar>
+              <w:top w:w="0" w:type="dxa"/>
+              <w:bottom w:w="0" w:type="dxa"/>
+              <w:left w:w="0" w:type="dxa"/>
+              <w:right w:w="0" w:type="dxa"/>
+            </w:tcMar>
+            <w:vAlign w:val="top"/>
+          </w:tcPr>
+          <w:p>
+            <w:pPr>
+              <w:jc w:val="right"/>
+              <w:spacing w:after="80" w:before="80"/>
+              <w:ind w:firstLine="0" w:left="80" w:right="80"/>
+            </w:pPr>
+            <w:r xmlns:w="http://schemas.openxmlformats.org/wordprocessingml/2006/main" xmlns:wp="http://schemas.openxmlformats.org/drawingml/2006/wordprocessingDrawing" xmlns:r="http://schemas.openxmlformats.org/officeDocument/2006/relationships" xmlns:w14="http://schemas.microsoft.com/office/word/2010/wordml">
+              <w:rPr>
+                <w:rFonts w:ascii="Times" w:hAnsi="Times" w:eastAsia="Times" w:cs="Times"/>
+                <w:sz w:val="24"/>
+                <w:szCs w:val="24"/>
+                <w:color w:val="111111"/>
               </w:rPr>
               <w:t xml:space="preserve">(6.20)   </w:t>
             </w:r>
@@ -3578,26 +3656,27 @@
         <w:tc>
           <w:tcPr>
             <w:tcBorders/>
-            <w:tcMar>
-              <w:top w:w="0" w:type="dxa"/>
-              <w:bottom w:w="0" w:type="dxa"/>
-              <w:left w:w="0" w:type="dxa"/>
-              <w:right w:w="0" w:type="dxa"/>
-            </w:tcMar>
-            <w:vAlign w:val="top"/>
-          </w:tcPr>
-          <w:p>
-            <w:pPr>
-              <w:jc w:val="right"/>
-              <w:spacing w:after="80" w:before="80"/>
-              <w:ind w:firstLine="0" w:left="80" w:right="80"/>
-            </w:pPr>
-            <w:r>
-              <w:rPr>
-                <w:rFonts w:ascii="Times" w:hAnsi="Times" w:cs="Times"/>
-                <w:sz w:val="24"/>
-                <w:szCs w:val="24"/>
-                <w:color w:val="000000"/>
+            <w:shd w:val="clear" w:color="auto" w:fill="FFFFFF"/>
+            <w:tcMar>
+              <w:top w:w="0" w:type="dxa"/>
+              <w:bottom w:w="0" w:type="dxa"/>
+              <w:left w:w="0" w:type="dxa"/>
+              <w:right w:w="0" w:type="dxa"/>
+            </w:tcMar>
+            <w:vAlign w:val="top"/>
+          </w:tcPr>
+          <w:p>
+            <w:pPr>
+              <w:jc w:val="right"/>
+              <w:spacing w:after="80" w:before="80"/>
+              <w:ind w:firstLine="0" w:left="80" w:right="80"/>
+            </w:pPr>
+            <w:r xmlns:w="http://schemas.openxmlformats.org/wordprocessingml/2006/main" xmlns:wp="http://schemas.openxmlformats.org/drawingml/2006/wordprocessingDrawing" xmlns:r="http://schemas.openxmlformats.org/officeDocument/2006/relationships" xmlns:w14="http://schemas.microsoft.com/office/word/2010/wordml">
+              <w:rPr>
+                <w:rFonts w:ascii="Times" w:hAnsi="Times" w:eastAsia="Times" w:cs="Times"/>
+                <w:sz w:val="24"/>
+                <w:szCs w:val="24"/>
+                <w:color w:val="111111"/>
               </w:rPr>
               <w:t xml:space="preserve">(5.65)   </w:t>
             </w:r>
@@ -3612,6 +3691,7 @@
         <w:tc>
           <w:tcPr>
             <w:tcBorders/>
+            <w:shd w:val="clear" w:color="auto" w:fill="FFFFFF"/>
             <w:tcMar>
               <w:top w:w="0" w:type="dxa"/>
               <w:bottom w:w="0" w:type="dxa"/>
@@ -3626,12 +3706,12 @@
               <w:spacing w:after="80" w:before="80"/>
               <w:ind w:firstLine="0" w:left="80" w:right="80"/>
             </w:pPr>
-            <w:r>
-              <w:rPr>
-                <w:rFonts w:ascii="Times" w:hAnsi="Times" w:cs="Times"/>
-                <w:sz w:val="24"/>
-                <w:szCs w:val="24"/>
-                <w:color w:val="000000"/>
+            <w:r xmlns:w="http://schemas.openxmlformats.org/wordprocessingml/2006/main" xmlns:wp="http://schemas.openxmlformats.org/drawingml/2006/wordprocessingDrawing" xmlns:r="http://schemas.openxmlformats.org/officeDocument/2006/relationships" xmlns:w14="http://schemas.microsoft.com/office/word/2010/wordml">
+              <w:rPr>
+                <w:rFonts w:ascii="Times" w:hAnsi="Times" w:eastAsia="Times" w:cs="Times"/>
+                <w:sz w:val="24"/>
+                <w:szCs w:val="24"/>
+                <w:color w:val="111111"/>
               </w:rPr>
               <w:t xml:space="preserve">2016</w:t>
             </w:r>
@@ -3640,26 +3720,27 @@
         <w:tc>
           <w:tcPr>
             <w:tcBorders/>
-            <w:tcMar>
-              <w:top w:w="0" w:type="dxa"/>
-              <w:bottom w:w="0" w:type="dxa"/>
-              <w:left w:w="0" w:type="dxa"/>
-              <w:right w:w="0" w:type="dxa"/>
-            </w:tcMar>
-            <w:vAlign w:val="top"/>
-          </w:tcPr>
-          <w:p>
-            <w:pPr>
-              <w:jc w:val="right"/>
-              <w:spacing w:after="80" w:before="80"/>
-              <w:ind w:firstLine="0" w:left="80" w:right="80"/>
-            </w:pPr>
-            <w:r>
-              <w:rPr>
-                <w:rFonts w:ascii="Times" w:hAnsi="Times" w:cs="Times"/>
-                <w:sz w:val="24"/>
-                <w:szCs w:val="24"/>
-                <w:color w:val="000000"/>
+            <w:shd w:val="clear" w:color="auto" w:fill="FFFFFF"/>
+            <w:tcMar>
+              <w:top w:w="0" w:type="dxa"/>
+              <w:bottom w:w="0" w:type="dxa"/>
+              <w:left w:w="0" w:type="dxa"/>
+              <w:right w:w="0" w:type="dxa"/>
+            </w:tcMar>
+            <w:vAlign w:val="top"/>
+          </w:tcPr>
+          <w:p>
+            <w:pPr>
+              <w:jc w:val="right"/>
+              <w:spacing w:after="80" w:before="80"/>
+              <w:ind w:firstLine="0" w:left="80" w:right="80"/>
+            </w:pPr>
+            <w:r xmlns:w="http://schemas.openxmlformats.org/wordprocessingml/2006/main" xmlns:wp="http://schemas.openxmlformats.org/drawingml/2006/wordprocessingDrawing" xmlns:r="http://schemas.openxmlformats.org/officeDocument/2006/relationships" xmlns:w14="http://schemas.microsoft.com/office/word/2010/wordml">
+              <w:rPr>
+                <w:rFonts w:ascii="Times" w:hAnsi="Times" w:eastAsia="Times" w:cs="Times"/>
+                <w:sz w:val="24"/>
+                <w:szCs w:val="24"/>
+                <w:color w:val="111111"/>
               </w:rPr>
               <w:t xml:space="preserve">4.96    </w:t>
             </w:r>
@@ -3668,26 +3749,27 @@
         <w:tc>
           <w:tcPr>
             <w:tcBorders/>
-            <w:tcMar>
-              <w:top w:w="0" w:type="dxa"/>
-              <w:bottom w:w="0" w:type="dxa"/>
-              <w:left w:w="0" w:type="dxa"/>
-              <w:right w:w="0" w:type="dxa"/>
-            </w:tcMar>
-            <w:vAlign w:val="top"/>
-          </w:tcPr>
-          <w:p>
-            <w:pPr>
-              <w:jc w:val="right"/>
-              <w:spacing w:after="80" w:before="80"/>
-              <w:ind w:firstLine="0" w:left="80" w:right="80"/>
-            </w:pPr>
-            <w:r>
-              <w:rPr>
-                <w:rFonts w:ascii="Times" w:hAnsi="Times" w:cs="Times"/>
-                <w:sz w:val="24"/>
-                <w:szCs w:val="24"/>
-                <w:color w:val="000000"/>
+            <w:shd w:val="clear" w:color="auto" w:fill="FFFFFF"/>
+            <w:tcMar>
+              <w:top w:w="0" w:type="dxa"/>
+              <w:bottom w:w="0" w:type="dxa"/>
+              <w:left w:w="0" w:type="dxa"/>
+              <w:right w:w="0" w:type="dxa"/>
+            </w:tcMar>
+            <w:vAlign w:val="top"/>
+          </w:tcPr>
+          <w:p>
+            <w:pPr>
+              <w:jc w:val="right"/>
+              <w:spacing w:after="80" w:before="80"/>
+              <w:ind w:firstLine="0" w:left="80" w:right="80"/>
+            </w:pPr>
+            <w:r xmlns:w="http://schemas.openxmlformats.org/wordprocessingml/2006/main" xmlns:wp="http://schemas.openxmlformats.org/drawingml/2006/wordprocessingDrawing" xmlns:r="http://schemas.openxmlformats.org/officeDocument/2006/relationships" xmlns:w14="http://schemas.microsoft.com/office/word/2010/wordml">
+              <w:rPr>
+                <w:rFonts w:ascii="Times" w:hAnsi="Times" w:eastAsia="Times" w:cs="Times"/>
+                <w:sz w:val="24"/>
+                <w:szCs w:val="24"/>
+                <w:color w:val="111111"/>
               </w:rPr>
               <w:t xml:space="preserve">       </w:t>
             </w:r>
@@ -3704,6 +3786,7 @@
             <w:tcBorders>
               <w:bottom w:val="single" w:sz="8" w:space="0" w:color="000000"/>
             </w:tcBorders>
+            <w:shd w:val="clear" w:color="auto" w:fill="FFFFFF"/>
             <w:tcMar>
               <w:top w:w="0" w:type="dxa"/>
               <w:bottom w:w="0" w:type="dxa"/>
@@ -3718,12 +3801,12 @@
               <w:spacing w:after="80" w:before="80"/>
               <w:ind w:firstLine="0" w:left="80" w:right="80"/>
             </w:pPr>
-            <w:r>
-              <w:rPr>
-                <w:rFonts w:ascii="Times" w:hAnsi="Times" w:cs="Times"/>
-                <w:sz w:val="24"/>
-                <w:szCs w:val="24"/>
-                <w:color w:val="000000"/>
+            <w:r xmlns:w="http://schemas.openxmlformats.org/wordprocessingml/2006/main" xmlns:wp="http://schemas.openxmlformats.org/drawingml/2006/wordprocessingDrawing" xmlns:r="http://schemas.openxmlformats.org/officeDocument/2006/relationships" xmlns:w14="http://schemas.microsoft.com/office/word/2010/wordml">
+              <w:rPr>
+                <w:rFonts w:ascii="Times" w:hAnsi="Times" w:eastAsia="Times" w:cs="Times"/>
+                <w:sz w:val="24"/>
+                <w:szCs w:val="24"/>
+                <w:color w:val="111111"/>
               </w:rPr>
               <w:t xml:space="preserve"/>
             </w:r>
@@ -3734,26 +3817,27 @@
             <w:tcBorders>
               <w:bottom w:val="single" w:sz="8" w:space="0" w:color="000000"/>
             </w:tcBorders>
-            <w:tcMar>
-              <w:top w:w="0" w:type="dxa"/>
-              <w:bottom w:w="0" w:type="dxa"/>
-              <w:left w:w="0" w:type="dxa"/>
-              <w:right w:w="0" w:type="dxa"/>
-            </w:tcMar>
-            <w:vAlign w:val="top"/>
-          </w:tcPr>
-          <w:p>
-            <w:pPr>
-              <w:jc w:val="right"/>
-              <w:spacing w:after="80" w:before="80"/>
-              <w:ind w:firstLine="0" w:left="80" w:right="80"/>
-            </w:pPr>
-            <w:r>
-              <w:rPr>
-                <w:rFonts w:ascii="Times" w:hAnsi="Times" w:cs="Times"/>
-                <w:sz w:val="24"/>
-                <w:szCs w:val="24"/>
-                <w:color w:val="000000"/>
+            <w:shd w:val="clear" w:color="auto" w:fill="FFFFFF"/>
+            <w:tcMar>
+              <w:top w:w="0" w:type="dxa"/>
+              <w:bottom w:w="0" w:type="dxa"/>
+              <w:left w:w="0" w:type="dxa"/>
+              <w:right w:w="0" w:type="dxa"/>
+            </w:tcMar>
+            <w:vAlign w:val="top"/>
+          </w:tcPr>
+          <w:p>
+            <w:pPr>
+              <w:jc w:val="right"/>
+              <w:spacing w:after="80" w:before="80"/>
+              <w:ind w:firstLine="0" w:left="80" w:right="80"/>
+            </w:pPr>
+            <w:r xmlns:w="http://schemas.openxmlformats.org/wordprocessingml/2006/main" xmlns:wp="http://schemas.openxmlformats.org/drawingml/2006/wordprocessingDrawing" xmlns:r="http://schemas.openxmlformats.org/officeDocument/2006/relationships" xmlns:w14="http://schemas.microsoft.com/office/word/2010/wordml">
+              <w:rPr>
+                <w:rFonts w:ascii="Times" w:hAnsi="Times" w:eastAsia="Times" w:cs="Times"/>
+                <w:sz w:val="24"/>
+                <w:szCs w:val="24"/>
+                <w:color w:val="111111"/>
               </w:rPr>
               <w:t xml:space="preserve">(6.72)   </w:t>
             </w:r>
@@ -3764,26 +3848,27 @@
             <w:tcBorders>
               <w:bottom w:val="single" w:sz="8" w:space="0" w:color="000000"/>
             </w:tcBorders>
-            <w:tcMar>
-              <w:top w:w="0" w:type="dxa"/>
-              <w:bottom w:w="0" w:type="dxa"/>
-              <w:left w:w="0" w:type="dxa"/>
-              <w:right w:w="0" w:type="dxa"/>
-            </w:tcMar>
-            <w:vAlign w:val="top"/>
-          </w:tcPr>
-          <w:p>
-            <w:pPr>
-              <w:jc w:val="right"/>
-              <w:spacing w:after="80" w:before="80"/>
-              <w:ind w:firstLine="0" w:left="80" w:right="80"/>
-            </w:pPr>
-            <w:r>
-              <w:rPr>
-                <w:rFonts w:ascii="Times" w:hAnsi="Times" w:cs="Times"/>
-                <w:sz w:val="24"/>
-                <w:szCs w:val="24"/>
-                <w:color w:val="000000"/>
+            <w:shd w:val="clear" w:color="auto" w:fill="FFFFFF"/>
+            <w:tcMar>
+              <w:top w:w="0" w:type="dxa"/>
+              <w:bottom w:w="0" w:type="dxa"/>
+              <w:left w:w="0" w:type="dxa"/>
+              <w:right w:w="0" w:type="dxa"/>
+            </w:tcMar>
+            <w:vAlign w:val="top"/>
+          </w:tcPr>
+          <w:p>
+            <w:pPr>
+              <w:jc w:val="right"/>
+              <w:spacing w:after="80" w:before="80"/>
+              <w:ind w:firstLine="0" w:left="80" w:right="80"/>
+            </w:pPr>
+            <w:r xmlns:w="http://schemas.openxmlformats.org/wordprocessingml/2006/main" xmlns:wp="http://schemas.openxmlformats.org/drawingml/2006/wordprocessingDrawing" xmlns:r="http://schemas.openxmlformats.org/officeDocument/2006/relationships" xmlns:w14="http://schemas.microsoft.com/office/word/2010/wordml">
+              <w:rPr>
+                <w:rFonts w:ascii="Times" w:hAnsi="Times" w:eastAsia="Times" w:cs="Times"/>
+                <w:sz w:val="24"/>
+                <w:szCs w:val="24"/>
+                <w:color w:val="111111"/>
               </w:rPr>
               <w:t xml:space="preserve">       </w:t>
             </w:r>
@@ -3800,6 +3885,7 @@
             <w:tcBorders>
               <w:top w:val="single" w:sz="8" w:space="0" w:color="000000"/>
             </w:tcBorders>
+            <w:shd w:val="clear" w:color="auto" w:fill="FFFFFF"/>
             <w:tcMar>
               <w:top w:w="0" w:type="dxa"/>
               <w:bottom w:w="0" w:type="dxa"/>
@@ -3814,12 +3900,12 @@
               <w:spacing w:after="80" w:before="80"/>
               <w:ind w:firstLine="0" w:left="80" w:right="80"/>
             </w:pPr>
-            <w:r>
-              <w:rPr>
-                <w:rFonts w:ascii="Times" w:hAnsi="Times" w:cs="Times"/>
-                <w:sz w:val="24"/>
-                <w:szCs w:val="24"/>
-                <w:color w:val="000000"/>
+            <w:r xmlns:w="http://schemas.openxmlformats.org/wordprocessingml/2006/main" xmlns:wp="http://schemas.openxmlformats.org/drawingml/2006/wordprocessingDrawing" xmlns:r="http://schemas.openxmlformats.org/officeDocument/2006/relationships" xmlns:w14="http://schemas.microsoft.com/office/word/2010/wordml">
+              <w:rPr>
+                <w:rFonts w:ascii="Times" w:hAnsi="Times" w:eastAsia="Times" w:cs="Times"/>
+                <w:sz w:val="24"/>
+                <w:szCs w:val="24"/>
+                <w:color w:val="111111"/>
               </w:rPr>
               <w:t xml:space="preserve">N</w:t>
             </w:r>
@@ -3830,26 +3916,27 @@
             <w:tcBorders>
               <w:top w:val="single" w:sz="8" w:space="0" w:color="000000"/>
             </w:tcBorders>
-            <w:tcMar>
-              <w:top w:w="0" w:type="dxa"/>
-              <w:bottom w:w="0" w:type="dxa"/>
-              <w:left w:w="0" w:type="dxa"/>
-              <w:right w:w="0" w:type="dxa"/>
-            </w:tcMar>
-            <w:vAlign w:val="top"/>
-          </w:tcPr>
-          <w:p>
-            <w:pPr>
-              <w:jc w:val="right"/>
-              <w:spacing w:after="80" w:before="80"/>
-              <w:ind w:firstLine="0" w:left="80" w:right="80"/>
-            </w:pPr>
-            <w:r>
-              <w:rPr>
-                <w:rFonts w:ascii="Times" w:hAnsi="Times" w:cs="Times"/>
-                <w:sz w:val="24"/>
-                <w:szCs w:val="24"/>
-                <w:color w:val="000000"/>
+            <w:shd w:val="clear" w:color="auto" w:fill="FFFFFF"/>
+            <w:tcMar>
+              <w:top w:w="0" w:type="dxa"/>
+              <w:bottom w:w="0" w:type="dxa"/>
+              <w:left w:w="0" w:type="dxa"/>
+              <w:right w:w="0" w:type="dxa"/>
+            </w:tcMar>
+            <w:vAlign w:val="top"/>
+          </w:tcPr>
+          <w:p>
+            <w:pPr>
+              <w:jc w:val="right"/>
+              <w:spacing w:after="80" w:before="80"/>
+              <w:ind w:firstLine="0" w:left="80" w:right="80"/>
+            </w:pPr>
+            <w:r xmlns:w="http://schemas.openxmlformats.org/wordprocessingml/2006/main" xmlns:wp="http://schemas.openxmlformats.org/drawingml/2006/wordprocessingDrawing" xmlns:r="http://schemas.openxmlformats.org/officeDocument/2006/relationships" xmlns:w14="http://schemas.microsoft.com/office/word/2010/wordml">
+              <w:rPr>
+                <w:rFonts w:ascii="Times" w:hAnsi="Times" w:eastAsia="Times" w:cs="Times"/>
+                <w:sz w:val="24"/>
+                <w:szCs w:val="24"/>
+                <w:color w:val="111111"/>
               </w:rPr>
               <w:t xml:space="preserve">50       </w:t>
             </w:r>
@@ -3860,26 +3947,27 @@
             <w:tcBorders>
               <w:top w:val="single" w:sz="8" w:space="0" w:color="000000"/>
             </w:tcBorders>
-            <w:tcMar>
-              <w:top w:w="0" w:type="dxa"/>
-              <w:bottom w:w="0" w:type="dxa"/>
-              <w:left w:w="0" w:type="dxa"/>
-              <w:right w:w="0" w:type="dxa"/>
-            </w:tcMar>
-            <w:vAlign w:val="top"/>
-          </w:tcPr>
-          <w:p>
-            <w:pPr>
-              <w:jc w:val="right"/>
-              <w:spacing w:after="80" w:before="80"/>
-              <w:ind w:firstLine="0" w:left="80" w:right="80"/>
-            </w:pPr>
-            <w:r>
-              <w:rPr>
-                <w:rFonts w:ascii="Times" w:hAnsi="Times" w:cs="Times"/>
-                <w:sz w:val="24"/>
-                <w:szCs w:val="24"/>
-                <w:color w:val="000000"/>
+            <w:shd w:val="clear" w:color="auto" w:fill="FFFFFF"/>
+            <w:tcMar>
+              <w:top w:w="0" w:type="dxa"/>
+              <w:bottom w:w="0" w:type="dxa"/>
+              <w:left w:w="0" w:type="dxa"/>
+              <w:right w:w="0" w:type="dxa"/>
+            </w:tcMar>
+            <w:vAlign w:val="top"/>
+          </w:tcPr>
+          <w:p>
+            <w:pPr>
+              <w:jc w:val="right"/>
+              <w:spacing w:after="80" w:before="80"/>
+              <w:ind w:firstLine="0" w:left="80" w:right="80"/>
+            </w:pPr>
+            <w:r xmlns:w="http://schemas.openxmlformats.org/wordprocessingml/2006/main" xmlns:wp="http://schemas.openxmlformats.org/drawingml/2006/wordprocessingDrawing" xmlns:r="http://schemas.openxmlformats.org/officeDocument/2006/relationships" xmlns:w14="http://schemas.microsoft.com/office/word/2010/wordml">
+              <w:rPr>
+                <w:rFonts w:ascii="Times" w:hAnsi="Times" w:eastAsia="Times" w:cs="Times"/>
+                <w:sz w:val="24"/>
+                <w:szCs w:val="24"/>
+                <w:color w:val="111111"/>
               </w:rPr>
               <w:t xml:space="preserve">36       </w:t>
             </w:r>
@@ -3896,6 +3984,7 @@
             <w:tcBorders>
               <w:bottom w:val="single" w:sz="8" w:space="0" w:color="000000"/>
             </w:tcBorders>
+            <w:shd w:val="clear" w:color="auto" w:fill="FFFFFF"/>
             <w:tcMar>
               <w:top w:w="0" w:type="dxa"/>
               <w:bottom w:w="0" w:type="dxa"/>
@@ -3910,12 +3999,12 @@
               <w:spacing w:after="80" w:before="80"/>
               <w:ind w:firstLine="0" w:left="80" w:right="80"/>
             </w:pPr>
-            <w:r>
-              <w:rPr>
-                <w:rFonts w:ascii="Times" w:hAnsi="Times" w:cs="Times"/>
-                <w:sz w:val="24"/>
-                <w:szCs w:val="24"/>
-                <w:color w:val="000000"/>
+            <w:r xmlns:w="http://schemas.openxmlformats.org/wordprocessingml/2006/main" xmlns:wp="http://schemas.openxmlformats.org/drawingml/2006/wordprocessingDrawing" xmlns:r="http://schemas.openxmlformats.org/officeDocument/2006/relationships" xmlns:w14="http://schemas.microsoft.com/office/word/2010/wordml">
+              <w:rPr>
+                <w:rFonts w:ascii="Times" w:hAnsi="Times" w:eastAsia="Times" w:cs="Times"/>
+                <w:sz w:val="24"/>
+                <w:szCs w:val="24"/>
+                <w:color w:val="111111"/>
               </w:rPr>
               <w:t xml:space="preserve">R2</w:t>
             </w:r>
@@ -3926,26 +4015,27 @@
             <w:tcBorders>
               <w:bottom w:val="single" w:sz="8" w:space="0" w:color="000000"/>
             </w:tcBorders>
-            <w:tcMar>
-              <w:top w:w="0" w:type="dxa"/>
-              <w:bottom w:w="0" w:type="dxa"/>
-              <w:left w:w="0" w:type="dxa"/>
-              <w:right w:w="0" w:type="dxa"/>
-            </w:tcMar>
-            <w:vAlign w:val="top"/>
-          </w:tcPr>
-          <w:p>
-            <w:pPr>
-              <w:jc w:val="right"/>
-              <w:spacing w:after="80" w:before="80"/>
-              <w:ind w:firstLine="0" w:left="80" w:right="80"/>
-            </w:pPr>
-            <w:r>
-              <w:rPr>
-                <w:rFonts w:ascii="Times" w:hAnsi="Times" w:cs="Times"/>
-                <w:sz w:val="24"/>
-                <w:szCs w:val="24"/>
-                <w:color w:val="000000"/>
+            <w:shd w:val="clear" w:color="auto" w:fill="FFFFFF"/>
+            <w:tcMar>
+              <w:top w:w="0" w:type="dxa"/>
+              <w:bottom w:w="0" w:type="dxa"/>
+              <w:left w:w="0" w:type="dxa"/>
+              <w:right w:w="0" w:type="dxa"/>
+            </w:tcMar>
+            <w:vAlign w:val="top"/>
+          </w:tcPr>
+          <w:p>
+            <w:pPr>
+              <w:jc w:val="right"/>
+              <w:spacing w:after="80" w:before="80"/>
+              <w:ind w:firstLine="0" w:left="80" w:right="80"/>
+            </w:pPr>
+            <w:r xmlns:w="http://schemas.openxmlformats.org/wordprocessingml/2006/main" xmlns:wp="http://schemas.openxmlformats.org/drawingml/2006/wordprocessingDrawing" xmlns:r="http://schemas.openxmlformats.org/officeDocument/2006/relationships" xmlns:w14="http://schemas.microsoft.com/office/word/2010/wordml">
+              <w:rPr>
+                <w:rFonts w:ascii="Times" w:hAnsi="Times" w:eastAsia="Times" w:cs="Times"/>
+                <w:sz w:val="24"/>
+                <w:szCs w:val="24"/>
+                <w:color w:val="111111"/>
               </w:rPr>
               <w:t xml:space="preserve">0.31    </w:t>
             </w:r>
@@ -3956,26 +4046,27 @@
             <w:tcBorders>
               <w:bottom w:val="single" w:sz="8" w:space="0" w:color="000000"/>
             </w:tcBorders>
-            <w:tcMar>
-              <w:top w:w="0" w:type="dxa"/>
-              <w:bottom w:w="0" w:type="dxa"/>
-              <w:left w:w="0" w:type="dxa"/>
-              <w:right w:w="0" w:type="dxa"/>
-            </w:tcMar>
-            <w:vAlign w:val="top"/>
-          </w:tcPr>
-          <w:p>
-            <w:pPr>
-              <w:jc w:val="right"/>
-              <w:spacing w:after="80" w:before="80"/>
-              <w:ind w:firstLine="0" w:left="80" w:right="80"/>
-            </w:pPr>
-            <w:r>
-              <w:rPr>
-                <w:rFonts w:ascii="Times" w:hAnsi="Times" w:cs="Times"/>
-                <w:sz w:val="24"/>
-                <w:szCs w:val="24"/>
-                <w:color w:val="000000"/>
+            <w:shd w:val="clear" w:color="auto" w:fill="FFFFFF"/>
+            <w:tcMar>
+              <w:top w:w="0" w:type="dxa"/>
+              <w:bottom w:w="0" w:type="dxa"/>
+              <w:left w:w="0" w:type="dxa"/>
+              <w:right w:w="0" w:type="dxa"/>
+            </w:tcMar>
+            <w:vAlign w:val="top"/>
+          </w:tcPr>
+          <w:p>
+            <w:pPr>
+              <w:jc w:val="right"/>
+              <w:spacing w:after="80" w:before="80"/>
+              <w:ind w:firstLine="0" w:left="80" w:right="80"/>
+            </w:pPr>
+            <w:r xmlns:w="http://schemas.openxmlformats.org/wordprocessingml/2006/main" xmlns:wp="http://schemas.openxmlformats.org/drawingml/2006/wordprocessingDrawing" xmlns:r="http://schemas.openxmlformats.org/officeDocument/2006/relationships" xmlns:w14="http://schemas.microsoft.com/office/word/2010/wordml">
+              <w:rPr>
+                <w:rFonts w:ascii="Times" w:hAnsi="Times" w:eastAsia="Times" w:cs="Times"/>
+                <w:sz w:val="24"/>
+                <w:szCs w:val="24"/>
+                <w:color w:val="111111"/>
               </w:rPr>
               <w:t xml:space="preserve">0.46    </w:t>
             </w:r>
@@ -3990,7 +4081,10 @@
         <w:tc>
           <w:tcPr>
             <w:gridSpan w:val="3"/>
-            <w:tcBorders/>
+            <w:tcBorders>
+              <w:top w:val="single" w:sz="8" w:space="0" w:color="000000"/>
+            </w:tcBorders>
+            <w:shd w:val="clear" w:color="auto" w:fill="FFFFFF"/>
             <w:tcMar>
               <w:top w:w="0" w:type="dxa"/>
               <w:bottom w:w="0" w:type="dxa"/>
@@ -4005,12 +4099,12 @@
               <w:spacing w:after="80" w:before="80"/>
               <w:ind w:firstLine="0" w:left="80" w:right="80"/>
             </w:pPr>
-            <w:r>
-              <w:rPr>
-                <w:rFonts w:ascii="Times" w:hAnsi="Times" w:cs="Times"/>
-                <w:sz w:val="24"/>
-                <w:szCs w:val="24"/>
-                <w:color w:val="000000"/>
+            <w:r xmlns:w="http://schemas.openxmlformats.org/wordprocessingml/2006/main" xmlns:wp="http://schemas.openxmlformats.org/drawingml/2006/wordprocessingDrawing" xmlns:r="http://schemas.openxmlformats.org/officeDocument/2006/relationships" xmlns:w14="http://schemas.microsoft.com/office/word/2010/wordml">
+              <w:rPr>
+                <w:rFonts w:ascii="Times" w:hAnsi="Times" w:eastAsia="Times" w:cs="Times"/>
+                <w:sz w:val="24"/>
+                <w:szCs w:val="24"/>
+                <w:color w:val="111111"/>
               </w:rPr>
               <w:t xml:space="preserve"> *** p &lt; 0.001;  ** p &lt; 0.01;  * p &lt; 0.05.</w:t>
             </w:r>

</xml_diff>

<commit_message>
added chla data to dat_proc and dat_explr, station labels on growth plot
</commit_message>
<xml_diff>
--- a/doc/tables.docx
+++ b/doc/tables.docx
@@ -15,7 +15,7 @@
         <w:pStyle w:val="TableCaption"/>
       </w:pPr>
       <w:r>
-        <w:t xml:space="preserve">Table 1 Environmental characteristics of sample stations in Puget Sound. Stations are grouped by exposure categories defined by multivariate clustering (Figure 2). Depth is tee maximum sampled depth for seasonal CTD casts. Average (min/max) aragonite saturation state and salinity values are also shown based on approximately nine visits to each site from 2014 to 2016.</w:t>
+        <w:t xml:space="preserve">Table 1 Environmental characteristics of sample stations in Puget Sound. Stations are grouped by exposure categories defined by multivariate clustering (Figure 2). Depth is the maximum sampled depth for seasonal CTD casts. Average (min/max) aragonite saturation state and salinity values are also shown based on approximately nine visits to each site from 2014 to 2016.</w:t>
       </w:r>
     </w:p>
     <w:tbl>
@@ -23,7 +23,7 @@
         <w:tblStyle w:val="Table"/>
         <w:tblW w:type="pct" w:w="0.0"/>
         <w:tblLook w:firstRow="1"/>
-        <w:tblCaption w:val="Table 1 Environmental characteristics of sample stations in Puget Sound. Stations are grouped by exposure categories defined by multivariate clustering (Figure 2). Depth is tee maximum sampled depth for seasonal CTD casts. Average (min/max) aragonite saturation state and salinity values are also shown based on approximately nine visits to each site from 2014 to 2016."/>
+        <w:tblCaption w:val="Table 1 Environmental characteristics of sample stations in Puget Sound. Stations are grouped by exposure categories defined by multivariate clustering (Figure 2). Depth is the maximum sampled depth for seasonal CTD casts. Average (min/max) aragonite saturation state and salinity values are also shown based on approximately nine visits to each site from 2014 to 2016."/>
       </w:tblPr>
       <w:tblGrid/>
       <w:tr>

</xml_diff>

<commit_message>
added seasonal cohort filters to dat_explr, updated summary table with chl averages by station
</commit_message>
<xml_diff>
--- a/doc/tables.docx
+++ b/doc/tables.docx
@@ -15,7 +15,7 @@
         <w:pStyle w:val="TableCaption"/>
       </w:pPr>
       <w:r>
-        <w:t xml:space="preserve">Table 1 Environmental characteristics of sample stations in Puget Sound. Stations are grouped by exposure categories defined by multivariate clustering (Figure 2). Depth is the maximum sampled depth for seasonal CTD casts. Average (min/max) aragonite saturation state and salinity values are also shown based on approximately nine visits to each site from 2014 to 2016.</w:t>
+        <w:t xml:space="preserve">Table 1 Environmental characteristics of sample stations in Puget Sound. Stations are grouped by exposure categories defined by multivariate clustering (Figure 2). Depth is the maximum sampled depth for seasonal CTD casts. Average (min/max) aragonite saturation state, salinity, and chlorophyll-a values are also shown based on approximately nine visits to each site from 2014 to 2016.</w:t>
       </w:r>
     </w:p>
     <w:tbl>
@@ -23,7 +23,7 @@
         <w:tblStyle w:val="Table"/>
         <w:tblW w:type="pct" w:w="0.0"/>
         <w:tblLook w:firstRow="1"/>
-        <w:tblCaption w:val="Table 1 Environmental characteristics of sample stations in Puget Sound. Stations are grouped by exposure categories defined by multivariate clustering (Figure 2). Depth is the maximum sampled depth for seasonal CTD casts. Average (min/max) aragonite saturation state and salinity values are also shown based on approximately nine visits to each site from 2014 to 2016."/>
+        <w:tblCaption w:val="Table 1 Environmental characteristics of sample stations in Puget Sound. Stations are grouped by exposure categories defined by multivariate clustering (Figure 2). Depth is the maximum sampled depth for seasonal CTD casts. Average (min/max) aragonite saturation state, salinity, and chlorophyll-a values are also shown based on approximately nine visits to each site from 2014 to 2016."/>
       </w:tblPr>
       <w:tblGrid/>
       <w:tr>
@@ -132,6 +132,31 @@
             </w:r>
           </w:p>
         </w:tc>
+        <w:tc>
+          <w:tcPr>
+            <w:tcBorders>
+              <w:bottom w:val="single"/>
+            </w:tcBorders>
+            <w:vAlign w:val="bottom"/>
+          </w:tcPr>
+          <w:p>
+            <w:pPr>
+              <w:pStyle w:val="Compact"/>
+              <w:jc w:val="left"/>
+            </w:pPr>
+            <w:r>
+              <w:t xml:space="preserve">Chlorophyll-a (</w:t>
+            </w:r>
+            <m:oMath>
+              <m:r>
+                <m:t>μ</m:t>
+              </m:r>
+            </m:oMath>
+            <w:r>
+              <w:t xml:space="preserve">g/L)</w:t>
+            </w:r>
+          </w:p>
+        </w:tc>
       </w:tr>
       <w:tr>
         <w:tc>
@@ -200,6 +225,17 @@
             </w:r>
           </w:p>
         </w:tc>
+        <w:tc>
+          <w:p>
+            <w:pPr>
+              <w:pStyle w:val="Compact"/>
+              <w:jc w:val="left"/>
+            </w:pPr>
+            <w:r>
+              <w:t xml:space="preserve">1.5 (0.2, 7.3)</w:t>
+            </w:r>
+          </w:p>
+        </w:tc>
       </w:tr>
       <w:tr>
         <w:tc>
@@ -268,6 +304,17 @@
             </w:r>
           </w:p>
         </w:tc>
+        <w:tc>
+          <w:p>
+            <w:pPr>
+              <w:pStyle w:val="Compact"/>
+              <w:jc w:val="left"/>
+            </w:pPr>
+            <w:r>
+              <w:t xml:space="preserve">3.8 (0, 20.8)</w:t>
+            </w:r>
+          </w:p>
+        </w:tc>
       </w:tr>
       <w:tr>
         <w:tc>
@@ -328,6 +375,17 @@
             </w:r>
           </w:p>
         </w:tc>
+        <w:tc>
+          <w:p>
+            <w:pPr>
+              <w:pStyle w:val="Compact"/>
+              <w:jc w:val="left"/>
+            </w:pPr>
+            <w:r>
+              <w:t xml:space="preserve">2.6 (0.1, 14)</w:t>
+            </w:r>
+          </w:p>
+        </w:tc>
       </w:tr>
       <w:tr>
         <w:tc>
@@ -388,6 +446,17 @@
             </w:r>
           </w:p>
         </w:tc>
+        <w:tc>
+          <w:p>
+            <w:pPr>
+              <w:pStyle w:val="Compact"/>
+              <w:jc w:val="left"/>
+            </w:pPr>
+            <w:r>
+              <w:t xml:space="preserve">1.9 (0.1, 11.7)</w:t>
+            </w:r>
+          </w:p>
+        </w:tc>
       </w:tr>
       <w:tr>
         <w:tc>
@@ -456,6 +525,17 @@
             </w:r>
           </w:p>
         </w:tc>
+        <w:tc>
+          <w:p>
+            <w:pPr>
+              <w:pStyle w:val="Compact"/>
+              <w:jc w:val="left"/>
+            </w:pPr>
+            <w:r>
+              <w:t xml:space="preserve">4.9 (0.1, 43.9)</w:t>
+            </w:r>
+          </w:p>
+        </w:tc>
       </w:tr>
       <w:tr>
         <w:tc>
@@ -516,6 +596,17 @@
             </w:r>
           </w:p>
         </w:tc>
+        <w:tc>
+          <w:p>
+            <w:pPr>
+              <w:pStyle w:val="Compact"/>
+              <w:jc w:val="left"/>
+            </w:pPr>
+            <w:r>
+              <w:t xml:space="preserve">4.1 (0, 47.6)</w:t>
+            </w:r>
+          </w:p>
+        </w:tc>
       </w:tr>
       <w:tr>
         <w:tc>
@@ -573,6 +664,17 @@
             </w:pPr>
             <w:r>
               <w:t xml:space="preserve">28.6 (21.8, 30.5)</w:t>
+            </w:r>
+          </w:p>
+        </w:tc>
+        <w:tc>
+          <w:p>
+            <w:pPr>
+              <w:pStyle w:val="Compact"/>
+              <w:jc w:val="left"/>
+            </w:pPr>
+            <w:r>
+              <w:t xml:space="preserve">6 (0, 116.5)</w:t>
             </w:r>
           </w:p>
         </w:tc>

</xml_diff>

<commit_message>
edits from RF to figures
</commit_message>
<xml_diff>
--- a/doc/tables.docx
+++ b/doc/tables.docx
@@ -15,7 +15,7 @@
         <w:pStyle w:val="TableCaption"/>
       </w:pPr>
       <w:r>
-        <w:t xml:space="preserve">Table 1 Environmental characteristics of sample stations in Puget Sound. Stations are grouped by exposure categories defined by multivariate clustering (Figure 2). Depth is the maximum sampled depth for seasonal CTD casts. Average (min/max) aragonite saturation state, salinity, and chlorophyll-a values are also shown based on approximately nine visits to each site from 2014 to 2016.</w:t>
+        <w:t xml:space="preserve">Table 1 Environmental characteristics of sample stations in Puget Sound. Stations are grouped by exposure categories defined by multivariate clustering (Figure 2). Depth is the maximum sampled depth for seasonal CTD casts. Average (min/max) aragonite saturation state, salinity, chlorophyll-a, and temperature values are also shown based on approximately nine visits to each site from 2014 to 2016.</w:t>
       </w:r>
     </w:p>
     <w:tbl>
@@ -23,7 +23,7 @@
         <w:tblStyle w:val="Table"/>
         <w:tblW w:type="pct" w:w="0.0"/>
         <w:tblLook w:firstRow="1"/>
-        <w:tblCaption w:val="Table 1 Environmental characteristics of sample stations in Puget Sound. Stations are grouped by exposure categories defined by multivariate clustering (Figure 2). Depth is the maximum sampled depth for seasonal CTD casts. Average (min/max) aragonite saturation state, salinity, and chlorophyll-a values are also shown based on approximately nine visits to each site from 2014 to 2016."/>
+        <w:tblCaption w:val="Table 1 Environmental characteristics of sample stations in Puget Sound. Stations are grouped by exposure categories defined by multivariate clustering (Figure 2). Depth is the maximum sampled depth for seasonal CTD casts. Average (min/max) aragonite saturation state, salinity, chlorophyll-a, and temperature values are also shown based on approximately nine visits to each site from 2014 to 2016."/>
       </w:tblPr>
       <w:tblGrid/>
       <w:tr>
@@ -157,6 +157,23 @@
             </w:r>
           </w:p>
         </w:tc>
+        <w:tc>
+          <w:tcPr>
+            <w:tcBorders>
+              <w:bottom w:val="single"/>
+            </w:tcBorders>
+            <w:vAlign w:val="bottom"/>
+          </w:tcPr>
+          <w:p>
+            <w:pPr>
+              <w:pStyle w:val="Compact"/>
+              <w:jc w:val="left"/>
+            </w:pPr>
+            <w:r>
+              <w:t xml:space="preserve">Temperature (C)</w:t>
+            </w:r>
+          </w:p>
+        </w:tc>
       </w:tr>
       <w:tr>
         <w:tc>
@@ -232,7 +249,18 @@
               <w:jc w:val="left"/>
             </w:pPr>
             <w:r>
-              <w:t xml:space="preserve">1.5 (0.2, 7.3)</w:t>
+              <w:t xml:space="preserve">0 (-0.7, 0.9)</w:t>
+            </w:r>
+          </w:p>
+        </w:tc>
+        <w:tc>
+          <w:p>
+            <w:pPr>
+              <w:pStyle w:val="Compact"/>
+              <w:jc w:val="left"/>
+            </w:pPr>
+            <w:r>
+              <w:t xml:space="preserve">10.4 (8.1, 12.8)</w:t>
             </w:r>
           </w:p>
         </w:tc>
@@ -311,7 +339,18 @@
               <w:jc w:val="left"/>
             </w:pPr>
             <w:r>
-              <w:t xml:space="preserve">3.8 (0, 20.8)</w:t>
+              <w:t xml:space="preserve">0.3 (-1.7, 1.3)</w:t>
+            </w:r>
+          </w:p>
+        </w:tc>
+        <w:tc>
+          <w:p>
+            <w:pPr>
+              <w:pStyle w:val="Compact"/>
+              <w:jc w:val="left"/>
+            </w:pPr>
+            <w:r>
+              <w:t xml:space="preserve">11.7 (9.6, 14.9)</w:t>
             </w:r>
           </w:p>
         </w:tc>
@@ -382,7 +421,18 @@
               <w:jc w:val="left"/>
             </w:pPr>
             <w:r>
-              <w:t xml:space="preserve">2.6 (0.1, 14)</w:t>
+              <w:t xml:space="preserve">0.1 (-1.2, 1.1)</w:t>
+            </w:r>
+          </w:p>
+        </w:tc>
+        <w:tc>
+          <w:p>
+            <w:pPr>
+              <w:pStyle w:val="Compact"/>
+              <w:jc w:val="left"/>
+            </w:pPr>
+            <w:r>
+              <w:t xml:space="preserve">11.9 (9.3, 14.6)</w:t>
             </w:r>
           </w:p>
         </w:tc>
@@ -453,7 +503,18 @@
               <w:jc w:val="left"/>
             </w:pPr>
             <w:r>
-              <w:t xml:space="preserve">1.9 (0.1, 11.7)</w:t>
+              <w:t xml:space="preserve">-0.1 (-1.2, 1.1)</w:t>
+            </w:r>
+          </w:p>
+        </w:tc>
+        <w:tc>
+          <w:p>
+            <w:pPr>
+              <w:pStyle w:val="Compact"/>
+              <w:jc w:val="left"/>
+            </w:pPr>
+            <w:r>
+              <w:t xml:space="preserve">12.8 (9.5, 15.6)</w:t>
             </w:r>
           </w:p>
         </w:tc>
@@ -532,7 +593,18 @@
               <w:jc w:val="left"/>
             </w:pPr>
             <w:r>
-              <w:t xml:space="preserve">4.9 (0.1, 43.9)</w:t>
+              <w:t xml:space="preserve">0.2 (-1.1, 1.6)</w:t>
+            </w:r>
+          </w:p>
+        </w:tc>
+        <w:tc>
+          <w:p>
+            <w:pPr>
+              <w:pStyle w:val="Compact"/>
+              <w:jc w:val="left"/>
+            </w:pPr>
+            <w:r>
+              <w:t xml:space="preserve">11.6 (9.1, 16.2)</w:t>
             </w:r>
           </w:p>
         </w:tc>
@@ -603,7 +675,18 @@
               <w:jc w:val="left"/>
             </w:pPr>
             <w:r>
-              <w:t xml:space="preserve">4.1 (0, 47.6)</w:t>
+              <w:t xml:space="preserve">-0.1 (-1.5, 1.7)</w:t>
+            </w:r>
+          </w:p>
+        </w:tc>
+        <w:tc>
+          <w:p>
+            <w:pPr>
+              <w:pStyle w:val="Compact"/>
+              <w:jc w:val="left"/>
+            </w:pPr>
+            <w:r>
+              <w:t xml:space="preserve">11.5 (8.5, 20.9)</w:t>
             </w:r>
           </w:p>
         </w:tc>
@@ -674,7 +757,18 @@
               <w:jc w:val="left"/>
             </w:pPr>
             <w:r>
-              <w:t xml:space="preserve">6 (0, 116.5)</w:t>
+              <w:t xml:space="preserve">0.1 (-1.3, 2.1)</w:t>
+            </w:r>
+          </w:p>
+        </w:tc>
+        <w:tc>
+          <w:p>
+            <w:pPr>
+              <w:pStyle w:val="Compact"/>
+              <w:jc w:val="left"/>
+            </w:pPr>
+            <w:r>
+              <w:t xml:space="preserve">11.9 (8.9, 21.8)</w:t>
             </w:r>
           </w:p>
         </w:tc>

</xml_diff>

<commit_message>
changes to figs and tables from SRA comments
</commit_message>
<xml_diff>
--- a/doc/tables.docx
+++ b/doc/tables.docx
@@ -249,7 +249,7 @@
               <w:jc w:val="left"/>
             </w:pPr>
             <w:r>
-              <w:t xml:space="preserve">0 (-0.7, 0.9)</w:t>
+              <w:t xml:space="preserve">1.5 (0.2, 7.3)</w:t>
             </w:r>
           </w:p>
         </w:tc>
@@ -339,7 +339,7 @@
               <w:jc w:val="left"/>
             </w:pPr>
             <w:r>
-              <w:t xml:space="preserve">0.3 (-1.7, 1.3)</w:t>
+              <w:t xml:space="preserve">3.8 (0, 20.8)</w:t>
             </w:r>
           </w:p>
         </w:tc>
@@ -421,7 +421,7 @@
               <w:jc w:val="left"/>
             </w:pPr>
             <w:r>
-              <w:t xml:space="preserve">0.1 (-1.2, 1.1)</w:t>
+              <w:t xml:space="preserve">2.6 (0.1, 14)</w:t>
             </w:r>
           </w:p>
         </w:tc>
@@ -503,7 +503,7 @@
               <w:jc w:val="left"/>
             </w:pPr>
             <w:r>
-              <w:t xml:space="preserve">-0.1 (-1.2, 1.1)</w:t>
+              <w:t xml:space="preserve">1.9 (0.1, 11.7)</w:t>
             </w:r>
           </w:p>
         </w:tc>
@@ -593,7 +593,7 @@
               <w:jc w:val="left"/>
             </w:pPr>
             <w:r>
-              <w:t xml:space="preserve">0.2 (-1.1, 1.6)</w:t>
+              <w:t xml:space="preserve">4.9 (0.1, 43.9)</w:t>
             </w:r>
           </w:p>
         </w:tc>
@@ -675,7 +675,7 @@
               <w:jc w:val="left"/>
             </w:pPr>
             <w:r>
-              <w:t xml:space="preserve">-0.1 (-1.5, 1.7)</w:t>
+              <w:t xml:space="preserve">4.1 (0, 47.6)</w:t>
             </w:r>
           </w:p>
         </w:tc>
@@ -757,7 +757,7 @@
               <w:jc w:val="left"/>
             </w:pPr>
             <w:r>
-              <w:t xml:space="preserve">0.1 (-1.3, 2.1)</w:t>
+              <w:t xml:space="preserve">6 (0, 116.5)</w:t>
             </w:r>
           </w:p>
         </w:tc>
@@ -800,7 +800,7 @@
         <w:rPr>
           <w:i/>
         </w:rPr>
-        <w:t xml:space="preserve">: (#tab:araminmod) Linear multiple regression models testing the additive effects of minimum observed aragonite saturation state, cohort year (factor), and months (factor) on extent of type III dissolution in pteropods. Results for four models are shown where the first two columns are for relationships grouped by cohort year (Figure 5, top row) and the second two columns are for relationships grouped by month (Figure 5, bottom row). Separate models were also run with and without 2016 data because of missing April observations in 2016. Values shown are parameter estimates and standard error for the predictors (left column) in each linear model. Sample size and R-squared values for each model are shown at the bottom.</w:t>
+        <w:t xml:space="preserve">: (#tab:araminmod) Linear multiple regression models testing the additive effects of minimum observed aragonite saturation state, cohort year (factor), and months (factor) on extent of type III dissolution in pteropods. Results for four models are shown where the first two columns are for relationships grouped by cohort year (Figure 5, top row) and the second two columns are for relationships grouped by month (Figure 5, bottom row). Models in the first two columns included a year variable as a fixed effect and models in the second two columns included a month variable as a fixed effect, in addition to minimum aragonite saturation state as a fixed effect for all models. Separate models were also run with and without 2016 cohort-year data because of missing April observations in 2017 (the final month for the 2016 cohort). Values shown are parameter estimates and standard error for the predictors (left column) in each linear model. Sample size and R-squared values for each model are shown at the bottom.</w:t>
       </w:r>
     </w:p>
     <w:tbl xmlns:w="http://schemas.openxmlformats.org/wordprocessingml/2006/main" xmlns:r="http://schemas.openxmlformats.org/officeDocument/2006/relationships" xmlns:w14="http://schemas.microsoft.com/office/word/2010/wordml" xmlns:wp="http://schemas.openxmlformats.org/drawingml/2006/wordprocessingDrawing" xmlns:a="http://schemas.openxmlformats.org/drawingml/2006/main" xmlns:pic="http://schemas.openxmlformats.org/drawingml/2006/picture">

</xml_diff>

<commit_message>
weighted stress index, redid figures/tables
</commit_message>
<xml_diff>
--- a/doc/tables.docx
+++ b/doc/tables.docx
@@ -15,7 +15,7 @@
         <w:pStyle w:val="TableCaption"/>
       </w:pPr>
       <w:r>
-        <w:t xml:space="preserve">Table 1 Environmental characteristics of sample stations in Puget Sound. Stations are grouped by exposure categories defined by multivariate clustering (Figure 2). Depth is the maximum sampled depth for seasonal CTD casts. Average (min/max) aragonite saturation state, salinity, chlorophyll-a, and temperature values are also shown based on approximately nine visits to each site from 2014 to 2016.</w:t>
+        <w:t xml:space="preserve">Table 1: Environmental characteristics of sample stations in Puget Sound. Stations are grouped by exposure categories defined by multivariate clustering (Figure 2). Depth is the maximum sampled depth for seasonal CTD casts. Average (min/max) aragonite saturation state, salinity, chlorophyll-a, and temperature values are also shown based on approximately nine visits to each site from 2014 to 2016.</w:t>
       </w:r>
     </w:p>
     <w:tbl>
@@ -23,7 +23,7 @@
         <w:tblStyle w:val="Table"/>
         <w:tblW w:type="pct" w:w="0.0"/>
         <w:tblLook w:firstRow="1"/>
-        <w:tblCaption w:val="Table 1 Environmental characteristics of sample stations in Puget Sound. Stations are grouped by exposure categories defined by multivariate clustering (Figure 2). Depth is the maximum sampled depth for seasonal CTD casts. Average (min/max) aragonite saturation state, salinity, chlorophyll-a, and temperature values are also shown based on approximately nine visits to each site from 2014 to 2016."/>
+        <w:tblCaption w:val="Table 1: Environmental characteristics of sample stations in Puget Sound. Stations are grouped by exposure categories defined by multivariate clustering (Figure 2). Depth is the maximum sampled depth for seasonal CTD casts. Average (min/max) aragonite saturation state, salinity, chlorophyll-a, and temperature values are also shown based on approximately nine visits to each site from 2014 to 2016."/>
       </w:tblPr>
       <w:tblGrid/>
       <w:tr>
@@ -757,7 +757,7 @@
               <w:jc w:val="left"/>
             </w:pPr>
             <w:r>
-              <w:t xml:space="preserve">6 (0, 116.5)</w:t>
+              <w:t xml:space="preserve">6 (0, 116.4)</w:t>
             </w:r>
           </w:p>
         </w:tc>
@@ -803,22 +803,34 @@
         <w:t xml:space="preserve">: (#tab:araminmod) Linear multiple regression models testing the additive effects of minimum observed aragonite saturation state, cohort year (factor), and months (factor) on extent of type III dissolution in pteropods. Results for four models are shown where the first two columns are for relationships grouped by cohort year (Figure 5, top row) and the second two columns are for relationships grouped by month (Figure 5, bottom row). Models in the first two columns included a year variable as a fixed effect and models in the second two columns included a month variable as a fixed effect, in addition to minimum aragonite saturation state as a fixed effect for all models. Separate models were also run with and without 2016 cohort-year data because of missing April observations in 2017 (the final month for the 2016 cohort). Values shown are parameter estimates and standard error for the predictors (left column) in each linear model. Sample size and R-squared values for each model are shown at the bottom.</w:t>
       </w:r>
     </w:p>
+    <w:p>
+      <w:pPr>
+        <w:pStyle w:val="Compact"/>
+        <w:pStyle w:val=""/>
+      </w:pPr>
+      <w:r>
+        <w:t xml:space="preserve">Table 3:</w:t>
+      </w:r>
+    </w:p>
     <w:tbl xmlns:w="http://schemas.openxmlformats.org/wordprocessingml/2006/main" xmlns:r="http://schemas.openxmlformats.org/officeDocument/2006/relationships" xmlns:w14="http://schemas.microsoft.com/office/word/2010/wordml" xmlns:wp="http://schemas.openxmlformats.org/drawingml/2006/wordprocessingDrawing" xmlns:a="http://schemas.openxmlformats.org/drawingml/2006/main" xmlns:pic="http://schemas.openxmlformats.org/drawingml/2006/picture">
       <w:tblPr>
+        NA"/&gt;
         <w:tblLayout w:type="fixed"/>
         <w:jc w:val="center"/>
+        <w:tblW w:type="dxa" w:w="11880"/>
+        <w:tblLook w:firstRow="1" w:lastRow="0" w:firstColumn="0" w:lastColumn="0" w:noHBand="0" w:noVBand="1"/>
       </w:tblPr>
       <w:tblGrid>
-        <w:gridCol w:w="4658"/>
-        <w:gridCol w:w="1422"/>
-        <w:gridCol w:w="2303"/>
-        <w:gridCol w:w="1469"/>
-        <w:gridCol w:w="2535"/>
+        <w:gridCol w:w="4407"/>
+        <w:gridCol w:w="1358"/>
+        <w:gridCol w:w="2265"/>
+        <w:gridCol w:w="1385"/>
+        <w:gridCol w:w="2465"/>
       </w:tblGrid>
       <w:tr>
         <w:trPr>
           <w:cantSplit/>
-          <w:trHeight w:val="460"/>
+          <w:trHeight w:val="439" w:hRule="auto"/>
         </w:trPr>
         <w:tc>
           <w:tcPr>
@@ -984,7 +996,7 @@
       <w:tr>
         <w:trPr>
           <w:cantSplit/>
-          <w:trHeight w:val="397"/>
+          <w:trHeight w:val="391" w:hRule="auto"/>
         </w:trPr>
         <w:tc>
           <w:tcPr>
@@ -1145,7 +1157,7 @@
       <w:tr>
         <w:trPr>
           <w:cantSplit/>
-          <w:trHeight w:val="447"/>
+          <w:trHeight w:val="439" w:hRule="auto"/>
         </w:trPr>
         <w:tc>
           <w:tcPr>
@@ -1296,7 +1308,7 @@
       <w:tr>
         <w:trPr>
           <w:cantSplit/>
-          <w:trHeight w:val="423"/>
+          <w:trHeight w:val="419" w:hRule="auto"/>
         </w:trPr>
         <w:tc>
           <w:tcPr>
@@ -1447,7 +1459,7 @@
       <w:tr>
         <w:trPr>
           <w:cantSplit/>
-          <w:trHeight w:val="447"/>
+          <w:trHeight w:val="439" w:hRule="auto"/>
         </w:trPr>
         <w:tc>
           <w:tcPr>
@@ -1598,7 +1610,7 @@
       <w:tr>
         <w:trPr>
           <w:cantSplit/>
-          <w:trHeight w:val="393"/>
+          <w:trHeight w:val="391" w:hRule="auto"/>
         </w:trPr>
         <w:tc>
           <w:tcPr>
@@ -1749,7 +1761,7 @@
       <w:tr>
         <w:trPr>
           <w:cantSplit/>
-          <w:trHeight w:val="447"/>
+          <w:trHeight w:val="439" w:hRule="auto"/>
         </w:trPr>
         <w:tc>
           <w:tcPr>
@@ -1900,7 +1912,7 @@
       <w:tr>
         <w:trPr>
           <w:cantSplit/>
-          <w:trHeight w:val="393"/>
+          <w:trHeight w:val="389" w:hRule="auto"/>
         </w:trPr>
         <w:tc>
           <w:tcPr>
@@ -2051,7 +2063,7 @@
       <w:tr>
         <w:trPr>
           <w:cantSplit/>
-          <w:trHeight w:val="447"/>
+          <w:trHeight w:val="439" w:hRule="auto"/>
         </w:trPr>
         <w:tc>
           <w:tcPr>
@@ -2202,7 +2214,7 @@
       <w:tr>
         <w:trPr>
           <w:cantSplit/>
-          <w:trHeight w:val="437"/>
+          <w:trHeight w:val="436" w:hRule="auto"/>
         </w:trPr>
         <w:tc>
           <w:tcPr>
@@ -2353,7 +2365,7 @@
       <w:tr>
         <w:trPr>
           <w:cantSplit/>
-          <w:trHeight w:val="447"/>
+          <w:trHeight w:val="439" w:hRule="auto"/>
         </w:trPr>
         <w:tc>
           <w:tcPr>
@@ -2504,7 +2516,7 @@
       <w:tr>
         <w:trPr>
           <w:cantSplit/>
-          <w:trHeight w:val="434"/>
+          <w:trHeight w:val="433" w:hRule="auto"/>
         </w:trPr>
         <w:tc>
           <w:tcPr>
@@ -2655,7 +2667,7 @@
       <w:tr>
         <w:trPr>
           <w:cantSplit/>
-          <w:trHeight w:val="447"/>
+          <w:trHeight w:val="439" w:hRule="auto"/>
         </w:trPr>
         <w:tc>
           <w:tcPr>
@@ -2816,7 +2828,7 @@
       <w:tr>
         <w:trPr>
           <w:cantSplit/>
-          <w:trHeight w:val="393"/>
+          <w:trHeight w:val="389" w:hRule="auto"/>
         </w:trPr>
         <w:tc>
           <w:tcPr>
@@ -2977,7 +2989,7 @@
       <w:tr>
         <w:trPr>
           <w:cantSplit/>
-          <w:trHeight w:val="393"/>
+          <w:trHeight w:val="389" w:hRule="auto"/>
         </w:trPr>
         <w:tc>
           <w:tcPr>
@@ -3138,7 +3150,7 @@
       <w:tr>
         <w:trPr>
           <w:cantSplit/>
-          <w:trHeight w:val="434"/>
+          <w:trHeight w:val="436" w:hRule="auto"/>
         </w:trPr>
         <w:tc>
           <w:tcPr>
@@ -3194,7 +3206,7 @@
         <w:rPr>
           <w:i/>
         </w:rPr>
-        <w:t xml:space="preserve">3</w:t>
+        <w:t xml:space="preserve">4</w:t>
       </w:r>
       <w:r>
         <w:rPr>
@@ -3203,20 +3215,32 @@
         <w:t xml:space="preserve">: (#tab:cumstrmod) Linear multiple regression models testing the additive effects of minimum observed cumulative stress exposure (S, eqn. 2) and cohort year (factor) on extent of type III dissolution in pteropods. Results for two models are shown where the first includes 2016 data and the second does not because of missing April observations (Figure 7, bottom). Values shown are parameter estimates and standard error for the predictors (left column) in each linear model. Sample size and R-squared values for each model are shown at the bottom.</w:t>
       </w:r>
     </w:p>
+    <w:p>
+      <w:pPr>
+        <w:pStyle w:val="Compact"/>
+        <w:pStyle w:val=""/>
+      </w:pPr>
+      <w:r>
+        <w:t xml:space="preserve">Table 5:</w:t>
+      </w:r>
+    </w:p>
     <w:tbl xmlns:w="http://schemas.openxmlformats.org/wordprocessingml/2006/main" xmlns:r="http://schemas.openxmlformats.org/officeDocument/2006/relationships" xmlns:w14="http://schemas.microsoft.com/office/word/2010/wordml" xmlns:wp="http://schemas.openxmlformats.org/drawingml/2006/wordprocessingDrawing" xmlns:a="http://schemas.openxmlformats.org/drawingml/2006/main" xmlns:pic="http://schemas.openxmlformats.org/drawingml/2006/picture">
       <w:tblPr>
+        NA"/&gt;
         <w:tblLayout w:type="fixed"/>
         <w:jc w:val="center"/>
+        <w:tblW w:type="dxa" w:w="7990"/>
+        <w:tblLook w:firstRow="1" w:lastRow="0" w:firstColumn="0" w:lastColumn="0" w:noHBand="0" w:noVBand="1"/>
       </w:tblPr>
       <w:tblGrid>
-        <w:gridCol w:w="4658"/>
-        <w:gridCol w:w="1366"/>
-        <w:gridCol w:w="2303"/>
+        <w:gridCol w:w="4407"/>
+        <w:gridCol w:w="1318"/>
+        <w:gridCol w:w="2265"/>
       </w:tblGrid>
       <w:tr>
         <w:trPr>
           <w:cantSplit/>
-          <w:trHeight w:val="460"/>
+          <w:trHeight w:val="439" w:hRule="auto"/>
         </w:trPr>
         <w:tc>
           <w:tcPr>
@@ -3318,7 +3342,7 @@
       <w:tr>
         <w:trPr>
           <w:cantSplit/>
-          <w:trHeight w:val="397"/>
+          <w:trHeight w:val="391" w:hRule="auto"/>
         </w:trPr>
         <w:tc>
           <w:tcPr>
@@ -3378,7 +3402,7 @@
                 <w:szCs w:val="24"/>
                 <w:color w:val="111111"/>
               </w:rPr>
-              <w:t xml:space="preserve">8.48    </w:t>
+              <w:t xml:space="preserve">4.49    </w:t>
             </w:r>
           </w:p>
         </w:tc>
@@ -3409,7 +3433,7 @@
                 <w:szCs w:val="24"/>
                 <w:color w:val="111111"/>
               </w:rPr>
-              <w:t xml:space="preserve">5.92    </w:t>
+              <w:t xml:space="preserve">2.11    </w:t>
             </w:r>
           </w:p>
         </w:tc>
@@ -3417,7 +3441,7 @@
       <w:tr>
         <w:trPr>
           <w:cantSplit/>
-          <w:trHeight w:val="447"/>
+          <w:trHeight w:val="439" w:hRule="auto"/>
         </w:trPr>
         <w:tc>
           <w:tcPr>
@@ -3473,36 +3497,36 @@
                 <w:szCs w:val="24"/>
                 <w:color w:val="111111"/>
               </w:rPr>
-              <w:t xml:space="preserve">(5.22)   </w:t>
-            </w:r>
-          </w:p>
-        </w:tc>
-        <w:tc>
-          <w:tcPr>
-            <w:tcBorders/>
-            <w:shd w:val="clear" w:color="auto" w:fill="FFFFFF"/>
-            <w:tcMar>
-              <w:top w:w="0" w:type="dxa"/>
-              <w:bottom w:w="0" w:type="dxa"/>
-              <w:left w:w="0" w:type="dxa"/>
-              <w:right w:w="0" w:type="dxa"/>
-            </w:tcMar>
-            <w:vAlign w:val="top"/>
-          </w:tcPr>
-          <w:p>
-            <w:pPr>
-              <w:jc w:val="right"/>
-              <w:spacing w:after="80" w:before="80"/>
-              <w:ind w:firstLine="0" w:left="80" w:right="80"/>
-            </w:pPr>
-            <w:r xmlns:w="http://schemas.openxmlformats.org/wordprocessingml/2006/main" xmlns:wp="http://schemas.openxmlformats.org/drawingml/2006/wordprocessingDrawing" xmlns:r="http://schemas.openxmlformats.org/officeDocument/2006/relationships" xmlns:w14="http://schemas.microsoft.com/office/word/2010/wordml">
-              <w:rPr>
-                <w:rFonts w:ascii="Times" w:hAnsi="Times" w:eastAsia="Times" w:cs="Times"/>
-                <w:sz w:val="24"/>
-                <w:szCs w:val="24"/>
-                <w:color w:val="111111"/>
-              </w:rPr>
-              <w:t xml:space="preserve">(4.90)   </w:t>
+              <w:t xml:space="preserve">(5.65)   </w:t>
+            </w:r>
+          </w:p>
+        </w:tc>
+        <w:tc>
+          <w:tcPr>
+            <w:tcBorders/>
+            <w:shd w:val="clear" w:color="auto" w:fill="FFFFFF"/>
+            <w:tcMar>
+              <w:top w:w="0" w:type="dxa"/>
+              <w:bottom w:w="0" w:type="dxa"/>
+              <w:left w:w="0" w:type="dxa"/>
+              <w:right w:w="0" w:type="dxa"/>
+            </w:tcMar>
+            <w:vAlign w:val="top"/>
+          </w:tcPr>
+          <w:p>
+            <w:pPr>
+              <w:jc w:val="right"/>
+              <w:spacing w:after="80" w:before="80"/>
+              <w:ind w:firstLine="0" w:left="80" w:right="80"/>
+            </w:pPr>
+            <w:r xmlns:w="http://schemas.openxmlformats.org/wordprocessingml/2006/main" xmlns:wp="http://schemas.openxmlformats.org/drawingml/2006/wordprocessingDrawing" xmlns:r="http://schemas.openxmlformats.org/officeDocument/2006/relationships" xmlns:w14="http://schemas.microsoft.com/office/word/2010/wordml">
+              <w:rPr>
+                <w:rFonts w:ascii="Times" w:hAnsi="Times" w:eastAsia="Times" w:cs="Times"/>
+                <w:sz w:val="24"/>
+                <w:szCs w:val="24"/>
+                <w:color w:val="111111"/>
+              </w:rPr>
+              <w:t xml:space="preserve">(5.32)   </w:t>
             </w:r>
           </w:p>
         </w:tc>
@@ -3510,7 +3534,7 @@
       <w:tr>
         <w:trPr>
           <w:cantSplit/>
-          <w:trHeight w:val="397"/>
+          <w:trHeight w:val="391" w:hRule="auto"/>
         </w:trPr>
         <w:tc>
           <w:tcPr>
@@ -3537,65 +3561,65 @@
                 <w:szCs w:val="24"/>
                 <w:color w:val="111111"/>
               </w:rPr>
-              <w:t xml:space="preserve">S</w:t>
-            </w:r>
-          </w:p>
-        </w:tc>
-        <w:tc>
-          <w:tcPr>
-            <w:tcBorders/>
-            <w:shd w:val="clear" w:color="auto" w:fill="FFFFFF"/>
-            <w:tcMar>
-              <w:top w:w="0" w:type="dxa"/>
-              <w:bottom w:w="0" w:type="dxa"/>
-              <w:left w:w="0" w:type="dxa"/>
-              <w:right w:w="0" w:type="dxa"/>
-            </w:tcMar>
-            <w:vAlign w:val="top"/>
-          </w:tcPr>
-          <w:p>
-            <w:pPr>
-              <w:jc w:val="right"/>
-              <w:spacing w:after="80" w:before="80"/>
-              <w:ind w:firstLine="0" w:left="80" w:right="80"/>
-            </w:pPr>
-            <w:r xmlns:w="http://schemas.openxmlformats.org/wordprocessingml/2006/main" xmlns:wp="http://schemas.openxmlformats.org/drawingml/2006/wordprocessingDrawing" xmlns:r="http://schemas.openxmlformats.org/officeDocument/2006/relationships" xmlns:w14="http://schemas.microsoft.com/office/word/2010/wordml">
-              <w:rPr>
-                <w:rFonts w:ascii="Times" w:hAnsi="Times" w:eastAsia="Times" w:cs="Times"/>
-                <w:sz w:val="24"/>
-                <w:szCs w:val="24"/>
-                <w:color w:val="111111"/>
-              </w:rPr>
-              <w:t xml:space="preserve">18.73 ***</w:t>
-            </w:r>
-          </w:p>
-        </w:tc>
-        <w:tc>
-          <w:tcPr>
-            <w:tcBorders/>
-            <w:shd w:val="clear" w:color="auto" w:fill="FFFFFF"/>
-            <w:tcMar>
-              <w:top w:w="0" w:type="dxa"/>
-              <w:bottom w:w="0" w:type="dxa"/>
-              <w:left w:w="0" w:type="dxa"/>
-              <w:right w:w="0" w:type="dxa"/>
-            </w:tcMar>
-            <w:vAlign w:val="top"/>
-          </w:tcPr>
-          <w:p>
-            <w:pPr>
-              <w:jc w:val="right"/>
-              <w:spacing w:after="80" w:before="80"/>
-              <w:ind w:firstLine="0" w:left="80" w:right="80"/>
-            </w:pPr>
-            <w:r xmlns:w="http://schemas.openxmlformats.org/wordprocessingml/2006/main" xmlns:wp="http://schemas.openxmlformats.org/drawingml/2006/wordprocessingDrawing" xmlns:r="http://schemas.openxmlformats.org/officeDocument/2006/relationships" xmlns:w14="http://schemas.microsoft.com/office/word/2010/wordml">
-              <w:rPr>
-                <w:rFonts w:ascii="Times" w:hAnsi="Times" w:eastAsia="Times" w:cs="Times"/>
-                <w:sz w:val="24"/>
-                <w:szCs w:val="24"/>
-                <w:color w:val="111111"/>
-              </w:rPr>
-              <w:t xml:space="preserve">23.40 ***</w:t>
+              <w:t xml:space="preserve">St</w:t>
+            </w:r>
+          </w:p>
+        </w:tc>
+        <w:tc>
+          <w:tcPr>
+            <w:tcBorders/>
+            <w:shd w:val="clear" w:color="auto" w:fill="FFFFFF"/>
+            <w:tcMar>
+              <w:top w:w="0" w:type="dxa"/>
+              <w:bottom w:w="0" w:type="dxa"/>
+              <w:left w:w="0" w:type="dxa"/>
+              <w:right w:w="0" w:type="dxa"/>
+            </w:tcMar>
+            <w:vAlign w:val="top"/>
+          </w:tcPr>
+          <w:p>
+            <w:pPr>
+              <w:jc w:val="right"/>
+              <w:spacing w:after="80" w:before="80"/>
+              <w:ind w:firstLine="0" w:left="80" w:right="80"/>
+            </w:pPr>
+            <w:r xmlns:w="http://schemas.openxmlformats.org/wordprocessingml/2006/main" xmlns:wp="http://schemas.openxmlformats.org/drawingml/2006/wordprocessingDrawing" xmlns:r="http://schemas.openxmlformats.org/officeDocument/2006/relationships" xmlns:w14="http://schemas.microsoft.com/office/word/2010/wordml">
+              <w:rPr>
+                <w:rFonts w:ascii="Times" w:hAnsi="Times" w:eastAsia="Times" w:cs="Times"/>
+                <w:sz w:val="24"/>
+                <w:szCs w:val="24"/>
+                <w:color w:val="111111"/>
+              </w:rPr>
+              <w:t xml:space="preserve">48.56 ***</w:t>
+            </w:r>
+          </w:p>
+        </w:tc>
+        <w:tc>
+          <w:tcPr>
+            <w:tcBorders/>
+            <w:shd w:val="clear" w:color="auto" w:fill="FFFFFF"/>
+            <w:tcMar>
+              <w:top w:w="0" w:type="dxa"/>
+              <w:bottom w:w="0" w:type="dxa"/>
+              <w:left w:w="0" w:type="dxa"/>
+              <w:right w:w="0" w:type="dxa"/>
+            </w:tcMar>
+            <w:vAlign w:val="top"/>
+          </w:tcPr>
+          <w:p>
+            <w:pPr>
+              <w:jc w:val="right"/>
+              <w:spacing w:after="80" w:before="80"/>
+              <w:ind w:firstLine="0" w:left="80" w:right="80"/>
+            </w:pPr>
+            <w:r xmlns:w="http://schemas.openxmlformats.org/wordprocessingml/2006/main" xmlns:wp="http://schemas.openxmlformats.org/drawingml/2006/wordprocessingDrawing" xmlns:r="http://schemas.openxmlformats.org/officeDocument/2006/relationships" xmlns:w14="http://schemas.microsoft.com/office/word/2010/wordml">
+              <w:rPr>
+                <w:rFonts w:ascii="Times" w:hAnsi="Times" w:eastAsia="Times" w:cs="Times"/>
+                <w:sz w:val="24"/>
+                <w:szCs w:val="24"/>
+                <w:color w:val="111111"/>
+              </w:rPr>
+              <w:t xml:space="preserve">56.65 ***</w:t>
             </w:r>
           </w:p>
         </w:tc>
@@ -3603,7 +3627,7 @@
       <w:tr>
         <w:trPr>
           <w:cantSplit/>
-          <w:trHeight w:val="447"/>
+          <w:trHeight w:val="439" w:hRule="auto"/>
         </w:trPr>
         <w:tc>
           <w:tcPr>
@@ -3659,36 +3683,36 @@
                 <w:szCs w:val="24"/>
                 <w:color w:val="111111"/>
               </w:rPr>
-              <w:t xml:space="preserve">(4.81)   </w:t>
-            </w:r>
-          </w:p>
-        </w:tc>
-        <w:tc>
-          <w:tcPr>
-            <w:tcBorders/>
-            <w:shd w:val="clear" w:color="auto" w:fill="FFFFFF"/>
-            <w:tcMar>
-              <w:top w:w="0" w:type="dxa"/>
-              <w:bottom w:w="0" w:type="dxa"/>
-              <w:left w:w="0" w:type="dxa"/>
-              <w:right w:w="0" w:type="dxa"/>
-            </w:tcMar>
-            <w:vAlign w:val="top"/>
-          </w:tcPr>
-          <w:p>
-            <w:pPr>
-              <w:jc w:val="right"/>
-              <w:spacing w:after="80" w:before="80"/>
-              <w:ind w:firstLine="0" w:left="80" w:right="80"/>
-            </w:pPr>
-            <w:r xmlns:w="http://schemas.openxmlformats.org/wordprocessingml/2006/main" xmlns:wp="http://schemas.openxmlformats.org/drawingml/2006/wordprocessingDrawing" xmlns:r="http://schemas.openxmlformats.org/officeDocument/2006/relationships" xmlns:w14="http://schemas.microsoft.com/office/word/2010/wordml">
-              <w:rPr>
-                <w:rFonts w:ascii="Times" w:hAnsi="Times" w:eastAsia="Times" w:cs="Times"/>
-                <w:sz w:val="24"/>
-                <w:szCs w:val="24"/>
-                <w:color w:val="111111"/>
-              </w:rPr>
-              <w:t xml:space="preserve">(4.89)   </w:t>
+              <w:t xml:space="preserve">(11.88)   </w:t>
+            </w:r>
+          </w:p>
+        </w:tc>
+        <w:tc>
+          <w:tcPr>
+            <w:tcBorders/>
+            <w:shd w:val="clear" w:color="auto" w:fill="FFFFFF"/>
+            <w:tcMar>
+              <w:top w:w="0" w:type="dxa"/>
+              <w:bottom w:w="0" w:type="dxa"/>
+              <w:left w:w="0" w:type="dxa"/>
+              <w:right w:w="0" w:type="dxa"/>
+            </w:tcMar>
+            <w:vAlign w:val="top"/>
+          </w:tcPr>
+          <w:p>
+            <w:pPr>
+              <w:jc w:val="right"/>
+              <w:spacing w:after="80" w:before="80"/>
+              <w:ind w:firstLine="0" w:left="80" w:right="80"/>
+            </w:pPr>
+            <w:r xmlns:w="http://schemas.openxmlformats.org/wordprocessingml/2006/main" xmlns:wp="http://schemas.openxmlformats.org/drawingml/2006/wordprocessingDrawing" xmlns:r="http://schemas.openxmlformats.org/officeDocument/2006/relationships" xmlns:w14="http://schemas.microsoft.com/office/word/2010/wordml">
+              <w:rPr>
+                <w:rFonts w:ascii="Times" w:hAnsi="Times" w:eastAsia="Times" w:cs="Times"/>
+                <w:sz w:val="24"/>
+                <w:szCs w:val="24"/>
+                <w:color w:val="111111"/>
+              </w:rPr>
+              <w:t xml:space="preserve">(11.65)   </w:t>
             </w:r>
           </w:p>
         </w:tc>
@@ -3696,7 +3720,7 @@
       <w:tr>
         <w:trPr>
           <w:cantSplit/>
-          <w:trHeight w:val="393"/>
+          <w:trHeight w:val="389" w:hRule="auto"/>
         </w:trPr>
         <w:tc>
           <w:tcPr>
@@ -3752,36 +3776,36 @@
                 <w:szCs w:val="24"/>
                 <w:color w:val="111111"/>
               </w:rPr>
-              <w:t xml:space="preserve">12.43    </w:t>
-            </w:r>
-          </w:p>
-        </w:tc>
-        <w:tc>
-          <w:tcPr>
-            <w:tcBorders/>
-            <w:shd w:val="clear" w:color="auto" w:fill="FFFFFF"/>
-            <w:tcMar>
-              <w:top w:w="0" w:type="dxa"/>
-              <w:bottom w:w="0" w:type="dxa"/>
-              <w:left w:w="0" w:type="dxa"/>
-              <w:right w:w="0" w:type="dxa"/>
-            </w:tcMar>
-            <w:vAlign w:val="top"/>
-          </w:tcPr>
-          <w:p>
-            <w:pPr>
-              <w:jc w:val="right"/>
-              <w:spacing w:after="80" w:before="80"/>
-              <w:ind w:firstLine="0" w:left="80" w:right="80"/>
-            </w:pPr>
-            <w:r xmlns:w="http://schemas.openxmlformats.org/wordprocessingml/2006/main" xmlns:wp="http://schemas.openxmlformats.org/drawingml/2006/wordprocessingDrawing" xmlns:r="http://schemas.openxmlformats.org/officeDocument/2006/relationships" xmlns:w14="http://schemas.microsoft.com/office/word/2010/wordml">
-              <w:rPr>
-                <w:rFonts w:ascii="Times" w:hAnsi="Times" w:eastAsia="Times" w:cs="Times"/>
-                <w:sz w:val="24"/>
-                <w:szCs w:val="24"/>
-                <w:color w:val="111111"/>
-              </w:rPr>
-              <w:t xml:space="preserve">12.20 *  </w:t>
+              <w:t xml:space="preserve">11.37    </w:t>
+            </w:r>
+          </w:p>
+        </w:tc>
+        <w:tc>
+          <w:tcPr>
+            <w:tcBorders/>
+            <w:shd w:val="clear" w:color="auto" w:fill="FFFFFF"/>
+            <w:tcMar>
+              <w:top w:w="0" w:type="dxa"/>
+              <w:bottom w:w="0" w:type="dxa"/>
+              <w:left w:w="0" w:type="dxa"/>
+              <w:right w:w="0" w:type="dxa"/>
+            </w:tcMar>
+            <w:vAlign w:val="top"/>
+          </w:tcPr>
+          <w:p>
+            <w:pPr>
+              <w:jc w:val="right"/>
+              <w:spacing w:after="80" w:before="80"/>
+              <w:ind w:firstLine="0" w:left="80" w:right="80"/>
+            </w:pPr>
+            <w:r xmlns:w="http://schemas.openxmlformats.org/wordprocessingml/2006/main" xmlns:wp="http://schemas.openxmlformats.org/drawingml/2006/wordprocessingDrawing" xmlns:r="http://schemas.openxmlformats.org/officeDocument/2006/relationships" xmlns:w14="http://schemas.microsoft.com/office/word/2010/wordml">
+              <w:rPr>
+                <w:rFonts w:ascii="Times" w:hAnsi="Times" w:eastAsia="Times" w:cs="Times"/>
+                <w:sz w:val="24"/>
+                <w:szCs w:val="24"/>
+                <w:color w:val="111111"/>
+              </w:rPr>
+              <w:t xml:space="preserve">11.04    </w:t>
             </w:r>
           </w:p>
         </w:tc>
@@ -3789,7 +3813,7 @@
       <w:tr>
         <w:trPr>
           <w:cantSplit/>
-          <w:trHeight w:val="447"/>
+          <w:trHeight w:val="439" w:hRule="auto"/>
         </w:trPr>
         <w:tc>
           <w:tcPr>
@@ -3845,36 +3869,36 @@
                 <w:szCs w:val="24"/>
                 <w:color w:val="111111"/>
               </w:rPr>
-              <w:t xml:space="preserve">(6.20)   </w:t>
-            </w:r>
-          </w:p>
-        </w:tc>
-        <w:tc>
-          <w:tcPr>
-            <w:tcBorders/>
-            <w:shd w:val="clear" w:color="auto" w:fill="FFFFFF"/>
-            <w:tcMar>
-              <w:top w:w="0" w:type="dxa"/>
-              <w:bottom w:w="0" w:type="dxa"/>
-              <w:left w:w="0" w:type="dxa"/>
-              <w:right w:w="0" w:type="dxa"/>
-            </w:tcMar>
-            <w:vAlign w:val="top"/>
-          </w:tcPr>
-          <w:p>
-            <w:pPr>
-              <w:jc w:val="right"/>
-              <w:spacing w:after="80" w:before="80"/>
-              <w:ind w:firstLine="0" w:left="80" w:right="80"/>
-            </w:pPr>
-            <w:r xmlns:w="http://schemas.openxmlformats.org/wordprocessingml/2006/main" xmlns:wp="http://schemas.openxmlformats.org/drawingml/2006/wordprocessingDrawing" xmlns:r="http://schemas.openxmlformats.org/officeDocument/2006/relationships" xmlns:w14="http://schemas.microsoft.com/office/word/2010/wordml">
-              <w:rPr>
-                <w:rFonts w:ascii="Times" w:hAnsi="Times" w:eastAsia="Times" w:cs="Times"/>
-                <w:sz w:val="24"/>
-                <w:szCs w:val="24"/>
-                <w:color w:val="111111"/>
-              </w:rPr>
-              <w:t xml:space="preserve">(5.65)   </w:t>
+              <w:t xml:space="preserve">(6.14)   </w:t>
+            </w:r>
+          </w:p>
+        </w:tc>
+        <w:tc>
+          <w:tcPr>
+            <w:tcBorders/>
+            <w:shd w:val="clear" w:color="auto" w:fill="FFFFFF"/>
+            <w:tcMar>
+              <w:top w:w="0" w:type="dxa"/>
+              <w:bottom w:w="0" w:type="dxa"/>
+              <w:left w:w="0" w:type="dxa"/>
+              <w:right w:w="0" w:type="dxa"/>
+            </w:tcMar>
+            <w:vAlign w:val="top"/>
+          </w:tcPr>
+          <w:p>
+            <w:pPr>
+              <w:jc w:val="right"/>
+              <w:spacing w:after="80" w:before="80"/>
+              <w:ind w:firstLine="0" w:left="80" w:right="80"/>
+            </w:pPr>
+            <w:r xmlns:w="http://schemas.openxmlformats.org/wordprocessingml/2006/main" xmlns:wp="http://schemas.openxmlformats.org/drawingml/2006/wordprocessingDrawing" xmlns:r="http://schemas.openxmlformats.org/officeDocument/2006/relationships" xmlns:w14="http://schemas.microsoft.com/office/word/2010/wordml">
+              <w:rPr>
+                <w:rFonts w:ascii="Times" w:hAnsi="Times" w:eastAsia="Times" w:cs="Times"/>
+                <w:sz w:val="24"/>
+                <w:szCs w:val="24"/>
+                <w:color w:val="111111"/>
+              </w:rPr>
+              <w:t xml:space="preserve">(5.62)   </w:t>
             </w:r>
           </w:p>
         </w:tc>
@@ -3882,7 +3906,7 @@
       <w:tr>
         <w:trPr>
           <w:cantSplit/>
-          <w:trHeight w:val="393"/>
+          <w:trHeight w:val="389" w:hRule="auto"/>
         </w:trPr>
         <w:tc>
           <w:tcPr>
@@ -3938,7 +3962,7 @@
                 <w:szCs w:val="24"/>
                 <w:color w:val="111111"/>
               </w:rPr>
-              <w:t xml:space="preserve">4.96    </w:t>
+              <w:t xml:space="preserve">7.13    </w:t>
             </w:r>
           </w:p>
         </w:tc>
@@ -3975,7 +3999,7 @@
       <w:tr>
         <w:trPr>
           <w:cantSplit/>
-          <w:trHeight w:val="447"/>
+          <w:trHeight w:val="439" w:hRule="auto"/>
         </w:trPr>
         <w:tc>
           <w:tcPr>
@@ -4035,7 +4059,7 @@
                 <w:szCs w:val="24"/>
                 <w:color w:val="111111"/>
               </w:rPr>
-              <w:t xml:space="preserve">(6.72)   </w:t>
+              <w:t xml:space="preserve">(6.70)   </w:t>
             </w:r>
           </w:p>
         </w:tc>
@@ -4074,7 +4098,7 @@
       <w:tr>
         <w:trPr>
           <w:cantSplit/>
-          <w:trHeight w:val="393"/>
+          <w:trHeight w:val="389" w:hRule="auto"/>
         </w:trPr>
         <w:tc>
           <w:tcPr>
@@ -4173,7 +4197,7 @@
       <w:tr>
         <w:trPr>
           <w:cantSplit/>
-          <w:trHeight w:val="393"/>
+          <w:trHeight w:val="389" w:hRule="auto"/>
         </w:trPr>
         <w:tc>
           <w:tcPr>
@@ -4233,7 +4257,7 @@
                 <w:szCs w:val="24"/>
                 <w:color w:val="111111"/>
               </w:rPr>
-              <w:t xml:space="preserve">0.31    </w:t>
+              <w:t xml:space="preserve">0.32    </w:t>
             </w:r>
           </w:p>
         </w:tc>
@@ -4264,7 +4288,7 @@
                 <w:szCs w:val="24"/>
                 <w:color w:val="111111"/>
               </w:rPr>
-              <w:t xml:space="preserve">0.46    </w:t>
+              <w:t xml:space="preserve">0.47    </w:t>
             </w:r>
           </w:p>
         </w:tc>
@@ -4272,7 +4296,7 @@
       <w:tr>
         <w:trPr>
           <w:cantSplit/>
-          <w:trHeight w:val="434"/>
+          <w:trHeight w:val="436" w:hRule="auto"/>
         </w:trPr>
         <w:tc>
           <w:tcPr>
@@ -6345,6 +6369,11 @@
     <w:unhideWhenUsed/>
     <w:rsid w:val="003C73CD"/>
   </w:style>
+  <w:style w:type="paragraph" w:customStyle="1" w:styleId="">
+    <w:name w:val=""/>
+    <w:basedOn w:val="BodyText"/>
+    <w:qFormat/>
+  </w:style>
 </w:styles>
 </file>
 

</xml_diff>

<commit_message>
correct weighting for april
</commit_message>
<xml_diff>
--- a/doc/tables.docx
+++ b/doc/tables.docx
@@ -3402,7 +3402,7 @@
                 <w:szCs w:val="24"/>
                 <w:color w:val="111111"/>
               </w:rPr>
-              <w:t xml:space="preserve">4.49    </w:t>
+              <w:t xml:space="preserve">6.78    </w:t>
             </w:r>
           </w:p>
         </w:tc>
@@ -3433,7 +3433,7 @@
                 <w:szCs w:val="24"/>
                 <w:color w:val="111111"/>
               </w:rPr>
-              <w:t xml:space="preserve">2.11    </w:t>
+              <w:t xml:space="preserve">5.68    </w:t>
             </w:r>
           </w:p>
         </w:tc>
@@ -3497,36 +3497,36 @@
                 <w:szCs w:val="24"/>
                 <w:color w:val="111111"/>
               </w:rPr>
-              <w:t xml:space="preserve">(5.65)   </w:t>
-            </w:r>
-          </w:p>
-        </w:tc>
-        <w:tc>
-          <w:tcPr>
-            <w:tcBorders/>
-            <w:shd w:val="clear" w:color="auto" w:fill="FFFFFF"/>
-            <w:tcMar>
-              <w:top w:w="0" w:type="dxa"/>
-              <w:bottom w:w="0" w:type="dxa"/>
-              <w:left w:w="0" w:type="dxa"/>
-              <w:right w:w="0" w:type="dxa"/>
-            </w:tcMar>
-            <w:vAlign w:val="top"/>
-          </w:tcPr>
-          <w:p>
-            <w:pPr>
-              <w:jc w:val="right"/>
-              <w:spacing w:after="80" w:before="80"/>
-              <w:ind w:firstLine="0" w:left="80" w:right="80"/>
-            </w:pPr>
-            <w:r xmlns:w="http://schemas.openxmlformats.org/wordprocessingml/2006/main" xmlns:wp="http://schemas.openxmlformats.org/drawingml/2006/wordprocessingDrawing" xmlns:r="http://schemas.openxmlformats.org/officeDocument/2006/relationships" xmlns:w14="http://schemas.microsoft.com/office/word/2010/wordml">
-              <w:rPr>
-                <w:rFonts w:ascii="Times" w:hAnsi="Times" w:eastAsia="Times" w:cs="Times"/>
-                <w:sz w:val="24"/>
-                <w:szCs w:val="24"/>
-                <w:color w:val="111111"/>
-              </w:rPr>
-              <w:t xml:space="preserve">(5.32)   </w:t>
+              <w:t xml:space="preserve">(5.43)   </w:t>
+            </w:r>
+          </w:p>
+        </w:tc>
+        <w:tc>
+          <w:tcPr>
+            <w:tcBorders/>
+            <w:shd w:val="clear" w:color="auto" w:fill="FFFFFF"/>
+            <w:tcMar>
+              <w:top w:w="0" w:type="dxa"/>
+              <w:bottom w:w="0" w:type="dxa"/>
+              <w:left w:w="0" w:type="dxa"/>
+              <w:right w:w="0" w:type="dxa"/>
+            </w:tcMar>
+            <w:vAlign w:val="top"/>
+          </w:tcPr>
+          <w:p>
+            <w:pPr>
+              <w:jc w:val="right"/>
+              <w:spacing w:after="80" w:before="80"/>
+              <w:ind w:firstLine="0" w:left="80" w:right="80"/>
+            </w:pPr>
+            <w:r xmlns:w="http://schemas.openxmlformats.org/wordprocessingml/2006/main" xmlns:wp="http://schemas.openxmlformats.org/drawingml/2006/wordprocessingDrawing" xmlns:r="http://schemas.openxmlformats.org/officeDocument/2006/relationships" xmlns:w14="http://schemas.microsoft.com/office/word/2010/wordml">
+              <w:rPr>
+                <w:rFonts w:ascii="Times" w:hAnsi="Times" w:eastAsia="Times" w:cs="Times"/>
+                <w:sz w:val="24"/>
+                <w:szCs w:val="24"/>
+                <w:color w:val="111111"/>
+              </w:rPr>
+              <w:t xml:space="preserve">(5.19)   </w:t>
             </w:r>
           </w:p>
         </w:tc>
@@ -3590,36 +3590,36 @@
                 <w:szCs w:val="24"/>
                 <w:color w:val="111111"/>
               </w:rPr>
-              <w:t xml:space="preserve">48.56 ***</w:t>
-            </w:r>
-          </w:p>
-        </w:tc>
-        <w:tc>
-          <w:tcPr>
-            <w:tcBorders/>
-            <w:shd w:val="clear" w:color="auto" w:fill="FFFFFF"/>
-            <w:tcMar>
-              <w:top w:w="0" w:type="dxa"/>
-              <w:bottom w:w="0" w:type="dxa"/>
-              <w:left w:w="0" w:type="dxa"/>
-              <w:right w:w="0" w:type="dxa"/>
-            </w:tcMar>
-            <w:vAlign w:val="top"/>
-          </w:tcPr>
-          <w:p>
-            <w:pPr>
-              <w:jc w:val="right"/>
-              <w:spacing w:after="80" w:before="80"/>
-              <w:ind w:firstLine="0" w:left="80" w:right="80"/>
-            </w:pPr>
-            <w:r xmlns:w="http://schemas.openxmlformats.org/wordprocessingml/2006/main" xmlns:wp="http://schemas.openxmlformats.org/drawingml/2006/wordprocessingDrawing" xmlns:r="http://schemas.openxmlformats.org/officeDocument/2006/relationships" xmlns:w14="http://schemas.microsoft.com/office/word/2010/wordml">
-              <w:rPr>
-                <w:rFonts w:ascii="Times" w:hAnsi="Times" w:eastAsia="Times" w:cs="Times"/>
-                <w:sz w:val="24"/>
-                <w:szCs w:val="24"/>
-                <w:color w:val="111111"/>
-              </w:rPr>
-              <w:t xml:space="preserve">56.65 ***</w:t>
+              <w:t xml:space="preserve">48.64 ***</w:t>
+            </w:r>
+          </w:p>
+        </w:tc>
+        <w:tc>
+          <w:tcPr>
+            <w:tcBorders/>
+            <w:shd w:val="clear" w:color="auto" w:fill="FFFFFF"/>
+            <w:tcMar>
+              <w:top w:w="0" w:type="dxa"/>
+              <w:bottom w:w="0" w:type="dxa"/>
+              <w:left w:w="0" w:type="dxa"/>
+              <w:right w:w="0" w:type="dxa"/>
+            </w:tcMar>
+            <w:vAlign w:val="top"/>
+          </w:tcPr>
+          <w:p>
+            <w:pPr>
+              <w:jc w:val="right"/>
+              <w:spacing w:after="80" w:before="80"/>
+              <w:ind w:firstLine="0" w:left="80" w:right="80"/>
+            </w:pPr>
+            <w:r xmlns:w="http://schemas.openxmlformats.org/wordprocessingml/2006/main" xmlns:wp="http://schemas.openxmlformats.org/drawingml/2006/wordprocessingDrawing" xmlns:r="http://schemas.openxmlformats.org/officeDocument/2006/relationships" xmlns:w14="http://schemas.microsoft.com/office/word/2010/wordml">
+              <w:rPr>
+                <w:rFonts w:ascii="Times" w:hAnsi="Times" w:eastAsia="Times" w:cs="Times"/>
+                <w:sz w:val="24"/>
+                <w:szCs w:val="24"/>
+                <w:color w:val="111111"/>
+              </w:rPr>
+              <w:t xml:space="preserve">53.11 ***</w:t>
             </w:r>
           </w:p>
         </w:tc>
@@ -3683,36 +3683,36 @@
                 <w:szCs w:val="24"/>
                 <w:color w:val="111111"/>
               </w:rPr>
-              <w:t xml:space="preserve">(11.88)   </w:t>
-            </w:r>
-          </w:p>
-        </w:tc>
-        <w:tc>
-          <w:tcPr>
-            <w:tcBorders/>
-            <w:shd w:val="clear" w:color="auto" w:fill="FFFFFF"/>
-            <w:tcMar>
-              <w:top w:w="0" w:type="dxa"/>
-              <w:bottom w:w="0" w:type="dxa"/>
-              <w:left w:w="0" w:type="dxa"/>
-              <w:right w:w="0" w:type="dxa"/>
-            </w:tcMar>
-            <w:vAlign w:val="top"/>
-          </w:tcPr>
-          <w:p>
-            <w:pPr>
-              <w:jc w:val="right"/>
-              <w:spacing w:after="80" w:before="80"/>
-              <w:ind w:firstLine="0" w:left="80" w:right="80"/>
-            </w:pPr>
-            <w:r xmlns:w="http://schemas.openxmlformats.org/wordprocessingml/2006/main" xmlns:wp="http://schemas.openxmlformats.org/drawingml/2006/wordprocessingDrawing" xmlns:r="http://schemas.openxmlformats.org/officeDocument/2006/relationships" xmlns:w14="http://schemas.microsoft.com/office/word/2010/wordml">
-              <w:rPr>
-                <w:rFonts w:ascii="Times" w:hAnsi="Times" w:eastAsia="Times" w:cs="Times"/>
-                <w:sz w:val="24"/>
-                <w:szCs w:val="24"/>
-                <w:color w:val="111111"/>
-              </w:rPr>
-              <w:t xml:space="preserve">(11.65)   </w:t>
+              <w:t xml:space="preserve">(12.38)   </w:t>
+            </w:r>
+          </w:p>
+        </w:tc>
+        <w:tc>
+          <w:tcPr>
+            <w:tcBorders/>
+            <w:shd w:val="clear" w:color="auto" w:fill="FFFFFF"/>
+            <w:tcMar>
+              <w:top w:w="0" w:type="dxa"/>
+              <w:bottom w:w="0" w:type="dxa"/>
+              <w:left w:w="0" w:type="dxa"/>
+              <w:right w:w="0" w:type="dxa"/>
+            </w:tcMar>
+            <w:vAlign w:val="top"/>
+          </w:tcPr>
+          <w:p>
+            <w:pPr>
+              <w:jc w:val="right"/>
+              <w:spacing w:after="80" w:before="80"/>
+              <w:ind w:firstLine="0" w:left="80" w:right="80"/>
+            </w:pPr>
+            <w:r xmlns:w="http://schemas.openxmlformats.org/wordprocessingml/2006/main" xmlns:wp="http://schemas.openxmlformats.org/drawingml/2006/wordprocessingDrawing" xmlns:r="http://schemas.openxmlformats.org/officeDocument/2006/relationships" xmlns:w14="http://schemas.microsoft.com/office/word/2010/wordml">
+              <w:rPr>
+                <w:rFonts w:ascii="Times" w:hAnsi="Times" w:eastAsia="Times" w:cs="Times"/>
+                <w:sz w:val="24"/>
+                <w:szCs w:val="24"/>
+                <w:color w:val="111111"/>
+              </w:rPr>
+              <w:t xml:space="preserve">(12.13)   </w:t>
             </w:r>
           </w:p>
         </w:tc>
@@ -3776,36 +3776,36 @@
                 <w:szCs w:val="24"/>
                 <w:color w:val="111111"/>
               </w:rPr>
-              <w:t xml:space="preserve">11.37    </w:t>
-            </w:r>
-          </w:p>
-        </w:tc>
-        <w:tc>
-          <w:tcPr>
-            <w:tcBorders/>
-            <w:shd w:val="clear" w:color="auto" w:fill="FFFFFF"/>
-            <w:tcMar>
-              <w:top w:w="0" w:type="dxa"/>
-              <w:bottom w:w="0" w:type="dxa"/>
-              <w:left w:w="0" w:type="dxa"/>
-              <w:right w:w="0" w:type="dxa"/>
-            </w:tcMar>
-            <w:vAlign w:val="top"/>
-          </w:tcPr>
-          <w:p>
-            <w:pPr>
-              <w:jc w:val="right"/>
-              <w:spacing w:after="80" w:before="80"/>
-              <w:ind w:firstLine="0" w:left="80" w:right="80"/>
-            </w:pPr>
-            <w:r xmlns:w="http://schemas.openxmlformats.org/wordprocessingml/2006/main" xmlns:wp="http://schemas.openxmlformats.org/drawingml/2006/wordprocessingDrawing" xmlns:r="http://schemas.openxmlformats.org/officeDocument/2006/relationships" xmlns:w14="http://schemas.microsoft.com/office/word/2010/wordml">
-              <w:rPr>
-                <w:rFonts w:ascii="Times" w:hAnsi="Times" w:eastAsia="Times" w:cs="Times"/>
-                <w:sz w:val="24"/>
-                <w:szCs w:val="24"/>
-                <w:color w:val="111111"/>
-              </w:rPr>
-              <w:t xml:space="preserve">11.04    </w:t>
+              <w:t xml:space="preserve">10.69    </w:t>
+            </w:r>
+          </w:p>
+        </w:tc>
+        <w:tc>
+          <w:tcPr>
+            <w:tcBorders/>
+            <w:shd w:val="clear" w:color="auto" w:fill="FFFFFF"/>
+            <w:tcMar>
+              <w:top w:w="0" w:type="dxa"/>
+              <w:bottom w:w="0" w:type="dxa"/>
+              <w:left w:w="0" w:type="dxa"/>
+              <w:right w:w="0" w:type="dxa"/>
+            </w:tcMar>
+            <w:vAlign w:val="top"/>
+          </w:tcPr>
+          <w:p>
+            <w:pPr>
+              <w:jc w:val="right"/>
+              <w:spacing w:after="80" w:before="80"/>
+              <w:ind w:firstLine="0" w:left="80" w:right="80"/>
+            </w:pPr>
+            <w:r xmlns:w="http://schemas.openxmlformats.org/wordprocessingml/2006/main" xmlns:wp="http://schemas.openxmlformats.org/drawingml/2006/wordprocessingDrawing" xmlns:r="http://schemas.openxmlformats.org/officeDocument/2006/relationships" xmlns:w14="http://schemas.microsoft.com/office/word/2010/wordml">
+              <w:rPr>
+                <w:rFonts w:ascii="Times" w:hAnsi="Times" w:eastAsia="Times" w:cs="Times"/>
+                <w:sz w:val="24"/>
+                <w:szCs w:val="24"/>
+                <w:color w:val="111111"/>
+              </w:rPr>
+              <w:t xml:space="preserve">10.44    </w:t>
             </w:r>
           </w:p>
         </w:tc>
@@ -3869,36 +3869,36 @@
                 <w:szCs w:val="24"/>
                 <w:color w:val="111111"/>
               </w:rPr>
-              <w:t xml:space="preserve">(6.14)   </w:t>
-            </w:r>
-          </w:p>
-        </w:tc>
-        <w:tc>
-          <w:tcPr>
-            <w:tcBorders/>
-            <w:shd w:val="clear" w:color="auto" w:fill="FFFFFF"/>
-            <w:tcMar>
-              <w:top w:w="0" w:type="dxa"/>
-              <w:bottom w:w="0" w:type="dxa"/>
-              <w:left w:w="0" w:type="dxa"/>
-              <w:right w:w="0" w:type="dxa"/>
-            </w:tcMar>
-            <w:vAlign w:val="top"/>
-          </w:tcPr>
-          <w:p>
-            <w:pPr>
-              <w:jc w:val="right"/>
-              <w:spacing w:after="80" w:before="80"/>
-              <w:ind w:firstLine="0" w:left="80" w:right="80"/>
-            </w:pPr>
-            <w:r xmlns:w="http://schemas.openxmlformats.org/wordprocessingml/2006/main" xmlns:wp="http://schemas.openxmlformats.org/drawingml/2006/wordprocessingDrawing" xmlns:r="http://schemas.openxmlformats.org/officeDocument/2006/relationships" xmlns:w14="http://schemas.microsoft.com/office/word/2010/wordml">
-              <w:rPr>
-                <w:rFonts w:ascii="Times" w:hAnsi="Times" w:eastAsia="Times" w:cs="Times"/>
-                <w:sz w:val="24"/>
-                <w:szCs w:val="24"/>
-                <w:color w:val="111111"/>
-              </w:rPr>
-              <w:t xml:space="preserve">(5.62)   </w:t>
+              <w:t xml:space="preserve">(6.22)   </w:t>
+            </w:r>
+          </w:p>
+        </w:tc>
+        <w:tc>
+          <w:tcPr>
+            <w:tcBorders/>
+            <w:shd w:val="clear" w:color="auto" w:fill="FFFFFF"/>
+            <w:tcMar>
+              <w:top w:w="0" w:type="dxa"/>
+              <w:bottom w:w="0" w:type="dxa"/>
+              <w:left w:w="0" w:type="dxa"/>
+              <w:right w:w="0" w:type="dxa"/>
+            </w:tcMar>
+            <w:vAlign w:val="top"/>
+          </w:tcPr>
+          <w:p>
+            <w:pPr>
+              <w:jc w:val="right"/>
+              <w:spacing w:after="80" w:before="80"/>
+              <w:ind w:firstLine="0" w:left="80" w:right="80"/>
+            </w:pPr>
+            <w:r xmlns:w="http://schemas.openxmlformats.org/wordprocessingml/2006/main" xmlns:wp="http://schemas.openxmlformats.org/drawingml/2006/wordprocessingDrawing" xmlns:r="http://schemas.openxmlformats.org/officeDocument/2006/relationships" xmlns:w14="http://schemas.microsoft.com/office/word/2010/wordml">
+              <w:rPr>
+                <w:rFonts w:ascii="Times" w:hAnsi="Times" w:eastAsia="Times" w:cs="Times"/>
+                <w:sz w:val="24"/>
+                <w:szCs w:val="24"/>
+                <w:color w:val="111111"/>
+              </w:rPr>
+              <w:t xml:space="preserve">(5.88)   </w:t>
             </w:r>
           </w:p>
         </w:tc>
@@ -3962,7 +3962,7 @@
                 <w:szCs w:val="24"/>
                 <w:color w:val="111111"/>
               </w:rPr>
-              <w:t xml:space="preserve">7.13    </w:t>
+              <w:t xml:space="preserve">7.54    </w:t>
             </w:r>
           </w:p>
         </w:tc>
@@ -4059,7 +4059,7 @@
                 <w:szCs w:val="24"/>
                 <w:color w:val="111111"/>
               </w:rPr>
-              <w:t xml:space="preserve">(6.70)   </w:t>
+              <w:t xml:space="preserve">(6.79)   </w:t>
             </w:r>
           </w:p>
         </w:tc>
@@ -4257,7 +4257,7 @@
                 <w:szCs w:val="24"/>
                 <w:color w:val="111111"/>
               </w:rPr>
-              <w:t xml:space="preserve">0.32    </w:t>
+              <w:t xml:space="preserve">0.31    </w:t>
             </w:r>
           </w:p>
         </w:tc>
@@ -4288,7 +4288,7 @@
                 <w:szCs w:val="24"/>
                 <w:color w:val="111111"/>
               </w:rPr>
-              <w:t xml:space="preserve">0.47    </w:t>
+              <w:t xml:space="preserve">0.42    </w:t>
             </w:r>
           </w:p>
         </w:tc>

</xml_diff>

<commit_message>
updated correlation table with typeI and typeII
</commit_message>
<xml_diff>
--- a/doc/tables.docx
+++ b/doc/tables.docx
@@ -117,7 +117,7 @@
               <w:jc w:val="left"/>
             </w:pPr>
             <w:r>
-              <w:t xml:space="preserve">Dissolved Oxygen (mg/L)</w:t>
+              <w:t xml:space="preserve">Depth (m)</w:t>
             </w:r>
           </w:p>
         </w:tc>
@@ -134,7 +134,7 @@
               <w:jc w:val="left"/>
             </w:pPr>
             <w:r>
-              <w:t xml:space="preserve">Salinity (psu)</w:t>
+              <w:t xml:space="preserve">Dissolved Oxygen (mg/L)</w:t>
             </w:r>
           </w:p>
         </w:tc>
@@ -151,7 +151,7 @@
               <w:jc w:val="left"/>
             </w:pPr>
             <w:r>
-              <w:t xml:space="preserve">Temperature (C)</w:t>
+              <w:t xml:space="preserve">Salinity (psu)</w:t>
             </w:r>
           </w:p>
         </w:tc>
@@ -168,7 +168,7 @@
               <w:jc w:val="left"/>
             </w:pPr>
             <w:r>
-              <w:t xml:space="preserve">Dissolution (%)</w:t>
+              <w:t xml:space="preserve">Temperature (C)</w:t>
             </w:r>
           </w:p>
         </w:tc>
@@ -185,7 +185,41 @@
               <w:jc w:val="left"/>
             </w:pPr>
             <w:r>
-              <w:t xml:space="preserve">Depth (m)</w:t>
+              <w:t xml:space="preserve">Dissolution I (%)</w:t>
+            </w:r>
+          </w:p>
+        </w:tc>
+        <w:tc>
+          <w:tcPr>
+            <w:tcBorders>
+              <w:bottom w:val="single"/>
+            </w:tcBorders>
+            <w:vAlign w:val="bottom"/>
+          </w:tcPr>
+          <w:p>
+            <w:pPr>
+              <w:pStyle w:val="Compact"/>
+              <w:jc w:val="left"/>
+            </w:pPr>
+            <w:r>
+              <w:t xml:space="preserve">Dissolution II (%)</w:t>
+            </w:r>
+          </w:p>
+        </w:tc>
+        <w:tc>
+          <w:tcPr>
+            <w:tcBorders>
+              <w:bottom w:val="single"/>
+            </w:tcBorders>
+            <w:vAlign w:val="bottom"/>
+          </w:tcPr>
+          <w:p>
+            <w:pPr>
+              <w:pStyle w:val="Compact"/>
+              <w:jc w:val="left"/>
+            </w:pPr>
+            <w:r>
+              <w:t xml:space="preserve">Dissolution III (%)</w:t>
             </w:r>
           </w:p>
         </w:tc>
@@ -217,7 +251,7 @@
               <w:jc w:val="left"/>
             </w:pPr>
             <w:r>
-              <w:t xml:space="preserve">0.10</w:t>
+              <w:t xml:space="preserve">0.1</w:t>
             </w:r>
           </w:p>
         </w:tc>
@@ -239,6 +273,17 @@
               <w:jc w:val="left"/>
             </w:pPr>
             <w:r>
+              <w:t xml:space="preserve">0.53**</w:t>
+            </w:r>
+          </w:p>
+        </w:tc>
+        <w:tc>
+          <w:p>
+            <w:pPr>
+              <w:pStyle w:val="Compact"/>
+              <w:jc w:val="left"/>
+            </w:pPr>
+            <w:r>
               <w:t xml:space="preserve">0.48**</w:t>
             </w:r>
           </w:p>
@@ -261,18 +306,29 @@
               <w:jc w:val="left"/>
             </w:pPr>
             <w:r>
+              <w:t xml:space="preserve">0.08</w:t>
+            </w:r>
+          </w:p>
+        </w:tc>
+        <w:tc>
+          <w:p>
+            <w:pPr>
+              <w:pStyle w:val="Compact"/>
+              <w:jc w:val="left"/>
+            </w:pPr>
+            <w:r>
+              <w:t xml:space="preserve">0.34*</w:t>
+            </w:r>
+          </w:p>
+        </w:tc>
+        <w:tc>
+          <w:p>
+            <w:pPr>
+              <w:pStyle w:val="Compact"/>
+              <w:jc w:val="left"/>
+            </w:pPr>
+            <w:r>
               <w:t xml:space="preserve">-0.39*</w:t>
-            </w:r>
-          </w:p>
-        </w:tc>
-        <w:tc>
-          <w:p>
-            <w:pPr>
-              <w:pStyle w:val="Compact"/>
-              <w:jc w:val="left"/>
-            </w:pPr>
-            <w:r>
-              <w:t xml:space="preserve">0.53**</w:t>
             </w:r>
           </w:p>
         </w:tc>
@@ -307,6 +363,17 @@
               <w:jc w:val="left"/>
             </w:pPr>
             <w:r>
+              <w:t xml:space="preserve">0.08</w:t>
+            </w:r>
+          </w:p>
+        </w:tc>
+        <w:tc>
+          <w:p>
+            <w:pPr>
+              <w:pStyle w:val="Compact"/>
+              <w:jc w:val="left"/>
+            </w:pPr>
+            <w:r>
               <w:t xml:space="preserve">0.23</w:t>
             </w:r>
           </w:p>
@@ -340,18 +407,29 @@
               <w:jc w:val="left"/>
             </w:pPr>
             <w:r>
+              <w:t xml:space="preserve">-0.07</w:t>
+            </w:r>
+          </w:p>
+        </w:tc>
+        <w:tc>
+          <w:p>
+            <w:pPr>
+              <w:pStyle w:val="Compact"/>
+              <w:jc w:val="left"/>
+            </w:pPr>
+            <w:r>
+              <w:t xml:space="preserve">0.03</w:t>
+            </w:r>
+          </w:p>
+        </w:tc>
+        <w:tc>
+          <w:p>
+            <w:pPr>
+              <w:pStyle w:val="Compact"/>
+              <w:jc w:val="left"/>
+            </w:pPr>
+            <w:r>
               <w:t xml:space="preserve">-0.01</w:t>
-            </w:r>
-          </w:p>
-        </w:tc>
-        <w:tc>
-          <w:p>
-            <w:pPr>
-              <w:pStyle w:val="Compact"/>
-              <w:jc w:val="left"/>
-            </w:pPr>
-            <w:r>
-              <w:t xml:space="preserve">0.08</w:t>
             </w:r>
           </w:p>
         </w:tc>
@@ -364,7 +442,7 @@
               <w:jc w:val="left"/>
             </w:pPr>
             <w:r>
-              <w:t xml:space="preserve">Dissolved Oxygen (mg/L)</w:t>
+              <w:t xml:space="preserve">Depth (m)</w:t>
             </w:r>
           </w:p>
         </w:tc>
@@ -381,40 +459,62 @@
               <w:jc w:val="left"/>
             </w:pPr>
             <w:r>
-              <w:t xml:space="preserve">-0.22</w:t>
-            </w:r>
-          </w:p>
-        </w:tc>
-        <w:tc>
-          <w:p>
-            <w:pPr>
-              <w:pStyle w:val="Compact"/>
-              <w:jc w:val="left"/>
-            </w:pPr>
-            <w:r>
-              <w:t xml:space="preserve">-0.44**</w:t>
-            </w:r>
-          </w:p>
-        </w:tc>
-        <w:tc>
-          <w:p>
-            <w:pPr>
-              <w:pStyle w:val="Compact"/>
-              <w:jc w:val="left"/>
-            </w:pPr>
-            <w:r>
-              <w:t xml:space="preserve">-0.03</w:t>
-            </w:r>
-          </w:p>
-        </w:tc>
-        <w:tc>
-          <w:p>
-            <w:pPr>
-              <w:pStyle w:val="Compact"/>
-              <w:jc w:val="left"/>
-            </w:pPr>
-            <w:r>
               <w:t xml:space="preserve">0.22</w:t>
+            </w:r>
+          </w:p>
+        </w:tc>
+        <w:tc>
+          <w:p>
+            <w:pPr>
+              <w:pStyle w:val="Compact"/>
+              <w:jc w:val="left"/>
+            </w:pPr>
+            <w:r>
+              <w:t xml:space="preserve">0.44**</w:t>
+            </w:r>
+          </w:p>
+        </w:tc>
+        <w:tc>
+          <w:p>
+            <w:pPr>
+              <w:pStyle w:val="Compact"/>
+              <w:jc w:val="left"/>
+            </w:pPr>
+            <w:r>
+              <w:t xml:space="preserve">-0.06</w:t>
+            </w:r>
+          </w:p>
+        </w:tc>
+        <w:tc>
+          <w:p>
+            <w:pPr>
+              <w:pStyle w:val="Compact"/>
+              <w:jc w:val="left"/>
+            </w:pPr>
+            <w:r>
+              <w:t xml:space="preserve">0.16</w:t>
+            </w:r>
+          </w:p>
+        </w:tc>
+        <w:tc>
+          <w:p>
+            <w:pPr>
+              <w:pStyle w:val="Compact"/>
+              <w:jc w:val="left"/>
+            </w:pPr>
+            <w:r>
+              <w:t xml:space="preserve">0.01</w:t>
+            </w:r>
+          </w:p>
+        </w:tc>
+        <w:tc>
+          <w:p>
+            <w:pPr>
+              <w:pStyle w:val="Compact"/>
+              <w:jc w:val="left"/>
+            </w:pPr>
+            <w:r>
+              <w:t xml:space="preserve">-0.14</w:t>
             </w:r>
           </w:p>
         </w:tc>
@@ -427,7 +527,7 @@
               <w:jc w:val="left"/>
             </w:pPr>
             <w:r>
-              <w:t xml:space="preserve">Salinity (psu)</w:t>
+              <w:t xml:space="preserve">Dissolved Oxygen (mg/L)</w:t>
             </w:r>
           </w:p>
         </w:tc>
@@ -447,29 +547,51 @@
               <w:jc w:val="left"/>
             </w:pPr>
             <w:r>
-              <w:t xml:space="preserve">0.01</w:t>
-            </w:r>
-          </w:p>
-        </w:tc>
-        <w:tc>
-          <w:p>
-            <w:pPr>
-              <w:pStyle w:val="Compact"/>
-              <w:jc w:val="left"/>
-            </w:pPr>
-            <w:r>
-              <w:t xml:space="preserve">-0.37*</w:t>
-            </w:r>
-          </w:p>
-        </w:tc>
-        <w:tc>
-          <w:p>
-            <w:pPr>
-              <w:pStyle w:val="Compact"/>
-              <w:jc w:val="left"/>
-            </w:pPr>
-            <w:r>
-              <w:t xml:space="preserve">0.44**</w:t>
+              <w:t xml:space="preserve">-0.22</w:t>
+            </w:r>
+          </w:p>
+        </w:tc>
+        <w:tc>
+          <w:p>
+            <w:pPr>
+              <w:pStyle w:val="Compact"/>
+              <w:jc w:val="left"/>
+            </w:pPr>
+            <w:r>
+              <w:t xml:space="preserve">-0.44**</w:t>
+            </w:r>
+          </w:p>
+        </w:tc>
+        <w:tc>
+          <w:p>
+            <w:pPr>
+              <w:pStyle w:val="Compact"/>
+              <w:jc w:val="left"/>
+            </w:pPr>
+            <w:r>
+              <w:t xml:space="preserve">-0.03</w:t>
+            </w:r>
+          </w:p>
+        </w:tc>
+        <w:tc>
+          <w:p>
+            <w:pPr>
+              <w:pStyle w:val="Compact"/>
+              <w:jc w:val="left"/>
+            </w:pPr>
+            <w:r>
+              <w:t xml:space="preserve">0.16</w:t>
+            </w:r>
+          </w:p>
+        </w:tc>
+        <w:tc>
+          <w:p>
+            <w:pPr>
+              <w:pStyle w:val="Compact"/>
+              <w:jc w:val="left"/>
+            </w:pPr>
+            <w:r>
+              <w:t xml:space="preserve">-0.03</w:t>
             </w:r>
           </w:p>
         </w:tc>
@@ -482,7 +604,7 @@
               <w:jc w:val="left"/>
             </w:pPr>
             <w:r>
-              <w:t xml:space="preserve">Temperature (C)</w:t>
+              <w:t xml:space="preserve">Salinity (psu)</w:t>
             </w:r>
           </w:p>
         </w:tc>
@@ -505,18 +627,40 @@
               <w:jc w:val="left"/>
             </w:pPr>
             <w:r>
-              <w:t xml:space="preserve">-0.02</w:t>
-            </w:r>
-          </w:p>
-        </w:tc>
-        <w:tc>
-          <w:p>
-            <w:pPr>
-              <w:pStyle w:val="Compact"/>
-              <w:jc w:val="left"/>
-            </w:pPr>
-            <w:r>
-              <w:t xml:space="preserve">-0.06</w:t>
+              <w:t xml:space="preserve">0.01</w:t>
+            </w:r>
+          </w:p>
+        </w:tc>
+        <w:tc>
+          <w:p>
+            <w:pPr>
+              <w:pStyle w:val="Compact"/>
+              <w:jc w:val="left"/>
+            </w:pPr>
+            <w:r>
+              <w:t xml:space="preserve">0.3*</w:t>
+            </w:r>
+          </w:p>
+        </w:tc>
+        <w:tc>
+          <w:p>
+            <w:pPr>
+              <w:pStyle w:val="Compact"/>
+              <w:jc w:val="left"/>
+            </w:pPr>
+            <w:r>
+              <w:t xml:space="preserve">0</w:t>
+            </w:r>
+          </w:p>
+        </w:tc>
+        <w:tc>
+          <w:p>
+            <w:pPr>
+              <w:pStyle w:val="Compact"/>
+              <w:jc w:val="left"/>
+            </w:pPr>
+            <w:r>
+              <w:t xml:space="preserve">-0.37*</w:t>
             </w:r>
           </w:p>
         </w:tc>
@@ -529,7 +673,7 @@
               <w:jc w:val="left"/>
             </w:pPr>
             <w:r>
-              <w:t xml:space="preserve">Dissolution (%)</w:t>
+              <w:t xml:space="preserve">Temperature (C)</w:t>
             </w:r>
           </w:p>
         </w:tc>
@@ -555,7 +699,127 @@
               <w:jc w:val="left"/>
             </w:pPr>
             <w:r>
-              <w:t xml:space="preserve">-0.14</w:t>
+              <w:t xml:space="preserve">-0.05</w:t>
+            </w:r>
+          </w:p>
+        </w:tc>
+        <w:tc>
+          <w:p>
+            <w:pPr>
+              <w:pStyle w:val="Compact"/>
+              <w:jc w:val="left"/>
+            </w:pPr>
+            <w:r>
+              <w:t xml:space="preserve">0.04</w:t>
+            </w:r>
+          </w:p>
+        </w:tc>
+        <w:tc>
+          <w:p>
+            <w:pPr>
+              <w:pStyle w:val="Compact"/>
+              <w:jc w:val="left"/>
+            </w:pPr>
+            <w:r>
+              <w:t xml:space="preserve">-0.02</w:t>
+            </w:r>
+          </w:p>
+        </w:tc>
+      </w:tr>
+      <w:tr>
+        <w:tc>
+          <w:p>
+            <w:pPr>
+              <w:pStyle w:val="Compact"/>
+              <w:jc w:val="left"/>
+            </w:pPr>
+            <w:r>
+              <w:t xml:space="preserve">Dissolution I (%)</w:t>
+            </w:r>
+          </w:p>
+        </w:tc>
+        <w:tc>
+          <w:p/>
+        </w:tc>
+        <w:tc>
+          <w:p/>
+        </w:tc>
+        <w:tc>
+          <w:p/>
+        </w:tc>
+        <w:tc>
+          <w:p/>
+        </w:tc>
+        <w:tc>
+          <w:p/>
+        </w:tc>
+        <w:tc>
+          <w:p/>
+        </w:tc>
+        <w:tc>
+          <w:p>
+            <w:pPr>
+              <w:pStyle w:val="Compact"/>
+              <w:jc w:val="left"/>
+            </w:pPr>
+            <w:r>
+              <w:t xml:space="preserve">-0.67**</w:t>
+            </w:r>
+          </w:p>
+        </w:tc>
+        <w:tc>
+          <w:p>
+            <w:pPr>
+              <w:pStyle w:val="Compact"/>
+              <w:jc w:val="left"/>
+            </w:pPr>
+            <w:r>
+              <w:t xml:space="preserve">-0.53**</w:t>
+            </w:r>
+          </w:p>
+        </w:tc>
+      </w:tr>
+      <w:tr>
+        <w:tc>
+          <w:p>
+            <w:pPr>
+              <w:pStyle w:val="Compact"/>
+              <w:jc w:val="left"/>
+            </w:pPr>
+            <w:r>
+              <w:t xml:space="preserve">Dissolution II (%)</w:t>
+            </w:r>
+          </w:p>
+        </w:tc>
+        <w:tc>
+          <w:p/>
+        </w:tc>
+        <w:tc>
+          <w:p/>
+        </w:tc>
+        <w:tc>
+          <w:p/>
+        </w:tc>
+        <w:tc>
+          <w:p/>
+        </w:tc>
+        <w:tc>
+          <w:p/>
+        </w:tc>
+        <w:tc>
+          <w:p/>
+        </w:tc>
+        <w:tc>
+          <w:p/>
+        </w:tc>
+        <w:tc>
+          <w:p>
+            <w:pPr>
+              <w:pStyle w:val="Compact"/>
+              <w:jc w:val="left"/>
+            </w:pPr>
+            <w:r>
+              <w:t xml:space="preserve">-0.13</w:t>
             </w:r>
           </w:p>
         </w:tc>

</xml_diff>

<commit_message>
aic global model comparisons tables added
</commit_message>
<xml_diff>
--- a/doc/tables.docx
+++ b/doc/tables.docx
@@ -1685,2411 +1685,1611 @@
     </w:tbl>
     <w:p>
       <w:pPr>
-        <w:pStyle w:val="BodyText"/>
+        <w:pStyle w:val="TableCaption"/>
       </w:pPr>
       <w:r>
-        <w:rPr>
-          <w:i/>
-        </w:rPr>
-        <w:t xml:space="preserve">Table</w:t>
+        <w:t xml:space="preserve">Table 3: Model comparison of pteropod dissolution (type III) against all combinations of environmental predictor variables. All combinations are compared with Akaike Information Criterion (AIC) and the model with the lowest AIC (in bold) is considered the most parsimonious. Models include data from all stations and sample dates. typ3: Type III dissolution, ara: minimum</w:t>
       </w:r>
       <w:r>
-        <w:rPr>
-          <w:i/>
-        </w:rPr>
+        <w:t xml:space="preserve"> </w:t>
+      </w:r>
+      <m:oMath>
+        <m:r>
+          <m:t>ω</m:t>
+        </m:r>
+      </m:oMath>
+      <w:r>
         <w:t xml:space="preserve"> </w:t>
       </w:r>
       <w:r>
-        <w:rPr>
-          <w:i/>
-        </w:rPr>
-        <w:t xml:space="preserve">3</w:t>
+        <w:t xml:space="preserve">saturation state, oxy: dissolved oxygen, sal: salinity, temp: temperature.</w:t>
+      </w:r>
+    </w:p>
+    <w:tbl>
+      <w:tblPr>
+        <w:tblStyle w:val="Table"/>
+        <w:tblW w:type="pct" w:w="0.0"/>
+        <w:tblLook w:firstRow="1"/>
+        <w:tblCaption w:val="Table 3: Model comparison of pteropod dissolution (type III) against all combinations of environmental predictor variables. All combinations are compared with Akaike Information Criterion (AIC) and the model with the lowest AIC (in bold) is considered the most parsimonious. Models include data from all stations and sample dates. typ3: Type III dissolution, ara: minimum \omega saturation state, oxy: dissolved oxygen, sal: salinity, temp: temperature."/>
+      </w:tblPr>
+      <w:tblGrid/>
+      <w:tr>
+        <w:trPr>
+          <w:cnfStyle w:firstRow="1"/>
+        </w:trPr>
+        <w:tc>
+          <w:tcPr>
+            <w:tcBorders>
+              <w:bottom w:val="single"/>
+            </w:tcBorders>
+            <w:vAlign w:val="bottom"/>
+          </w:tcPr>
+          <w:p>
+            <w:pPr>
+              <w:pStyle w:val="Compact"/>
+              <w:jc w:val="left"/>
+            </w:pPr>
+            <w:r>
+              <w:t xml:space="preserve">Model</w:t>
+            </w:r>
+          </w:p>
+        </w:tc>
+        <w:tc>
+          <w:tcPr>
+            <w:tcBorders>
+              <w:bottom w:val="single"/>
+            </w:tcBorders>
+            <w:vAlign w:val="bottom"/>
+          </w:tcPr>
+          <w:p>
+            <w:pPr>
+              <w:pStyle w:val="Compact"/>
+              <w:jc w:val="left"/>
+            </w:pPr>
+            <w:r>
+              <w:t xml:space="preserve">Degrees of freedom</w:t>
+            </w:r>
+          </w:p>
+        </w:tc>
+        <w:tc>
+          <w:tcPr>
+            <w:tcBorders>
+              <w:bottom w:val="single"/>
+            </w:tcBorders>
+            <w:vAlign w:val="bottom"/>
+          </w:tcPr>
+          <w:p>
+            <w:pPr>
+              <w:pStyle w:val="Compact"/>
+              <w:jc w:val="left"/>
+            </w:pPr>
+            <w:r>
+              <w:t xml:space="preserve">Adj. R-squared</w:t>
+            </w:r>
+          </w:p>
+        </w:tc>
+        <w:tc>
+          <w:tcPr>
+            <w:tcBorders>
+              <w:bottom w:val="single"/>
+            </w:tcBorders>
+            <w:vAlign w:val="bottom"/>
+          </w:tcPr>
+          <w:p>
+            <w:pPr>
+              <w:pStyle w:val="Compact"/>
+              <w:jc w:val="left"/>
+            </w:pPr>
+            <w:r>
+              <w:t xml:space="preserve">AIC</w:t>
+            </w:r>
+          </w:p>
+        </w:tc>
+      </w:tr>
+      <w:tr>
+        <w:tc>
+          <w:p>
+            <w:pPr>
+              <w:pStyle w:val="Compact"/>
+              <w:jc w:val="left"/>
+            </w:pPr>
+            <w:r>
+              <w:t xml:space="preserve">typ3 ~ ara + oxy + sal + temp</w:t>
+            </w:r>
+          </w:p>
+        </w:tc>
+        <w:tc>
+          <w:p>
+            <w:pPr>
+              <w:pStyle w:val="Compact"/>
+              <w:jc w:val="left"/>
+            </w:pPr>
+            <w:r>
+              <w:t xml:space="preserve">6</w:t>
+            </w:r>
+          </w:p>
+        </w:tc>
+        <w:tc>
+          <w:p>
+            <w:pPr>
+              <w:pStyle w:val="Compact"/>
+              <w:jc w:val="left"/>
+            </w:pPr>
+            <w:r>
+              <w:t xml:space="preserve">0.16</w:t>
+            </w:r>
+          </w:p>
+        </w:tc>
+        <w:tc>
+          <w:p>
+            <w:pPr>
+              <w:pStyle w:val="Compact"/>
+              <w:jc w:val="left"/>
+            </w:pPr>
+            <w:r>
+              <w:t xml:space="preserve">446.9</w:t>
+            </w:r>
+          </w:p>
+        </w:tc>
+      </w:tr>
+      <w:tr>
+        <w:tc>
+          <w:p>
+            <w:pPr>
+              <w:pStyle w:val="Compact"/>
+              <w:jc w:val="left"/>
+            </w:pPr>
+            <w:r>
+              <w:t xml:space="preserve">typ3 ~ ara + oxy + sal</w:t>
+            </w:r>
+          </w:p>
+        </w:tc>
+        <w:tc>
+          <w:p>
+            <w:pPr>
+              <w:pStyle w:val="Compact"/>
+              <w:jc w:val="left"/>
+            </w:pPr>
+            <w:r>
+              <w:t xml:space="preserve">5</w:t>
+            </w:r>
+          </w:p>
+        </w:tc>
+        <w:tc>
+          <w:p>
+            <w:pPr>
+              <w:pStyle w:val="Compact"/>
+              <w:jc w:val="left"/>
+            </w:pPr>
+            <w:r>
+              <w:t xml:space="preserve">0.18</w:t>
+            </w:r>
+          </w:p>
+        </w:tc>
+        <w:tc>
+          <w:p>
+            <w:pPr>
+              <w:pStyle w:val="Compact"/>
+              <w:jc w:val="left"/>
+            </w:pPr>
+            <w:r>
+              <w:t xml:space="preserve">444.96</w:t>
+            </w:r>
+          </w:p>
+        </w:tc>
+      </w:tr>
+      <w:tr>
+        <w:tc>
+          <w:p>
+            <w:pPr>
+              <w:pStyle w:val="Compact"/>
+              <w:jc w:val="left"/>
+            </w:pPr>
+            <w:r>
+              <w:t xml:space="preserve">typ3 ~ ara + oxy + temp</w:t>
+            </w:r>
+          </w:p>
+        </w:tc>
+        <w:tc>
+          <w:p>
+            <w:pPr>
+              <w:pStyle w:val="Compact"/>
+              <w:jc w:val="left"/>
+            </w:pPr>
+            <w:r>
+              <w:t xml:space="preserve">5</w:t>
+            </w:r>
+          </w:p>
+        </w:tc>
+        <w:tc>
+          <w:p>
+            <w:pPr>
+              <w:pStyle w:val="Compact"/>
+              <w:jc w:val="left"/>
+            </w:pPr>
+            <w:r>
+              <w:t xml:space="preserve">0.16</w:t>
+            </w:r>
+          </w:p>
+        </w:tc>
+        <w:tc>
+          <w:p>
+            <w:pPr>
+              <w:pStyle w:val="Compact"/>
+              <w:jc w:val="left"/>
+            </w:pPr>
+            <w:r>
+              <w:t xml:space="preserve">446.22</w:t>
+            </w:r>
+          </w:p>
+        </w:tc>
+      </w:tr>
+      <w:tr>
+        <w:tc>
+          <w:p>
+            <w:pPr>
+              <w:pStyle w:val="Compact"/>
+              <w:jc w:val="left"/>
+            </w:pPr>
+            <w:r>
+              <w:t xml:space="preserve">typ3 ~ ara + sal + temp</w:t>
+            </w:r>
+          </w:p>
+        </w:tc>
+        <w:tc>
+          <w:p>
+            <w:pPr>
+              <w:pStyle w:val="Compact"/>
+              <w:jc w:val="left"/>
+            </w:pPr>
+            <w:r>
+              <w:t xml:space="preserve">5</w:t>
+            </w:r>
+          </w:p>
+        </w:tc>
+        <w:tc>
+          <w:p>
+            <w:pPr>
+              <w:pStyle w:val="Compact"/>
+              <w:jc w:val="left"/>
+            </w:pPr>
+            <w:r>
+              <w:t xml:space="preserve">0.18</w:t>
+            </w:r>
+          </w:p>
+        </w:tc>
+        <w:tc>
+          <w:p>
+            <w:pPr>
+              <w:pStyle w:val="Compact"/>
+              <w:jc w:val="left"/>
+            </w:pPr>
+            <w:r>
+              <w:t xml:space="preserve">444.94</w:t>
+            </w:r>
+          </w:p>
+        </w:tc>
+      </w:tr>
+      <w:tr>
+        <w:tc>
+          <w:p>
+            <w:pPr>
+              <w:pStyle w:val="Compact"/>
+              <w:jc w:val="left"/>
+            </w:pPr>
+            <w:r>
+              <w:t xml:space="preserve">typ3 ~ oxy + sal + temp</w:t>
+            </w:r>
+          </w:p>
+        </w:tc>
+        <w:tc>
+          <w:p>
+            <w:pPr>
+              <w:pStyle w:val="Compact"/>
+              <w:jc w:val="left"/>
+            </w:pPr>
+            <w:r>
+              <w:t xml:space="preserve">5</w:t>
+            </w:r>
+          </w:p>
+        </w:tc>
+        <w:tc>
+          <w:p>
+            <w:pPr>
+              <w:pStyle w:val="Compact"/>
+              <w:jc w:val="left"/>
+            </w:pPr>
+            <w:r>
+              <w:t xml:space="preserve">0.14</w:t>
+            </w:r>
+          </w:p>
+        </w:tc>
+        <w:tc>
+          <w:p>
+            <w:pPr>
+              <w:pStyle w:val="Compact"/>
+              <w:jc w:val="left"/>
+            </w:pPr>
+            <w:r>
+              <w:t xml:space="preserve">447.57</w:t>
+            </w:r>
+          </w:p>
+        </w:tc>
+      </w:tr>
+      <w:tr>
+        <w:tc>
+          <w:p>
+            <w:pPr>
+              <w:pStyle w:val="Compact"/>
+              <w:jc w:val="left"/>
+            </w:pPr>
+            <w:r>
+              <w:t xml:space="preserve">typ3 ~ ara + temp</w:t>
+            </w:r>
+          </w:p>
+        </w:tc>
+        <w:tc>
+          <w:p>
+            <w:pPr>
+              <w:pStyle w:val="Compact"/>
+              <w:jc w:val="left"/>
+            </w:pPr>
+            <w:r>
+              <w:t xml:space="preserve">4</w:t>
+            </w:r>
+          </w:p>
+        </w:tc>
+        <w:tc>
+          <w:p>
+            <w:pPr>
+              <w:pStyle w:val="Compact"/>
+              <w:jc w:val="left"/>
+            </w:pPr>
+            <w:r>
+              <w:t xml:space="preserve">0.15</w:t>
+            </w:r>
+          </w:p>
+        </w:tc>
+        <w:tc>
+          <w:p>
+            <w:pPr>
+              <w:pStyle w:val="Compact"/>
+              <w:jc w:val="left"/>
+            </w:pPr>
+            <w:r>
+              <w:t xml:space="preserve">445.99</w:t>
+            </w:r>
+          </w:p>
+        </w:tc>
+      </w:tr>
+      <w:tr>
+        <w:tc>
+          <w:p>
+            <w:pPr>
+              <w:pStyle w:val="Compact"/>
+              <w:jc w:val="left"/>
+            </w:pPr>
+            <w:r>
+              <w:rPr>
+                <w:b/>
+              </w:rPr>
+              <w:t xml:space="preserve">typ3 ~ ara + sal</w:t>
+            </w:r>
+          </w:p>
+        </w:tc>
+        <w:tc>
+          <w:p>
+            <w:pPr>
+              <w:pStyle w:val="Compact"/>
+              <w:jc w:val="left"/>
+            </w:pPr>
+            <w:r>
+              <w:rPr>
+                <w:b/>
+              </w:rPr>
+              <w:t xml:space="preserve">4</w:t>
+            </w:r>
+          </w:p>
+        </w:tc>
+        <w:tc>
+          <w:p>
+            <w:pPr>
+              <w:pStyle w:val="Compact"/>
+              <w:jc w:val="left"/>
+            </w:pPr>
+            <w:r>
+              <w:rPr>
+                <w:b/>
+              </w:rPr>
+              <w:t xml:space="preserve">0.2</w:t>
+            </w:r>
+          </w:p>
+        </w:tc>
+        <w:tc>
+          <w:p>
+            <w:pPr>
+              <w:pStyle w:val="Compact"/>
+              <w:jc w:val="left"/>
+            </w:pPr>
+            <w:r>
+              <w:rPr>
+                <w:b/>
+              </w:rPr>
+              <w:t xml:space="preserve">443.13</w:t>
+            </w:r>
+          </w:p>
+        </w:tc>
+      </w:tr>
+      <w:tr>
+        <w:tc>
+          <w:p>
+            <w:pPr>
+              <w:pStyle w:val="Compact"/>
+              <w:jc w:val="left"/>
+            </w:pPr>
+            <w:r>
+              <w:t xml:space="preserve">typ3 ~ ara + oxy</w:t>
+            </w:r>
+          </w:p>
+        </w:tc>
+        <w:tc>
+          <w:p>
+            <w:pPr>
+              <w:pStyle w:val="Compact"/>
+              <w:jc w:val="left"/>
+            </w:pPr>
+            <w:r>
+              <w:t xml:space="preserve">4</w:t>
+            </w:r>
+          </w:p>
+        </w:tc>
+        <w:tc>
+          <w:p>
+            <w:pPr>
+              <w:pStyle w:val="Compact"/>
+              <w:jc w:val="left"/>
+            </w:pPr>
+            <w:r>
+              <w:t xml:space="preserve">0.18</w:t>
+            </w:r>
+          </w:p>
+        </w:tc>
+        <w:tc>
+          <w:p>
+            <w:pPr>
+              <w:pStyle w:val="Compact"/>
+              <w:jc w:val="left"/>
+            </w:pPr>
+            <w:r>
+              <w:t xml:space="preserve">444.28</w:t>
+            </w:r>
+          </w:p>
+        </w:tc>
+      </w:tr>
+      <w:tr>
+        <w:tc>
+          <w:p>
+            <w:pPr>
+              <w:pStyle w:val="Compact"/>
+              <w:jc w:val="left"/>
+            </w:pPr>
+            <w:r>
+              <w:t xml:space="preserve">typ3 ~ oxy + sal</w:t>
+            </w:r>
+          </w:p>
+        </w:tc>
+        <w:tc>
+          <w:p>
+            <w:pPr>
+              <w:pStyle w:val="Compact"/>
+              <w:jc w:val="left"/>
+            </w:pPr>
+            <w:r>
+              <w:t xml:space="preserve">4</w:t>
+            </w:r>
+          </w:p>
+        </w:tc>
+        <w:tc>
+          <w:p>
+            <w:pPr>
+              <w:pStyle w:val="Compact"/>
+              <w:jc w:val="left"/>
+            </w:pPr>
+            <w:r>
+              <w:t xml:space="preserve">0.14</w:t>
+            </w:r>
+          </w:p>
+        </w:tc>
+        <w:tc>
+          <w:p>
+            <w:pPr>
+              <w:pStyle w:val="Compact"/>
+              <w:jc w:val="left"/>
+            </w:pPr>
+            <w:r>
+              <w:t xml:space="preserve">446.53</w:t>
+            </w:r>
+          </w:p>
+        </w:tc>
+      </w:tr>
+      <w:tr>
+        <w:tc>
+          <w:p>
+            <w:pPr>
+              <w:pStyle w:val="Compact"/>
+              <w:jc w:val="left"/>
+            </w:pPr>
+            <w:r>
+              <w:t xml:space="preserve">typ3 ~ oxy + temp</w:t>
+            </w:r>
+          </w:p>
+        </w:tc>
+        <w:tc>
+          <w:p>
+            <w:pPr>
+              <w:pStyle w:val="Compact"/>
+              <w:jc w:val="left"/>
+            </w:pPr>
+            <w:r>
+              <w:t xml:space="preserve">4</w:t>
+            </w:r>
+          </w:p>
+        </w:tc>
+        <w:tc>
+          <w:p>
+            <w:pPr>
+              <w:pStyle w:val="Compact"/>
+              <w:jc w:val="left"/>
+            </w:pPr>
+            <w:r>
+              <w:t xml:space="preserve">0</w:t>
+            </w:r>
+          </w:p>
+        </w:tc>
+        <w:tc>
+          <w:p>
+            <w:pPr>
+              <w:pStyle w:val="Compact"/>
+              <w:jc w:val="left"/>
+            </w:pPr>
+            <w:r>
+              <w:t xml:space="preserve">455.77</w:t>
+            </w:r>
+          </w:p>
+        </w:tc>
+      </w:tr>
+      <w:tr>
+        <w:tc>
+          <w:p>
+            <w:pPr>
+              <w:pStyle w:val="Compact"/>
+              <w:jc w:val="left"/>
+            </w:pPr>
+            <w:r>
+              <w:t xml:space="preserve">typ3 ~ sal + temp</w:t>
+            </w:r>
+          </w:p>
+        </w:tc>
+        <w:tc>
+          <w:p>
+            <w:pPr>
+              <w:pStyle w:val="Compact"/>
+              <w:jc w:val="left"/>
+            </w:pPr>
+            <w:r>
+              <w:t xml:space="preserve">4</w:t>
+            </w:r>
+          </w:p>
+        </w:tc>
+        <w:tc>
+          <w:p>
+            <w:pPr>
+              <w:pStyle w:val="Compact"/>
+              <w:jc w:val="left"/>
+            </w:pPr>
+            <w:r>
+              <w:t xml:space="preserve">0.11</w:t>
+            </w:r>
+          </w:p>
+        </w:tc>
+        <w:tc>
+          <w:p>
+            <w:pPr>
+              <w:pStyle w:val="Compact"/>
+              <w:jc w:val="left"/>
+            </w:pPr>
+            <w:r>
+              <w:t xml:space="preserve">448.22</w:t>
+            </w:r>
+          </w:p>
+        </w:tc>
+      </w:tr>
+      <w:tr>
+        <w:tc>
+          <w:p>
+            <w:pPr>
+              <w:pStyle w:val="Compact"/>
+              <w:jc w:val="left"/>
+            </w:pPr>
+            <w:r>
+              <w:t xml:space="preserve">typ3 ~ ara</w:t>
+            </w:r>
+          </w:p>
+        </w:tc>
+        <w:tc>
+          <w:p>
+            <w:pPr>
+              <w:pStyle w:val="Compact"/>
+              <w:jc w:val="left"/>
+            </w:pPr>
+            <w:r>
+              <w:t xml:space="preserve">3</w:t>
+            </w:r>
+          </w:p>
+        </w:tc>
+        <w:tc>
+          <w:p>
+            <w:pPr>
+              <w:pStyle w:val="Compact"/>
+              <w:jc w:val="left"/>
+            </w:pPr>
+            <w:r>
+              <w:t xml:space="preserve">0.16</w:t>
+            </w:r>
+          </w:p>
+        </w:tc>
+        <w:tc>
+          <w:p>
+            <w:pPr>
+              <w:pStyle w:val="Compact"/>
+              <w:jc w:val="left"/>
+            </w:pPr>
+            <w:r>
+              <w:t xml:space="preserve">444.16</w:t>
+            </w:r>
+          </w:p>
+        </w:tc>
+      </w:tr>
+      <w:tr>
+        <w:tc>
+          <w:p>
+            <w:pPr>
+              <w:pStyle w:val="Compact"/>
+              <w:jc w:val="left"/>
+            </w:pPr>
+            <w:r>
+              <w:t xml:space="preserve">typ3 ~ sal</w:t>
+            </w:r>
+          </w:p>
+        </w:tc>
+        <w:tc>
+          <w:p>
+            <w:pPr>
+              <w:pStyle w:val="Compact"/>
+              <w:jc w:val="left"/>
+            </w:pPr>
+            <w:r>
+              <w:t xml:space="preserve">3</w:t>
+            </w:r>
+          </w:p>
+        </w:tc>
+        <w:tc>
+          <w:p>
+            <w:pPr>
+              <w:pStyle w:val="Compact"/>
+              <w:jc w:val="left"/>
+            </w:pPr>
+            <w:r>
+              <w:t xml:space="preserve">0.13</w:t>
+            </w:r>
+          </w:p>
+        </w:tc>
+        <w:tc>
+          <w:p>
+            <w:pPr>
+              <w:pStyle w:val="Compact"/>
+              <w:jc w:val="left"/>
+            </w:pPr>
+            <w:r>
+              <w:t xml:space="preserve">446.28</w:t>
+            </w:r>
+          </w:p>
+        </w:tc>
+      </w:tr>
+      <w:tr>
+        <w:tc>
+          <w:p>
+            <w:pPr>
+              <w:pStyle w:val="Compact"/>
+              <w:jc w:val="left"/>
+            </w:pPr>
+            <w:r>
+              <w:t xml:space="preserve">typ3 ~ temp</w:t>
+            </w:r>
+          </w:p>
+        </w:tc>
+        <w:tc>
+          <w:p>
+            <w:pPr>
+              <w:pStyle w:val="Compact"/>
+              <w:jc w:val="left"/>
+            </w:pPr>
+            <w:r>
+              <w:t xml:space="preserve">3</w:t>
+            </w:r>
+          </w:p>
+        </w:tc>
+        <w:tc>
+          <w:p>
+            <w:pPr>
+              <w:pStyle w:val="Compact"/>
+              <w:jc w:val="left"/>
+            </w:pPr>
+            <w:r>
+              <w:t xml:space="preserve">0</w:t>
+            </w:r>
+          </w:p>
+        </w:tc>
+        <w:tc>
+          <w:p>
+            <w:pPr>
+              <w:pStyle w:val="Compact"/>
+              <w:jc w:val="left"/>
+            </w:pPr>
+            <w:r>
+              <w:t xml:space="preserve">454.16</w:t>
+            </w:r>
+          </w:p>
+        </w:tc>
+      </w:tr>
+      <w:tr>
+        <w:tc>
+          <w:p>
+            <w:pPr>
+              <w:pStyle w:val="Compact"/>
+              <w:jc w:val="left"/>
+            </w:pPr>
+            <w:r>
+              <w:t xml:space="preserve">typ3 ~ oxy</w:t>
+            </w:r>
+          </w:p>
+        </w:tc>
+        <w:tc>
+          <w:p>
+            <w:pPr>
+              <w:pStyle w:val="Compact"/>
+              <w:jc w:val="left"/>
+            </w:pPr>
+            <w:r>
+              <w:t xml:space="preserve">3</w:t>
+            </w:r>
+          </w:p>
+        </w:tc>
+        <w:tc>
+          <w:p>
+            <w:pPr>
+              <w:pStyle w:val="Compact"/>
+              <w:jc w:val="left"/>
+            </w:pPr>
+            <w:r>
+              <w:t xml:space="preserve">0</w:t>
+            </w:r>
+          </w:p>
+        </w:tc>
+        <w:tc>
+          <w:p>
+            <w:pPr>
+              <w:pStyle w:val="Compact"/>
+              <w:jc w:val="left"/>
+            </w:pPr>
+            <w:r>
+              <w:t xml:space="preserve">453.9</w:t>
+            </w:r>
+          </w:p>
+        </w:tc>
+      </w:tr>
+    </w:tbl>
+    <w:p>
+      <w:pPr>
+        <w:pStyle w:val="TableCaption"/>
+      </w:pPr>
+      <w:r>
+        <w:t xml:space="preserve">Table 4: Model comparison of pteropod length against all combinations of environmental predictor variables. All combinations are compared with Akaike Information Criterion (AIC) and the model with the lowest AIC (in bold) is considered the most parsimonious. Models include data from all stations and sample dates. len: length, ara: minimum</w:t>
       </w:r>
       <w:r>
-        <w:rPr>
-          <w:i/>
-        </w:rPr>
-        <w:t xml:space="preserve">: (#tab:araminmod) Linear multiple regression models testing the additive effects of minimum observed aragonite saturation state, cohort year (factor), and months (factor) on extent of type III dissolution in pteropods. Results for four models are shown where the first two columns are for relationships grouped by cohort year (Figure 5, top row) and the second two columns are for relationships grouped by month (Figure 5, bottom row). Models in the first two columns included a year variable as a fixed effect and models in the second two columns included a month variable as a fixed effect, in addition to minimum aragonite saturation state as a fixed effect for all models. Separate models were also run with and without 2016 cohort-year data because of missing April observations in 2017 (the final month for the 2016 cohort). Values shown are parameter estimates and standard error for the predictors (left column) in each linear model. Sample size and R-squared values for each model are shown at the bottom.</w:t>
+        <w:t xml:space="preserve"> </w:t>
+      </w:r>
+      <m:oMath>
+        <m:r>
+          <m:t>ω</m:t>
+        </m:r>
+      </m:oMath>
+      <w:r>
+        <w:t xml:space="preserve"> </w:t>
+      </w:r>
+      <w:r>
+        <w:t xml:space="preserve">saturation state, oxy: dissolved oxygen, sal: salinity, temp: temperature.</w:t>
       </w:r>
     </w:p>
-    <w:p>
-      <w:pPr>
-        <w:pStyle w:val="Compact"/>
-        <w:pStyle w:val=""/>
-      </w:pPr>
-      <w:r>
-        <w:t xml:space="preserve">Table 4:</w:t>
-      </w:r>
-    </w:p>
-    <w:tbl xmlns:w="http://schemas.openxmlformats.org/wordprocessingml/2006/main" xmlns:r="http://schemas.openxmlformats.org/officeDocument/2006/relationships" xmlns:w14="http://schemas.microsoft.com/office/word/2010/wordml" xmlns:wp="http://schemas.openxmlformats.org/drawingml/2006/wordprocessingDrawing" xmlns:a="http://schemas.openxmlformats.org/drawingml/2006/main" xmlns:pic="http://schemas.openxmlformats.org/drawingml/2006/picture">
+    <w:tbl>
       <w:tblPr>
-        NA"/&gt;
-        <w:tblLayout w:type="fixed"/>
-        <w:jc w:val="center"/>
-        <w:tblW w:type="dxa" w:w="11880"/>
-        <w:tblLook w:firstRow="1" w:lastRow="0" w:firstColumn="0" w:lastColumn="0" w:noHBand="0" w:noVBand="1"/>
+        <w:tblStyle w:val="Table"/>
+        <w:tblW w:type="pct" w:w="0.0"/>
+        <w:tblLook w:firstRow="1"/>
+        <w:tblCaption w:val="Table 4: Model comparison of pteropod length against all combinations of environmental predictor variables. All combinations are compared with Akaike Information Criterion (AIC) and the model with the lowest AIC (in bold) is considered the most parsimonious. Models include data from all stations and sample dates. len: length, ara: minimum \omega saturation state, oxy: dissolved oxygen, sal: salinity, temp: temperature."/>
       </w:tblPr>
-      <w:tblGrid>
-        <w:gridCol w:w="4407"/>
-        <w:gridCol w:w="1358"/>
-        <w:gridCol w:w="2265"/>
-        <w:gridCol w:w="1385"/>
-        <w:gridCol w:w="2465"/>
-      </w:tblGrid>
+      <w:tblGrid/>
       <w:tr>
         <w:trPr>
-          <w:cantSplit/>
-          <w:trHeight w:val="439" w:hRule="auto"/>
+          <w:cnfStyle w:firstRow="1"/>
         </w:trPr>
         <w:tc>
           <w:tcPr>
             <w:tcBorders>
-              <w:bottom w:val="single" w:sz="8" w:space="0" w:color="000000"/>
-              <w:top w:val="single" w:sz="8" w:space="0" w:color="000000"/>
+              <w:bottom w:val="single"/>
             </w:tcBorders>
-            <w:shd w:val="clear" w:color="auto" w:fill="FFFFFF"/>
-            <w:tcMar>
-              <w:top w:w="0" w:type="dxa"/>
-              <w:bottom w:w="0" w:type="dxa"/>
-              <w:left w:w="0" w:type="dxa"/>
-              <w:right w:w="0" w:type="dxa"/>
-            </w:tcMar>
-            <w:vAlign w:val="top"/>
+            <w:vAlign w:val="bottom"/>
           </w:tcPr>
           <w:p>
             <w:pPr>
-              <w:jc w:val="center"/>
-              <w:spacing w:after="80" w:before="80"/>
-              <w:ind w:firstLine="0" w:left="80" w:right="80"/>
-            </w:pPr>
-            <w:r xmlns:w="http://schemas.openxmlformats.org/wordprocessingml/2006/main" xmlns:wp="http://schemas.openxmlformats.org/drawingml/2006/wordprocessingDrawing" xmlns:r="http://schemas.openxmlformats.org/officeDocument/2006/relationships" xmlns:w14="http://schemas.microsoft.com/office/word/2010/wordml">
-              <w:rPr>
-                <w:rFonts w:ascii="Times" w:hAnsi="Times" w:eastAsia="Times" w:cs="Times"/>
-                <w:sz w:val="24"/>
-                <w:szCs w:val="24"/>
-                <w:color w:val="111111"/>
-              </w:rPr>
-              <w:t xml:space="preserve"/>
+              <w:pStyle w:val="Compact"/>
+              <w:jc w:val="left"/>
+            </w:pPr>
+            <w:r>
+              <w:t xml:space="preserve">Model</w:t>
             </w:r>
           </w:p>
         </w:tc>
         <w:tc>
           <w:tcPr>
             <w:tcBorders>
-              <w:bottom w:val="single" w:sz="8" w:space="0" w:color="000000"/>
-              <w:top w:val="single" w:sz="8" w:space="0" w:color="000000"/>
+              <w:bottom w:val="single"/>
             </w:tcBorders>
-            <w:shd w:val="clear" w:color="auto" w:fill="FFFFFF"/>
-            <w:tcMar>
-              <w:top w:w="0" w:type="dxa"/>
-              <w:bottom w:w="0" w:type="dxa"/>
-              <w:left w:w="0" w:type="dxa"/>
-              <w:right w:w="0" w:type="dxa"/>
-            </w:tcMar>
-            <w:vAlign w:val="top"/>
+            <w:vAlign w:val="bottom"/>
           </w:tcPr>
           <w:p>
             <w:pPr>
-              <w:jc w:val="center"/>
-              <w:spacing w:after="80" w:before="80"/>
-              <w:ind w:firstLine="0" w:left="80" w:right="80"/>
-            </w:pPr>
-            <w:r xmlns:w="http://schemas.openxmlformats.org/wordprocessingml/2006/main" xmlns:wp="http://schemas.openxmlformats.org/drawingml/2006/wordprocessingDrawing" xmlns:r="http://schemas.openxmlformats.org/officeDocument/2006/relationships" xmlns:w14="http://schemas.microsoft.com/office/word/2010/wordml">
-              <w:rPr>
-                <w:rFonts w:ascii="Times" w:hAnsi="Times" w:eastAsia="Times" w:cs="Times"/>
-                <w:sz w:val="24"/>
-                <w:szCs w:val="24"/>
-                <w:color w:val="111111"/>
-              </w:rPr>
-              <w:t xml:space="preserve">By year</w:t>
+              <w:pStyle w:val="Compact"/>
+              <w:jc w:val="left"/>
+            </w:pPr>
+            <w:r>
+              <w:t xml:space="preserve">Degrees of freedom</w:t>
             </w:r>
           </w:p>
         </w:tc>
         <w:tc>
           <w:tcPr>
             <w:tcBorders>
-              <w:bottom w:val="single" w:sz="8" w:space="0" w:color="000000"/>
-              <w:top w:val="single" w:sz="8" w:space="0" w:color="000000"/>
+              <w:bottom w:val="single"/>
             </w:tcBorders>
-            <w:shd w:val="clear" w:color="auto" w:fill="FFFFFF"/>
-            <w:tcMar>
-              <w:top w:w="0" w:type="dxa"/>
-              <w:bottom w:w="0" w:type="dxa"/>
-              <w:left w:w="0" w:type="dxa"/>
-              <w:right w:w="0" w:type="dxa"/>
-            </w:tcMar>
-            <w:vAlign w:val="top"/>
+            <w:vAlign w:val="bottom"/>
           </w:tcPr>
           <w:p>
             <w:pPr>
-              <w:jc w:val="center"/>
-              <w:spacing w:after="80" w:before="80"/>
-              <w:ind w:firstLine="0" w:left="80" w:right="80"/>
-            </w:pPr>
-            <w:r xmlns:w="http://schemas.openxmlformats.org/wordprocessingml/2006/main" xmlns:wp="http://schemas.openxmlformats.org/drawingml/2006/wordprocessingDrawing" xmlns:r="http://schemas.openxmlformats.org/officeDocument/2006/relationships" xmlns:w14="http://schemas.microsoft.com/office/word/2010/wordml">
-              <w:rPr>
-                <w:rFonts w:ascii="Times" w:hAnsi="Times" w:eastAsia="Times" w:cs="Times"/>
-                <w:sz w:val="24"/>
-                <w:szCs w:val="24"/>
-                <w:color w:val="111111"/>
-              </w:rPr>
-              <w:t xml:space="preserve">By year (no 2016)</w:t>
+              <w:pStyle w:val="Compact"/>
+              <w:jc w:val="left"/>
+            </w:pPr>
+            <w:r>
+              <w:t xml:space="preserve">Adj. R-squared</w:t>
             </w:r>
           </w:p>
         </w:tc>
         <w:tc>
           <w:tcPr>
             <w:tcBorders>
-              <w:bottom w:val="single" w:sz="8" w:space="0" w:color="000000"/>
-              <w:top w:val="single" w:sz="8" w:space="0" w:color="000000"/>
+              <w:bottom w:val="single"/>
             </w:tcBorders>
-            <w:shd w:val="clear" w:color="auto" w:fill="FFFFFF"/>
-            <w:tcMar>
-              <w:top w:w="0" w:type="dxa"/>
-              <w:bottom w:w="0" w:type="dxa"/>
-              <w:left w:w="0" w:type="dxa"/>
-              <w:right w:w="0" w:type="dxa"/>
-            </w:tcMar>
-            <w:vAlign w:val="top"/>
+            <w:vAlign w:val="bottom"/>
           </w:tcPr>
           <w:p>
             <w:pPr>
-              <w:jc w:val="center"/>
-              <w:spacing w:after="80" w:before="80"/>
-              <w:ind w:firstLine="0" w:left="80" w:right="80"/>
-            </w:pPr>
-            <w:r xmlns:w="http://schemas.openxmlformats.org/wordprocessingml/2006/main" xmlns:wp="http://schemas.openxmlformats.org/drawingml/2006/wordprocessingDrawing" xmlns:r="http://schemas.openxmlformats.org/officeDocument/2006/relationships" xmlns:w14="http://schemas.microsoft.com/office/word/2010/wordml">
-              <w:rPr>
-                <w:rFonts w:ascii="Times" w:hAnsi="Times" w:eastAsia="Times" w:cs="Times"/>
-                <w:sz w:val="24"/>
-                <w:szCs w:val="24"/>
-                <w:color w:val="111111"/>
-              </w:rPr>
-              <w:t xml:space="preserve">By month</w:t>
-            </w:r>
-          </w:p>
-        </w:tc>
-        <w:tc>
-          <w:tcPr>
-            <w:tcBorders>
-              <w:bottom w:val="single" w:sz="8" w:space="0" w:color="000000"/>
-              <w:top w:val="single" w:sz="8" w:space="0" w:color="000000"/>
-            </w:tcBorders>
-            <w:shd w:val="clear" w:color="auto" w:fill="FFFFFF"/>
-            <w:tcMar>
-              <w:top w:w="0" w:type="dxa"/>
-              <w:bottom w:w="0" w:type="dxa"/>
-              <w:left w:w="0" w:type="dxa"/>
-              <w:right w:w="0" w:type="dxa"/>
-            </w:tcMar>
-            <w:vAlign w:val="top"/>
-          </w:tcPr>
-          <w:p>
-            <w:pPr>
-              <w:jc w:val="center"/>
-              <w:spacing w:after="80" w:before="80"/>
-              <w:ind w:firstLine="0" w:left="80" w:right="80"/>
-            </w:pPr>
-            <w:r xmlns:w="http://schemas.openxmlformats.org/wordprocessingml/2006/main" xmlns:wp="http://schemas.openxmlformats.org/drawingml/2006/wordprocessingDrawing" xmlns:r="http://schemas.openxmlformats.org/officeDocument/2006/relationships" xmlns:w14="http://schemas.microsoft.com/office/word/2010/wordml">
-              <w:rPr>
-                <w:rFonts w:ascii="Times" w:hAnsi="Times" w:eastAsia="Times" w:cs="Times"/>
-                <w:sz w:val="24"/>
-                <w:szCs w:val="24"/>
-                <w:color w:val="111111"/>
-              </w:rPr>
-              <w:t xml:space="preserve">By month (no 2016)</w:t>
+              <w:pStyle w:val="Compact"/>
+              <w:jc w:val="left"/>
+            </w:pPr>
+            <w:r>
+              <w:t xml:space="preserve">AIC</w:t>
             </w:r>
           </w:p>
         </w:tc>
       </w:tr>
       <w:tr>
-        <w:trPr>
-          <w:cantSplit/>
-          <w:trHeight w:val="391" w:hRule="auto"/>
-        </w:trPr>
-        <w:tc>
-          <w:tcPr>
-            <w:tcBorders>
-              <w:top w:val="single" w:sz="8" w:space="0" w:color="000000"/>
-            </w:tcBorders>
-            <w:shd w:val="clear" w:color="auto" w:fill="FFFFFF"/>
-            <w:tcMar>
-              <w:top w:w="0" w:type="dxa"/>
-              <w:bottom w:w="0" w:type="dxa"/>
-              <w:left w:w="0" w:type="dxa"/>
-              <w:right w:w="0" w:type="dxa"/>
-            </w:tcMar>
-            <w:vAlign w:val="top"/>
-          </w:tcPr>
-          <w:p>
-            <w:pPr>
-              <w:jc w:val="left"/>
-              <w:spacing w:after="80" w:before="80"/>
-              <w:ind w:firstLine="0" w:left="80" w:right="80"/>
-            </w:pPr>
-            <w:r xmlns:w="http://schemas.openxmlformats.org/wordprocessingml/2006/main" xmlns:wp="http://schemas.openxmlformats.org/drawingml/2006/wordprocessingDrawing" xmlns:r="http://schemas.openxmlformats.org/officeDocument/2006/relationships" xmlns:w14="http://schemas.microsoft.com/office/word/2010/wordml">
-              <w:rPr>
-                <w:rFonts w:ascii="Times" w:hAnsi="Times" w:eastAsia="Times" w:cs="Times"/>
-                <w:sz w:val="24"/>
-                <w:szCs w:val="24"/>
-                <w:color w:val="111111"/>
-              </w:rPr>
-              <w:t xml:space="preserve">Constant</w:t>
-            </w:r>
-          </w:p>
-        </w:tc>
-        <w:tc>
-          <w:tcPr>
-            <w:tcBorders>
-              <w:top w:val="single" w:sz="8" w:space="0" w:color="000000"/>
-            </w:tcBorders>
-            <w:shd w:val="clear" w:color="auto" w:fill="FFFFFF"/>
-            <w:tcMar>
-              <w:top w:w="0" w:type="dxa"/>
-              <w:bottom w:w="0" w:type="dxa"/>
-              <w:left w:w="0" w:type="dxa"/>
-              <w:right w:w="0" w:type="dxa"/>
-            </w:tcMar>
-            <w:vAlign w:val="top"/>
-          </w:tcPr>
-          <w:p>
-            <w:pPr>
-              <w:jc w:val="right"/>
-              <w:spacing w:after="80" w:before="80"/>
-              <w:ind w:firstLine="0" w:left="80" w:right="80"/>
-            </w:pPr>
-            <w:r xmlns:w="http://schemas.openxmlformats.org/wordprocessingml/2006/main" xmlns:wp="http://schemas.openxmlformats.org/drawingml/2006/wordprocessingDrawing" xmlns:r="http://schemas.openxmlformats.org/officeDocument/2006/relationships" xmlns:w14="http://schemas.microsoft.com/office/word/2010/wordml">
-              <w:rPr>
-                <w:rFonts w:ascii="Times" w:hAnsi="Times" w:eastAsia="Times" w:cs="Times"/>
-                <w:sz w:val="24"/>
-                <w:szCs w:val="24"/>
-                <w:color w:val="111111"/>
-              </w:rPr>
-              <w:t xml:space="preserve">41.37 ***</w:t>
-            </w:r>
-          </w:p>
-        </w:tc>
-        <w:tc>
-          <w:tcPr>
-            <w:tcBorders>
-              <w:top w:val="single" w:sz="8" w:space="0" w:color="000000"/>
-            </w:tcBorders>
-            <w:shd w:val="clear" w:color="auto" w:fill="FFFFFF"/>
-            <w:tcMar>
-              <w:top w:w="0" w:type="dxa"/>
-              <w:bottom w:w="0" w:type="dxa"/>
-              <w:left w:w="0" w:type="dxa"/>
-              <w:right w:w="0" w:type="dxa"/>
-            </w:tcMar>
-            <w:vAlign w:val="top"/>
-          </w:tcPr>
-          <w:p>
-            <w:pPr>
-              <w:jc w:val="right"/>
-              <w:spacing w:after="80" w:before="80"/>
-              <w:ind w:firstLine="0" w:left="80" w:right="80"/>
-            </w:pPr>
-            <w:r xmlns:w="http://schemas.openxmlformats.org/wordprocessingml/2006/main" xmlns:wp="http://schemas.openxmlformats.org/drawingml/2006/wordprocessingDrawing" xmlns:r="http://schemas.openxmlformats.org/officeDocument/2006/relationships" xmlns:w14="http://schemas.microsoft.com/office/word/2010/wordml">
-              <w:rPr>
-                <w:rFonts w:ascii="Times" w:hAnsi="Times" w:eastAsia="Times" w:cs="Times"/>
-                <w:sz w:val="24"/>
-                <w:szCs w:val="24"/>
-                <w:color w:val="111111"/>
-              </w:rPr>
-              <w:t xml:space="preserve">42.17 ***</w:t>
-            </w:r>
-          </w:p>
-        </w:tc>
-        <w:tc>
-          <w:tcPr>
-            <w:tcBorders>
-              <w:top w:val="single" w:sz="8" w:space="0" w:color="000000"/>
-            </w:tcBorders>
-            <w:shd w:val="clear" w:color="auto" w:fill="FFFFFF"/>
-            <w:tcMar>
-              <w:top w:w="0" w:type="dxa"/>
-              <w:bottom w:w="0" w:type="dxa"/>
-              <w:left w:w="0" w:type="dxa"/>
-              <w:right w:w="0" w:type="dxa"/>
-            </w:tcMar>
-            <w:vAlign w:val="top"/>
-          </w:tcPr>
-          <w:p>
-            <w:pPr>
-              <w:jc w:val="right"/>
-              <w:spacing w:after="80" w:before="80"/>
-              <w:ind w:firstLine="0" w:left="80" w:right="80"/>
-            </w:pPr>
-            <w:r xmlns:w="http://schemas.openxmlformats.org/wordprocessingml/2006/main" xmlns:wp="http://schemas.openxmlformats.org/drawingml/2006/wordprocessingDrawing" xmlns:r="http://schemas.openxmlformats.org/officeDocument/2006/relationships" xmlns:w14="http://schemas.microsoft.com/office/word/2010/wordml">
-              <w:rPr>
-                <w:rFonts w:ascii="Times" w:hAnsi="Times" w:eastAsia="Times" w:cs="Times"/>
-                <w:sz w:val="24"/>
-                <w:szCs w:val="24"/>
-                <w:color w:val="111111"/>
-              </w:rPr>
-              <w:t xml:space="preserve">46.20 ***</w:t>
-            </w:r>
-          </w:p>
-        </w:tc>
-        <w:tc>
-          <w:tcPr>
-            <w:tcBorders>
-              <w:top w:val="single" w:sz="8" w:space="0" w:color="000000"/>
-            </w:tcBorders>
-            <w:shd w:val="clear" w:color="auto" w:fill="FFFFFF"/>
-            <w:tcMar>
-              <w:top w:w="0" w:type="dxa"/>
-              <w:bottom w:w="0" w:type="dxa"/>
-              <w:left w:w="0" w:type="dxa"/>
-              <w:right w:w="0" w:type="dxa"/>
-            </w:tcMar>
-            <w:vAlign w:val="top"/>
-          </w:tcPr>
-          <w:p>
-            <w:pPr>
-              <w:jc w:val="right"/>
-              <w:spacing w:after="80" w:before="80"/>
-              <w:ind w:firstLine="0" w:left="80" w:right="80"/>
-            </w:pPr>
-            <w:r xmlns:w="http://schemas.openxmlformats.org/wordprocessingml/2006/main" xmlns:wp="http://schemas.openxmlformats.org/drawingml/2006/wordprocessingDrawing" xmlns:r="http://schemas.openxmlformats.org/officeDocument/2006/relationships" xmlns:w14="http://schemas.microsoft.com/office/word/2010/wordml">
-              <w:rPr>
-                <w:rFonts w:ascii="Times" w:hAnsi="Times" w:eastAsia="Times" w:cs="Times"/>
-                <w:sz w:val="24"/>
-                <w:szCs w:val="24"/>
-                <w:color w:val="111111"/>
-              </w:rPr>
-              <w:t xml:space="preserve">42.59 ***</w:t>
+        <w:tc>
+          <w:p>
+            <w:pPr>
+              <w:pStyle w:val="Compact"/>
+              <w:jc w:val="left"/>
+            </w:pPr>
+            <w:r>
+              <w:t xml:space="preserve">len ~ ara + oxy + sal + temp</w:t>
+            </w:r>
+          </w:p>
+        </w:tc>
+        <w:tc>
+          <w:p>
+            <w:pPr>
+              <w:pStyle w:val="Compact"/>
+              <w:jc w:val="left"/>
+            </w:pPr>
+            <w:r>
+              <w:t xml:space="preserve">6</w:t>
+            </w:r>
+          </w:p>
+        </w:tc>
+        <w:tc>
+          <w:p>
+            <w:pPr>
+              <w:pStyle w:val="Compact"/>
+              <w:jc w:val="left"/>
+            </w:pPr>
+            <w:r>
+              <w:t xml:space="preserve">0.01</w:t>
+            </w:r>
+          </w:p>
+        </w:tc>
+        <w:tc>
+          <w:p>
+            <w:pPr>
+              <w:pStyle w:val="Compact"/>
+              <w:jc w:val="left"/>
+            </w:pPr>
+            <w:r>
+              <w:t xml:space="preserve">716.65</w:t>
             </w:r>
           </w:p>
         </w:tc>
       </w:tr>
       <w:tr>
-        <w:trPr>
-          <w:cantSplit/>
-          <w:trHeight w:val="439" w:hRule="auto"/>
-        </w:trPr>
-        <w:tc>
-          <w:tcPr>
-            <w:tcBorders/>
-            <w:shd w:val="clear" w:color="auto" w:fill="FFFFFF"/>
-            <w:tcMar>
-              <w:top w:w="0" w:type="dxa"/>
-              <w:bottom w:w="0" w:type="dxa"/>
-              <w:left w:w="0" w:type="dxa"/>
-              <w:right w:w="0" w:type="dxa"/>
-            </w:tcMar>
-            <w:vAlign w:val="top"/>
-          </w:tcPr>
-          <w:p>
-            <w:pPr>
-              <w:jc w:val="left"/>
-              <w:spacing w:after="80" w:before="80"/>
-              <w:ind w:firstLine="0" w:left="80" w:right="80"/>
-            </w:pPr>
-            <w:r xmlns:w="http://schemas.openxmlformats.org/wordprocessingml/2006/main" xmlns:wp="http://schemas.openxmlformats.org/drawingml/2006/wordprocessingDrawing" xmlns:r="http://schemas.openxmlformats.org/officeDocument/2006/relationships" xmlns:w14="http://schemas.microsoft.com/office/word/2010/wordml">
-              <w:rPr>
-                <w:rFonts w:ascii="Times" w:hAnsi="Times" w:eastAsia="Times" w:cs="Times"/>
-                <w:sz w:val="24"/>
-                <w:szCs w:val="24"/>
-                <w:color w:val="111111"/>
-              </w:rPr>
-              <w:t xml:space="preserve"/>
-            </w:r>
-          </w:p>
-        </w:tc>
-        <w:tc>
-          <w:tcPr>
-            <w:tcBorders/>
-            <w:shd w:val="clear" w:color="auto" w:fill="FFFFFF"/>
-            <w:tcMar>
-              <w:top w:w="0" w:type="dxa"/>
-              <w:bottom w:w="0" w:type="dxa"/>
-              <w:left w:w="0" w:type="dxa"/>
-              <w:right w:w="0" w:type="dxa"/>
-            </w:tcMar>
-            <w:vAlign w:val="top"/>
-          </w:tcPr>
-          <w:p>
-            <w:pPr>
-              <w:jc w:val="right"/>
-              <w:spacing w:after="80" w:before="80"/>
-              <w:ind w:firstLine="0" w:left="80" w:right="80"/>
-            </w:pPr>
-            <w:r xmlns:w="http://schemas.openxmlformats.org/wordprocessingml/2006/main" xmlns:wp="http://schemas.openxmlformats.org/drawingml/2006/wordprocessingDrawing" xmlns:r="http://schemas.openxmlformats.org/officeDocument/2006/relationships" xmlns:w14="http://schemas.microsoft.com/office/word/2010/wordml">
-              <w:rPr>
-                <w:rFonts w:ascii="Times" w:hAnsi="Times" w:eastAsia="Times" w:cs="Times"/>
-                <w:sz w:val="24"/>
-                <w:szCs w:val="24"/>
-                <w:color w:val="111111"/>
-              </w:rPr>
-              <w:t xml:space="preserve">(8.07)   </w:t>
-            </w:r>
-          </w:p>
-        </w:tc>
-        <w:tc>
-          <w:tcPr>
-            <w:tcBorders/>
-            <w:shd w:val="clear" w:color="auto" w:fill="FFFFFF"/>
-            <w:tcMar>
-              <w:top w:w="0" w:type="dxa"/>
-              <w:bottom w:w="0" w:type="dxa"/>
-              <w:left w:w="0" w:type="dxa"/>
-              <w:right w:w="0" w:type="dxa"/>
-            </w:tcMar>
-            <w:vAlign w:val="top"/>
-          </w:tcPr>
-          <w:p>
-            <w:pPr>
-              <w:jc w:val="right"/>
-              <w:spacing w:after="80" w:before="80"/>
-              <w:ind w:firstLine="0" w:left="80" w:right="80"/>
-            </w:pPr>
-            <w:r xmlns:w="http://schemas.openxmlformats.org/wordprocessingml/2006/main" xmlns:wp="http://schemas.openxmlformats.org/drawingml/2006/wordprocessingDrawing" xmlns:r="http://schemas.openxmlformats.org/officeDocument/2006/relationships" xmlns:w14="http://schemas.microsoft.com/office/word/2010/wordml">
-              <w:rPr>
-                <w:rFonts w:ascii="Times" w:hAnsi="Times" w:eastAsia="Times" w:cs="Times"/>
-                <w:sz w:val="24"/>
-                <w:szCs w:val="24"/>
-                <w:color w:val="111111"/>
-              </w:rPr>
-              <w:t xml:space="preserve">(9.14)   </w:t>
-            </w:r>
-          </w:p>
-        </w:tc>
-        <w:tc>
-          <w:tcPr>
-            <w:tcBorders/>
-            <w:shd w:val="clear" w:color="auto" w:fill="FFFFFF"/>
-            <w:tcMar>
-              <w:top w:w="0" w:type="dxa"/>
-              <w:bottom w:w="0" w:type="dxa"/>
-              <w:left w:w="0" w:type="dxa"/>
-              <w:right w:w="0" w:type="dxa"/>
-            </w:tcMar>
-            <w:vAlign w:val="top"/>
-          </w:tcPr>
-          <w:p>
-            <w:pPr>
-              <w:jc w:val="right"/>
-              <w:spacing w:after="80" w:before="80"/>
-              <w:ind w:firstLine="0" w:left="80" w:right="80"/>
-            </w:pPr>
-            <w:r xmlns:w="http://schemas.openxmlformats.org/wordprocessingml/2006/main" xmlns:wp="http://schemas.openxmlformats.org/drawingml/2006/wordprocessingDrawing" xmlns:r="http://schemas.openxmlformats.org/officeDocument/2006/relationships" xmlns:w14="http://schemas.microsoft.com/office/word/2010/wordml">
-              <w:rPr>
-                <w:rFonts w:ascii="Times" w:hAnsi="Times" w:eastAsia="Times" w:cs="Times"/>
-                <w:sz w:val="24"/>
-                <w:szCs w:val="24"/>
-                <w:color w:val="111111"/>
-              </w:rPr>
-              <w:t xml:space="preserve">(8.25)   </w:t>
-            </w:r>
-          </w:p>
-        </w:tc>
-        <w:tc>
-          <w:tcPr>
-            <w:tcBorders/>
-            <w:shd w:val="clear" w:color="auto" w:fill="FFFFFF"/>
-            <w:tcMar>
-              <w:top w:w="0" w:type="dxa"/>
-              <w:bottom w:w="0" w:type="dxa"/>
-              <w:left w:w="0" w:type="dxa"/>
-              <w:right w:w="0" w:type="dxa"/>
-            </w:tcMar>
-            <w:vAlign w:val="top"/>
-          </w:tcPr>
-          <w:p>
-            <w:pPr>
-              <w:jc w:val="right"/>
-              <w:spacing w:after="80" w:before="80"/>
-              <w:ind w:firstLine="0" w:left="80" w:right="80"/>
-            </w:pPr>
-            <w:r xmlns:w="http://schemas.openxmlformats.org/wordprocessingml/2006/main" xmlns:wp="http://schemas.openxmlformats.org/drawingml/2006/wordprocessingDrawing" xmlns:r="http://schemas.openxmlformats.org/officeDocument/2006/relationships" xmlns:w14="http://schemas.microsoft.com/office/word/2010/wordml">
-              <w:rPr>
-                <w:rFonts w:ascii="Times" w:hAnsi="Times" w:eastAsia="Times" w:cs="Times"/>
-                <w:sz w:val="24"/>
-                <w:szCs w:val="24"/>
-                <w:color w:val="111111"/>
-              </w:rPr>
-              <w:t xml:space="preserve">(9.90)   </w:t>
+        <w:tc>
+          <w:p>
+            <w:pPr>
+              <w:pStyle w:val="Compact"/>
+              <w:jc w:val="left"/>
+            </w:pPr>
+            <w:r>
+              <w:t xml:space="preserve">len ~ ara + oxy + sal</w:t>
+            </w:r>
+          </w:p>
+        </w:tc>
+        <w:tc>
+          <w:p>
+            <w:pPr>
+              <w:pStyle w:val="Compact"/>
+              <w:jc w:val="left"/>
+            </w:pPr>
+            <w:r>
+              <w:t xml:space="preserve">5</w:t>
+            </w:r>
+          </w:p>
+        </w:tc>
+        <w:tc>
+          <w:p>
+            <w:pPr>
+              <w:pStyle w:val="Compact"/>
+              <w:jc w:val="left"/>
+            </w:pPr>
+            <w:r>
+              <w:t xml:space="preserve">0</w:t>
+            </w:r>
+          </w:p>
+        </w:tc>
+        <w:tc>
+          <w:p>
+            <w:pPr>
+              <w:pStyle w:val="Compact"/>
+              <w:jc w:val="left"/>
+            </w:pPr>
+            <w:r>
+              <w:t xml:space="preserve">717.57</w:t>
             </w:r>
           </w:p>
         </w:tc>
       </w:tr>
       <w:tr>
-        <w:trPr>
-          <w:cantSplit/>
-          <w:trHeight w:val="419" w:hRule="auto"/>
-        </w:trPr>
-        <w:tc>
-          <w:tcPr>
-            <w:tcBorders/>
-            <w:shd w:val="clear" w:color="auto" w:fill="FFFFFF"/>
-            <w:tcMar>
-              <w:top w:w="0" w:type="dxa"/>
-              <w:bottom w:w="0" w:type="dxa"/>
-              <w:left w:w="0" w:type="dxa"/>
-              <w:right w:w="0" w:type="dxa"/>
-            </w:tcMar>
-            <w:vAlign w:val="top"/>
-          </w:tcPr>
-          <w:p>
-            <w:pPr>
-              <w:jc w:val="left"/>
-              <w:spacing w:after="80" w:before="80"/>
-              <w:ind w:firstLine="0" w:left="80" w:right="80"/>
-            </w:pPr>
-            <w:r xmlns:w="http://schemas.openxmlformats.org/wordprocessingml/2006/main" xmlns:wp="http://schemas.openxmlformats.org/drawingml/2006/wordprocessingDrawing" xmlns:r="http://schemas.openxmlformats.org/officeDocument/2006/relationships" xmlns:w14="http://schemas.microsoft.com/office/word/2010/wordml">
-              <w:rPr>
-                <w:rFonts w:ascii="Times" w:hAnsi="Times" w:eastAsia="Times" w:cs="Times"/>
-                <w:sz w:val="24"/>
-                <w:szCs w:val="24"/>
-                <w:color w:val="111111"/>
-              </w:rPr>
-              <w:t xml:space="preserve">Ara, min</w:t>
-            </w:r>
-          </w:p>
-        </w:tc>
-        <w:tc>
-          <w:tcPr>
-            <w:tcBorders/>
-            <w:shd w:val="clear" w:color="auto" w:fill="FFFFFF"/>
-            <w:tcMar>
-              <w:top w:w="0" w:type="dxa"/>
-              <w:bottom w:w="0" w:type="dxa"/>
-              <w:left w:w="0" w:type="dxa"/>
-              <w:right w:w="0" w:type="dxa"/>
-            </w:tcMar>
-            <w:vAlign w:val="top"/>
-          </w:tcPr>
-          <w:p>
-            <w:pPr>
-              <w:jc w:val="right"/>
-              <w:spacing w:after="80" w:before="80"/>
-              <w:ind w:firstLine="0" w:left="80" w:right="80"/>
-            </w:pPr>
-            <w:r xmlns:w="http://schemas.openxmlformats.org/wordprocessingml/2006/main" xmlns:wp="http://schemas.openxmlformats.org/drawingml/2006/wordprocessingDrawing" xmlns:r="http://schemas.openxmlformats.org/officeDocument/2006/relationships" xmlns:w14="http://schemas.microsoft.com/office/word/2010/wordml">
-              <w:rPr>
-                <w:rFonts w:ascii="Times" w:hAnsi="Times" w:eastAsia="Times" w:cs="Times"/>
-                <w:sz w:val="24"/>
-                <w:szCs w:val="24"/>
-                <w:color w:val="111111"/>
-              </w:rPr>
-              <w:t xml:space="preserve">-32.99 ** </w:t>
-            </w:r>
-          </w:p>
-        </w:tc>
-        <w:tc>
-          <w:tcPr>
-            <w:tcBorders/>
-            <w:shd w:val="clear" w:color="auto" w:fill="FFFFFF"/>
-            <w:tcMar>
-              <w:top w:w="0" w:type="dxa"/>
-              <w:bottom w:w="0" w:type="dxa"/>
-              <w:left w:w="0" w:type="dxa"/>
-              <w:right w:w="0" w:type="dxa"/>
-            </w:tcMar>
-            <w:vAlign w:val="top"/>
-          </w:tcPr>
-          <w:p>
-            <w:pPr>
-              <w:jc w:val="right"/>
-              <w:spacing w:after="80" w:before="80"/>
-              <w:ind w:firstLine="0" w:left="80" w:right="80"/>
-            </w:pPr>
-            <w:r xmlns:w="http://schemas.openxmlformats.org/wordprocessingml/2006/main" xmlns:wp="http://schemas.openxmlformats.org/drawingml/2006/wordprocessingDrawing" xmlns:r="http://schemas.openxmlformats.org/officeDocument/2006/relationships" xmlns:w14="http://schemas.microsoft.com/office/word/2010/wordml">
-              <w:rPr>
-                <w:rFonts w:ascii="Times" w:hAnsi="Times" w:eastAsia="Times" w:cs="Times"/>
-                <w:sz w:val="24"/>
-                <w:szCs w:val="24"/>
-                <w:color w:val="111111"/>
-              </w:rPr>
-              <w:t xml:space="preserve">-34.16 ** </w:t>
-            </w:r>
-          </w:p>
-        </w:tc>
-        <w:tc>
-          <w:tcPr>
-            <w:tcBorders/>
-            <w:shd w:val="clear" w:color="auto" w:fill="FFFFFF"/>
-            <w:tcMar>
-              <w:top w:w="0" w:type="dxa"/>
-              <w:bottom w:w="0" w:type="dxa"/>
-              <w:left w:w="0" w:type="dxa"/>
-              <w:right w:w="0" w:type="dxa"/>
-            </w:tcMar>
-            <w:vAlign w:val="top"/>
-          </w:tcPr>
-          <w:p>
-            <w:pPr>
-              <w:jc w:val="right"/>
-              <w:spacing w:after="80" w:before="80"/>
-              <w:ind w:firstLine="0" w:left="80" w:right="80"/>
-            </w:pPr>
-            <w:r xmlns:w="http://schemas.openxmlformats.org/wordprocessingml/2006/main" xmlns:wp="http://schemas.openxmlformats.org/drawingml/2006/wordprocessingDrawing" xmlns:r="http://schemas.openxmlformats.org/officeDocument/2006/relationships" xmlns:w14="http://schemas.microsoft.com/office/word/2010/wordml">
-              <w:rPr>
-                <w:rFonts w:ascii="Times" w:hAnsi="Times" w:eastAsia="Times" w:cs="Times"/>
-                <w:sz w:val="24"/>
-                <w:szCs w:val="24"/>
-                <w:color w:val="111111"/>
-              </w:rPr>
-              <w:t xml:space="preserve">-36.45 ***</w:t>
-            </w:r>
-          </w:p>
-        </w:tc>
-        <w:tc>
-          <w:tcPr>
-            <w:tcBorders/>
-            <w:shd w:val="clear" w:color="auto" w:fill="FFFFFF"/>
-            <w:tcMar>
-              <w:top w:w="0" w:type="dxa"/>
-              <w:bottom w:w="0" w:type="dxa"/>
-              <w:left w:w="0" w:type="dxa"/>
-              <w:right w:w="0" w:type="dxa"/>
-            </w:tcMar>
-            <w:vAlign w:val="top"/>
-          </w:tcPr>
-          <w:p>
-            <w:pPr>
-              <w:jc w:val="right"/>
-              <w:spacing w:after="80" w:before="80"/>
-              <w:ind w:firstLine="0" w:left="80" w:right="80"/>
-            </w:pPr>
-            <w:r xmlns:w="http://schemas.openxmlformats.org/wordprocessingml/2006/main" xmlns:wp="http://schemas.openxmlformats.org/drawingml/2006/wordprocessingDrawing" xmlns:r="http://schemas.openxmlformats.org/officeDocument/2006/relationships" xmlns:w14="http://schemas.microsoft.com/office/word/2010/wordml">
-              <w:rPr>
-                <w:rFonts w:ascii="Times" w:hAnsi="Times" w:eastAsia="Times" w:cs="Times"/>
-                <w:sz w:val="24"/>
-                <w:szCs w:val="24"/>
-                <w:color w:val="111111"/>
-              </w:rPr>
-              <w:t xml:space="preserve">-36.85 ** </w:t>
+        <w:tc>
+          <w:p>
+            <w:pPr>
+              <w:pStyle w:val="Compact"/>
+              <w:jc w:val="left"/>
+            </w:pPr>
+            <w:r>
+              <w:t xml:space="preserve">len ~ ara + oxy + temp</w:t>
+            </w:r>
+          </w:p>
+        </w:tc>
+        <w:tc>
+          <w:p>
+            <w:pPr>
+              <w:pStyle w:val="Compact"/>
+              <w:jc w:val="left"/>
+            </w:pPr>
+            <w:r>
+              <w:t xml:space="preserve">5</w:t>
+            </w:r>
+          </w:p>
+        </w:tc>
+        <w:tc>
+          <w:p>
+            <w:pPr>
+              <w:pStyle w:val="Compact"/>
+              <w:jc w:val="left"/>
+            </w:pPr>
+            <w:r>
+              <w:t xml:space="preserve">0.03</w:t>
+            </w:r>
+          </w:p>
+        </w:tc>
+        <w:tc>
+          <w:p>
+            <w:pPr>
+              <w:pStyle w:val="Compact"/>
+              <w:jc w:val="left"/>
+            </w:pPr>
+            <w:r>
+              <w:t xml:space="preserve">714.92</w:t>
             </w:r>
           </w:p>
         </w:tc>
       </w:tr>
       <w:tr>
-        <w:trPr>
-          <w:cantSplit/>
-          <w:trHeight w:val="439" w:hRule="auto"/>
-        </w:trPr>
-        <w:tc>
-          <w:tcPr>
-            <w:tcBorders/>
-            <w:shd w:val="clear" w:color="auto" w:fill="FFFFFF"/>
-            <w:tcMar>
-              <w:top w:w="0" w:type="dxa"/>
-              <w:bottom w:w="0" w:type="dxa"/>
-              <w:left w:w="0" w:type="dxa"/>
-              <w:right w:w="0" w:type="dxa"/>
-            </w:tcMar>
-            <w:vAlign w:val="top"/>
-          </w:tcPr>
-          <w:p>
-            <w:pPr>
-              <w:jc w:val="left"/>
-              <w:spacing w:after="80" w:before="80"/>
-              <w:ind w:firstLine="0" w:left="80" w:right="80"/>
-            </w:pPr>
-            <w:r xmlns:w="http://schemas.openxmlformats.org/wordprocessingml/2006/main" xmlns:wp="http://schemas.openxmlformats.org/drawingml/2006/wordprocessingDrawing" xmlns:r="http://schemas.openxmlformats.org/officeDocument/2006/relationships" xmlns:w14="http://schemas.microsoft.com/office/word/2010/wordml">
-              <w:rPr>
-                <w:rFonts w:ascii="Times" w:hAnsi="Times" w:eastAsia="Times" w:cs="Times"/>
-                <w:sz w:val="24"/>
-                <w:szCs w:val="24"/>
-                <w:color w:val="111111"/>
-              </w:rPr>
-              <w:t xml:space="preserve"/>
-            </w:r>
-          </w:p>
-        </w:tc>
-        <w:tc>
-          <w:tcPr>
-            <w:tcBorders/>
-            <w:shd w:val="clear" w:color="auto" w:fill="FFFFFF"/>
-            <w:tcMar>
-              <w:top w:w="0" w:type="dxa"/>
-              <w:bottom w:w="0" w:type="dxa"/>
-              <w:left w:w="0" w:type="dxa"/>
-              <w:right w:w="0" w:type="dxa"/>
-            </w:tcMar>
-            <w:vAlign w:val="top"/>
-          </w:tcPr>
-          <w:p>
-            <w:pPr>
-              <w:jc w:val="right"/>
-              <w:spacing w:after="80" w:before="80"/>
-              <w:ind w:firstLine="0" w:left="80" w:right="80"/>
-            </w:pPr>
-            <w:r xmlns:w="http://schemas.openxmlformats.org/wordprocessingml/2006/main" xmlns:wp="http://schemas.openxmlformats.org/drawingml/2006/wordprocessingDrawing" xmlns:r="http://schemas.openxmlformats.org/officeDocument/2006/relationships" xmlns:w14="http://schemas.microsoft.com/office/word/2010/wordml">
-              <w:rPr>
-                <w:rFonts w:ascii="Times" w:hAnsi="Times" w:eastAsia="Times" w:cs="Times"/>
-                <w:sz w:val="24"/>
-                <w:szCs w:val="24"/>
-                <w:color w:val="111111"/>
-              </w:rPr>
-              <w:t xml:space="preserve">(9.63)   </w:t>
-            </w:r>
-          </w:p>
-        </w:tc>
-        <w:tc>
-          <w:tcPr>
-            <w:tcBorders/>
-            <w:shd w:val="clear" w:color="auto" w:fill="FFFFFF"/>
-            <w:tcMar>
-              <w:top w:w="0" w:type="dxa"/>
-              <w:bottom w:w="0" w:type="dxa"/>
-              <w:left w:w="0" w:type="dxa"/>
-              <w:right w:w="0" w:type="dxa"/>
-            </w:tcMar>
-            <w:vAlign w:val="top"/>
-          </w:tcPr>
-          <w:p>
-            <w:pPr>
-              <w:jc w:val="right"/>
-              <w:spacing w:after="80" w:before="80"/>
-              <w:ind w:firstLine="0" w:left="80" w:right="80"/>
-            </w:pPr>
-            <w:r xmlns:w="http://schemas.openxmlformats.org/wordprocessingml/2006/main" xmlns:wp="http://schemas.openxmlformats.org/drawingml/2006/wordprocessingDrawing" xmlns:r="http://schemas.openxmlformats.org/officeDocument/2006/relationships" xmlns:w14="http://schemas.microsoft.com/office/word/2010/wordml">
-              <w:rPr>
-                <w:rFonts w:ascii="Times" w:hAnsi="Times" w:eastAsia="Times" w:cs="Times"/>
-                <w:sz w:val="24"/>
-                <w:szCs w:val="24"/>
-                <w:color w:val="111111"/>
-              </w:rPr>
-              <w:t xml:space="preserve">(11.40)   </w:t>
-            </w:r>
-          </w:p>
-        </w:tc>
-        <w:tc>
-          <w:tcPr>
-            <w:tcBorders/>
-            <w:shd w:val="clear" w:color="auto" w:fill="FFFFFF"/>
-            <w:tcMar>
-              <w:top w:w="0" w:type="dxa"/>
-              <w:bottom w:w="0" w:type="dxa"/>
-              <w:left w:w="0" w:type="dxa"/>
-              <w:right w:w="0" w:type="dxa"/>
-            </w:tcMar>
-            <w:vAlign w:val="top"/>
-          </w:tcPr>
-          <w:p>
-            <w:pPr>
-              <w:jc w:val="right"/>
-              <w:spacing w:after="80" w:before="80"/>
-              <w:ind w:firstLine="0" w:left="80" w:right="80"/>
-            </w:pPr>
-            <w:r xmlns:w="http://schemas.openxmlformats.org/wordprocessingml/2006/main" xmlns:wp="http://schemas.openxmlformats.org/drawingml/2006/wordprocessingDrawing" xmlns:r="http://schemas.openxmlformats.org/officeDocument/2006/relationships" xmlns:w14="http://schemas.microsoft.com/office/word/2010/wordml">
-              <w:rPr>
-                <w:rFonts w:ascii="Times" w:hAnsi="Times" w:eastAsia="Times" w:cs="Times"/>
-                <w:sz w:val="24"/>
-                <w:szCs w:val="24"/>
-                <w:color w:val="111111"/>
-              </w:rPr>
-              <w:t xml:space="preserve">(9.71)   </w:t>
-            </w:r>
-          </w:p>
-        </w:tc>
-        <w:tc>
-          <w:tcPr>
-            <w:tcBorders/>
-            <w:shd w:val="clear" w:color="auto" w:fill="FFFFFF"/>
-            <w:tcMar>
-              <w:top w:w="0" w:type="dxa"/>
-              <w:bottom w:w="0" w:type="dxa"/>
-              <w:left w:w="0" w:type="dxa"/>
-              <w:right w:w="0" w:type="dxa"/>
-            </w:tcMar>
-            <w:vAlign w:val="top"/>
-          </w:tcPr>
-          <w:p>
-            <w:pPr>
-              <w:jc w:val="right"/>
-              <w:spacing w:after="80" w:before="80"/>
-              <w:ind w:firstLine="0" w:left="80" w:right="80"/>
-            </w:pPr>
-            <w:r xmlns:w="http://schemas.openxmlformats.org/wordprocessingml/2006/main" xmlns:wp="http://schemas.openxmlformats.org/drawingml/2006/wordprocessingDrawing" xmlns:r="http://schemas.openxmlformats.org/officeDocument/2006/relationships" xmlns:w14="http://schemas.microsoft.com/office/word/2010/wordml">
-              <w:rPr>
-                <w:rFonts w:ascii="Times" w:hAnsi="Times" w:eastAsia="Times" w:cs="Times"/>
-                <w:sz w:val="24"/>
-                <w:szCs w:val="24"/>
-                <w:color w:val="111111"/>
-              </w:rPr>
-              <w:t xml:space="preserve">(11.55)   </w:t>
+        <w:tc>
+          <w:p>
+            <w:pPr>
+              <w:pStyle w:val="Compact"/>
+              <w:jc w:val="left"/>
+            </w:pPr>
+            <w:r>
+              <w:t xml:space="preserve">len ~ ara + sal + temp</w:t>
+            </w:r>
+          </w:p>
+        </w:tc>
+        <w:tc>
+          <w:p>
+            <w:pPr>
+              <w:pStyle w:val="Compact"/>
+              <w:jc w:val="left"/>
+            </w:pPr>
+            <w:r>
+              <w:t xml:space="preserve">5</w:t>
+            </w:r>
+          </w:p>
+        </w:tc>
+        <w:tc>
+          <w:p>
+            <w:pPr>
+              <w:pStyle w:val="Compact"/>
+              <w:jc w:val="left"/>
+            </w:pPr>
+            <w:r>
+              <w:t xml:space="preserve">0.03</w:t>
+            </w:r>
+          </w:p>
+        </w:tc>
+        <w:tc>
+          <w:p>
+            <w:pPr>
+              <w:pStyle w:val="Compact"/>
+              <w:jc w:val="left"/>
+            </w:pPr>
+            <w:r>
+              <w:t xml:space="preserve">714.75</w:t>
             </w:r>
           </w:p>
         </w:tc>
       </w:tr>
       <w:tr>
-        <w:trPr>
-          <w:cantSplit/>
-          <w:trHeight w:val="391" w:hRule="auto"/>
-        </w:trPr>
-        <w:tc>
-          <w:tcPr>
-            <w:tcBorders/>
-            <w:shd w:val="clear" w:color="auto" w:fill="FFFFFF"/>
-            <w:tcMar>
-              <w:top w:w="0" w:type="dxa"/>
-              <w:bottom w:w="0" w:type="dxa"/>
-              <w:left w:w="0" w:type="dxa"/>
-              <w:right w:w="0" w:type="dxa"/>
-            </w:tcMar>
-            <w:vAlign w:val="top"/>
-          </w:tcPr>
-          <w:p>
-            <w:pPr>
-              <w:jc w:val="left"/>
-              <w:spacing w:after="80" w:before="80"/>
-              <w:ind w:firstLine="0" w:left="80" w:right="80"/>
-            </w:pPr>
-            <w:r xmlns:w="http://schemas.openxmlformats.org/wordprocessingml/2006/main" xmlns:wp="http://schemas.openxmlformats.org/drawingml/2006/wordprocessingDrawing" xmlns:r="http://schemas.openxmlformats.org/officeDocument/2006/relationships" xmlns:w14="http://schemas.microsoft.com/office/word/2010/wordml">
-              <w:rPr>
-                <w:rFonts w:ascii="Times" w:hAnsi="Times" w:eastAsia="Times" w:cs="Times"/>
-                <w:sz w:val="24"/>
-                <w:szCs w:val="24"/>
-                <w:color w:val="111111"/>
-              </w:rPr>
-              <w:t xml:space="preserve">2015</w:t>
-            </w:r>
-          </w:p>
-        </w:tc>
-        <w:tc>
-          <w:tcPr>
-            <w:tcBorders/>
-            <w:shd w:val="clear" w:color="auto" w:fill="FFFFFF"/>
-            <w:tcMar>
-              <w:top w:w="0" w:type="dxa"/>
-              <w:bottom w:w="0" w:type="dxa"/>
-              <w:left w:w="0" w:type="dxa"/>
-              <w:right w:w="0" w:type="dxa"/>
-            </w:tcMar>
-            <w:vAlign w:val="top"/>
-          </w:tcPr>
-          <w:p>
-            <w:pPr>
-              <w:jc w:val="right"/>
-              <w:spacing w:after="80" w:before="80"/>
-              <w:ind w:firstLine="0" w:left="80" w:right="80"/>
-            </w:pPr>
-            <w:r xmlns:w="http://schemas.openxmlformats.org/wordprocessingml/2006/main" xmlns:wp="http://schemas.openxmlformats.org/drawingml/2006/wordprocessingDrawing" xmlns:r="http://schemas.openxmlformats.org/officeDocument/2006/relationships" xmlns:w14="http://schemas.microsoft.com/office/word/2010/wordml">
-              <w:rPr>
-                <w:rFonts w:ascii="Times" w:hAnsi="Times" w:eastAsia="Times" w:cs="Times"/>
-                <w:sz w:val="24"/>
-                <w:szCs w:val="24"/>
-                <w:color w:val="111111"/>
-              </w:rPr>
-              <w:t xml:space="preserve">13.91 *  </w:t>
-            </w:r>
-          </w:p>
-        </w:tc>
-        <w:tc>
-          <w:tcPr>
-            <w:tcBorders/>
-            <w:shd w:val="clear" w:color="auto" w:fill="FFFFFF"/>
-            <w:tcMar>
-              <w:top w:w="0" w:type="dxa"/>
-              <w:bottom w:w="0" w:type="dxa"/>
-              <w:left w:w="0" w:type="dxa"/>
-              <w:right w:w="0" w:type="dxa"/>
-            </w:tcMar>
-            <w:vAlign w:val="top"/>
-          </w:tcPr>
-          <w:p>
-            <w:pPr>
-              <w:jc w:val="right"/>
-              <w:spacing w:after="80" w:before="80"/>
-              <w:ind w:firstLine="0" w:left="80" w:right="80"/>
-            </w:pPr>
-            <w:r xmlns:w="http://schemas.openxmlformats.org/wordprocessingml/2006/main" xmlns:wp="http://schemas.openxmlformats.org/drawingml/2006/wordprocessingDrawing" xmlns:r="http://schemas.openxmlformats.org/officeDocument/2006/relationships" xmlns:w14="http://schemas.microsoft.com/office/word/2010/wordml">
-              <w:rPr>
-                <w:rFonts w:ascii="Times" w:hAnsi="Times" w:eastAsia="Times" w:cs="Times"/>
-                <w:sz w:val="24"/>
-                <w:szCs w:val="24"/>
-                <w:color w:val="111111"/>
-              </w:rPr>
-              <w:t xml:space="preserve">13.93 *  </w:t>
-            </w:r>
-          </w:p>
-        </w:tc>
-        <w:tc>
-          <w:tcPr>
-            <w:tcBorders/>
-            <w:shd w:val="clear" w:color="auto" w:fill="FFFFFF"/>
-            <w:tcMar>
-              <w:top w:w="0" w:type="dxa"/>
-              <w:bottom w:w="0" w:type="dxa"/>
-              <w:left w:w="0" w:type="dxa"/>
-              <w:right w:w="0" w:type="dxa"/>
-            </w:tcMar>
-            <w:vAlign w:val="top"/>
-          </w:tcPr>
-          <w:p>
-            <w:pPr>
-              <w:jc w:val="right"/>
-              <w:spacing w:after="80" w:before="80"/>
-              <w:ind w:firstLine="0" w:left="80" w:right="80"/>
-            </w:pPr>
-            <w:r xmlns:w="http://schemas.openxmlformats.org/wordprocessingml/2006/main" xmlns:wp="http://schemas.openxmlformats.org/drawingml/2006/wordprocessingDrawing" xmlns:r="http://schemas.openxmlformats.org/officeDocument/2006/relationships" xmlns:w14="http://schemas.microsoft.com/office/word/2010/wordml">
-              <w:rPr>
-                <w:rFonts w:ascii="Times" w:hAnsi="Times" w:eastAsia="Times" w:cs="Times"/>
-                <w:sz w:val="24"/>
-                <w:szCs w:val="24"/>
-                <w:color w:val="111111"/>
-              </w:rPr>
-              <w:t xml:space="preserve">       </w:t>
-            </w:r>
-          </w:p>
-        </w:tc>
-        <w:tc>
-          <w:tcPr>
-            <w:tcBorders/>
-            <w:shd w:val="clear" w:color="auto" w:fill="FFFFFF"/>
-            <w:tcMar>
-              <w:top w:w="0" w:type="dxa"/>
-              <w:bottom w:w="0" w:type="dxa"/>
-              <w:left w:w="0" w:type="dxa"/>
-              <w:right w:w="0" w:type="dxa"/>
-            </w:tcMar>
-            <w:vAlign w:val="top"/>
-          </w:tcPr>
-          <w:p>
-            <w:pPr>
-              <w:jc w:val="right"/>
-              <w:spacing w:after="80" w:before="80"/>
-              <w:ind w:firstLine="0" w:left="80" w:right="80"/>
-            </w:pPr>
-            <w:r xmlns:w="http://schemas.openxmlformats.org/wordprocessingml/2006/main" xmlns:wp="http://schemas.openxmlformats.org/drawingml/2006/wordprocessingDrawing" xmlns:r="http://schemas.openxmlformats.org/officeDocument/2006/relationships" xmlns:w14="http://schemas.microsoft.com/office/word/2010/wordml">
-              <w:rPr>
-                <w:rFonts w:ascii="Times" w:hAnsi="Times" w:eastAsia="Times" w:cs="Times"/>
-                <w:sz w:val="24"/>
-                <w:szCs w:val="24"/>
-                <w:color w:val="111111"/>
-              </w:rPr>
-              <w:t xml:space="preserve">       </w:t>
+        <w:tc>
+          <w:p>
+            <w:pPr>
+              <w:pStyle w:val="Compact"/>
+              <w:jc w:val="left"/>
+            </w:pPr>
+            <w:r>
+              <w:t xml:space="preserve">len ~ oxy + sal + temp</w:t>
+            </w:r>
+          </w:p>
+        </w:tc>
+        <w:tc>
+          <w:p>
+            <w:pPr>
+              <w:pStyle w:val="Compact"/>
+              <w:jc w:val="left"/>
+            </w:pPr>
+            <w:r>
+              <w:t xml:space="preserve">5</w:t>
+            </w:r>
+          </w:p>
+        </w:tc>
+        <w:tc>
+          <w:p>
+            <w:pPr>
+              <w:pStyle w:val="Compact"/>
+              <w:jc w:val="left"/>
+            </w:pPr>
+            <w:r>
+              <w:t xml:space="preserve">0.03</w:t>
+            </w:r>
+          </w:p>
+        </w:tc>
+        <w:tc>
+          <w:p>
+            <w:pPr>
+              <w:pStyle w:val="Compact"/>
+              <w:jc w:val="left"/>
+            </w:pPr>
+            <w:r>
+              <w:t xml:space="preserve">714.68</w:t>
             </w:r>
           </w:p>
         </w:tc>
       </w:tr>
       <w:tr>
-        <w:trPr>
-          <w:cantSplit/>
-          <w:trHeight w:val="439" w:hRule="auto"/>
-        </w:trPr>
-        <w:tc>
-          <w:tcPr>
-            <w:tcBorders/>
-            <w:shd w:val="clear" w:color="auto" w:fill="FFFFFF"/>
-            <w:tcMar>
-              <w:top w:w="0" w:type="dxa"/>
-              <w:bottom w:w="0" w:type="dxa"/>
-              <w:left w:w="0" w:type="dxa"/>
-              <w:right w:w="0" w:type="dxa"/>
-            </w:tcMar>
-            <w:vAlign w:val="top"/>
-          </w:tcPr>
-          <w:p>
-            <w:pPr>
-              <w:jc w:val="left"/>
-              <w:spacing w:after="80" w:before="80"/>
-              <w:ind w:firstLine="0" w:left="80" w:right="80"/>
-            </w:pPr>
-            <w:r xmlns:w="http://schemas.openxmlformats.org/wordprocessingml/2006/main" xmlns:wp="http://schemas.openxmlformats.org/drawingml/2006/wordprocessingDrawing" xmlns:r="http://schemas.openxmlformats.org/officeDocument/2006/relationships" xmlns:w14="http://schemas.microsoft.com/office/word/2010/wordml">
-              <w:rPr>
-                <w:rFonts w:ascii="Times" w:hAnsi="Times" w:eastAsia="Times" w:cs="Times"/>
-                <w:sz w:val="24"/>
-                <w:szCs w:val="24"/>
-                <w:color w:val="111111"/>
-              </w:rPr>
-              <w:t xml:space="preserve"/>
-            </w:r>
-          </w:p>
-        </w:tc>
-        <w:tc>
-          <w:tcPr>
-            <w:tcBorders/>
-            <w:shd w:val="clear" w:color="auto" w:fill="FFFFFF"/>
-            <w:tcMar>
-              <w:top w:w="0" w:type="dxa"/>
-              <w:bottom w:w="0" w:type="dxa"/>
-              <w:left w:w="0" w:type="dxa"/>
-              <w:right w:w="0" w:type="dxa"/>
-            </w:tcMar>
-            <w:vAlign w:val="top"/>
-          </w:tcPr>
-          <w:p>
-            <w:pPr>
-              <w:jc w:val="right"/>
-              <w:spacing w:after="80" w:before="80"/>
-              <w:ind w:firstLine="0" w:left="80" w:right="80"/>
-            </w:pPr>
-            <w:r xmlns:w="http://schemas.openxmlformats.org/wordprocessingml/2006/main" xmlns:wp="http://schemas.openxmlformats.org/drawingml/2006/wordprocessingDrawing" xmlns:r="http://schemas.openxmlformats.org/officeDocument/2006/relationships" xmlns:w14="http://schemas.microsoft.com/office/word/2010/wordml">
-              <w:rPr>
-                <w:rFonts w:ascii="Times" w:hAnsi="Times" w:eastAsia="Times" w:cs="Times"/>
-                <w:sz w:val="24"/>
-                <w:szCs w:val="24"/>
-                <w:color w:val="111111"/>
-              </w:rPr>
-              <w:t xml:space="preserve">(6.38)   </w:t>
-            </w:r>
-          </w:p>
-        </w:tc>
-        <w:tc>
-          <w:tcPr>
-            <w:tcBorders/>
-            <w:shd w:val="clear" w:color="auto" w:fill="FFFFFF"/>
-            <w:tcMar>
-              <w:top w:w="0" w:type="dxa"/>
-              <w:bottom w:w="0" w:type="dxa"/>
-              <w:left w:w="0" w:type="dxa"/>
-              <w:right w:w="0" w:type="dxa"/>
-            </w:tcMar>
-            <w:vAlign w:val="top"/>
-          </w:tcPr>
-          <w:p>
-            <w:pPr>
-              <w:jc w:val="right"/>
-              <w:spacing w:after="80" w:before="80"/>
-              <w:ind w:firstLine="0" w:left="80" w:right="80"/>
-            </w:pPr>
-            <w:r xmlns:w="http://schemas.openxmlformats.org/wordprocessingml/2006/main" xmlns:wp="http://schemas.openxmlformats.org/drawingml/2006/wordprocessingDrawing" xmlns:r="http://schemas.openxmlformats.org/officeDocument/2006/relationships" xmlns:w14="http://schemas.microsoft.com/office/word/2010/wordml">
-              <w:rPr>
-                <w:rFonts w:ascii="Times" w:hAnsi="Times" w:eastAsia="Times" w:cs="Times"/>
-                <w:sz w:val="24"/>
-                <w:szCs w:val="24"/>
-                <w:color w:val="111111"/>
-              </w:rPr>
-              <w:t xml:space="preserve">(6.51)   </w:t>
-            </w:r>
-          </w:p>
-        </w:tc>
-        <w:tc>
-          <w:tcPr>
-            <w:tcBorders/>
-            <w:shd w:val="clear" w:color="auto" w:fill="FFFFFF"/>
-            <w:tcMar>
-              <w:top w:w="0" w:type="dxa"/>
-              <w:bottom w:w="0" w:type="dxa"/>
-              <w:left w:w="0" w:type="dxa"/>
-              <w:right w:w="0" w:type="dxa"/>
-            </w:tcMar>
-            <w:vAlign w:val="top"/>
-          </w:tcPr>
-          <w:p>
-            <w:pPr>
-              <w:jc w:val="right"/>
-              <w:spacing w:after="80" w:before="80"/>
-              <w:ind w:firstLine="0" w:left="80" w:right="80"/>
-            </w:pPr>
-            <w:r xmlns:w="http://schemas.openxmlformats.org/wordprocessingml/2006/main" xmlns:wp="http://schemas.openxmlformats.org/drawingml/2006/wordprocessingDrawing" xmlns:r="http://schemas.openxmlformats.org/officeDocument/2006/relationships" xmlns:w14="http://schemas.microsoft.com/office/word/2010/wordml">
-              <w:rPr>
-                <w:rFonts w:ascii="Times" w:hAnsi="Times" w:eastAsia="Times" w:cs="Times"/>
-                <w:sz w:val="24"/>
-                <w:szCs w:val="24"/>
-                <w:color w:val="111111"/>
-              </w:rPr>
-              <w:t xml:space="preserve">       </w:t>
-            </w:r>
-          </w:p>
-        </w:tc>
-        <w:tc>
-          <w:tcPr>
-            <w:tcBorders/>
-            <w:shd w:val="clear" w:color="auto" w:fill="FFFFFF"/>
-            <w:tcMar>
-              <w:top w:w="0" w:type="dxa"/>
-              <w:bottom w:w="0" w:type="dxa"/>
-              <w:left w:w="0" w:type="dxa"/>
-              <w:right w:w="0" w:type="dxa"/>
-            </w:tcMar>
-            <w:vAlign w:val="top"/>
-          </w:tcPr>
-          <w:p>
-            <w:pPr>
-              <w:jc w:val="right"/>
-              <w:spacing w:after="80" w:before="80"/>
-              <w:ind w:firstLine="0" w:left="80" w:right="80"/>
-            </w:pPr>
-            <w:r xmlns:w="http://schemas.openxmlformats.org/wordprocessingml/2006/main" xmlns:wp="http://schemas.openxmlformats.org/drawingml/2006/wordprocessingDrawing" xmlns:r="http://schemas.openxmlformats.org/officeDocument/2006/relationships" xmlns:w14="http://schemas.microsoft.com/office/word/2010/wordml">
-              <w:rPr>
-                <w:rFonts w:ascii="Times" w:hAnsi="Times" w:eastAsia="Times" w:cs="Times"/>
-                <w:sz w:val="24"/>
-                <w:szCs w:val="24"/>
-                <w:color w:val="111111"/>
-              </w:rPr>
-              <w:t xml:space="preserve">       </w:t>
+        <w:tc>
+          <w:p>
+            <w:pPr>
+              <w:pStyle w:val="Compact"/>
+              <w:jc w:val="left"/>
+            </w:pPr>
+            <w:r>
+              <w:t xml:space="preserve">len ~ ara + temp</w:t>
+            </w:r>
+          </w:p>
+        </w:tc>
+        <w:tc>
+          <w:p>
+            <w:pPr>
+              <w:pStyle w:val="Compact"/>
+              <w:jc w:val="left"/>
+            </w:pPr>
+            <w:r>
+              <w:t xml:space="preserve">4</w:t>
+            </w:r>
+          </w:p>
+        </w:tc>
+        <w:tc>
+          <w:p>
+            <w:pPr>
+              <w:pStyle w:val="Compact"/>
+              <w:jc w:val="left"/>
+            </w:pPr>
+            <w:r>
+              <w:t xml:space="preserve">0.03</w:t>
+            </w:r>
+          </w:p>
+        </w:tc>
+        <w:tc>
+          <w:p>
+            <w:pPr>
+              <w:pStyle w:val="Compact"/>
+              <w:jc w:val="left"/>
+            </w:pPr>
+            <w:r>
+              <w:t xml:space="preserve">713.77</w:t>
             </w:r>
           </w:p>
         </w:tc>
       </w:tr>
       <w:tr>
-        <w:trPr>
-          <w:cantSplit/>
-          <w:trHeight w:val="389" w:hRule="auto"/>
-        </w:trPr>
-        <w:tc>
-          <w:tcPr>
-            <w:tcBorders/>
-            <w:shd w:val="clear" w:color="auto" w:fill="FFFFFF"/>
-            <w:tcMar>
-              <w:top w:w="0" w:type="dxa"/>
-              <w:bottom w:w="0" w:type="dxa"/>
-              <w:left w:w="0" w:type="dxa"/>
-              <w:right w:w="0" w:type="dxa"/>
-            </w:tcMar>
-            <w:vAlign w:val="top"/>
-          </w:tcPr>
-          <w:p>
-            <w:pPr>
-              <w:jc w:val="left"/>
-              <w:spacing w:after="80" w:before="80"/>
-              <w:ind w:firstLine="0" w:left="80" w:right="80"/>
-            </w:pPr>
-            <w:r xmlns:w="http://schemas.openxmlformats.org/wordprocessingml/2006/main" xmlns:wp="http://schemas.openxmlformats.org/drawingml/2006/wordprocessingDrawing" xmlns:r="http://schemas.openxmlformats.org/officeDocument/2006/relationships" xmlns:w14="http://schemas.microsoft.com/office/word/2010/wordml">
-              <w:rPr>
-                <w:rFonts w:ascii="Times" w:hAnsi="Times" w:eastAsia="Times" w:cs="Times"/>
-                <w:sz w:val="24"/>
-                <w:szCs w:val="24"/>
-                <w:color w:val="111111"/>
-              </w:rPr>
-              <w:t xml:space="preserve">2016</w:t>
-            </w:r>
-          </w:p>
-        </w:tc>
-        <w:tc>
-          <w:tcPr>
-            <w:tcBorders/>
-            <w:shd w:val="clear" w:color="auto" w:fill="FFFFFF"/>
-            <w:tcMar>
-              <w:top w:w="0" w:type="dxa"/>
-              <w:bottom w:w="0" w:type="dxa"/>
-              <w:left w:w="0" w:type="dxa"/>
-              <w:right w:w="0" w:type="dxa"/>
-            </w:tcMar>
-            <w:vAlign w:val="top"/>
-          </w:tcPr>
-          <w:p>
-            <w:pPr>
-              <w:jc w:val="right"/>
-              <w:spacing w:after="80" w:before="80"/>
-              <w:ind w:firstLine="0" w:left="80" w:right="80"/>
-            </w:pPr>
-            <w:r xmlns:w="http://schemas.openxmlformats.org/wordprocessingml/2006/main" xmlns:wp="http://schemas.openxmlformats.org/drawingml/2006/wordprocessingDrawing" xmlns:r="http://schemas.openxmlformats.org/officeDocument/2006/relationships" xmlns:w14="http://schemas.microsoft.com/office/word/2010/wordml">
-              <w:rPr>
-                <w:rFonts w:ascii="Times" w:hAnsi="Times" w:eastAsia="Times" w:cs="Times"/>
-                <w:sz w:val="24"/>
-                <w:szCs w:val="24"/>
-                <w:color w:val="111111"/>
-              </w:rPr>
-              <w:t xml:space="preserve">3.12    </w:t>
-            </w:r>
-          </w:p>
-        </w:tc>
-        <w:tc>
-          <w:tcPr>
-            <w:tcBorders/>
-            <w:shd w:val="clear" w:color="auto" w:fill="FFFFFF"/>
-            <w:tcMar>
-              <w:top w:w="0" w:type="dxa"/>
-              <w:bottom w:w="0" w:type="dxa"/>
-              <w:left w:w="0" w:type="dxa"/>
-              <w:right w:w="0" w:type="dxa"/>
-            </w:tcMar>
-            <w:vAlign w:val="top"/>
-          </w:tcPr>
-          <w:p>
-            <w:pPr>
-              <w:jc w:val="right"/>
-              <w:spacing w:after="80" w:before="80"/>
-              <w:ind w:firstLine="0" w:left="80" w:right="80"/>
-            </w:pPr>
-            <w:r xmlns:w="http://schemas.openxmlformats.org/wordprocessingml/2006/main" xmlns:wp="http://schemas.openxmlformats.org/drawingml/2006/wordprocessingDrawing" xmlns:r="http://schemas.openxmlformats.org/officeDocument/2006/relationships" xmlns:w14="http://schemas.microsoft.com/office/word/2010/wordml">
-              <w:rPr>
-                <w:rFonts w:ascii="Times" w:hAnsi="Times" w:eastAsia="Times" w:cs="Times"/>
-                <w:sz w:val="24"/>
-                <w:szCs w:val="24"/>
-                <w:color w:val="111111"/>
-              </w:rPr>
-              <w:t xml:space="preserve">       </w:t>
-            </w:r>
-          </w:p>
-        </w:tc>
-        <w:tc>
-          <w:tcPr>
-            <w:tcBorders/>
-            <w:shd w:val="clear" w:color="auto" w:fill="FFFFFF"/>
-            <w:tcMar>
-              <w:top w:w="0" w:type="dxa"/>
-              <w:bottom w:w="0" w:type="dxa"/>
-              <w:left w:w="0" w:type="dxa"/>
-              <w:right w:w="0" w:type="dxa"/>
-            </w:tcMar>
-            <w:vAlign w:val="top"/>
-          </w:tcPr>
-          <w:p>
-            <w:pPr>
-              <w:jc w:val="right"/>
-              <w:spacing w:after="80" w:before="80"/>
-              <w:ind w:firstLine="0" w:left="80" w:right="80"/>
-            </w:pPr>
-            <w:r xmlns:w="http://schemas.openxmlformats.org/wordprocessingml/2006/main" xmlns:wp="http://schemas.openxmlformats.org/drawingml/2006/wordprocessingDrawing" xmlns:r="http://schemas.openxmlformats.org/officeDocument/2006/relationships" xmlns:w14="http://schemas.microsoft.com/office/word/2010/wordml">
-              <w:rPr>
-                <w:rFonts w:ascii="Times" w:hAnsi="Times" w:eastAsia="Times" w:cs="Times"/>
-                <w:sz w:val="24"/>
-                <w:szCs w:val="24"/>
-                <w:color w:val="111111"/>
-              </w:rPr>
-              <w:t xml:space="preserve">       </w:t>
-            </w:r>
-          </w:p>
-        </w:tc>
-        <w:tc>
-          <w:tcPr>
-            <w:tcBorders/>
-            <w:shd w:val="clear" w:color="auto" w:fill="FFFFFF"/>
-            <w:tcMar>
-              <w:top w:w="0" w:type="dxa"/>
-              <w:bottom w:w="0" w:type="dxa"/>
-              <w:left w:w="0" w:type="dxa"/>
-              <w:right w:w="0" w:type="dxa"/>
-            </w:tcMar>
-            <w:vAlign w:val="top"/>
-          </w:tcPr>
-          <w:p>
-            <w:pPr>
-              <w:jc w:val="right"/>
-              <w:spacing w:after="80" w:before="80"/>
-              <w:ind w:firstLine="0" w:left="80" w:right="80"/>
-            </w:pPr>
-            <w:r xmlns:w="http://schemas.openxmlformats.org/wordprocessingml/2006/main" xmlns:wp="http://schemas.openxmlformats.org/drawingml/2006/wordprocessingDrawing" xmlns:r="http://schemas.openxmlformats.org/officeDocument/2006/relationships" xmlns:w14="http://schemas.microsoft.com/office/word/2010/wordml">
-              <w:rPr>
-                <w:rFonts w:ascii="Times" w:hAnsi="Times" w:eastAsia="Times" w:cs="Times"/>
-                <w:sz w:val="24"/>
-                <w:szCs w:val="24"/>
-                <w:color w:val="111111"/>
-              </w:rPr>
-              <w:t xml:space="preserve">       </w:t>
+        <w:tc>
+          <w:p>
+            <w:pPr>
+              <w:pStyle w:val="Compact"/>
+              <w:jc w:val="left"/>
+            </w:pPr>
+            <w:r>
+              <w:t xml:space="preserve">len ~ ara + sal</w:t>
+            </w:r>
+          </w:p>
+        </w:tc>
+        <w:tc>
+          <w:p>
+            <w:pPr>
+              <w:pStyle w:val="Compact"/>
+              <w:jc w:val="left"/>
+            </w:pPr>
+            <w:r>
+              <w:t xml:space="preserve">4</w:t>
+            </w:r>
+          </w:p>
+        </w:tc>
+        <w:tc>
+          <w:p>
+            <w:pPr>
+              <w:pStyle w:val="Compact"/>
+              <w:jc w:val="left"/>
+            </w:pPr>
+            <w:r>
+              <w:t xml:space="preserve">0</w:t>
+            </w:r>
+          </w:p>
+        </w:tc>
+        <w:tc>
+          <w:p>
+            <w:pPr>
+              <w:pStyle w:val="Compact"/>
+              <w:jc w:val="left"/>
+            </w:pPr>
+            <w:r>
+              <w:t xml:space="preserve">716.28</w:t>
             </w:r>
           </w:p>
         </w:tc>
       </w:tr>
       <w:tr>
-        <w:trPr>
-          <w:cantSplit/>
-          <w:trHeight w:val="439" w:hRule="auto"/>
-        </w:trPr>
-        <w:tc>
-          <w:tcPr>
-            <w:tcBorders/>
-            <w:shd w:val="clear" w:color="auto" w:fill="FFFFFF"/>
-            <w:tcMar>
-              <w:top w:w="0" w:type="dxa"/>
-              <w:bottom w:w="0" w:type="dxa"/>
-              <w:left w:w="0" w:type="dxa"/>
-              <w:right w:w="0" w:type="dxa"/>
-            </w:tcMar>
-            <w:vAlign w:val="top"/>
-          </w:tcPr>
-          <w:p>
-            <w:pPr>
-              <w:jc w:val="left"/>
-              <w:spacing w:after="80" w:before="80"/>
-              <w:ind w:firstLine="0" w:left="80" w:right="80"/>
-            </w:pPr>
-            <w:r xmlns:w="http://schemas.openxmlformats.org/wordprocessingml/2006/main" xmlns:wp="http://schemas.openxmlformats.org/drawingml/2006/wordprocessingDrawing" xmlns:r="http://schemas.openxmlformats.org/officeDocument/2006/relationships" xmlns:w14="http://schemas.microsoft.com/office/word/2010/wordml">
-              <w:rPr>
-                <w:rFonts w:ascii="Times" w:hAnsi="Times" w:eastAsia="Times" w:cs="Times"/>
-                <w:sz w:val="24"/>
-                <w:szCs w:val="24"/>
-                <w:color w:val="111111"/>
-              </w:rPr>
-              <w:t xml:space="preserve"/>
-            </w:r>
-          </w:p>
-        </w:tc>
-        <w:tc>
-          <w:tcPr>
-            <w:tcBorders/>
-            <w:shd w:val="clear" w:color="auto" w:fill="FFFFFF"/>
-            <w:tcMar>
-              <w:top w:w="0" w:type="dxa"/>
-              <w:bottom w:w="0" w:type="dxa"/>
-              <w:left w:w="0" w:type="dxa"/>
-              <w:right w:w="0" w:type="dxa"/>
-            </w:tcMar>
-            <w:vAlign w:val="top"/>
-          </w:tcPr>
-          <w:p>
-            <w:pPr>
-              <w:jc w:val="right"/>
-              <w:spacing w:after="80" w:before="80"/>
-              <w:ind w:firstLine="0" w:left="80" w:right="80"/>
-            </w:pPr>
-            <w:r xmlns:w="http://schemas.openxmlformats.org/wordprocessingml/2006/main" xmlns:wp="http://schemas.openxmlformats.org/drawingml/2006/wordprocessingDrawing" xmlns:r="http://schemas.openxmlformats.org/officeDocument/2006/relationships" xmlns:w14="http://schemas.microsoft.com/office/word/2010/wordml">
-              <w:rPr>
-                <w:rFonts w:ascii="Times" w:hAnsi="Times" w:eastAsia="Times" w:cs="Times"/>
-                <w:sz w:val="24"/>
-                <w:szCs w:val="24"/>
-                <w:color w:val="111111"/>
-              </w:rPr>
-              <w:t xml:space="preserve">(6.90)   </w:t>
-            </w:r>
-          </w:p>
-        </w:tc>
-        <w:tc>
-          <w:tcPr>
-            <w:tcBorders/>
-            <w:shd w:val="clear" w:color="auto" w:fill="FFFFFF"/>
-            <w:tcMar>
-              <w:top w:w="0" w:type="dxa"/>
-              <w:bottom w:w="0" w:type="dxa"/>
-              <w:left w:w="0" w:type="dxa"/>
-              <w:right w:w="0" w:type="dxa"/>
-            </w:tcMar>
-            <w:vAlign w:val="top"/>
-          </w:tcPr>
-          <w:p>
-            <w:pPr>
-              <w:jc w:val="right"/>
-              <w:spacing w:after="80" w:before="80"/>
-              <w:ind w:firstLine="0" w:left="80" w:right="80"/>
-            </w:pPr>
-            <w:r xmlns:w="http://schemas.openxmlformats.org/wordprocessingml/2006/main" xmlns:wp="http://schemas.openxmlformats.org/drawingml/2006/wordprocessingDrawing" xmlns:r="http://schemas.openxmlformats.org/officeDocument/2006/relationships" xmlns:w14="http://schemas.microsoft.com/office/word/2010/wordml">
-              <w:rPr>
-                <w:rFonts w:ascii="Times" w:hAnsi="Times" w:eastAsia="Times" w:cs="Times"/>
-                <w:sz w:val="24"/>
-                <w:szCs w:val="24"/>
-                <w:color w:val="111111"/>
-              </w:rPr>
-              <w:t xml:space="preserve">       </w:t>
-            </w:r>
-          </w:p>
-        </w:tc>
-        <w:tc>
-          <w:tcPr>
-            <w:tcBorders/>
-            <w:shd w:val="clear" w:color="auto" w:fill="FFFFFF"/>
-            <w:tcMar>
-              <w:top w:w="0" w:type="dxa"/>
-              <w:bottom w:w="0" w:type="dxa"/>
-              <w:left w:w="0" w:type="dxa"/>
-              <w:right w:w="0" w:type="dxa"/>
-            </w:tcMar>
-            <w:vAlign w:val="top"/>
-          </w:tcPr>
-          <w:p>
-            <w:pPr>
-              <w:jc w:val="right"/>
-              <w:spacing w:after="80" w:before="80"/>
-              <w:ind w:firstLine="0" w:left="80" w:right="80"/>
-            </w:pPr>
-            <w:r xmlns:w="http://schemas.openxmlformats.org/wordprocessingml/2006/main" xmlns:wp="http://schemas.openxmlformats.org/drawingml/2006/wordprocessingDrawing" xmlns:r="http://schemas.openxmlformats.org/officeDocument/2006/relationships" xmlns:w14="http://schemas.microsoft.com/office/word/2010/wordml">
-              <w:rPr>
-                <w:rFonts w:ascii="Times" w:hAnsi="Times" w:eastAsia="Times" w:cs="Times"/>
-                <w:sz w:val="24"/>
-                <w:szCs w:val="24"/>
-                <w:color w:val="111111"/>
-              </w:rPr>
-              <w:t xml:space="preserve">       </w:t>
-            </w:r>
-          </w:p>
-        </w:tc>
-        <w:tc>
-          <w:tcPr>
-            <w:tcBorders/>
-            <w:shd w:val="clear" w:color="auto" w:fill="FFFFFF"/>
-            <w:tcMar>
-              <w:top w:w="0" w:type="dxa"/>
-              <w:bottom w:w="0" w:type="dxa"/>
-              <w:left w:w="0" w:type="dxa"/>
-              <w:right w:w="0" w:type="dxa"/>
-            </w:tcMar>
-            <w:vAlign w:val="top"/>
-          </w:tcPr>
-          <w:p>
-            <w:pPr>
-              <w:jc w:val="right"/>
-              <w:spacing w:after="80" w:before="80"/>
-              <w:ind w:firstLine="0" w:left="80" w:right="80"/>
-            </w:pPr>
-            <w:r xmlns:w="http://schemas.openxmlformats.org/wordprocessingml/2006/main" xmlns:wp="http://schemas.openxmlformats.org/drawingml/2006/wordprocessingDrawing" xmlns:r="http://schemas.openxmlformats.org/officeDocument/2006/relationships" xmlns:w14="http://schemas.microsoft.com/office/word/2010/wordml">
-              <w:rPr>
-                <w:rFonts w:ascii="Times" w:hAnsi="Times" w:eastAsia="Times" w:cs="Times"/>
-                <w:sz w:val="24"/>
-                <w:szCs w:val="24"/>
-                <w:color w:val="111111"/>
-              </w:rPr>
-              <w:t xml:space="preserve">       </w:t>
+        <w:tc>
+          <w:p>
+            <w:pPr>
+              <w:pStyle w:val="Compact"/>
+              <w:jc w:val="left"/>
+            </w:pPr>
+            <w:r>
+              <w:t xml:space="preserve">len ~ ara + oxy</w:t>
+            </w:r>
+          </w:p>
+        </w:tc>
+        <w:tc>
+          <w:p>
+            <w:pPr>
+              <w:pStyle w:val="Compact"/>
+              <w:jc w:val="left"/>
+            </w:pPr>
+            <w:r>
+              <w:t xml:space="preserve">4</w:t>
+            </w:r>
+          </w:p>
+        </w:tc>
+        <w:tc>
+          <w:p>
+            <w:pPr>
+              <w:pStyle w:val="Compact"/>
+              <w:jc w:val="left"/>
+            </w:pPr>
+            <w:r>
+              <w:t xml:space="preserve">0</w:t>
+            </w:r>
+          </w:p>
+        </w:tc>
+        <w:tc>
+          <w:p>
+            <w:pPr>
+              <w:pStyle w:val="Compact"/>
+              <w:jc w:val="left"/>
+            </w:pPr>
+            <w:r>
+              <w:t xml:space="preserve">717.3</w:t>
             </w:r>
           </w:p>
         </w:tc>
       </w:tr>
       <w:tr>
-        <w:trPr>
-          <w:cantSplit/>
-          <w:trHeight w:val="436" w:hRule="auto"/>
-        </w:trPr>
-        <w:tc>
-          <w:tcPr>
-            <w:tcBorders/>
-            <w:shd w:val="clear" w:color="auto" w:fill="FFFFFF"/>
-            <w:tcMar>
-              <w:top w:w="0" w:type="dxa"/>
-              <w:bottom w:w="0" w:type="dxa"/>
-              <w:left w:w="0" w:type="dxa"/>
-              <w:right w:w="0" w:type="dxa"/>
-            </w:tcMar>
-            <w:vAlign w:val="top"/>
-          </w:tcPr>
-          <w:p>
-            <w:pPr>
-              <w:jc w:val="left"/>
-              <w:spacing w:after="80" w:before="80"/>
-              <w:ind w:firstLine="0" w:left="80" w:right="80"/>
-            </w:pPr>
-            <w:r xmlns:w="http://schemas.openxmlformats.org/wordprocessingml/2006/main" xmlns:wp="http://schemas.openxmlformats.org/drawingml/2006/wordprocessingDrawing" xmlns:r="http://schemas.openxmlformats.org/officeDocument/2006/relationships" xmlns:w14="http://schemas.microsoft.com/office/word/2010/wordml">
-              <w:rPr>
-                <w:rFonts w:ascii="Times" w:hAnsi="Times" w:eastAsia="Times" w:cs="Times"/>
-                <w:sz w:val="24"/>
-                <w:szCs w:val="24"/>
-                <w:color w:val="111111"/>
-              </w:rPr>
-              <w:t xml:space="preserve">Sep</w:t>
-            </w:r>
-          </w:p>
-        </w:tc>
-        <w:tc>
-          <w:tcPr>
-            <w:tcBorders/>
-            <w:shd w:val="clear" w:color="auto" w:fill="FFFFFF"/>
-            <w:tcMar>
-              <w:top w:w="0" w:type="dxa"/>
-              <w:bottom w:w="0" w:type="dxa"/>
-              <w:left w:w="0" w:type="dxa"/>
-              <w:right w:w="0" w:type="dxa"/>
-            </w:tcMar>
-            <w:vAlign w:val="top"/>
-          </w:tcPr>
-          <w:p>
-            <w:pPr>
-              <w:jc w:val="right"/>
-              <w:spacing w:after="80" w:before="80"/>
-              <w:ind w:firstLine="0" w:left="80" w:right="80"/>
-            </w:pPr>
-            <w:r xmlns:w="http://schemas.openxmlformats.org/wordprocessingml/2006/main" xmlns:wp="http://schemas.openxmlformats.org/drawingml/2006/wordprocessingDrawing" xmlns:r="http://schemas.openxmlformats.org/officeDocument/2006/relationships" xmlns:w14="http://schemas.microsoft.com/office/word/2010/wordml">
-              <w:rPr>
-                <w:rFonts w:ascii="Times" w:hAnsi="Times" w:eastAsia="Times" w:cs="Times"/>
-                <w:sz w:val="24"/>
-                <w:szCs w:val="24"/>
-                <w:color w:val="111111"/>
-              </w:rPr>
-              <w:t xml:space="preserve">       </w:t>
-            </w:r>
-          </w:p>
-        </w:tc>
-        <w:tc>
-          <w:tcPr>
-            <w:tcBorders/>
-            <w:shd w:val="clear" w:color="auto" w:fill="FFFFFF"/>
-            <w:tcMar>
-              <w:top w:w="0" w:type="dxa"/>
-              <w:bottom w:w="0" w:type="dxa"/>
-              <w:left w:w="0" w:type="dxa"/>
-              <w:right w:w="0" w:type="dxa"/>
-            </w:tcMar>
-            <w:vAlign w:val="top"/>
-          </w:tcPr>
-          <w:p>
-            <w:pPr>
-              <w:jc w:val="right"/>
-              <w:spacing w:after="80" w:before="80"/>
-              <w:ind w:firstLine="0" w:left="80" w:right="80"/>
-            </w:pPr>
-            <w:r xmlns:w="http://schemas.openxmlformats.org/wordprocessingml/2006/main" xmlns:wp="http://schemas.openxmlformats.org/drawingml/2006/wordprocessingDrawing" xmlns:r="http://schemas.openxmlformats.org/officeDocument/2006/relationships" xmlns:w14="http://schemas.microsoft.com/office/word/2010/wordml">
-              <w:rPr>
-                <w:rFonts w:ascii="Times" w:hAnsi="Times" w:eastAsia="Times" w:cs="Times"/>
-                <w:sz w:val="24"/>
-                <w:szCs w:val="24"/>
-                <w:color w:val="111111"/>
-              </w:rPr>
-              <w:t xml:space="preserve">       </w:t>
-            </w:r>
-          </w:p>
-        </w:tc>
-        <w:tc>
-          <w:tcPr>
-            <w:tcBorders/>
-            <w:shd w:val="clear" w:color="auto" w:fill="FFFFFF"/>
-            <w:tcMar>
-              <w:top w:w="0" w:type="dxa"/>
-              <w:bottom w:w="0" w:type="dxa"/>
-              <w:left w:w="0" w:type="dxa"/>
-              <w:right w:w="0" w:type="dxa"/>
-            </w:tcMar>
-            <w:vAlign w:val="top"/>
-          </w:tcPr>
-          <w:p>
-            <w:pPr>
-              <w:jc w:val="right"/>
-              <w:spacing w:after="80" w:before="80"/>
-              <w:ind w:firstLine="0" w:left="80" w:right="80"/>
-            </w:pPr>
-            <w:r xmlns:w="http://schemas.openxmlformats.org/wordprocessingml/2006/main" xmlns:wp="http://schemas.openxmlformats.org/drawingml/2006/wordprocessingDrawing" xmlns:r="http://schemas.openxmlformats.org/officeDocument/2006/relationships" xmlns:w14="http://schemas.microsoft.com/office/word/2010/wordml">
-              <w:rPr>
-                <w:rFonts w:ascii="Times" w:hAnsi="Times" w:eastAsia="Times" w:cs="Times"/>
-                <w:sz w:val="24"/>
-                <w:szCs w:val="24"/>
-                <w:color w:val="111111"/>
-              </w:rPr>
-              <w:t xml:space="preserve">-0.81    </w:t>
-            </w:r>
-          </w:p>
-        </w:tc>
-        <w:tc>
-          <w:tcPr>
-            <w:tcBorders/>
-            <w:shd w:val="clear" w:color="auto" w:fill="FFFFFF"/>
-            <w:tcMar>
-              <w:top w:w="0" w:type="dxa"/>
-              <w:bottom w:w="0" w:type="dxa"/>
-              <w:left w:w="0" w:type="dxa"/>
-              <w:right w:w="0" w:type="dxa"/>
-            </w:tcMar>
-            <w:vAlign w:val="top"/>
-          </w:tcPr>
-          <w:p>
-            <w:pPr>
-              <w:jc w:val="right"/>
-              <w:spacing w:after="80" w:before="80"/>
-              <w:ind w:firstLine="0" w:left="80" w:right="80"/>
-            </w:pPr>
-            <w:r xmlns:w="http://schemas.openxmlformats.org/wordprocessingml/2006/main" xmlns:wp="http://schemas.openxmlformats.org/drawingml/2006/wordprocessingDrawing" xmlns:r="http://schemas.openxmlformats.org/officeDocument/2006/relationships" xmlns:w14="http://schemas.microsoft.com/office/word/2010/wordml">
-              <w:rPr>
-                <w:rFonts w:ascii="Times" w:hAnsi="Times" w:eastAsia="Times" w:cs="Times"/>
-                <w:sz w:val="24"/>
-                <w:szCs w:val="24"/>
-                <w:color w:val="111111"/>
-              </w:rPr>
-              <w:t xml:space="preserve">6.24    </w:t>
+        <w:tc>
+          <w:p>
+            <w:pPr>
+              <w:pStyle w:val="Compact"/>
+              <w:jc w:val="left"/>
+            </w:pPr>
+            <w:r>
+              <w:t xml:space="preserve">len ~ oxy + sal</w:t>
+            </w:r>
+          </w:p>
+        </w:tc>
+        <w:tc>
+          <w:p>
+            <w:pPr>
+              <w:pStyle w:val="Compact"/>
+              <w:jc w:val="left"/>
+            </w:pPr>
+            <w:r>
+              <w:t xml:space="preserve">4</w:t>
+            </w:r>
+          </w:p>
+        </w:tc>
+        <w:tc>
+          <w:p>
+            <w:pPr>
+              <w:pStyle w:val="Compact"/>
+              <w:jc w:val="left"/>
+            </w:pPr>
+            <w:r>
+              <w:t xml:space="preserve">0</w:t>
+            </w:r>
+          </w:p>
+        </w:tc>
+        <w:tc>
+          <w:p>
+            <w:pPr>
+              <w:pStyle w:val="Compact"/>
+              <w:jc w:val="left"/>
+            </w:pPr>
+            <w:r>
+              <w:t xml:space="preserve">715.93</w:t>
             </w:r>
           </w:p>
         </w:tc>
       </w:tr>
       <w:tr>
-        <w:trPr>
-          <w:cantSplit/>
-          <w:trHeight w:val="439" w:hRule="auto"/>
-        </w:trPr>
-        <w:tc>
-          <w:tcPr>
-            <w:tcBorders/>
-            <w:shd w:val="clear" w:color="auto" w:fill="FFFFFF"/>
-            <w:tcMar>
-              <w:top w:w="0" w:type="dxa"/>
-              <w:bottom w:w="0" w:type="dxa"/>
-              <w:left w:w="0" w:type="dxa"/>
-              <w:right w:w="0" w:type="dxa"/>
-            </w:tcMar>
-            <w:vAlign w:val="top"/>
-          </w:tcPr>
-          <w:p>
-            <w:pPr>
-              <w:jc w:val="left"/>
-              <w:spacing w:after="80" w:before="80"/>
-              <w:ind w:firstLine="0" w:left="80" w:right="80"/>
-            </w:pPr>
-            <w:r xmlns:w="http://schemas.openxmlformats.org/wordprocessingml/2006/main" xmlns:wp="http://schemas.openxmlformats.org/drawingml/2006/wordprocessingDrawing" xmlns:r="http://schemas.openxmlformats.org/officeDocument/2006/relationships" xmlns:w14="http://schemas.microsoft.com/office/word/2010/wordml">
-              <w:rPr>
-                <w:rFonts w:ascii="Times" w:hAnsi="Times" w:eastAsia="Times" w:cs="Times"/>
-                <w:sz w:val="24"/>
-                <w:szCs w:val="24"/>
-                <w:color w:val="111111"/>
-              </w:rPr>
-              <w:t xml:space="preserve"/>
-            </w:r>
-          </w:p>
-        </w:tc>
-        <w:tc>
-          <w:tcPr>
-            <w:tcBorders/>
-            <w:shd w:val="clear" w:color="auto" w:fill="FFFFFF"/>
-            <w:tcMar>
-              <w:top w:w="0" w:type="dxa"/>
-              <w:bottom w:w="0" w:type="dxa"/>
-              <w:left w:w="0" w:type="dxa"/>
-              <w:right w:w="0" w:type="dxa"/>
-            </w:tcMar>
-            <w:vAlign w:val="top"/>
-          </w:tcPr>
-          <w:p>
-            <w:pPr>
-              <w:jc w:val="right"/>
-              <w:spacing w:after="80" w:before="80"/>
-              <w:ind w:firstLine="0" w:left="80" w:right="80"/>
-            </w:pPr>
-            <w:r xmlns:w="http://schemas.openxmlformats.org/wordprocessingml/2006/main" xmlns:wp="http://schemas.openxmlformats.org/drawingml/2006/wordprocessingDrawing" xmlns:r="http://schemas.openxmlformats.org/officeDocument/2006/relationships" xmlns:w14="http://schemas.microsoft.com/office/word/2010/wordml">
-              <w:rPr>
-                <w:rFonts w:ascii="Times" w:hAnsi="Times" w:eastAsia="Times" w:cs="Times"/>
-                <w:sz w:val="24"/>
-                <w:szCs w:val="24"/>
-                <w:color w:val="111111"/>
-              </w:rPr>
-              <w:t xml:space="preserve">       </w:t>
-            </w:r>
-          </w:p>
-        </w:tc>
-        <w:tc>
-          <w:tcPr>
-            <w:tcBorders/>
-            <w:shd w:val="clear" w:color="auto" w:fill="FFFFFF"/>
-            <w:tcMar>
-              <w:top w:w="0" w:type="dxa"/>
-              <w:bottom w:w="0" w:type="dxa"/>
-              <w:left w:w="0" w:type="dxa"/>
-              <w:right w:w="0" w:type="dxa"/>
-            </w:tcMar>
-            <w:vAlign w:val="top"/>
-          </w:tcPr>
-          <w:p>
-            <w:pPr>
-              <w:jc w:val="right"/>
-              <w:spacing w:after="80" w:before="80"/>
-              <w:ind w:firstLine="0" w:left="80" w:right="80"/>
-            </w:pPr>
-            <w:r xmlns:w="http://schemas.openxmlformats.org/wordprocessingml/2006/main" xmlns:wp="http://schemas.openxmlformats.org/drawingml/2006/wordprocessingDrawing" xmlns:r="http://schemas.openxmlformats.org/officeDocument/2006/relationships" xmlns:w14="http://schemas.microsoft.com/office/word/2010/wordml">
-              <w:rPr>
-                <w:rFonts w:ascii="Times" w:hAnsi="Times" w:eastAsia="Times" w:cs="Times"/>
-                <w:sz w:val="24"/>
-                <w:szCs w:val="24"/>
-                <w:color w:val="111111"/>
-              </w:rPr>
-              <w:t xml:space="preserve">       </w:t>
-            </w:r>
-          </w:p>
-        </w:tc>
-        <w:tc>
-          <w:tcPr>
-            <w:tcBorders/>
-            <w:shd w:val="clear" w:color="auto" w:fill="FFFFFF"/>
-            <w:tcMar>
-              <w:top w:w="0" w:type="dxa"/>
-              <w:bottom w:w="0" w:type="dxa"/>
-              <w:left w:w="0" w:type="dxa"/>
-              <w:right w:w="0" w:type="dxa"/>
-            </w:tcMar>
-            <w:vAlign w:val="top"/>
-          </w:tcPr>
-          <w:p>
-            <w:pPr>
-              <w:jc w:val="right"/>
-              <w:spacing w:after="80" w:before="80"/>
-              <w:ind w:firstLine="0" w:left="80" w:right="80"/>
-            </w:pPr>
-            <w:r xmlns:w="http://schemas.openxmlformats.org/wordprocessingml/2006/main" xmlns:wp="http://schemas.openxmlformats.org/drawingml/2006/wordprocessingDrawing" xmlns:r="http://schemas.openxmlformats.org/officeDocument/2006/relationships" xmlns:w14="http://schemas.microsoft.com/office/word/2010/wordml">
-              <w:rPr>
-                <w:rFonts w:ascii="Times" w:hAnsi="Times" w:eastAsia="Times" w:cs="Times"/>
-                <w:sz w:val="24"/>
-                <w:szCs w:val="24"/>
-                <w:color w:val="111111"/>
-              </w:rPr>
-              <w:t xml:space="preserve">(6.20)   </w:t>
-            </w:r>
-          </w:p>
-        </w:tc>
-        <w:tc>
-          <w:tcPr>
-            <w:tcBorders/>
-            <w:shd w:val="clear" w:color="auto" w:fill="FFFFFF"/>
-            <w:tcMar>
-              <w:top w:w="0" w:type="dxa"/>
-              <w:bottom w:w="0" w:type="dxa"/>
-              <w:left w:w="0" w:type="dxa"/>
-              <w:right w:w="0" w:type="dxa"/>
-            </w:tcMar>
-            <w:vAlign w:val="top"/>
-          </w:tcPr>
-          <w:p>
-            <w:pPr>
-              <w:jc w:val="right"/>
-              <w:spacing w:after="80" w:before="80"/>
-              <w:ind w:firstLine="0" w:left="80" w:right="80"/>
-            </w:pPr>
-            <w:r xmlns:w="http://schemas.openxmlformats.org/wordprocessingml/2006/main" xmlns:wp="http://schemas.openxmlformats.org/drawingml/2006/wordprocessingDrawing" xmlns:r="http://schemas.openxmlformats.org/officeDocument/2006/relationships" xmlns:w14="http://schemas.microsoft.com/office/word/2010/wordml">
-              <w:rPr>
-                <w:rFonts w:ascii="Times" w:hAnsi="Times" w:eastAsia="Times" w:cs="Times"/>
-                <w:sz w:val="24"/>
-                <w:szCs w:val="24"/>
-                <w:color w:val="111111"/>
-              </w:rPr>
-              <w:t xml:space="preserve">(7.96)   </w:t>
+        <w:tc>
+          <w:p>
+            <w:pPr>
+              <w:pStyle w:val="Compact"/>
+              <w:jc w:val="left"/>
+            </w:pPr>
+            <w:r>
+              <w:t xml:space="preserve">len ~ oxy + temp</w:t>
+            </w:r>
+          </w:p>
+        </w:tc>
+        <w:tc>
+          <w:p>
+            <w:pPr>
+              <w:pStyle w:val="Compact"/>
+              <w:jc w:val="left"/>
+            </w:pPr>
+            <w:r>
+              <w:t xml:space="preserve">4</w:t>
+            </w:r>
+          </w:p>
+        </w:tc>
+        <w:tc>
+          <w:p>
+            <w:pPr>
+              <w:pStyle w:val="Compact"/>
+              <w:jc w:val="left"/>
+            </w:pPr>
+            <w:r>
+              <w:t xml:space="preserve">0.04</w:t>
+            </w:r>
+          </w:p>
+        </w:tc>
+        <w:tc>
+          <w:p>
+            <w:pPr>
+              <w:pStyle w:val="Compact"/>
+              <w:jc w:val="left"/>
+            </w:pPr>
+            <w:r>
+              <w:t xml:space="preserve">713.57</w:t>
             </w:r>
           </w:p>
         </w:tc>
       </w:tr>
       <w:tr>
-        <w:trPr>
-          <w:cantSplit/>
-          <w:trHeight w:val="433" w:hRule="auto"/>
-        </w:trPr>
-        <w:tc>
-          <w:tcPr>
-            <w:tcBorders/>
-            <w:shd w:val="clear" w:color="auto" w:fill="FFFFFF"/>
-            <w:tcMar>
-              <w:top w:w="0" w:type="dxa"/>
-              <w:bottom w:w="0" w:type="dxa"/>
-              <w:left w:w="0" w:type="dxa"/>
-              <w:right w:w="0" w:type="dxa"/>
-            </w:tcMar>
-            <w:vAlign w:val="top"/>
-          </w:tcPr>
-          <w:p>
-            <w:pPr>
-              <w:jc w:val="left"/>
-              <w:spacing w:after="80" w:before="80"/>
-              <w:ind w:firstLine="0" w:left="80" w:right="80"/>
-            </w:pPr>
-            <w:r xmlns:w="http://schemas.openxmlformats.org/wordprocessingml/2006/main" xmlns:wp="http://schemas.openxmlformats.org/drawingml/2006/wordprocessingDrawing" xmlns:r="http://schemas.openxmlformats.org/officeDocument/2006/relationships" xmlns:w14="http://schemas.microsoft.com/office/word/2010/wordml">
-              <w:rPr>
-                <w:rFonts w:ascii="Times" w:hAnsi="Times" w:eastAsia="Times" w:cs="Times"/>
-                <w:sz w:val="24"/>
-                <w:szCs w:val="24"/>
-                <w:color w:val="111111"/>
-              </w:rPr>
-              <w:t xml:space="preserve">Apr</w:t>
-            </w:r>
-          </w:p>
-        </w:tc>
-        <w:tc>
-          <w:tcPr>
-            <w:tcBorders/>
-            <w:shd w:val="clear" w:color="auto" w:fill="FFFFFF"/>
-            <w:tcMar>
-              <w:top w:w="0" w:type="dxa"/>
-              <w:bottom w:w="0" w:type="dxa"/>
-              <w:left w:w="0" w:type="dxa"/>
-              <w:right w:w="0" w:type="dxa"/>
-            </w:tcMar>
-            <w:vAlign w:val="top"/>
-          </w:tcPr>
-          <w:p>
-            <w:pPr>
-              <w:jc w:val="right"/>
-              <w:spacing w:after="80" w:before="80"/>
-              <w:ind w:firstLine="0" w:left="80" w:right="80"/>
-            </w:pPr>
-            <w:r xmlns:w="http://schemas.openxmlformats.org/wordprocessingml/2006/main" xmlns:wp="http://schemas.openxmlformats.org/drawingml/2006/wordprocessingDrawing" xmlns:r="http://schemas.openxmlformats.org/officeDocument/2006/relationships" xmlns:w14="http://schemas.microsoft.com/office/word/2010/wordml">
-              <w:rPr>
-                <w:rFonts w:ascii="Times" w:hAnsi="Times" w:eastAsia="Times" w:cs="Times"/>
-                <w:sz w:val="24"/>
-                <w:szCs w:val="24"/>
-                <w:color w:val="111111"/>
-              </w:rPr>
-              <w:t xml:space="preserve">       </w:t>
-            </w:r>
-          </w:p>
-        </w:tc>
-        <w:tc>
-          <w:tcPr>
-            <w:tcBorders/>
-            <w:shd w:val="clear" w:color="auto" w:fill="FFFFFF"/>
-            <w:tcMar>
-              <w:top w:w="0" w:type="dxa"/>
-              <w:bottom w:w="0" w:type="dxa"/>
-              <w:left w:w="0" w:type="dxa"/>
-              <w:right w:w="0" w:type="dxa"/>
-            </w:tcMar>
-            <w:vAlign w:val="top"/>
-          </w:tcPr>
-          <w:p>
-            <w:pPr>
-              <w:jc w:val="right"/>
-              <w:spacing w:after="80" w:before="80"/>
-              <w:ind w:firstLine="0" w:left="80" w:right="80"/>
-            </w:pPr>
-            <w:r xmlns:w="http://schemas.openxmlformats.org/wordprocessingml/2006/main" xmlns:wp="http://schemas.openxmlformats.org/drawingml/2006/wordprocessingDrawing" xmlns:r="http://schemas.openxmlformats.org/officeDocument/2006/relationships" xmlns:w14="http://schemas.microsoft.com/office/word/2010/wordml">
-              <w:rPr>
-                <w:rFonts w:ascii="Times" w:hAnsi="Times" w:eastAsia="Times" w:cs="Times"/>
-                <w:sz w:val="24"/>
-                <w:szCs w:val="24"/>
-                <w:color w:val="111111"/>
-              </w:rPr>
-              <w:t xml:space="preserve">       </w:t>
-            </w:r>
-          </w:p>
-        </w:tc>
-        <w:tc>
-          <w:tcPr>
-            <w:tcBorders/>
-            <w:shd w:val="clear" w:color="auto" w:fill="FFFFFF"/>
-            <w:tcMar>
-              <w:top w:w="0" w:type="dxa"/>
-              <w:bottom w:w="0" w:type="dxa"/>
-              <w:left w:w="0" w:type="dxa"/>
-              <w:right w:w="0" w:type="dxa"/>
-            </w:tcMar>
-            <w:vAlign w:val="top"/>
-          </w:tcPr>
-          <w:p>
-            <w:pPr>
-              <w:jc w:val="right"/>
-              <w:spacing w:after="80" w:before="80"/>
-              <w:ind w:firstLine="0" w:left="80" w:right="80"/>
-            </w:pPr>
-            <w:r xmlns:w="http://schemas.openxmlformats.org/wordprocessingml/2006/main" xmlns:wp="http://schemas.openxmlformats.org/drawingml/2006/wordprocessingDrawing" xmlns:r="http://schemas.openxmlformats.org/officeDocument/2006/relationships" xmlns:w14="http://schemas.microsoft.com/office/word/2010/wordml">
-              <w:rPr>
-                <w:rFonts w:ascii="Times" w:hAnsi="Times" w:eastAsia="Times" w:cs="Times"/>
-                <w:sz w:val="24"/>
-                <w:szCs w:val="24"/>
-                <w:color w:val="111111"/>
-              </w:rPr>
-              <w:t xml:space="preserve">16.77 *  </w:t>
-            </w:r>
-          </w:p>
-        </w:tc>
-        <w:tc>
-          <w:tcPr>
-            <w:tcBorders/>
-            <w:shd w:val="clear" w:color="auto" w:fill="FFFFFF"/>
-            <w:tcMar>
-              <w:top w:w="0" w:type="dxa"/>
-              <w:bottom w:w="0" w:type="dxa"/>
-              <w:left w:w="0" w:type="dxa"/>
-              <w:right w:w="0" w:type="dxa"/>
-            </w:tcMar>
-            <w:vAlign w:val="top"/>
-          </w:tcPr>
-          <w:p>
-            <w:pPr>
-              <w:jc w:val="right"/>
-              <w:spacing w:after="80" w:before="80"/>
-              <w:ind w:firstLine="0" w:left="80" w:right="80"/>
-            </w:pPr>
-            <w:r xmlns:w="http://schemas.openxmlformats.org/wordprocessingml/2006/main" xmlns:wp="http://schemas.openxmlformats.org/drawingml/2006/wordprocessingDrawing" xmlns:r="http://schemas.openxmlformats.org/officeDocument/2006/relationships" xmlns:w14="http://schemas.microsoft.com/office/word/2010/wordml">
-              <w:rPr>
-                <w:rFonts w:ascii="Times" w:hAnsi="Times" w:eastAsia="Times" w:cs="Times"/>
-                <w:sz w:val="24"/>
-                <w:szCs w:val="24"/>
-                <w:color w:val="111111"/>
-              </w:rPr>
-              <w:t xml:space="preserve">20.69 *  </w:t>
+        <w:tc>
+          <w:p>
+            <w:pPr>
+              <w:pStyle w:val="Compact"/>
+              <w:jc w:val="left"/>
+            </w:pPr>
+            <w:r>
+              <w:t xml:space="preserve">len ~ sal + temp</w:t>
+            </w:r>
+          </w:p>
+        </w:tc>
+        <w:tc>
+          <w:p>
+            <w:pPr>
+              <w:pStyle w:val="Compact"/>
+              <w:jc w:val="left"/>
+            </w:pPr>
+            <w:r>
+              <w:t xml:space="preserve">4</w:t>
+            </w:r>
+          </w:p>
+        </w:tc>
+        <w:tc>
+          <w:p>
+            <w:pPr>
+              <w:pStyle w:val="Compact"/>
+              <w:jc w:val="left"/>
+            </w:pPr>
+            <w:r>
+              <w:t xml:space="preserve">0.05</w:t>
+            </w:r>
+          </w:p>
+        </w:tc>
+        <w:tc>
+          <w:p>
+            <w:pPr>
+              <w:pStyle w:val="Compact"/>
+              <w:jc w:val="left"/>
+            </w:pPr>
+            <w:r>
+              <w:t xml:space="preserve">712.76</w:t>
             </w:r>
           </w:p>
         </w:tc>
       </w:tr>
       <w:tr>
-        <w:trPr>
-          <w:cantSplit/>
-          <w:trHeight w:val="439" w:hRule="auto"/>
-        </w:trPr>
-        <w:tc>
-          <w:tcPr>
-            <w:tcBorders>
-              <w:bottom w:val="single" w:sz="8" w:space="0" w:color="000000"/>
-            </w:tcBorders>
-            <w:shd w:val="clear" w:color="auto" w:fill="FFFFFF"/>
-            <w:tcMar>
-              <w:top w:w="0" w:type="dxa"/>
-              <w:bottom w:w="0" w:type="dxa"/>
-              <w:left w:w="0" w:type="dxa"/>
-              <w:right w:w="0" w:type="dxa"/>
-            </w:tcMar>
-            <w:vAlign w:val="top"/>
-          </w:tcPr>
-          <w:p>
-            <w:pPr>
-              <w:jc w:val="left"/>
-              <w:spacing w:after="80" w:before="80"/>
-              <w:ind w:firstLine="0" w:left="80" w:right="80"/>
-            </w:pPr>
-            <w:r xmlns:w="http://schemas.openxmlformats.org/wordprocessingml/2006/main" xmlns:wp="http://schemas.openxmlformats.org/drawingml/2006/wordprocessingDrawing" xmlns:r="http://schemas.openxmlformats.org/officeDocument/2006/relationships" xmlns:w14="http://schemas.microsoft.com/office/word/2010/wordml">
-              <w:rPr>
-                <w:rFonts w:ascii="Times" w:hAnsi="Times" w:eastAsia="Times" w:cs="Times"/>
-                <w:sz w:val="24"/>
-                <w:szCs w:val="24"/>
-                <w:color w:val="111111"/>
-              </w:rPr>
-              <w:t xml:space="preserve"/>
-            </w:r>
-          </w:p>
-        </w:tc>
-        <w:tc>
-          <w:tcPr>
-            <w:tcBorders>
-              <w:bottom w:val="single" w:sz="8" w:space="0" w:color="000000"/>
-            </w:tcBorders>
-            <w:shd w:val="clear" w:color="auto" w:fill="FFFFFF"/>
-            <w:tcMar>
-              <w:top w:w="0" w:type="dxa"/>
-              <w:bottom w:w="0" w:type="dxa"/>
-              <w:left w:w="0" w:type="dxa"/>
-              <w:right w:w="0" w:type="dxa"/>
-            </w:tcMar>
-            <w:vAlign w:val="top"/>
-          </w:tcPr>
-          <w:p>
-            <w:pPr>
-              <w:jc w:val="right"/>
-              <w:spacing w:after="80" w:before="80"/>
-              <w:ind w:firstLine="0" w:left="80" w:right="80"/>
-            </w:pPr>
-            <w:r xmlns:w="http://schemas.openxmlformats.org/wordprocessingml/2006/main" xmlns:wp="http://schemas.openxmlformats.org/drawingml/2006/wordprocessingDrawing" xmlns:r="http://schemas.openxmlformats.org/officeDocument/2006/relationships" xmlns:w14="http://schemas.microsoft.com/office/word/2010/wordml">
-              <w:rPr>
-                <w:rFonts w:ascii="Times" w:hAnsi="Times" w:eastAsia="Times" w:cs="Times"/>
-                <w:sz w:val="24"/>
-                <w:szCs w:val="24"/>
-                <w:color w:val="111111"/>
-              </w:rPr>
-              <w:t xml:space="preserve">       </w:t>
-            </w:r>
-          </w:p>
-        </w:tc>
-        <w:tc>
-          <w:tcPr>
-            <w:tcBorders>
-              <w:bottom w:val="single" w:sz="8" w:space="0" w:color="000000"/>
-            </w:tcBorders>
-            <w:shd w:val="clear" w:color="auto" w:fill="FFFFFF"/>
-            <w:tcMar>
-              <w:top w:w="0" w:type="dxa"/>
-              <w:bottom w:w="0" w:type="dxa"/>
-              <w:left w:w="0" w:type="dxa"/>
-              <w:right w:w="0" w:type="dxa"/>
-            </w:tcMar>
-            <w:vAlign w:val="top"/>
-          </w:tcPr>
-          <w:p>
-            <w:pPr>
-              <w:jc w:val="right"/>
-              <w:spacing w:after="80" w:before="80"/>
-              <w:ind w:firstLine="0" w:left="80" w:right="80"/>
-            </w:pPr>
-            <w:r xmlns:w="http://schemas.openxmlformats.org/wordprocessingml/2006/main" xmlns:wp="http://schemas.openxmlformats.org/drawingml/2006/wordprocessingDrawing" xmlns:r="http://schemas.openxmlformats.org/officeDocument/2006/relationships" xmlns:w14="http://schemas.microsoft.com/office/word/2010/wordml">
-              <w:rPr>
-                <w:rFonts w:ascii="Times" w:hAnsi="Times" w:eastAsia="Times" w:cs="Times"/>
-                <w:sz w:val="24"/>
-                <w:szCs w:val="24"/>
-                <w:color w:val="111111"/>
-              </w:rPr>
-              <w:t xml:space="preserve">       </w:t>
-            </w:r>
-          </w:p>
-        </w:tc>
-        <w:tc>
-          <w:tcPr>
-            <w:tcBorders>
-              <w:bottom w:val="single" w:sz="8" w:space="0" w:color="000000"/>
-            </w:tcBorders>
-            <w:shd w:val="clear" w:color="auto" w:fill="FFFFFF"/>
-            <w:tcMar>
-              <w:top w:w="0" w:type="dxa"/>
-              <w:bottom w:w="0" w:type="dxa"/>
-              <w:left w:w="0" w:type="dxa"/>
-              <w:right w:w="0" w:type="dxa"/>
-            </w:tcMar>
-            <w:vAlign w:val="top"/>
-          </w:tcPr>
-          <w:p>
-            <w:pPr>
-              <w:jc w:val="right"/>
-              <w:spacing w:after="80" w:before="80"/>
-              <w:ind w:firstLine="0" w:left="80" w:right="80"/>
-            </w:pPr>
-            <w:r xmlns:w="http://schemas.openxmlformats.org/wordprocessingml/2006/main" xmlns:wp="http://schemas.openxmlformats.org/drawingml/2006/wordprocessingDrawing" xmlns:r="http://schemas.openxmlformats.org/officeDocument/2006/relationships" xmlns:w14="http://schemas.microsoft.com/office/word/2010/wordml">
-              <w:rPr>
-                <w:rFonts w:ascii="Times" w:hAnsi="Times" w:eastAsia="Times" w:cs="Times"/>
-                <w:sz w:val="24"/>
-                <w:szCs w:val="24"/>
-                <w:color w:val="111111"/>
-              </w:rPr>
-              <w:t xml:space="preserve">(6.84)   </w:t>
-            </w:r>
-          </w:p>
-        </w:tc>
-        <w:tc>
-          <w:tcPr>
-            <w:tcBorders>
-              <w:bottom w:val="single" w:sz="8" w:space="0" w:color="000000"/>
-            </w:tcBorders>
-            <w:shd w:val="clear" w:color="auto" w:fill="FFFFFF"/>
-            <w:tcMar>
-              <w:top w:w="0" w:type="dxa"/>
-              <w:bottom w:w="0" w:type="dxa"/>
-              <w:left w:w="0" w:type="dxa"/>
-              <w:right w:w="0" w:type="dxa"/>
-            </w:tcMar>
-            <w:vAlign w:val="top"/>
-          </w:tcPr>
-          <w:p>
-            <w:pPr>
-              <w:jc w:val="right"/>
-              <w:spacing w:after="80" w:before="80"/>
-              <w:ind w:firstLine="0" w:left="80" w:right="80"/>
-            </w:pPr>
-            <w:r xmlns:w="http://schemas.openxmlformats.org/wordprocessingml/2006/main" xmlns:wp="http://schemas.openxmlformats.org/drawingml/2006/wordprocessingDrawing" xmlns:r="http://schemas.openxmlformats.org/officeDocument/2006/relationships" xmlns:w14="http://schemas.microsoft.com/office/word/2010/wordml">
-              <w:rPr>
-                <w:rFonts w:ascii="Times" w:hAnsi="Times" w:eastAsia="Times" w:cs="Times"/>
-                <w:sz w:val="24"/>
-                <w:szCs w:val="24"/>
-                <w:color w:val="111111"/>
-              </w:rPr>
-              <w:t xml:space="preserve">(7.62)   </w:t>
+        <w:tc>
+          <w:p>
+            <w:pPr>
+              <w:pStyle w:val="Compact"/>
+              <w:jc w:val="left"/>
+            </w:pPr>
+            <w:r>
+              <w:t xml:space="preserve">len ~ ara</w:t>
+            </w:r>
+          </w:p>
+        </w:tc>
+        <w:tc>
+          <w:p>
+            <w:pPr>
+              <w:pStyle w:val="Compact"/>
+              <w:jc w:val="left"/>
+            </w:pPr>
+            <w:r>
+              <w:t xml:space="preserve">3</w:t>
+            </w:r>
+          </w:p>
+        </w:tc>
+        <w:tc>
+          <w:p>
+            <w:pPr>
+              <w:pStyle w:val="Compact"/>
+              <w:jc w:val="left"/>
+            </w:pPr>
+            <w:r>
+              <w:t xml:space="preserve">0</w:t>
+            </w:r>
+          </w:p>
+        </w:tc>
+        <w:tc>
+          <w:p>
+            <w:pPr>
+              <w:pStyle w:val="Compact"/>
+              <w:jc w:val="left"/>
+            </w:pPr>
+            <w:r>
+              <w:t xml:space="preserve">715.3</w:t>
             </w:r>
           </w:p>
         </w:tc>
       </w:tr>
       <w:tr>
-        <w:trPr>
-          <w:cantSplit/>
-          <w:trHeight w:val="389" w:hRule="auto"/>
-        </w:trPr>
-        <w:tc>
-          <w:tcPr>
-            <w:tcBorders>
-              <w:top w:val="single" w:sz="8" w:space="0" w:color="000000"/>
-            </w:tcBorders>
-            <w:shd w:val="clear" w:color="auto" w:fill="FFFFFF"/>
-            <w:tcMar>
-              <w:top w:w="0" w:type="dxa"/>
-              <w:bottom w:w="0" w:type="dxa"/>
-              <w:left w:w="0" w:type="dxa"/>
-              <w:right w:w="0" w:type="dxa"/>
-            </w:tcMar>
-            <w:vAlign w:val="top"/>
-          </w:tcPr>
-          <w:p>
-            <w:pPr>
-              <w:jc w:val="left"/>
-              <w:spacing w:after="80" w:before="80"/>
-              <w:ind w:firstLine="0" w:left="80" w:right="80"/>
-            </w:pPr>
-            <w:r xmlns:w="http://schemas.openxmlformats.org/wordprocessingml/2006/main" xmlns:wp="http://schemas.openxmlformats.org/drawingml/2006/wordprocessingDrawing" xmlns:r="http://schemas.openxmlformats.org/officeDocument/2006/relationships" xmlns:w14="http://schemas.microsoft.com/office/word/2010/wordml">
-              <w:rPr>
-                <w:rFonts w:ascii="Times" w:hAnsi="Times" w:eastAsia="Times" w:cs="Times"/>
-                <w:sz w:val="24"/>
-                <w:szCs w:val="24"/>
-                <w:color w:val="111111"/>
-              </w:rPr>
-              <w:t xml:space="preserve">N</w:t>
-            </w:r>
-          </w:p>
-        </w:tc>
-        <w:tc>
-          <w:tcPr>
-            <w:tcBorders>
-              <w:top w:val="single" w:sz="8" w:space="0" w:color="000000"/>
-            </w:tcBorders>
-            <w:shd w:val="clear" w:color="auto" w:fill="FFFFFF"/>
-            <w:tcMar>
-              <w:top w:w="0" w:type="dxa"/>
-              <w:bottom w:w="0" w:type="dxa"/>
-              <w:left w:w="0" w:type="dxa"/>
-              <w:right w:w="0" w:type="dxa"/>
-            </w:tcMar>
-            <w:vAlign w:val="top"/>
-          </w:tcPr>
-          <w:p>
-            <w:pPr>
-              <w:jc w:val="right"/>
-              <w:spacing w:after="80" w:before="80"/>
-              <w:ind w:firstLine="0" w:left="80" w:right="80"/>
-            </w:pPr>
-            <w:r xmlns:w="http://schemas.openxmlformats.org/wordprocessingml/2006/main" xmlns:wp="http://schemas.openxmlformats.org/drawingml/2006/wordprocessingDrawing" xmlns:r="http://schemas.openxmlformats.org/officeDocument/2006/relationships" xmlns:w14="http://schemas.microsoft.com/office/word/2010/wordml">
-              <w:rPr>
-                <w:rFonts w:ascii="Times" w:hAnsi="Times" w:eastAsia="Times" w:cs="Times"/>
-                <w:sz w:val="24"/>
-                <w:szCs w:val="24"/>
-                <w:color w:val="111111"/>
-              </w:rPr>
-              <w:t xml:space="preserve">50       </w:t>
-            </w:r>
-          </w:p>
-        </w:tc>
-        <w:tc>
-          <w:tcPr>
-            <w:tcBorders>
-              <w:top w:val="single" w:sz="8" w:space="0" w:color="000000"/>
-            </w:tcBorders>
-            <w:shd w:val="clear" w:color="auto" w:fill="FFFFFF"/>
-            <w:tcMar>
-              <w:top w:w="0" w:type="dxa"/>
-              <w:bottom w:w="0" w:type="dxa"/>
-              <w:left w:w="0" w:type="dxa"/>
-              <w:right w:w="0" w:type="dxa"/>
-            </w:tcMar>
-            <w:vAlign w:val="top"/>
-          </w:tcPr>
-          <w:p>
-            <w:pPr>
-              <w:jc w:val="right"/>
-              <w:spacing w:after="80" w:before="80"/>
-              <w:ind w:firstLine="0" w:left="80" w:right="80"/>
-            </w:pPr>
-            <w:r xmlns:w="http://schemas.openxmlformats.org/wordprocessingml/2006/main" xmlns:wp="http://schemas.openxmlformats.org/drawingml/2006/wordprocessingDrawing" xmlns:r="http://schemas.openxmlformats.org/officeDocument/2006/relationships" xmlns:w14="http://schemas.microsoft.com/office/word/2010/wordml">
-              <w:rPr>
-                <w:rFonts w:ascii="Times" w:hAnsi="Times" w:eastAsia="Times" w:cs="Times"/>
-                <w:sz w:val="24"/>
-                <w:szCs w:val="24"/>
-                <w:color w:val="111111"/>
-              </w:rPr>
-              <w:t xml:space="preserve">36       </w:t>
-            </w:r>
-          </w:p>
-        </w:tc>
-        <w:tc>
-          <w:tcPr>
-            <w:tcBorders>
-              <w:top w:val="single" w:sz="8" w:space="0" w:color="000000"/>
-            </w:tcBorders>
-            <w:shd w:val="clear" w:color="auto" w:fill="FFFFFF"/>
-            <w:tcMar>
-              <w:top w:w="0" w:type="dxa"/>
-              <w:bottom w:w="0" w:type="dxa"/>
-              <w:left w:w="0" w:type="dxa"/>
-              <w:right w:w="0" w:type="dxa"/>
-            </w:tcMar>
-            <w:vAlign w:val="top"/>
-          </w:tcPr>
-          <w:p>
-            <w:pPr>
-              <w:jc w:val="right"/>
-              <w:spacing w:after="80" w:before="80"/>
-              <w:ind w:firstLine="0" w:left="80" w:right="80"/>
-            </w:pPr>
-            <w:r xmlns:w="http://schemas.openxmlformats.org/wordprocessingml/2006/main" xmlns:wp="http://schemas.openxmlformats.org/drawingml/2006/wordprocessingDrawing" xmlns:r="http://schemas.openxmlformats.org/officeDocument/2006/relationships" xmlns:w14="http://schemas.microsoft.com/office/word/2010/wordml">
-              <w:rPr>
-                <w:rFonts w:ascii="Times" w:hAnsi="Times" w:eastAsia="Times" w:cs="Times"/>
-                <w:sz w:val="24"/>
-                <w:szCs w:val="24"/>
-                <w:color w:val="111111"/>
-              </w:rPr>
-              <w:t xml:space="preserve">50       </w:t>
-            </w:r>
-          </w:p>
-        </w:tc>
-        <w:tc>
-          <w:tcPr>
-            <w:tcBorders>
-              <w:top w:val="single" w:sz="8" w:space="0" w:color="000000"/>
-            </w:tcBorders>
-            <w:shd w:val="clear" w:color="auto" w:fill="FFFFFF"/>
-            <w:tcMar>
-              <w:top w:w="0" w:type="dxa"/>
-              <w:bottom w:w="0" w:type="dxa"/>
-              <w:left w:w="0" w:type="dxa"/>
-              <w:right w:w="0" w:type="dxa"/>
-            </w:tcMar>
-            <w:vAlign w:val="top"/>
-          </w:tcPr>
-          <w:p>
-            <w:pPr>
-              <w:jc w:val="right"/>
-              <w:spacing w:after="80" w:before="80"/>
-              <w:ind w:firstLine="0" w:left="80" w:right="80"/>
-            </w:pPr>
-            <w:r xmlns:w="http://schemas.openxmlformats.org/wordprocessingml/2006/main" xmlns:wp="http://schemas.openxmlformats.org/drawingml/2006/wordprocessingDrawing" xmlns:r="http://schemas.openxmlformats.org/officeDocument/2006/relationships" xmlns:w14="http://schemas.microsoft.com/office/word/2010/wordml">
-              <w:rPr>
-                <w:rFonts w:ascii="Times" w:hAnsi="Times" w:eastAsia="Times" w:cs="Times"/>
-                <w:sz w:val="24"/>
-                <w:szCs w:val="24"/>
-                <w:color w:val="111111"/>
-              </w:rPr>
-              <w:t xml:space="preserve">36       </w:t>
+        <w:tc>
+          <w:p>
+            <w:pPr>
+              <w:pStyle w:val="Compact"/>
+              <w:jc w:val="left"/>
+            </w:pPr>
+            <w:r>
+              <w:t xml:space="preserve">len ~ sal</w:t>
+            </w:r>
+          </w:p>
+        </w:tc>
+        <w:tc>
+          <w:p>
+            <w:pPr>
+              <w:pStyle w:val="Compact"/>
+              <w:jc w:val="left"/>
+            </w:pPr>
+            <w:r>
+              <w:t xml:space="preserve">3</w:t>
+            </w:r>
+          </w:p>
+        </w:tc>
+        <w:tc>
+          <w:p>
+            <w:pPr>
+              <w:pStyle w:val="Compact"/>
+              <w:jc w:val="left"/>
+            </w:pPr>
+            <w:r>
+              <w:t xml:space="preserve">0</w:t>
+            </w:r>
+          </w:p>
+        </w:tc>
+        <w:tc>
+          <w:p>
+            <w:pPr>
+              <w:pStyle w:val="Compact"/>
+              <w:jc w:val="left"/>
+            </w:pPr>
+            <w:r>
+              <w:t xml:space="preserve">714.28</w:t>
             </w:r>
           </w:p>
         </w:tc>
       </w:tr>
       <w:tr>
-        <w:trPr>
-          <w:cantSplit/>
-          <w:trHeight w:val="389" w:hRule="auto"/>
-        </w:trPr>
-        <w:tc>
-          <w:tcPr>
-            <w:tcBorders>
-              <w:bottom w:val="single" w:sz="8" w:space="0" w:color="000000"/>
-            </w:tcBorders>
-            <w:shd w:val="clear" w:color="auto" w:fill="FFFFFF"/>
-            <w:tcMar>
-              <w:top w:w="0" w:type="dxa"/>
-              <w:bottom w:w="0" w:type="dxa"/>
-              <w:left w:w="0" w:type="dxa"/>
-              <w:right w:w="0" w:type="dxa"/>
-            </w:tcMar>
-            <w:vAlign w:val="top"/>
-          </w:tcPr>
-          <w:p>
-            <w:pPr>
-              <w:jc w:val="left"/>
-              <w:spacing w:after="80" w:before="80"/>
-              <w:ind w:firstLine="0" w:left="80" w:right="80"/>
-            </w:pPr>
-            <w:r xmlns:w="http://schemas.openxmlformats.org/wordprocessingml/2006/main" xmlns:wp="http://schemas.openxmlformats.org/drawingml/2006/wordprocessingDrawing" xmlns:r="http://schemas.openxmlformats.org/officeDocument/2006/relationships" xmlns:w14="http://schemas.microsoft.com/office/word/2010/wordml">
+        <w:tc>
+          <w:p>
+            <w:pPr>
+              <w:pStyle w:val="Compact"/>
+              <w:jc w:val="left"/>
+            </w:pPr>
+            <w:r>
               <w:rPr>
-                <w:rFonts w:ascii="Times" w:hAnsi="Times" w:eastAsia="Times" w:cs="Times"/>
-                <w:sz w:val="24"/>
-                <w:szCs w:val="24"/>
-                <w:color w:val="111111"/>
+                <w:b/>
               </w:rPr>
-              <w:t xml:space="preserve">R2</w:t>
-            </w:r>
-          </w:p>
-        </w:tc>
-        <w:tc>
-          <w:tcPr>
-            <w:tcBorders>
-              <w:bottom w:val="single" w:sz="8" w:space="0" w:color="000000"/>
-            </w:tcBorders>
-            <w:shd w:val="clear" w:color="auto" w:fill="FFFFFF"/>
-            <w:tcMar>
-              <w:top w:w="0" w:type="dxa"/>
-              <w:bottom w:w="0" w:type="dxa"/>
-              <w:left w:w="0" w:type="dxa"/>
-              <w:right w:w="0" w:type="dxa"/>
-            </w:tcMar>
-            <w:vAlign w:val="top"/>
-          </w:tcPr>
-          <w:p>
-            <w:pPr>
-              <w:jc w:val="right"/>
-              <w:spacing w:after="80" w:before="80"/>
-              <w:ind w:firstLine="0" w:left="80" w:right="80"/>
-            </w:pPr>
-            <w:r xmlns:w="http://schemas.openxmlformats.org/wordprocessingml/2006/main" xmlns:wp="http://schemas.openxmlformats.org/drawingml/2006/wordprocessingDrawing" xmlns:r="http://schemas.openxmlformats.org/officeDocument/2006/relationships" xmlns:w14="http://schemas.microsoft.com/office/word/2010/wordml">
+              <w:t xml:space="preserve">len ~ temp</w:t>
+            </w:r>
+          </w:p>
+        </w:tc>
+        <w:tc>
+          <w:p>
+            <w:pPr>
+              <w:pStyle w:val="Compact"/>
+              <w:jc w:val="left"/>
+            </w:pPr>
+            <w:r>
               <w:rPr>
-                <w:rFonts w:ascii="Times" w:hAnsi="Times" w:eastAsia="Times" w:cs="Times"/>
-                <w:sz w:val="24"/>
-                <w:szCs w:val="24"/>
-                <w:color w:val="111111"/>
+                <w:b/>
               </w:rPr>
-              <w:t xml:space="preserve">0.27    </w:t>
-            </w:r>
-          </w:p>
-        </w:tc>
-        <w:tc>
-          <w:tcPr>
-            <w:tcBorders>
-              <w:bottom w:val="single" w:sz="8" w:space="0" w:color="000000"/>
-            </w:tcBorders>
-            <w:shd w:val="clear" w:color="auto" w:fill="FFFFFF"/>
-            <w:tcMar>
-              <w:top w:w="0" w:type="dxa"/>
-              <w:bottom w:w="0" w:type="dxa"/>
-              <w:left w:w="0" w:type="dxa"/>
-              <w:right w:w="0" w:type="dxa"/>
-            </w:tcMar>
-            <w:vAlign w:val="top"/>
-          </w:tcPr>
-          <w:p>
-            <w:pPr>
-              <w:jc w:val="right"/>
-              <w:spacing w:after="80" w:before="80"/>
-              <w:ind w:firstLine="0" w:left="80" w:right="80"/>
-            </w:pPr>
-            <w:r xmlns:w="http://schemas.openxmlformats.org/wordprocessingml/2006/main" xmlns:wp="http://schemas.openxmlformats.org/drawingml/2006/wordprocessingDrawing" xmlns:r="http://schemas.openxmlformats.org/officeDocument/2006/relationships" xmlns:w14="http://schemas.microsoft.com/office/word/2010/wordml">
+              <w:t xml:space="preserve">3</w:t>
+            </w:r>
+          </w:p>
+        </w:tc>
+        <w:tc>
+          <w:p>
+            <w:pPr>
+              <w:pStyle w:val="Compact"/>
+              <w:jc w:val="left"/>
+            </w:pPr>
+            <w:r>
               <w:rPr>
-                <w:rFonts w:ascii="Times" w:hAnsi="Times" w:eastAsia="Times" w:cs="Times"/>
-                <w:sz w:val="24"/>
-                <w:szCs w:val="24"/>
-                <w:color w:val="111111"/>
+                <w:b/>
               </w:rPr>
-              <w:t xml:space="preserve">0.29    </w:t>
-            </w:r>
-          </w:p>
-        </w:tc>
-        <w:tc>
-          <w:tcPr>
-            <w:tcBorders>
-              <w:bottom w:val="single" w:sz="8" w:space="0" w:color="000000"/>
-            </w:tcBorders>
-            <w:shd w:val="clear" w:color="auto" w:fill="FFFFFF"/>
-            <w:tcMar>
-              <w:top w:w="0" w:type="dxa"/>
-              <w:bottom w:w="0" w:type="dxa"/>
-              <w:left w:w="0" w:type="dxa"/>
-              <w:right w:w="0" w:type="dxa"/>
-            </w:tcMar>
-            <w:vAlign w:val="top"/>
-          </w:tcPr>
-          <w:p>
-            <w:pPr>
-              <w:jc w:val="right"/>
-              <w:spacing w:after="80" w:before="80"/>
-              <w:ind w:firstLine="0" w:left="80" w:right="80"/>
-            </w:pPr>
-            <w:r xmlns:w="http://schemas.openxmlformats.org/wordprocessingml/2006/main" xmlns:wp="http://schemas.openxmlformats.org/drawingml/2006/wordprocessingDrawing" xmlns:r="http://schemas.openxmlformats.org/officeDocument/2006/relationships" xmlns:w14="http://schemas.microsoft.com/office/word/2010/wordml">
+              <w:t xml:space="preserve">0.05</w:t>
+            </w:r>
+          </w:p>
+        </w:tc>
+        <w:tc>
+          <w:p>
+            <w:pPr>
+              <w:pStyle w:val="Compact"/>
+              <w:jc w:val="left"/>
+            </w:pPr>
+            <w:r>
               <w:rPr>
-                <w:rFonts w:ascii="Times" w:hAnsi="Times" w:eastAsia="Times" w:cs="Times"/>
-                <w:sz w:val="24"/>
-                <w:szCs w:val="24"/>
-                <w:color w:val="111111"/>
+                <w:b/>
               </w:rPr>
-              <w:t xml:space="preserve">0.30    </w:t>
-            </w:r>
-          </w:p>
-        </w:tc>
-        <w:tc>
-          <w:tcPr>
-            <w:tcBorders>
-              <w:bottom w:val="single" w:sz="8" w:space="0" w:color="000000"/>
-            </w:tcBorders>
-            <w:shd w:val="clear" w:color="auto" w:fill="FFFFFF"/>
-            <w:tcMar>
-              <w:top w:w="0" w:type="dxa"/>
-              <w:bottom w:w="0" w:type="dxa"/>
-              <w:left w:w="0" w:type="dxa"/>
-              <w:right w:w="0" w:type="dxa"/>
-            </w:tcMar>
-            <w:vAlign w:val="top"/>
-          </w:tcPr>
-          <w:p>
-            <w:pPr>
-              <w:jc w:val="right"/>
-              <w:spacing w:after="80" w:before="80"/>
-              <w:ind w:firstLine="0" w:left="80" w:right="80"/>
-            </w:pPr>
-            <w:r xmlns:w="http://schemas.openxmlformats.org/wordprocessingml/2006/main" xmlns:wp="http://schemas.openxmlformats.org/drawingml/2006/wordprocessingDrawing" xmlns:r="http://schemas.openxmlformats.org/officeDocument/2006/relationships" xmlns:w14="http://schemas.microsoft.com/office/word/2010/wordml">
-              <w:rPr>
-                <w:rFonts w:ascii="Times" w:hAnsi="Times" w:eastAsia="Times" w:cs="Times"/>
-                <w:sz w:val="24"/>
-                <w:szCs w:val="24"/>
-                <w:color w:val="111111"/>
-              </w:rPr>
-              <w:t xml:space="preserve">0.34    </w:t>
+              <w:t xml:space="preserve">711.92</w:t>
             </w:r>
           </w:p>
         </w:tc>
       </w:tr>
       <w:tr>
-        <w:trPr>
-          <w:cantSplit/>
-          <w:trHeight w:val="436" w:hRule="auto"/>
-        </w:trPr>
-        <w:tc>
-          <w:tcPr>
-            <w:gridSpan w:val="5"/>
-            <w:tcBorders>
-              <w:top w:val="single" w:sz="8" w:space="0" w:color="000000"/>
-            </w:tcBorders>
-            <w:shd w:val="clear" w:color="auto" w:fill="FFFFFF"/>
-            <w:tcMar>
-              <w:top w:w="0" w:type="dxa"/>
-              <w:bottom w:w="0" w:type="dxa"/>
-              <w:left w:w="0" w:type="dxa"/>
-              <w:right w:w="0" w:type="dxa"/>
-            </w:tcMar>
-            <w:vAlign w:val="top"/>
-          </w:tcPr>
-          <w:p>
-            <w:pPr>
-              <w:jc w:val="left"/>
-              <w:spacing w:after="80" w:before="80"/>
-              <w:ind w:firstLine="0" w:left="80" w:right="80"/>
-            </w:pPr>
-            <w:r xmlns:w="http://schemas.openxmlformats.org/wordprocessingml/2006/main" xmlns:wp="http://schemas.openxmlformats.org/drawingml/2006/wordprocessingDrawing" xmlns:r="http://schemas.openxmlformats.org/officeDocument/2006/relationships" xmlns:w14="http://schemas.microsoft.com/office/word/2010/wordml">
-              <w:rPr>
-                <w:rFonts w:ascii="Times" w:hAnsi="Times" w:eastAsia="Times" w:cs="Times"/>
-                <w:sz w:val="24"/>
-                <w:szCs w:val="24"/>
-                <w:color w:val="111111"/>
-              </w:rPr>
-              <w:t xml:space="preserve"> *** p &lt; 0.001;  ** p &lt; 0.01;  * p &lt; 0.05.</w:t>
+        <w:tc>
+          <w:p>
+            <w:pPr>
+              <w:pStyle w:val="Compact"/>
+              <w:jc w:val="left"/>
+            </w:pPr>
+            <w:r>
+              <w:t xml:space="preserve">len ~ oxy</w:t>
+            </w:r>
+          </w:p>
+        </w:tc>
+        <w:tc>
+          <w:p>
+            <w:pPr>
+              <w:pStyle w:val="Compact"/>
+              <w:jc w:val="left"/>
+            </w:pPr>
+            <w:r>
+              <w:t xml:space="preserve">3</w:t>
+            </w:r>
+          </w:p>
+        </w:tc>
+        <w:tc>
+          <w:p>
+            <w:pPr>
+              <w:pStyle w:val="Compact"/>
+              <w:jc w:val="left"/>
+            </w:pPr>
+            <w:r>
+              <w:t xml:space="preserve">0</w:t>
+            </w:r>
+          </w:p>
+        </w:tc>
+        <w:tc>
+          <w:p>
+            <w:pPr>
+              <w:pStyle w:val="Compact"/>
+              <w:jc w:val="left"/>
+            </w:pPr>
+            <w:r>
+              <w:t xml:space="preserve">715.47</w:t>
             </w:r>
           </w:p>
         </w:tc>

</xml_diff>

<commit_message>
added manual pca table and len model selection with chla
</commit_message>
<xml_diff>
--- a/doc/tables.docx
+++ b/doc/tables.docx
@@ -61,11 +61,21 @@
     <w:tbl>
       <w:tblPr>
         <w:tblStyle w:val="Table"/>
-        <w:tblW w:type="pct" w:w="0.0"/>
+        <w:tblW w:type="pct" w:w="4999.999999999999"/>
         <w:tblLook w:firstRow="1"/>
         <w:tblCaption w:val="Table 1: Correlation matrix between environmental characteristics and dissolution. All values are Spearman rank correlations for all dates and stations. * p &lt; 0.05, ** p &lt; 0.005"/>
       </w:tblPr>
-      <w:tblGrid/>
+      <w:tblGrid>
+        <w:gridCol w:w="1415"/>
+        <w:gridCol w:w="1106"/>
+        <w:gridCol w:w="442"/>
+        <w:gridCol w:w="1061"/>
+        <w:gridCol w:w="663"/>
+        <w:gridCol w:w="707"/>
+        <w:gridCol w:w="796"/>
+        <w:gridCol w:w="840"/>
+        <w:gridCol w:w="884"/>
+      </w:tblGrid>
       <w:tr>
         <w:trPr>
           <w:cnfStyle w:firstRow="1"/>
@@ -836,11 +846,21 @@
     <w:tbl>
       <w:tblPr>
         <w:tblStyle w:val="Table"/>
-        <w:tblW w:type="pct" w:w="0.0"/>
+        <w:tblW w:type="pct" w:w="5000.0"/>
         <w:tblLook w:firstRow="1"/>
         <w:tblCaption w:val="Table 2: Environmental characteristics of sample stations in Puget Sound. Stations are grouped by exposure categories defined by multivariate clustering (Figure 2). Depth is the maximum sampled depth for seasonal CTD casts. Average (min/max) aragonite saturation state, salinity, chlorophyll-a, temperature, and oxygen values are also shown based on approximately nine visits to each site and different samples by depth from 2014 to 2016."/>
       </w:tblPr>
-      <w:tblGrid/>
+      <w:tblGrid>
+        <w:gridCol w:w="869"/>
+        <w:gridCol w:w="386"/>
+        <w:gridCol w:w="579"/>
+        <w:gridCol w:w="482"/>
+        <w:gridCol w:w="1545"/>
+        <w:gridCol w:w="869"/>
+        <w:gridCol w:w="1207"/>
+        <w:gridCol w:w="820"/>
+        <w:gridCol w:w="1159"/>
+      </w:tblGrid>
       <w:tr>
         <w:trPr>
           <w:cnfStyle w:firstRow="1"/>
@@ -2508,7 +2528,7 @@
         <w:t xml:space="preserve"> </w:t>
       </w:r>
       <w:r>
-        <w:t xml:space="preserve">saturation state, oxy: dissolved oxygen, sal: salinity, temp: temperature.</w:t>
+        <w:t xml:space="preserve">saturation state, oxy: dissolved oxygen, sal: salinity, temp: temperature, chla; chlorophyll-a.</w:t>
       </w:r>
     </w:p>
     <w:tbl>
@@ -2516,7 +2536,7 @@
         <w:tblStyle w:val="Table"/>
         <w:tblW w:type="pct" w:w="0.0"/>
         <w:tblLook w:firstRow="1"/>
-        <w:tblCaption w:val="Table 4: Model comparison of pteropod length against all combinations of environmental predictor variables. All combinations are compared with Akaike Information Criterion (AIC) and the model with the lowest AIC (in bold) is considered the most parsimonious. Models include data from all stations and sample dates. len: length, ara: minimum \omega saturation state, oxy: dissolved oxygen, sal: salinity, temp: temperature."/>
+        <w:tblCaption w:val="Table 4: Model comparison of pteropod length against all combinations of environmental predictor variables. All combinations are compared with Akaike Information Criterion (AIC) and the model with the lowest AIC (in bold) is considered the most parsimonious. Models include data from all stations and sample dates. len: length, ara: minimum \omega saturation state, oxy: dissolved oxygen, sal: salinity, temp: temperature, chla; chlorophyll-a."/>
       </w:tblPr>
       <w:tblGrid/>
       <w:tr>
@@ -2600,7 +2620,53 @@
               <w:jc w:val="left"/>
             </w:pPr>
             <w:r>
-              <w:t xml:space="preserve">len ~ ara + oxy + sal + temp</w:t>
+              <w:t xml:space="preserve">len ~ ara + temp + oxy + sal + chla</w:t>
+            </w:r>
+          </w:p>
+        </w:tc>
+        <w:tc>
+          <w:p>
+            <w:pPr>
+              <w:pStyle w:val="Compact"/>
+              <w:jc w:val="left"/>
+            </w:pPr>
+            <w:r>
+              <w:t xml:space="preserve">7</w:t>
+            </w:r>
+          </w:p>
+        </w:tc>
+        <w:tc>
+          <w:p>
+            <w:pPr>
+              <w:pStyle w:val="Compact"/>
+              <w:jc w:val="left"/>
+            </w:pPr>
+            <w:r>
+              <w:t xml:space="preserve">0</w:t>
+            </w:r>
+          </w:p>
+        </w:tc>
+        <w:tc>
+          <w:p>
+            <w:pPr>
+              <w:pStyle w:val="Compact"/>
+              <w:jc w:val="left"/>
+            </w:pPr>
+            <w:r>
+              <w:t xml:space="preserve">718.31</w:t>
+            </w:r>
+          </w:p>
+        </w:tc>
+      </w:tr>
+      <w:tr>
+        <w:tc>
+          <w:p>
+            <w:pPr>
+              <w:pStyle w:val="Compact"/>
+              <w:jc w:val="left"/>
+            </w:pPr>
+            <w:r>
+              <w:t xml:space="preserve">len ~ ara + temp + oxy + sal</w:t>
             </w:r>
           </w:p>
         </w:tc>
@@ -2646,6 +2712,328 @@
               <w:jc w:val="left"/>
             </w:pPr>
             <w:r>
+              <w:t xml:space="preserve">len ~ ara + temp + oxy + chla</w:t>
+            </w:r>
+          </w:p>
+        </w:tc>
+        <w:tc>
+          <w:p>
+            <w:pPr>
+              <w:pStyle w:val="Compact"/>
+              <w:jc w:val="left"/>
+            </w:pPr>
+            <w:r>
+              <w:t xml:space="preserve">6</w:t>
+            </w:r>
+          </w:p>
+        </w:tc>
+        <w:tc>
+          <w:p>
+            <w:pPr>
+              <w:pStyle w:val="Compact"/>
+              <w:jc w:val="left"/>
+            </w:pPr>
+            <w:r>
+              <w:t xml:space="preserve">0.02</w:t>
+            </w:r>
+          </w:p>
+        </w:tc>
+        <w:tc>
+          <w:p>
+            <w:pPr>
+              <w:pStyle w:val="Compact"/>
+              <w:jc w:val="left"/>
+            </w:pPr>
+            <w:r>
+              <w:t xml:space="preserve">716.43</w:t>
+            </w:r>
+          </w:p>
+        </w:tc>
+      </w:tr>
+      <w:tr>
+        <w:tc>
+          <w:p>
+            <w:pPr>
+              <w:pStyle w:val="Compact"/>
+              <w:jc w:val="left"/>
+            </w:pPr>
+            <w:r>
+              <w:t xml:space="preserve">len ~ ara + temp + sal + chla</w:t>
+            </w:r>
+          </w:p>
+        </w:tc>
+        <w:tc>
+          <w:p>
+            <w:pPr>
+              <w:pStyle w:val="Compact"/>
+              <w:jc w:val="left"/>
+            </w:pPr>
+            <w:r>
+              <w:t xml:space="preserve">6</w:t>
+            </w:r>
+          </w:p>
+        </w:tc>
+        <w:tc>
+          <w:p>
+            <w:pPr>
+              <w:pStyle w:val="Compact"/>
+              <w:jc w:val="left"/>
+            </w:pPr>
+            <w:r>
+              <w:t xml:space="preserve">0.02</w:t>
+            </w:r>
+          </w:p>
+        </w:tc>
+        <w:tc>
+          <w:p>
+            <w:pPr>
+              <w:pStyle w:val="Compact"/>
+              <w:jc w:val="left"/>
+            </w:pPr>
+            <w:r>
+              <w:t xml:space="preserve">716.47</w:t>
+            </w:r>
+          </w:p>
+        </w:tc>
+      </w:tr>
+      <w:tr>
+        <w:tc>
+          <w:p>
+            <w:pPr>
+              <w:pStyle w:val="Compact"/>
+              <w:jc w:val="left"/>
+            </w:pPr>
+            <w:r>
+              <w:t xml:space="preserve">len ~ ara + oxy + sal + chla</w:t>
+            </w:r>
+          </w:p>
+        </w:tc>
+        <w:tc>
+          <w:p>
+            <w:pPr>
+              <w:pStyle w:val="Compact"/>
+              <w:jc w:val="left"/>
+            </w:pPr>
+            <w:r>
+              <w:t xml:space="preserve">6</w:t>
+            </w:r>
+          </w:p>
+        </w:tc>
+        <w:tc>
+          <w:p>
+            <w:pPr>
+              <w:pStyle w:val="Compact"/>
+              <w:jc w:val="left"/>
+            </w:pPr>
+            <w:r>
+              <w:t xml:space="preserve">0</w:t>
+            </w:r>
+          </w:p>
+        </w:tc>
+        <w:tc>
+          <w:p>
+            <w:pPr>
+              <w:pStyle w:val="Compact"/>
+              <w:jc w:val="left"/>
+            </w:pPr>
+            <w:r>
+              <w:t xml:space="preserve">719.51</w:t>
+            </w:r>
+          </w:p>
+        </w:tc>
+      </w:tr>
+      <w:tr>
+        <w:tc>
+          <w:p>
+            <w:pPr>
+              <w:pStyle w:val="Compact"/>
+              <w:jc w:val="left"/>
+            </w:pPr>
+            <w:r>
+              <w:t xml:space="preserve">len ~ temp + oxy + sal + chla</w:t>
+            </w:r>
+          </w:p>
+        </w:tc>
+        <w:tc>
+          <w:p>
+            <w:pPr>
+              <w:pStyle w:val="Compact"/>
+              <w:jc w:val="left"/>
+            </w:pPr>
+            <w:r>
+              <w:t xml:space="preserve">6</w:t>
+            </w:r>
+          </w:p>
+        </w:tc>
+        <w:tc>
+          <w:p>
+            <w:pPr>
+              <w:pStyle w:val="Compact"/>
+              <w:jc w:val="left"/>
+            </w:pPr>
+            <w:r>
+              <w:t xml:space="preserve">0.02</w:t>
+            </w:r>
+          </w:p>
+        </w:tc>
+        <w:tc>
+          <w:p>
+            <w:pPr>
+              <w:pStyle w:val="Compact"/>
+              <w:jc w:val="left"/>
+            </w:pPr>
+            <w:r>
+              <w:t xml:space="preserve">716.4</w:t>
+            </w:r>
+          </w:p>
+        </w:tc>
+      </w:tr>
+      <w:tr>
+        <w:tc>
+          <w:p>
+            <w:pPr>
+              <w:pStyle w:val="Compact"/>
+              <w:jc w:val="left"/>
+            </w:pPr>
+            <w:r>
+              <w:t xml:space="preserve">len ~ ara + temp + oxy</w:t>
+            </w:r>
+          </w:p>
+        </w:tc>
+        <w:tc>
+          <w:p>
+            <w:pPr>
+              <w:pStyle w:val="Compact"/>
+              <w:jc w:val="left"/>
+            </w:pPr>
+            <w:r>
+              <w:t xml:space="preserve">5</w:t>
+            </w:r>
+          </w:p>
+        </w:tc>
+        <w:tc>
+          <w:p>
+            <w:pPr>
+              <w:pStyle w:val="Compact"/>
+              <w:jc w:val="left"/>
+            </w:pPr>
+            <w:r>
+              <w:t xml:space="preserve">0.03</w:t>
+            </w:r>
+          </w:p>
+        </w:tc>
+        <w:tc>
+          <w:p>
+            <w:pPr>
+              <w:pStyle w:val="Compact"/>
+              <w:jc w:val="left"/>
+            </w:pPr>
+            <w:r>
+              <w:t xml:space="preserve">714.92</w:t>
+            </w:r>
+          </w:p>
+        </w:tc>
+      </w:tr>
+      <w:tr>
+        <w:tc>
+          <w:p>
+            <w:pPr>
+              <w:pStyle w:val="Compact"/>
+              <w:jc w:val="left"/>
+            </w:pPr>
+            <w:r>
+              <w:t xml:space="preserve">len ~ ara + temp + sal</w:t>
+            </w:r>
+          </w:p>
+        </w:tc>
+        <w:tc>
+          <w:p>
+            <w:pPr>
+              <w:pStyle w:val="Compact"/>
+              <w:jc w:val="left"/>
+            </w:pPr>
+            <w:r>
+              <w:t xml:space="preserve">5</w:t>
+            </w:r>
+          </w:p>
+        </w:tc>
+        <w:tc>
+          <w:p>
+            <w:pPr>
+              <w:pStyle w:val="Compact"/>
+              <w:jc w:val="left"/>
+            </w:pPr>
+            <w:r>
+              <w:t xml:space="preserve">0.03</w:t>
+            </w:r>
+          </w:p>
+        </w:tc>
+        <w:tc>
+          <w:p>
+            <w:pPr>
+              <w:pStyle w:val="Compact"/>
+              <w:jc w:val="left"/>
+            </w:pPr>
+            <w:r>
+              <w:t xml:space="preserve">714.75</w:t>
+            </w:r>
+          </w:p>
+        </w:tc>
+      </w:tr>
+      <w:tr>
+        <w:tc>
+          <w:p>
+            <w:pPr>
+              <w:pStyle w:val="Compact"/>
+              <w:jc w:val="left"/>
+            </w:pPr>
+            <w:r>
+              <w:t xml:space="preserve">len ~ ara + temp + chla</w:t>
+            </w:r>
+          </w:p>
+        </w:tc>
+        <w:tc>
+          <w:p>
+            <w:pPr>
+              <w:pStyle w:val="Compact"/>
+              <w:jc w:val="left"/>
+            </w:pPr>
+            <w:r>
+              <w:t xml:space="preserve">5</w:t>
+            </w:r>
+          </w:p>
+        </w:tc>
+        <w:tc>
+          <w:p>
+            <w:pPr>
+              <w:pStyle w:val="Compact"/>
+              <w:jc w:val="left"/>
+            </w:pPr>
+            <w:r>
+              <w:t xml:space="preserve">0.02</w:t>
+            </w:r>
+          </w:p>
+        </w:tc>
+        <w:tc>
+          <w:p>
+            <w:pPr>
+              <w:pStyle w:val="Compact"/>
+              <w:jc w:val="left"/>
+            </w:pPr>
+            <w:r>
+              <w:t xml:space="preserve">715.28</w:t>
+            </w:r>
+          </w:p>
+        </w:tc>
+      </w:tr>
+      <w:tr>
+        <w:tc>
+          <w:p>
+            <w:pPr>
+              <w:pStyle w:val="Compact"/>
+              <w:jc w:val="left"/>
+            </w:pPr>
+            <w:r>
               <w:t xml:space="preserve">len ~ ara + oxy + sal</w:t>
             </w:r>
           </w:p>
@@ -2692,7 +3080,7 @@
               <w:jc w:val="left"/>
             </w:pPr>
             <w:r>
-              <w:t xml:space="preserve">len ~ ara + oxy + temp</w:t>
+              <w:t xml:space="preserve">len ~ ara + oxy + chla</w:t>
             </w:r>
           </w:p>
         </w:tc>
@@ -2714,6 +3102,98 @@
               <w:jc w:val="left"/>
             </w:pPr>
             <w:r>
+              <w:t xml:space="preserve">0</w:t>
+            </w:r>
+          </w:p>
+        </w:tc>
+        <w:tc>
+          <w:p>
+            <w:pPr>
+              <w:pStyle w:val="Compact"/>
+              <w:jc w:val="left"/>
+            </w:pPr>
+            <w:r>
+              <w:t xml:space="preserve">719.08</w:t>
+            </w:r>
+          </w:p>
+        </w:tc>
+      </w:tr>
+      <w:tr>
+        <w:tc>
+          <w:p>
+            <w:pPr>
+              <w:pStyle w:val="Compact"/>
+              <w:jc w:val="left"/>
+            </w:pPr>
+            <w:r>
+              <w:t xml:space="preserve">len ~ ara + sal + chla</w:t>
+            </w:r>
+          </w:p>
+        </w:tc>
+        <w:tc>
+          <w:p>
+            <w:pPr>
+              <w:pStyle w:val="Compact"/>
+              <w:jc w:val="left"/>
+            </w:pPr>
+            <w:r>
+              <w:t xml:space="preserve">5</w:t>
+            </w:r>
+          </w:p>
+        </w:tc>
+        <w:tc>
+          <w:p>
+            <w:pPr>
+              <w:pStyle w:val="Compact"/>
+              <w:jc w:val="left"/>
+            </w:pPr>
+            <w:r>
+              <w:t xml:space="preserve">0</w:t>
+            </w:r>
+          </w:p>
+        </w:tc>
+        <w:tc>
+          <w:p>
+            <w:pPr>
+              <w:pStyle w:val="Compact"/>
+              <w:jc w:val="left"/>
+            </w:pPr>
+            <w:r>
+              <w:t xml:space="preserve">718.19</w:t>
+            </w:r>
+          </w:p>
+        </w:tc>
+      </w:tr>
+      <w:tr>
+        <w:tc>
+          <w:p>
+            <w:pPr>
+              <w:pStyle w:val="Compact"/>
+              <w:jc w:val="left"/>
+            </w:pPr>
+            <w:r>
+              <w:t xml:space="preserve">len ~ temp + oxy + sal</w:t>
+            </w:r>
+          </w:p>
+        </w:tc>
+        <w:tc>
+          <w:p>
+            <w:pPr>
+              <w:pStyle w:val="Compact"/>
+              <w:jc w:val="left"/>
+            </w:pPr>
+            <w:r>
+              <w:t xml:space="preserve">5</w:t>
+            </w:r>
+          </w:p>
+        </w:tc>
+        <w:tc>
+          <w:p>
+            <w:pPr>
+              <w:pStyle w:val="Compact"/>
+              <w:jc w:val="left"/>
+            </w:pPr>
+            <w:r>
               <w:t xml:space="preserve">0.03</w:t>
             </w:r>
           </w:p>
@@ -2725,20 +3205,20 @@
               <w:jc w:val="left"/>
             </w:pPr>
             <w:r>
-              <w:t xml:space="preserve">714.92</w:t>
-            </w:r>
-          </w:p>
-        </w:tc>
-      </w:tr>
-      <w:tr>
-        <w:tc>
-          <w:p>
-            <w:pPr>
-              <w:pStyle w:val="Compact"/>
-              <w:jc w:val="left"/>
-            </w:pPr>
-            <w:r>
-              <w:t xml:space="preserve">len ~ ara + sal + temp</w:t>
+              <w:t xml:space="preserve">714.68</w:t>
+            </w:r>
+          </w:p>
+        </w:tc>
+      </w:tr>
+      <w:tr>
+        <w:tc>
+          <w:p>
+            <w:pPr>
+              <w:pStyle w:val="Compact"/>
+              <w:jc w:val="left"/>
+            </w:pPr>
+            <w:r>
+              <w:t xml:space="preserve">len ~ temp + oxy + chla</w:t>
             </w:r>
           </w:p>
         </w:tc>
@@ -2760,6 +3240,144 @@
               <w:jc w:val="left"/>
             </w:pPr>
             <w:r>
+              <w:t xml:space="preserve">0.02</w:t>
+            </w:r>
+          </w:p>
+        </w:tc>
+        <w:tc>
+          <w:p>
+            <w:pPr>
+              <w:pStyle w:val="Compact"/>
+              <w:jc w:val="left"/>
+            </w:pPr>
+            <w:r>
+              <w:t xml:space="preserve">715.16</w:t>
+            </w:r>
+          </w:p>
+        </w:tc>
+      </w:tr>
+      <w:tr>
+        <w:tc>
+          <w:p>
+            <w:pPr>
+              <w:pStyle w:val="Compact"/>
+              <w:jc w:val="left"/>
+            </w:pPr>
+            <w:r>
+              <w:t xml:space="preserve">len ~ temp + sal + chla</w:t>
+            </w:r>
+          </w:p>
+        </w:tc>
+        <w:tc>
+          <w:p>
+            <w:pPr>
+              <w:pStyle w:val="Compact"/>
+              <w:jc w:val="left"/>
+            </w:pPr>
+            <w:r>
+              <w:t xml:space="preserve">5</w:t>
+            </w:r>
+          </w:p>
+        </w:tc>
+        <w:tc>
+          <w:p>
+            <w:pPr>
+              <w:pStyle w:val="Compact"/>
+              <w:jc w:val="left"/>
+            </w:pPr>
+            <w:r>
+              <w:t xml:space="preserve">0.04</w:t>
+            </w:r>
+          </w:p>
+        </w:tc>
+        <w:tc>
+          <w:p>
+            <w:pPr>
+              <w:pStyle w:val="Compact"/>
+              <w:jc w:val="left"/>
+            </w:pPr>
+            <w:r>
+              <w:t xml:space="preserve">714.47</w:t>
+            </w:r>
+          </w:p>
+        </w:tc>
+      </w:tr>
+      <w:tr>
+        <w:tc>
+          <w:p>
+            <w:pPr>
+              <w:pStyle w:val="Compact"/>
+              <w:jc w:val="left"/>
+            </w:pPr>
+            <w:r>
+              <w:t xml:space="preserve">len ~ oxy + sal + chla</w:t>
+            </w:r>
+          </w:p>
+        </w:tc>
+        <w:tc>
+          <w:p>
+            <w:pPr>
+              <w:pStyle w:val="Compact"/>
+              <w:jc w:val="left"/>
+            </w:pPr>
+            <w:r>
+              <w:t xml:space="preserve">5</w:t>
+            </w:r>
+          </w:p>
+        </w:tc>
+        <w:tc>
+          <w:p>
+            <w:pPr>
+              <w:pStyle w:val="Compact"/>
+              <w:jc w:val="left"/>
+            </w:pPr>
+            <w:r>
+              <w:t xml:space="preserve">0</w:t>
+            </w:r>
+          </w:p>
+        </w:tc>
+        <w:tc>
+          <w:p>
+            <w:pPr>
+              <w:pStyle w:val="Compact"/>
+              <w:jc w:val="left"/>
+            </w:pPr>
+            <w:r>
+              <w:t xml:space="preserve">717.82</w:t>
+            </w:r>
+          </w:p>
+        </w:tc>
+      </w:tr>
+      <w:tr>
+        <w:tc>
+          <w:p>
+            <w:pPr>
+              <w:pStyle w:val="Compact"/>
+              <w:jc w:val="left"/>
+            </w:pPr>
+            <w:r>
+              <w:t xml:space="preserve">len ~ ara + temp</w:t>
+            </w:r>
+          </w:p>
+        </w:tc>
+        <w:tc>
+          <w:p>
+            <w:pPr>
+              <w:pStyle w:val="Compact"/>
+              <w:jc w:val="left"/>
+            </w:pPr>
+            <w:r>
+              <w:t xml:space="preserve">4</w:t>
+            </w:r>
+          </w:p>
+        </w:tc>
+        <w:tc>
+          <w:p>
+            <w:pPr>
+              <w:pStyle w:val="Compact"/>
+              <w:jc w:val="left"/>
+            </w:pPr>
+            <w:r>
               <w:t xml:space="preserve">0.03</w:t>
             </w:r>
           </w:p>
@@ -2771,66 +3389,20 @@
               <w:jc w:val="left"/>
             </w:pPr>
             <w:r>
-              <w:t xml:space="preserve">714.75</w:t>
-            </w:r>
-          </w:p>
-        </w:tc>
-      </w:tr>
-      <w:tr>
-        <w:tc>
-          <w:p>
-            <w:pPr>
-              <w:pStyle w:val="Compact"/>
-              <w:jc w:val="left"/>
-            </w:pPr>
-            <w:r>
-              <w:t xml:space="preserve">len ~ oxy + sal + temp</w:t>
-            </w:r>
-          </w:p>
-        </w:tc>
-        <w:tc>
-          <w:p>
-            <w:pPr>
-              <w:pStyle w:val="Compact"/>
-              <w:jc w:val="left"/>
-            </w:pPr>
-            <w:r>
-              <w:t xml:space="preserve">5</w:t>
-            </w:r>
-          </w:p>
-        </w:tc>
-        <w:tc>
-          <w:p>
-            <w:pPr>
-              <w:pStyle w:val="Compact"/>
-              <w:jc w:val="left"/>
-            </w:pPr>
-            <w:r>
-              <w:t xml:space="preserve">0.03</w:t>
-            </w:r>
-          </w:p>
-        </w:tc>
-        <w:tc>
-          <w:p>
-            <w:pPr>
-              <w:pStyle w:val="Compact"/>
-              <w:jc w:val="left"/>
-            </w:pPr>
-            <w:r>
-              <w:t xml:space="preserve">714.68</w:t>
-            </w:r>
-          </w:p>
-        </w:tc>
-      </w:tr>
-      <w:tr>
-        <w:tc>
-          <w:p>
-            <w:pPr>
-              <w:pStyle w:val="Compact"/>
-              <w:jc w:val="left"/>
-            </w:pPr>
-            <w:r>
-              <w:t xml:space="preserve">len ~ ara + temp</w:t>
+              <w:t xml:space="preserve">713.77</w:t>
+            </w:r>
+          </w:p>
+        </w:tc>
+      </w:tr>
+      <w:tr>
+        <w:tc>
+          <w:p>
+            <w:pPr>
+              <w:pStyle w:val="Compact"/>
+              <w:jc w:val="left"/>
+            </w:pPr>
+            <w:r>
+              <w:t xml:space="preserve">len ~ ara + oxy</w:t>
             </w:r>
           </w:p>
         </w:tc>
@@ -2852,18 +3424,18 @@
               <w:jc w:val="left"/>
             </w:pPr>
             <w:r>
-              <w:t xml:space="preserve">0.03</w:t>
-            </w:r>
-          </w:p>
-        </w:tc>
-        <w:tc>
-          <w:p>
-            <w:pPr>
-              <w:pStyle w:val="Compact"/>
-              <w:jc w:val="left"/>
-            </w:pPr>
-            <w:r>
-              <w:t xml:space="preserve">713.77</w:t>
+              <w:t xml:space="preserve">0</w:t>
+            </w:r>
+          </w:p>
+        </w:tc>
+        <w:tc>
+          <w:p>
+            <w:pPr>
+              <w:pStyle w:val="Compact"/>
+              <w:jc w:val="left"/>
+            </w:pPr>
+            <w:r>
+              <w:t xml:space="preserve">717.3</w:t>
             </w:r>
           </w:p>
         </w:tc>
@@ -2922,7 +3494,7 @@
               <w:jc w:val="left"/>
             </w:pPr>
             <w:r>
-              <w:t xml:space="preserve">len ~ ara + oxy</w:t>
+              <w:t xml:space="preserve">len ~ ara + chla</w:t>
             </w:r>
           </w:p>
         </w:tc>
@@ -2955,7 +3527,145 @@
               <w:jc w:val="left"/>
             </w:pPr>
             <w:r>
-              <w:t xml:space="preserve">717.3</w:t>
+              <w:t xml:space="preserve">717.08</w:t>
+            </w:r>
+          </w:p>
+        </w:tc>
+      </w:tr>
+      <w:tr>
+        <w:tc>
+          <w:p>
+            <w:pPr>
+              <w:pStyle w:val="Compact"/>
+              <w:jc w:val="left"/>
+            </w:pPr>
+            <w:r>
+              <w:t xml:space="preserve">len ~ temp + oxy</w:t>
+            </w:r>
+          </w:p>
+        </w:tc>
+        <w:tc>
+          <w:p>
+            <w:pPr>
+              <w:pStyle w:val="Compact"/>
+              <w:jc w:val="left"/>
+            </w:pPr>
+            <w:r>
+              <w:t xml:space="preserve">4</w:t>
+            </w:r>
+          </w:p>
+        </w:tc>
+        <w:tc>
+          <w:p>
+            <w:pPr>
+              <w:pStyle w:val="Compact"/>
+              <w:jc w:val="left"/>
+            </w:pPr>
+            <w:r>
+              <w:t xml:space="preserve">0.04</w:t>
+            </w:r>
+          </w:p>
+        </w:tc>
+        <w:tc>
+          <w:p>
+            <w:pPr>
+              <w:pStyle w:val="Compact"/>
+              <w:jc w:val="left"/>
+            </w:pPr>
+            <w:r>
+              <w:t xml:space="preserve">713.57</w:t>
+            </w:r>
+          </w:p>
+        </w:tc>
+      </w:tr>
+      <w:tr>
+        <w:tc>
+          <w:p>
+            <w:pPr>
+              <w:pStyle w:val="Compact"/>
+              <w:jc w:val="left"/>
+            </w:pPr>
+            <w:r>
+              <w:t xml:space="preserve">len ~ temp + sal</w:t>
+            </w:r>
+          </w:p>
+        </w:tc>
+        <w:tc>
+          <w:p>
+            <w:pPr>
+              <w:pStyle w:val="Compact"/>
+              <w:jc w:val="left"/>
+            </w:pPr>
+            <w:r>
+              <w:t xml:space="preserve">4</w:t>
+            </w:r>
+          </w:p>
+        </w:tc>
+        <w:tc>
+          <w:p>
+            <w:pPr>
+              <w:pStyle w:val="Compact"/>
+              <w:jc w:val="left"/>
+            </w:pPr>
+            <w:r>
+              <w:t xml:space="preserve">0.05</w:t>
+            </w:r>
+          </w:p>
+        </w:tc>
+        <w:tc>
+          <w:p>
+            <w:pPr>
+              <w:pStyle w:val="Compact"/>
+              <w:jc w:val="left"/>
+            </w:pPr>
+            <w:r>
+              <w:t xml:space="preserve">712.76</w:t>
+            </w:r>
+          </w:p>
+        </w:tc>
+      </w:tr>
+      <w:tr>
+        <w:tc>
+          <w:p>
+            <w:pPr>
+              <w:pStyle w:val="Compact"/>
+              <w:jc w:val="left"/>
+            </w:pPr>
+            <w:r>
+              <w:t xml:space="preserve">len ~ temp + chla</w:t>
+            </w:r>
+          </w:p>
+        </w:tc>
+        <w:tc>
+          <w:p>
+            <w:pPr>
+              <w:pStyle w:val="Compact"/>
+              <w:jc w:val="left"/>
+            </w:pPr>
+            <w:r>
+              <w:t xml:space="preserve">4</w:t>
+            </w:r>
+          </w:p>
+        </w:tc>
+        <w:tc>
+          <w:p>
+            <w:pPr>
+              <w:pStyle w:val="Compact"/>
+              <w:jc w:val="left"/>
+            </w:pPr>
+            <w:r>
+              <w:t xml:space="preserve">0.04</w:t>
+            </w:r>
+          </w:p>
+        </w:tc>
+        <w:tc>
+          <w:p>
+            <w:pPr>
+              <w:pStyle w:val="Compact"/>
+              <w:jc w:val="left"/>
+            </w:pPr>
+            <w:r>
+              <w:t xml:space="preserve">713.48</w:t>
             </w:r>
           </w:p>
         </w:tc>
@@ -3014,7 +3724,7 @@
               <w:jc w:val="left"/>
             </w:pPr>
             <w:r>
-              <w:t xml:space="preserve">len ~ oxy + temp</w:t>
+              <w:t xml:space="preserve">len ~ oxy + chla</w:t>
             </w:r>
           </w:p>
         </w:tc>
@@ -3036,31 +3746,31 @@
               <w:jc w:val="left"/>
             </w:pPr>
             <w:r>
-              <w:t xml:space="preserve">0.04</w:t>
-            </w:r>
-          </w:p>
-        </w:tc>
-        <w:tc>
-          <w:p>
-            <w:pPr>
-              <w:pStyle w:val="Compact"/>
-              <w:jc w:val="left"/>
-            </w:pPr>
-            <w:r>
-              <w:t xml:space="preserve">713.57</w:t>
-            </w:r>
-          </w:p>
-        </w:tc>
-      </w:tr>
-      <w:tr>
-        <w:tc>
-          <w:p>
-            <w:pPr>
-              <w:pStyle w:val="Compact"/>
-              <w:jc w:val="left"/>
-            </w:pPr>
-            <w:r>
-              <w:t xml:space="preserve">len ~ sal + temp</w:t>
+              <w:t xml:space="preserve">0</w:t>
+            </w:r>
+          </w:p>
+        </w:tc>
+        <w:tc>
+          <w:p>
+            <w:pPr>
+              <w:pStyle w:val="Compact"/>
+              <w:jc w:val="left"/>
+            </w:pPr>
+            <w:r>
+              <w:t xml:space="preserve">717.26</w:t>
+            </w:r>
+          </w:p>
+        </w:tc>
+      </w:tr>
+      <w:tr>
+        <w:tc>
+          <w:p>
+            <w:pPr>
+              <w:pStyle w:val="Compact"/>
+              <w:jc w:val="left"/>
+            </w:pPr>
+            <w:r>
+              <w:t xml:space="preserve">len ~ sal + chla</w:t>
             </w:r>
           </w:p>
         </w:tc>
@@ -3082,18 +3792,18 @@
               <w:jc w:val="left"/>
             </w:pPr>
             <w:r>
-              <w:t xml:space="preserve">0.05</w:t>
-            </w:r>
-          </w:p>
-        </w:tc>
-        <w:tc>
-          <w:p>
-            <w:pPr>
-              <w:pStyle w:val="Compact"/>
-              <w:jc w:val="left"/>
-            </w:pPr>
-            <w:r>
-              <w:t xml:space="preserve">712.76</w:t>
+              <w:t xml:space="preserve">0</w:t>
+            </w:r>
+          </w:p>
+        </w:tc>
+        <w:tc>
+          <w:p>
+            <w:pPr>
+              <w:pStyle w:val="Compact"/>
+              <w:jc w:val="left"/>
+            </w:pPr>
+            <w:r>
+              <w:t xml:space="preserve">716.19</w:t>
             </w:r>
           </w:p>
         </w:tc>
@@ -3140,52 +3850,6 @@
             </w:pPr>
             <w:r>
               <w:t xml:space="preserve">715.3</w:t>
-            </w:r>
-          </w:p>
-        </w:tc>
-      </w:tr>
-      <w:tr>
-        <w:tc>
-          <w:p>
-            <w:pPr>
-              <w:pStyle w:val="Compact"/>
-              <w:jc w:val="left"/>
-            </w:pPr>
-            <w:r>
-              <w:t xml:space="preserve">len ~ sal</w:t>
-            </w:r>
-          </w:p>
-        </w:tc>
-        <w:tc>
-          <w:p>
-            <w:pPr>
-              <w:pStyle w:val="Compact"/>
-              <w:jc w:val="left"/>
-            </w:pPr>
-            <w:r>
-              <w:t xml:space="preserve">3</w:t>
-            </w:r>
-          </w:p>
-        </w:tc>
-        <w:tc>
-          <w:p>
-            <w:pPr>
-              <w:pStyle w:val="Compact"/>
-              <w:jc w:val="left"/>
-            </w:pPr>
-            <w:r>
-              <w:t xml:space="preserve">0</w:t>
-            </w:r>
-          </w:p>
-        </w:tc>
-        <w:tc>
-          <w:p>
-            <w:pPr>
-              <w:pStyle w:val="Compact"/>
-              <w:jc w:val="left"/>
-            </w:pPr>
-            <w:r>
-              <w:t xml:space="preserve">714.28</w:t>
             </w:r>
           </w:p>
         </w:tc>
@@ -3290,6 +3954,98 @@
             </w:pPr>
             <w:r>
               <w:t xml:space="preserve">715.47</w:t>
+            </w:r>
+          </w:p>
+        </w:tc>
+      </w:tr>
+      <w:tr>
+        <w:tc>
+          <w:p>
+            <w:pPr>
+              <w:pStyle w:val="Compact"/>
+              <w:jc w:val="left"/>
+            </w:pPr>
+            <w:r>
+              <w:t xml:space="preserve">len ~ sal</w:t>
+            </w:r>
+          </w:p>
+        </w:tc>
+        <w:tc>
+          <w:p>
+            <w:pPr>
+              <w:pStyle w:val="Compact"/>
+              <w:jc w:val="left"/>
+            </w:pPr>
+            <w:r>
+              <w:t xml:space="preserve">3</w:t>
+            </w:r>
+          </w:p>
+        </w:tc>
+        <w:tc>
+          <w:p>
+            <w:pPr>
+              <w:pStyle w:val="Compact"/>
+              <w:jc w:val="left"/>
+            </w:pPr>
+            <w:r>
+              <w:t xml:space="preserve">0</w:t>
+            </w:r>
+          </w:p>
+        </w:tc>
+        <w:tc>
+          <w:p>
+            <w:pPr>
+              <w:pStyle w:val="Compact"/>
+              <w:jc w:val="left"/>
+            </w:pPr>
+            <w:r>
+              <w:t xml:space="preserve">714.28</w:t>
+            </w:r>
+          </w:p>
+        </w:tc>
+      </w:tr>
+      <w:tr>
+        <w:tc>
+          <w:p>
+            <w:pPr>
+              <w:pStyle w:val="Compact"/>
+              <w:jc w:val="left"/>
+            </w:pPr>
+            <w:r>
+              <w:t xml:space="preserve">len ~ chla</w:t>
+            </w:r>
+          </w:p>
+        </w:tc>
+        <w:tc>
+          <w:p>
+            <w:pPr>
+              <w:pStyle w:val="Compact"/>
+              <w:jc w:val="left"/>
+            </w:pPr>
+            <w:r>
+              <w:t xml:space="preserve">3</w:t>
+            </w:r>
+          </w:p>
+        </w:tc>
+        <w:tc>
+          <w:p>
+            <w:pPr>
+              <w:pStyle w:val="Compact"/>
+              <w:jc w:val="left"/>
+            </w:pPr>
+            <w:r>
+              <w:t xml:space="preserve">0</w:t>
+            </w:r>
+          </w:p>
+        </w:tc>
+        <w:tc>
+          <w:p>
+            <w:pPr>
+              <w:pStyle w:val="Compact"/>
+              <w:jc w:val="left"/>
+            </w:pPr>
+            <w:r>
+              <w:t xml:space="preserve">715.36</w:t>
             </w:r>
           </w:p>
         </w:tc>

</xml_diff>

<commit_message>
revisions for final figures
</commit_message>
<xml_diff>
--- a/doc/tables.docx
+++ b/doc/tables.docx
@@ -851,15 +851,14 @@
         <w:tblCaption w:val="Table 2: Environmental characteristics of sample stations in Puget Sound. Stations are grouped by exposure categories defined by multivariate clustering (Figure 2). Depth is the maximum sampled depth for seasonal CTD casts. Average (min/max) aragonite saturation state, salinity, chlorophyll-a, temperature, and oxygen values are also shown based on approximately nine visits to each site and different samples by depth from 2014 to 2016."/>
       </w:tblPr>
       <w:tblGrid>
-        <w:gridCol w:w="869"/>
-        <w:gridCol w:w="386"/>
-        <w:gridCol w:w="579"/>
-        <w:gridCol w:w="482"/>
-        <w:gridCol w:w="1545"/>
-        <w:gridCol w:w="869"/>
-        <w:gridCol w:w="1207"/>
-        <w:gridCol w:w="820"/>
-        <w:gridCol w:w="1159"/>
+        <w:gridCol w:w="937"/>
+        <w:gridCol w:w="416"/>
+        <w:gridCol w:w="521"/>
+        <w:gridCol w:w="1667"/>
+        <w:gridCol w:w="937"/>
+        <w:gridCol w:w="1302"/>
+        <w:gridCol w:w="885"/>
+        <w:gridCol w:w="1250"/>
       </w:tblGrid>
       <w:tr>
         <w:trPr>
@@ -901,10 +900,10 @@
           <w:p>
             <w:pPr>
               <w:pStyle w:val="Compact"/>
-              <w:jc w:val="left"/>
-            </w:pPr>
-            <w:r>
-              <w:t xml:space="preserve">lon/lat</w:t>
+              <w:jc w:val="right"/>
+            </w:pPr>
+            <w:r>
+              <w:t xml:space="preserve">Depth (m)</w:t>
             </w:r>
           </w:p>
         </w:tc>
@@ -918,10 +917,18 @@
           <w:p>
             <w:pPr>
               <w:pStyle w:val="Compact"/>
-              <w:jc w:val="right"/>
-            </w:pPr>
-            <w:r>
-              <w:t xml:space="preserve">Depth (m)</w:t>
+              <w:jc w:val="left"/>
+            </w:pPr>
+            <w:r>
+              <w:t xml:space="preserve">Aragonite saturation (</w:t>
+            </w:r>
+            <m:oMath>
+              <m:r>
+                <m:t>Ω</m:t>
+              </m:r>
+            </m:oMath>
+            <w:r>
+              <w:t xml:space="preserve">)</w:t>
             </w:r>
           </w:p>
         </w:tc>
@@ -938,15 +945,7 @@
               <w:jc w:val="left"/>
             </w:pPr>
             <w:r>
-              <w:t xml:space="preserve">Aragonite saturation (</w:t>
-            </w:r>
-            <m:oMath>
-              <m:r>
-                <m:t>Ω</m:t>
-              </m:r>
-            </m:oMath>
-            <w:r>
-              <w:t xml:space="preserve">)</w:t>
+              <w:t xml:space="preserve">Salinity (psu)</w:t>
             </w:r>
           </w:p>
         </w:tc>
@@ -963,7 +962,15 @@
               <w:jc w:val="left"/>
             </w:pPr>
             <w:r>
-              <w:t xml:space="preserve">Salinity (psu)</w:t>
+              <w:t xml:space="preserve">Chlorophyll-a (</w:t>
+            </w:r>
+            <m:oMath>
+              <m:r>
+                <m:t>μ</m:t>
+              </m:r>
+            </m:oMath>
+            <w:r>
+              <w:t xml:space="preserve">g/L)</w:t>
             </w:r>
           </w:p>
         </w:tc>
@@ -980,15 +987,7 @@
               <w:jc w:val="left"/>
             </w:pPr>
             <w:r>
-              <w:t xml:space="preserve">Chlorophyll-a (</w:t>
-            </w:r>
-            <m:oMath>
-              <m:r>
-                <m:t>μ</m:t>
-              </m:r>
-            </m:oMath>
-            <w:r>
-              <w:t xml:space="preserve">g/L)</w:t>
+              <w:t xml:space="preserve">Temperature (C)</w:t>
             </w:r>
           </w:p>
         </w:tc>
@@ -1005,24 +1004,7 @@
               <w:jc w:val="left"/>
             </w:pPr>
             <w:r>
-              <w:t xml:space="preserve">Temperature (C)</w:t>
-            </w:r>
-          </w:p>
-        </w:tc>
-        <w:tc>
-          <w:tcPr>
-            <w:tcBorders>
-              <w:bottom w:val="single"/>
-            </w:tcBorders>
-            <w:vAlign w:val="bottom"/>
-          </w:tcPr>
-          <w:p>
-            <w:pPr>
-              <w:pStyle w:val="Compact"/>
-              <w:jc w:val="left"/>
-            </w:pPr>
-            <w:r>
-              <w:t xml:space="preserve">Dissolved Oxygen (mg/L)</w:t>
+              <w:t xml:space="preserve">Dissolved Oxy (umol/kg)</w:t>
             </w:r>
           </w:p>
         </w:tc>
@@ -1054,17 +1036,6 @@
           <w:p>
             <w:pPr>
               <w:pStyle w:val="Compact"/>
-              <w:jc w:val="left"/>
-            </w:pPr>
-            <w:r>
-              <w:t xml:space="preserve">-123/48.3</w:t>
-            </w:r>
-          </w:p>
-        </w:tc>
-        <w:tc>
-          <w:p>
-            <w:pPr>
-              <w:pStyle w:val="Compact"/>
               <w:jc w:val="right"/>
             </w:pPr>
             <w:r>
@@ -1123,7 +1094,7 @@
               <w:jc w:val="left"/>
             </w:pPr>
             <w:r>
-              <w:t xml:space="preserve">191.4 (107.3, 270.4)</w:t>
+              <w:t xml:space="preserve">191 (107, 270)</w:t>
             </w:r>
           </w:p>
         </w:tc>
@@ -1155,17 +1126,6 @@
           <w:p>
             <w:pPr>
               <w:pStyle w:val="Compact"/>
-              <w:jc w:val="left"/>
-            </w:pPr>
-            <w:r>
-              <w:t xml:space="preserve">-122.6/47.9</w:t>
-            </w:r>
-          </w:p>
-        </w:tc>
-        <w:tc>
-          <w:p>
-            <w:pPr>
-              <w:pStyle w:val="Compact"/>
               <w:jc w:val="right"/>
             </w:pPr>
             <w:r>
@@ -1224,7 +1184,7 @@
               <w:jc w:val="left"/>
             </w:pPr>
             <w:r>
-              <w:t xml:space="preserve">227.7 (161.6, 388.3)</w:t>
+              <w:t xml:space="preserve">228 (162, 388)</w:t>
             </w:r>
           </w:p>
         </w:tc>
@@ -1248,17 +1208,6 @@
           <w:p>
             <w:pPr>
               <w:pStyle w:val="Compact"/>
-              <w:jc w:val="left"/>
-            </w:pPr>
-            <w:r>
-              <w:t xml:space="preserve">-122.5/47.7</w:t>
-            </w:r>
-          </w:p>
-        </w:tc>
-        <w:tc>
-          <w:p>
-            <w:pPr>
-              <w:pStyle w:val="Compact"/>
               <w:jc w:val="right"/>
             </w:pPr>
             <w:r>
@@ -1317,7 +1266,7 @@
               <w:jc w:val="left"/>
             </w:pPr>
             <w:r>
-              <w:t xml:space="preserve">211.2 (155.8, 348.5)</w:t>
+              <w:t xml:space="preserve">211 (156, 348)</w:t>
             </w:r>
           </w:p>
         </w:tc>
@@ -1341,17 +1290,6 @@
           <w:p>
             <w:pPr>
               <w:pStyle w:val="Compact"/>
-              <w:jc w:val="left"/>
-            </w:pPr>
-            <w:r>
-              <w:t xml:space="preserve">-122.7/47.3</w:t>
-            </w:r>
-          </w:p>
-        </w:tc>
-        <w:tc>
-          <w:p>
-            <w:pPr>
-              <w:pStyle w:val="Compact"/>
               <w:jc w:val="right"/>
             </w:pPr>
             <w:r>
@@ -1410,7 +1348,7 @@
               <w:jc w:val="left"/>
             </w:pPr>
             <w:r>
-              <w:t xml:space="preserve">220.7 (136.2, 432.3)</w:t>
+              <w:t xml:space="preserve">221 (136, 432)</w:t>
             </w:r>
           </w:p>
         </w:tc>
@@ -1442,17 +1380,6 @@
           <w:p>
             <w:pPr>
               <w:pStyle w:val="Compact"/>
-              <w:jc w:val="left"/>
-            </w:pPr>
-            <w:r>
-              <w:t xml:space="preserve">-122.6/48.2</w:t>
-            </w:r>
-          </w:p>
-        </w:tc>
-        <w:tc>
-          <w:p>
-            <w:pPr>
-              <w:pStyle w:val="Compact"/>
               <w:jc w:val="right"/>
             </w:pPr>
             <w:r>
@@ -1511,7 +1438,7 @@
               <w:jc w:val="left"/>
             </w:pPr>
             <w:r>
-              <w:t xml:space="preserve">205.9 (88.6, 447.3)</w:t>
+              <w:t xml:space="preserve">206 (89, 447)</w:t>
             </w:r>
           </w:p>
         </w:tc>
@@ -1535,17 +1462,6 @@
           <w:p>
             <w:pPr>
               <w:pStyle w:val="Compact"/>
-              <w:jc w:val="left"/>
-            </w:pPr>
-            <w:r>
-              <w:t xml:space="preserve">-123.1/47.4</w:t>
-            </w:r>
-          </w:p>
-        </w:tc>
-        <w:tc>
-          <w:p>
-            <w:pPr>
-              <w:pStyle w:val="Compact"/>
               <w:jc w:val="right"/>
             </w:pPr>
             <w:r>
@@ -1604,7 +1520,7 @@
               <w:jc w:val="left"/>
             </w:pPr>
             <w:r>
-              <w:t xml:space="preserve">163.5 (21.4, 464.5)</w:t>
+              <w:t xml:space="preserve">163 (21, 464)</w:t>
             </w:r>
           </w:p>
         </w:tc>
@@ -1628,17 +1544,6 @@
           <w:p>
             <w:pPr>
               <w:pStyle w:val="Compact"/>
-              <w:jc w:val="left"/>
-            </w:pPr>
-            <w:r>
-              <w:t xml:space="preserve">-123/47.4</w:t>
-            </w:r>
-          </w:p>
-        </w:tc>
-        <w:tc>
-          <w:p>
-            <w:pPr>
-              <w:pStyle w:val="Compact"/>
               <w:jc w:val="right"/>
             </w:pPr>
             <w:r>
@@ -1697,7 +1602,7 @@
               <w:jc w:val="left"/>
             </w:pPr>
             <w:r>
-              <w:t xml:space="preserve">175.3 (19, 465.6)</w:t>
+              <w:t xml:space="preserve">175 (19, 466)</w:t>
             </w:r>
           </w:p>
         </w:tc>
@@ -4094,24 +3999,23 @@
         NA"/&gt;
         <w:tblLayout w:type="fixed"/>
         <w:jc w:val="center"/>
-        <w:tblW w:type="dxa" w:w="7990"/>
+        <w:tblW w:type="dxa" w:w="7591"/>
         <w:tblLook w:firstRow="1" w:lastRow="0" w:firstColumn="0" w:lastColumn="0" w:noHBand="0" w:noVBand="1"/>
       </w:tblPr>
       <w:tblGrid>
-        <w:gridCol w:w="4407"/>
-        <w:gridCol w:w="1318"/>
-        <w:gridCol w:w="2265"/>
+        <w:gridCol w:w="4061"/>
+        <w:gridCol w:w="1355"/>
+        <w:gridCol w:w="2176"/>
       </w:tblGrid>
       <w:tr>
         <w:trPr>
           <w:cantSplit/>
-          <w:trHeight w:val="439" w:hRule="auto"/>
+          <w:trHeight w:val="691" w:hRule="auto"/>
         </w:trPr>
         <w:tc>
           <w:tcPr>
             <w:tcBorders>
-              <w:bottom w:val="single" w:sz="8" w:space="0" w:color="000000"/>
-              <w:top w:val="single" w:sz="8" w:space="0" w:color="000000"/>
+              <w:top w:val="single" w:sz="6" w:space="0" w:color="000000"/>
             </w:tcBorders>
             <w:shd w:val="clear" w:color="auto" w:fill="FFFFFF"/>
             <w:tcMar>
@@ -4125,14 +4029,14 @@
           <w:p>
             <w:pPr>
               <w:jc w:val="center"/>
-              <w:spacing w:after="80" w:before="80"/>
-              <w:ind w:firstLine="0" w:left="80" w:right="80"/>
+              <w:spacing w:after="120" w:before="120"/>
+              <w:ind w:firstLine="0" w:left="120" w:right="120"/>
             </w:pPr>
             <w:r xmlns:w="http://schemas.openxmlformats.org/wordprocessingml/2006/main" xmlns:wp="http://schemas.openxmlformats.org/drawingml/2006/wordprocessingDrawing" xmlns:r="http://schemas.openxmlformats.org/officeDocument/2006/relationships" xmlns:w14="http://schemas.microsoft.com/office/word/2010/wordml">
               <w:rPr>
-                <w:rFonts w:ascii="Times" w:hAnsi="Times" w:eastAsia="Times" w:cs="Times"/>
-                <w:sz w:val="24"/>
-                <w:szCs w:val="24"/>
+                <w:rFonts w:ascii="Roboto" w:hAnsi="Roboto" w:eastAsia="Roboto" w:cs="Roboto"/>
+                <w:sz w:val="22"/>
+                <w:szCs w:val="22"/>
                 <w:color w:val="111111"/>
               </w:rPr>
               <w:t xml:space="preserve"/>
@@ -4142,8 +4046,8 @@
         <w:tc>
           <w:tcPr>
             <w:tcBorders>
-              <w:bottom w:val="single" w:sz="8" w:space="0" w:color="000000"/>
-              <w:top w:val="single" w:sz="8" w:space="0" w:color="000000"/>
+              <w:bottom w:val="single" w:sz="3" w:space="0" w:color="000000"/>
+              <w:top w:val="single" w:sz="6" w:space="0" w:color="000000"/>
             </w:tcBorders>
             <w:shd w:val="clear" w:color="auto" w:fill="FFFFFF"/>
             <w:tcMar>
@@ -4157,14 +4061,14 @@
           <w:p>
             <w:pPr>
               <w:jc w:val="center"/>
-              <w:spacing w:after="80" w:before="80"/>
-              <w:ind w:firstLine="0" w:left="80" w:right="80"/>
+              <w:spacing w:after="120" w:before="120"/>
+              <w:ind w:firstLine="0" w:left="120" w:right="120"/>
             </w:pPr>
             <w:r xmlns:w="http://schemas.openxmlformats.org/wordprocessingml/2006/main" xmlns:wp="http://schemas.openxmlformats.org/drawingml/2006/wordprocessingDrawing" xmlns:r="http://schemas.openxmlformats.org/officeDocument/2006/relationships" xmlns:w14="http://schemas.microsoft.com/office/word/2010/wordml">
               <w:rPr>
-                <w:rFonts w:ascii="Times" w:hAnsi="Times" w:eastAsia="Times" w:cs="Times"/>
-                <w:sz w:val="24"/>
-                <w:szCs w:val="24"/>
+                <w:rFonts w:ascii="Roboto" w:hAnsi="Roboto" w:eastAsia="Roboto" w:cs="Roboto"/>
+                <w:sz w:val="22"/>
+                <w:szCs w:val="22"/>
                 <w:color w:val="111111"/>
               </w:rPr>
               <w:t xml:space="preserve">By year</w:t>
@@ -4174,8 +4078,8 @@
         <w:tc>
           <w:tcPr>
             <w:tcBorders>
-              <w:bottom w:val="single" w:sz="8" w:space="0" w:color="000000"/>
-              <w:top w:val="single" w:sz="8" w:space="0" w:color="000000"/>
+              <w:bottom w:val="single" w:sz="3" w:space="0" w:color="000000"/>
+              <w:top w:val="single" w:sz="6" w:space="0" w:color="000000"/>
             </w:tcBorders>
             <w:shd w:val="clear" w:color="auto" w:fill="FFFFFF"/>
             <w:tcMar>
@@ -4189,14 +4093,14 @@
           <w:p>
             <w:pPr>
               <w:jc w:val="center"/>
-              <w:spacing w:after="80" w:before="80"/>
-              <w:ind w:firstLine="0" w:left="80" w:right="80"/>
+              <w:spacing w:after="120" w:before="120"/>
+              <w:ind w:firstLine="0" w:left="120" w:right="120"/>
             </w:pPr>
             <w:r xmlns:w="http://schemas.openxmlformats.org/wordprocessingml/2006/main" xmlns:wp="http://schemas.openxmlformats.org/drawingml/2006/wordprocessingDrawing" xmlns:r="http://schemas.openxmlformats.org/officeDocument/2006/relationships" xmlns:w14="http://schemas.microsoft.com/office/word/2010/wordml">
               <w:rPr>
-                <w:rFonts w:ascii="Times" w:hAnsi="Times" w:eastAsia="Times" w:cs="Times"/>
-                <w:sz w:val="24"/>
-                <w:szCs w:val="24"/>
+                <w:rFonts w:ascii="Roboto" w:hAnsi="Roboto" w:eastAsia="Roboto" w:cs="Roboto"/>
+                <w:sz w:val="22"/>
+                <w:szCs w:val="22"/>
                 <w:color w:val="111111"/>
               </w:rPr>
               <w:t xml:space="preserve">By year (no 2016)</w:t>
@@ -4207,106 +4111,7 @@
       <w:tr>
         <w:trPr>
           <w:cantSplit/>
-          <w:trHeight w:val="391" w:hRule="auto"/>
-        </w:trPr>
-        <w:tc>
-          <w:tcPr>
-            <w:tcBorders>
-              <w:top w:val="single" w:sz="8" w:space="0" w:color="000000"/>
-            </w:tcBorders>
-            <w:shd w:val="clear" w:color="auto" w:fill="FFFFFF"/>
-            <w:tcMar>
-              <w:top w:w="0" w:type="dxa"/>
-              <w:bottom w:w="0" w:type="dxa"/>
-              <w:left w:w="0" w:type="dxa"/>
-              <w:right w:w="0" w:type="dxa"/>
-            </w:tcMar>
-            <w:vAlign w:val="top"/>
-          </w:tcPr>
-          <w:p>
-            <w:pPr>
-              <w:jc w:val="left"/>
-              <w:spacing w:after="80" w:before="80"/>
-              <w:ind w:firstLine="0" w:left="80" w:right="80"/>
-            </w:pPr>
-            <w:r xmlns:w="http://schemas.openxmlformats.org/wordprocessingml/2006/main" xmlns:wp="http://schemas.openxmlformats.org/drawingml/2006/wordprocessingDrawing" xmlns:r="http://schemas.openxmlformats.org/officeDocument/2006/relationships" xmlns:w14="http://schemas.microsoft.com/office/word/2010/wordml">
-              <w:rPr>
-                <w:rFonts w:ascii="Times" w:hAnsi="Times" w:eastAsia="Times" w:cs="Times"/>
-                <w:sz w:val="24"/>
-                <w:szCs w:val="24"/>
-                <w:color w:val="111111"/>
-              </w:rPr>
-              <w:t xml:space="preserve">Constant</w:t>
-            </w:r>
-          </w:p>
-        </w:tc>
-        <w:tc>
-          <w:tcPr>
-            <w:tcBorders>
-              <w:top w:val="single" w:sz="8" w:space="0" w:color="000000"/>
-            </w:tcBorders>
-            <w:shd w:val="clear" w:color="auto" w:fill="FFFFFF"/>
-            <w:tcMar>
-              <w:top w:w="0" w:type="dxa"/>
-              <w:bottom w:w="0" w:type="dxa"/>
-              <w:left w:w="0" w:type="dxa"/>
-              <w:right w:w="0" w:type="dxa"/>
-            </w:tcMar>
-            <w:vAlign w:val="top"/>
-          </w:tcPr>
-          <w:p>
-            <w:pPr>
-              <w:jc w:val="right"/>
-              <w:spacing w:after="80" w:before="80"/>
-              <w:ind w:firstLine="0" w:left="80" w:right="80"/>
-            </w:pPr>
-            <w:r xmlns:w="http://schemas.openxmlformats.org/wordprocessingml/2006/main" xmlns:wp="http://schemas.openxmlformats.org/drawingml/2006/wordprocessingDrawing" xmlns:r="http://schemas.openxmlformats.org/officeDocument/2006/relationships" xmlns:w14="http://schemas.microsoft.com/office/word/2010/wordml">
-              <w:rPr>
-                <w:rFonts w:ascii="Times" w:hAnsi="Times" w:eastAsia="Times" w:cs="Times"/>
-                <w:sz w:val="24"/>
-                <w:szCs w:val="24"/>
-                <w:color w:val="111111"/>
-              </w:rPr>
-              <w:t xml:space="preserve">6.78    </w:t>
-            </w:r>
-          </w:p>
-        </w:tc>
-        <w:tc>
-          <w:tcPr>
-            <w:tcBorders>
-              <w:top w:val="single" w:sz="8" w:space="0" w:color="000000"/>
-            </w:tcBorders>
-            <w:shd w:val="clear" w:color="auto" w:fill="FFFFFF"/>
-            <w:tcMar>
-              <w:top w:w="0" w:type="dxa"/>
-              <w:bottom w:w="0" w:type="dxa"/>
-              <w:left w:w="0" w:type="dxa"/>
-              <w:right w:w="0" w:type="dxa"/>
-            </w:tcMar>
-            <w:vAlign w:val="top"/>
-          </w:tcPr>
-          <w:p>
-            <w:pPr>
-              <w:jc w:val="right"/>
-              <w:spacing w:after="80" w:before="80"/>
-              <w:ind w:firstLine="0" w:left="80" w:right="80"/>
-            </w:pPr>
-            <w:r xmlns:w="http://schemas.openxmlformats.org/wordprocessingml/2006/main" xmlns:wp="http://schemas.openxmlformats.org/drawingml/2006/wordprocessingDrawing" xmlns:r="http://schemas.openxmlformats.org/officeDocument/2006/relationships" xmlns:w14="http://schemas.microsoft.com/office/word/2010/wordml">
-              <w:rPr>
-                <w:rFonts w:ascii="Times" w:hAnsi="Times" w:eastAsia="Times" w:cs="Times"/>
-                <w:sz w:val="24"/>
-                <w:szCs w:val="24"/>
-                <w:color w:val="111111"/>
-              </w:rPr>
-              <w:t xml:space="preserve">5.68    </w:t>
-            </w:r>
-          </w:p>
-        </w:tc>
-      </w:tr>
-      <w:tr>
-        <w:trPr>
-          <w:cantSplit/>
-          <w:trHeight w:val="439" w:hRule="auto"/>
+          <w:trHeight w:val="625" w:hRule="auto"/>
         </w:trPr>
         <w:tc>
           <w:tcPr>
@@ -4323,20 +4128,88 @@
           <w:p>
             <w:pPr>
               <w:jc w:val="left"/>
-              <w:spacing w:after="80" w:before="80"/>
-              <w:ind w:firstLine="0" w:left="80" w:right="80"/>
+              <w:spacing w:after="120" w:before="120"/>
+              <w:ind w:firstLine="0" w:left="120" w:right="120"/>
             </w:pPr>
             <w:r xmlns:w="http://schemas.openxmlformats.org/wordprocessingml/2006/main" xmlns:wp="http://schemas.openxmlformats.org/drawingml/2006/wordprocessingDrawing" xmlns:r="http://schemas.openxmlformats.org/officeDocument/2006/relationships" xmlns:w14="http://schemas.microsoft.com/office/word/2010/wordml">
               <w:rPr>
-                <w:rFonts w:ascii="Times" w:hAnsi="Times" w:eastAsia="Times" w:cs="Times"/>
-                <w:sz w:val="24"/>
-                <w:szCs w:val="24"/>
+                <w:rFonts w:ascii="Roboto" w:hAnsi="Roboto" w:eastAsia="Roboto" w:cs="Roboto"/>
+                <w:sz w:val="22"/>
+                <w:szCs w:val="22"/>
                 <w:color w:val="111111"/>
               </w:rPr>
-              <w:t xml:space="preserve"/>
-            </w:r>
-          </w:p>
-        </w:tc>
+              <w:t xml:space="preserve">Constant</w:t>
+            </w:r>
+          </w:p>
+        </w:tc>
+        <w:tc>
+          <w:tcPr>
+            <w:tcBorders>
+              <w:top w:val="single" w:sz="3" w:space="0" w:color="000000"/>
+            </w:tcBorders>
+            <w:shd w:val="clear" w:color="auto" w:fill="FFFFFF"/>
+            <w:tcMar>
+              <w:top w:w="0" w:type="dxa"/>
+              <w:bottom w:w="0" w:type="dxa"/>
+              <w:left w:w="0" w:type="dxa"/>
+              <w:right w:w="0" w:type="dxa"/>
+            </w:tcMar>
+            <w:vAlign w:val="top"/>
+          </w:tcPr>
+          <w:p>
+            <w:pPr>
+              <w:jc w:val="right"/>
+              <w:spacing w:after="120" w:before="120"/>
+              <w:ind w:firstLine="0" w:left="120" w:right="120"/>
+            </w:pPr>
+            <w:r xmlns:w="http://schemas.openxmlformats.org/wordprocessingml/2006/main" xmlns:wp="http://schemas.openxmlformats.org/drawingml/2006/wordprocessingDrawing" xmlns:r="http://schemas.openxmlformats.org/officeDocument/2006/relationships" xmlns:w14="http://schemas.microsoft.com/office/word/2010/wordml">
+              <w:rPr>
+                <w:rFonts w:ascii="Roboto" w:hAnsi="Roboto" w:eastAsia="Roboto" w:cs="Roboto"/>
+                <w:sz w:val="22"/>
+                <w:szCs w:val="22"/>
+                <w:color w:val="111111"/>
+              </w:rPr>
+              <w:t xml:space="preserve">6.78    </w:t>
+            </w:r>
+          </w:p>
+        </w:tc>
+        <w:tc>
+          <w:tcPr>
+            <w:tcBorders>
+              <w:top w:val="single" w:sz="3" w:space="0" w:color="000000"/>
+            </w:tcBorders>
+            <w:shd w:val="clear" w:color="auto" w:fill="FFFFFF"/>
+            <w:tcMar>
+              <w:top w:w="0" w:type="dxa"/>
+              <w:bottom w:w="0" w:type="dxa"/>
+              <w:left w:w="0" w:type="dxa"/>
+              <w:right w:w="0" w:type="dxa"/>
+            </w:tcMar>
+            <w:vAlign w:val="top"/>
+          </w:tcPr>
+          <w:p>
+            <w:pPr>
+              <w:jc w:val="right"/>
+              <w:spacing w:after="120" w:before="120"/>
+              <w:ind w:firstLine="0" w:left="120" w:right="120"/>
+            </w:pPr>
+            <w:r xmlns:w="http://schemas.openxmlformats.org/wordprocessingml/2006/main" xmlns:wp="http://schemas.openxmlformats.org/drawingml/2006/wordprocessingDrawing" xmlns:r="http://schemas.openxmlformats.org/officeDocument/2006/relationships" xmlns:w14="http://schemas.microsoft.com/office/word/2010/wordml">
+              <w:rPr>
+                <w:rFonts w:ascii="Roboto" w:hAnsi="Roboto" w:eastAsia="Roboto" w:cs="Roboto"/>
+                <w:sz w:val="22"/>
+                <w:szCs w:val="22"/>
+                <w:color w:val="111111"/>
+              </w:rPr>
+              <w:t xml:space="preserve">5.68    </w:t>
+            </w:r>
+          </w:p>
+        </w:tc>
+      </w:tr>
+      <w:tr>
+        <w:trPr>
+          <w:cantSplit/>
+          <w:trHeight w:val="691" w:hRule="auto"/>
+        </w:trPr>
         <w:tc>
           <w:tcPr>
             <w:tcBorders/>
@@ -4351,18 +4224,18 @@
           </w:tcPr>
           <w:p>
             <w:pPr>
-              <w:jc w:val="right"/>
-              <w:spacing w:after="80" w:before="80"/>
-              <w:ind w:firstLine="0" w:left="80" w:right="80"/>
+              <w:jc w:val="left"/>
+              <w:spacing w:after="120" w:before="120"/>
+              <w:ind w:firstLine="0" w:left="120" w:right="120"/>
             </w:pPr>
             <w:r xmlns:w="http://schemas.openxmlformats.org/wordprocessingml/2006/main" xmlns:wp="http://schemas.openxmlformats.org/drawingml/2006/wordprocessingDrawing" xmlns:r="http://schemas.openxmlformats.org/officeDocument/2006/relationships" xmlns:w14="http://schemas.microsoft.com/office/word/2010/wordml">
               <w:rPr>
-                <w:rFonts w:ascii="Times" w:hAnsi="Times" w:eastAsia="Times" w:cs="Times"/>
-                <w:sz w:val="24"/>
-                <w:szCs w:val="24"/>
+                <w:rFonts w:ascii="Roboto" w:hAnsi="Roboto" w:eastAsia="Roboto" w:cs="Roboto"/>
+                <w:sz w:val="22"/>
+                <w:szCs w:val="22"/>
                 <w:color w:val="111111"/>
               </w:rPr>
-              <w:t xml:space="preserve">(5.43)   </w:t>
+              <w:t xml:space="preserve"/>
             </w:r>
           </w:p>
         </w:tc>
@@ -4381,26 +4254,20 @@
           <w:p>
             <w:pPr>
               <w:jc w:val="right"/>
-              <w:spacing w:after="80" w:before="80"/>
-              <w:ind w:firstLine="0" w:left="80" w:right="80"/>
+              <w:spacing w:after="120" w:before="120"/>
+              <w:ind w:firstLine="0" w:left="120" w:right="120"/>
             </w:pPr>
             <w:r xmlns:w="http://schemas.openxmlformats.org/wordprocessingml/2006/main" xmlns:wp="http://schemas.openxmlformats.org/drawingml/2006/wordprocessingDrawing" xmlns:r="http://schemas.openxmlformats.org/officeDocument/2006/relationships" xmlns:w14="http://schemas.microsoft.com/office/word/2010/wordml">
               <w:rPr>
-                <w:rFonts w:ascii="Times" w:hAnsi="Times" w:eastAsia="Times" w:cs="Times"/>
-                <w:sz w:val="24"/>
-                <w:szCs w:val="24"/>
+                <w:rFonts w:ascii="Roboto" w:hAnsi="Roboto" w:eastAsia="Roboto" w:cs="Roboto"/>
+                <w:sz w:val="22"/>
+                <w:szCs w:val="22"/>
                 <w:color w:val="111111"/>
               </w:rPr>
-              <w:t xml:space="preserve">(5.19)   </w:t>
-            </w:r>
-          </w:p>
-        </w:tc>
-      </w:tr>
-      <w:tr>
-        <w:trPr>
-          <w:cantSplit/>
-          <w:trHeight w:val="391" w:hRule="auto"/>
-        </w:trPr>
+              <w:t xml:space="preserve">(5.43)   </w:t>
+            </w:r>
+          </w:p>
+        </w:tc>
         <w:tc>
           <w:tcPr>
             <w:tcBorders/>
@@ -4415,21 +4282,27 @@
           </w:tcPr>
           <w:p>
             <w:pPr>
-              <w:jc w:val="left"/>
-              <w:spacing w:after="80" w:before="80"/>
-              <w:ind w:firstLine="0" w:left="80" w:right="80"/>
+              <w:jc w:val="right"/>
+              <w:spacing w:after="120" w:before="120"/>
+              <w:ind w:firstLine="0" w:left="120" w:right="120"/>
             </w:pPr>
             <w:r xmlns:w="http://schemas.openxmlformats.org/wordprocessingml/2006/main" xmlns:wp="http://schemas.openxmlformats.org/drawingml/2006/wordprocessingDrawing" xmlns:r="http://schemas.openxmlformats.org/officeDocument/2006/relationships" xmlns:w14="http://schemas.microsoft.com/office/word/2010/wordml">
               <w:rPr>
-                <w:rFonts w:ascii="Times" w:hAnsi="Times" w:eastAsia="Times" w:cs="Times"/>
-                <w:sz w:val="24"/>
-                <w:szCs w:val="24"/>
+                <w:rFonts w:ascii="Roboto" w:hAnsi="Roboto" w:eastAsia="Roboto" w:cs="Roboto"/>
+                <w:sz w:val="22"/>
+                <w:szCs w:val="22"/>
                 <w:color w:val="111111"/>
               </w:rPr>
-              <w:t xml:space="preserve">St</w:t>
-            </w:r>
-          </w:p>
-        </w:tc>
+              <w:t xml:space="preserve">(5.19)   </w:t>
+            </w:r>
+          </w:p>
+        </w:tc>
+      </w:tr>
+      <w:tr>
+        <w:trPr>
+          <w:cantSplit/>
+          <w:trHeight w:val="625" w:hRule="auto"/>
+        </w:trPr>
         <w:tc>
           <w:tcPr>
             <w:tcBorders/>
@@ -4444,18 +4317,18 @@
           </w:tcPr>
           <w:p>
             <w:pPr>
-              <w:jc w:val="right"/>
-              <w:spacing w:after="80" w:before="80"/>
-              <w:ind w:firstLine="0" w:left="80" w:right="80"/>
+              <w:jc w:val="left"/>
+              <w:spacing w:after="120" w:before="120"/>
+              <w:ind w:firstLine="0" w:left="120" w:right="120"/>
             </w:pPr>
             <w:r xmlns:w="http://schemas.openxmlformats.org/wordprocessingml/2006/main" xmlns:wp="http://schemas.openxmlformats.org/drawingml/2006/wordprocessingDrawing" xmlns:r="http://schemas.openxmlformats.org/officeDocument/2006/relationships" xmlns:w14="http://schemas.microsoft.com/office/word/2010/wordml">
               <w:rPr>
-                <w:rFonts w:ascii="Times" w:hAnsi="Times" w:eastAsia="Times" w:cs="Times"/>
-                <w:sz w:val="24"/>
-                <w:szCs w:val="24"/>
+                <w:rFonts w:ascii="Roboto" w:hAnsi="Roboto" w:eastAsia="Roboto" w:cs="Roboto"/>
+                <w:sz w:val="22"/>
+                <w:szCs w:val="22"/>
                 <w:color w:val="111111"/>
               </w:rPr>
-              <w:t xml:space="preserve">48.64 ***</w:t>
+              <w:t xml:space="preserve">St</w:t>
             </w:r>
           </w:p>
         </w:tc>
@@ -4474,26 +4347,20 @@
           <w:p>
             <w:pPr>
               <w:jc w:val="right"/>
-              <w:spacing w:after="80" w:before="80"/>
-              <w:ind w:firstLine="0" w:left="80" w:right="80"/>
+              <w:spacing w:after="120" w:before="120"/>
+              <w:ind w:firstLine="0" w:left="120" w:right="120"/>
             </w:pPr>
             <w:r xmlns:w="http://schemas.openxmlformats.org/wordprocessingml/2006/main" xmlns:wp="http://schemas.openxmlformats.org/drawingml/2006/wordprocessingDrawing" xmlns:r="http://schemas.openxmlformats.org/officeDocument/2006/relationships" xmlns:w14="http://schemas.microsoft.com/office/word/2010/wordml">
               <w:rPr>
-                <w:rFonts w:ascii="Times" w:hAnsi="Times" w:eastAsia="Times" w:cs="Times"/>
-                <w:sz w:val="24"/>
-                <w:szCs w:val="24"/>
+                <w:rFonts w:ascii="Roboto" w:hAnsi="Roboto" w:eastAsia="Roboto" w:cs="Roboto"/>
+                <w:sz w:val="22"/>
+                <w:szCs w:val="22"/>
                 <w:color w:val="111111"/>
               </w:rPr>
-              <w:t xml:space="preserve">53.11 ***</w:t>
-            </w:r>
-          </w:p>
-        </w:tc>
-      </w:tr>
-      <w:tr>
-        <w:trPr>
-          <w:cantSplit/>
-          <w:trHeight w:val="439" w:hRule="auto"/>
-        </w:trPr>
+              <w:t xml:space="preserve">48.64 ***</w:t>
+            </w:r>
+          </w:p>
+        </w:tc>
         <w:tc>
           <w:tcPr>
             <w:tcBorders/>
@@ -4508,21 +4375,27 @@
           </w:tcPr>
           <w:p>
             <w:pPr>
-              <w:jc w:val="left"/>
-              <w:spacing w:after="80" w:before="80"/>
-              <w:ind w:firstLine="0" w:left="80" w:right="80"/>
+              <w:jc w:val="right"/>
+              <w:spacing w:after="120" w:before="120"/>
+              <w:ind w:firstLine="0" w:left="120" w:right="120"/>
             </w:pPr>
             <w:r xmlns:w="http://schemas.openxmlformats.org/wordprocessingml/2006/main" xmlns:wp="http://schemas.openxmlformats.org/drawingml/2006/wordprocessingDrawing" xmlns:r="http://schemas.openxmlformats.org/officeDocument/2006/relationships" xmlns:w14="http://schemas.microsoft.com/office/word/2010/wordml">
               <w:rPr>
-                <w:rFonts w:ascii="Times" w:hAnsi="Times" w:eastAsia="Times" w:cs="Times"/>
-                <w:sz w:val="24"/>
-                <w:szCs w:val="24"/>
+                <w:rFonts w:ascii="Roboto" w:hAnsi="Roboto" w:eastAsia="Roboto" w:cs="Roboto"/>
+                <w:sz w:val="22"/>
+                <w:szCs w:val="22"/>
                 <w:color w:val="111111"/>
               </w:rPr>
-              <w:t xml:space="preserve"/>
-            </w:r>
-          </w:p>
-        </w:tc>
+              <w:t xml:space="preserve">53.11 ***</w:t>
+            </w:r>
+          </w:p>
+        </w:tc>
+      </w:tr>
+      <w:tr>
+        <w:trPr>
+          <w:cantSplit/>
+          <w:trHeight w:val="691" w:hRule="auto"/>
+        </w:trPr>
         <w:tc>
           <w:tcPr>
             <w:tcBorders/>
@@ -4537,18 +4410,18 @@
           </w:tcPr>
           <w:p>
             <w:pPr>
-              <w:jc w:val="right"/>
-              <w:spacing w:after="80" w:before="80"/>
-              <w:ind w:firstLine="0" w:left="80" w:right="80"/>
+              <w:jc w:val="left"/>
+              <w:spacing w:after="120" w:before="120"/>
+              <w:ind w:firstLine="0" w:left="120" w:right="120"/>
             </w:pPr>
             <w:r xmlns:w="http://schemas.openxmlformats.org/wordprocessingml/2006/main" xmlns:wp="http://schemas.openxmlformats.org/drawingml/2006/wordprocessingDrawing" xmlns:r="http://schemas.openxmlformats.org/officeDocument/2006/relationships" xmlns:w14="http://schemas.microsoft.com/office/word/2010/wordml">
               <w:rPr>
-                <w:rFonts w:ascii="Times" w:hAnsi="Times" w:eastAsia="Times" w:cs="Times"/>
-                <w:sz w:val="24"/>
-                <w:szCs w:val="24"/>
+                <w:rFonts w:ascii="Roboto" w:hAnsi="Roboto" w:eastAsia="Roboto" w:cs="Roboto"/>
+                <w:sz w:val="22"/>
+                <w:szCs w:val="22"/>
                 <w:color w:val="111111"/>
               </w:rPr>
-              <w:t xml:space="preserve">(12.38)   </w:t>
+              <w:t xml:space="preserve"/>
             </w:r>
           </w:p>
         </w:tc>
@@ -4567,26 +4440,20 @@
           <w:p>
             <w:pPr>
               <w:jc w:val="right"/>
-              <w:spacing w:after="80" w:before="80"/>
-              <w:ind w:firstLine="0" w:left="80" w:right="80"/>
+              <w:spacing w:after="120" w:before="120"/>
+              <w:ind w:firstLine="0" w:left="120" w:right="120"/>
             </w:pPr>
             <w:r xmlns:w="http://schemas.openxmlformats.org/wordprocessingml/2006/main" xmlns:wp="http://schemas.openxmlformats.org/drawingml/2006/wordprocessingDrawing" xmlns:r="http://schemas.openxmlformats.org/officeDocument/2006/relationships" xmlns:w14="http://schemas.microsoft.com/office/word/2010/wordml">
               <w:rPr>
-                <w:rFonts w:ascii="Times" w:hAnsi="Times" w:eastAsia="Times" w:cs="Times"/>
-                <w:sz w:val="24"/>
-                <w:szCs w:val="24"/>
+                <w:rFonts w:ascii="Roboto" w:hAnsi="Roboto" w:eastAsia="Roboto" w:cs="Roboto"/>
+                <w:sz w:val="22"/>
+                <w:szCs w:val="22"/>
                 <w:color w:val="111111"/>
               </w:rPr>
-              <w:t xml:space="preserve">(12.13)   </w:t>
-            </w:r>
-          </w:p>
-        </w:tc>
-      </w:tr>
-      <w:tr>
-        <w:trPr>
-          <w:cantSplit/>
-          <w:trHeight w:val="389" w:hRule="auto"/>
-        </w:trPr>
+              <w:t xml:space="preserve">(12.38)   </w:t>
+            </w:r>
+          </w:p>
+        </w:tc>
         <w:tc>
           <w:tcPr>
             <w:tcBorders/>
@@ -4601,21 +4468,27 @@
           </w:tcPr>
           <w:p>
             <w:pPr>
-              <w:jc w:val="left"/>
-              <w:spacing w:after="80" w:before="80"/>
-              <w:ind w:firstLine="0" w:left="80" w:right="80"/>
+              <w:jc w:val="right"/>
+              <w:spacing w:after="120" w:before="120"/>
+              <w:ind w:firstLine="0" w:left="120" w:right="120"/>
             </w:pPr>
             <w:r xmlns:w="http://schemas.openxmlformats.org/wordprocessingml/2006/main" xmlns:wp="http://schemas.openxmlformats.org/drawingml/2006/wordprocessingDrawing" xmlns:r="http://schemas.openxmlformats.org/officeDocument/2006/relationships" xmlns:w14="http://schemas.microsoft.com/office/word/2010/wordml">
               <w:rPr>
-                <w:rFonts w:ascii="Times" w:hAnsi="Times" w:eastAsia="Times" w:cs="Times"/>
-                <w:sz w:val="24"/>
-                <w:szCs w:val="24"/>
+                <w:rFonts w:ascii="Roboto" w:hAnsi="Roboto" w:eastAsia="Roboto" w:cs="Roboto"/>
+                <w:sz w:val="22"/>
+                <w:szCs w:val="22"/>
                 <w:color w:val="111111"/>
               </w:rPr>
-              <w:t xml:space="preserve">2015</w:t>
-            </w:r>
-          </w:p>
-        </w:tc>
+              <w:t xml:space="preserve">(12.13)   </w:t>
+            </w:r>
+          </w:p>
+        </w:tc>
+      </w:tr>
+      <w:tr>
+        <w:trPr>
+          <w:cantSplit/>
+          <w:trHeight w:val="625" w:hRule="auto"/>
+        </w:trPr>
         <w:tc>
           <w:tcPr>
             <w:tcBorders/>
@@ -4630,18 +4503,18 @@
           </w:tcPr>
           <w:p>
             <w:pPr>
-              <w:jc w:val="right"/>
-              <w:spacing w:after="80" w:before="80"/>
-              <w:ind w:firstLine="0" w:left="80" w:right="80"/>
+              <w:jc w:val="left"/>
+              <w:spacing w:after="120" w:before="120"/>
+              <w:ind w:firstLine="0" w:left="120" w:right="120"/>
             </w:pPr>
             <w:r xmlns:w="http://schemas.openxmlformats.org/wordprocessingml/2006/main" xmlns:wp="http://schemas.openxmlformats.org/drawingml/2006/wordprocessingDrawing" xmlns:r="http://schemas.openxmlformats.org/officeDocument/2006/relationships" xmlns:w14="http://schemas.microsoft.com/office/word/2010/wordml">
               <w:rPr>
-                <w:rFonts w:ascii="Times" w:hAnsi="Times" w:eastAsia="Times" w:cs="Times"/>
-                <w:sz w:val="24"/>
-                <w:szCs w:val="24"/>
+                <w:rFonts w:ascii="Roboto" w:hAnsi="Roboto" w:eastAsia="Roboto" w:cs="Roboto"/>
+                <w:sz w:val="22"/>
+                <w:szCs w:val="22"/>
                 <w:color w:val="111111"/>
               </w:rPr>
-              <w:t xml:space="preserve">10.69    </w:t>
+              <w:t xml:space="preserve">2015</w:t>
             </w:r>
           </w:p>
         </w:tc>
@@ -4660,26 +4533,20 @@
           <w:p>
             <w:pPr>
               <w:jc w:val="right"/>
-              <w:spacing w:after="80" w:before="80"/>
-              <w:ind w:firstLine="0" w:left="80" w:right="80"/>
+              <w:spacing w:after="120" w:before="120"/>
+              <w:ind w:firstLine="0" w:left="120" w:right="120"/>
             </w:pPr>
             <w:r xmlns:w="http://schemas.openxmlformats.org/wordprocessingml/2006/main" xmlns:wp="http://schemas.openxmlformats.org/drawingml/2006/wordprocessingDrawing" xmlns:r="http://schemas.openxmlformats.org/officeDocument/2006/relationships" xmlns:w14="http://schemas.microsoft.com/office/word/2010/wordml">
               <w:rPr>
-                <w:rFonts w:ascii="Times" w:hAnsi="Times" w:eastAsia="Times" w:cs="Times"/>
-                <w:sz w:val="24"/>
-                <w:szCs w:val="24"/>
+                <w:rFonts w:ascii="Roboto" w:hAnsi="Roboto" w:eastAsia="Roboto" w:cs="Roboto"/>
+                <w:sz w:val="22"/>
+                <w:szCs w:val="22"/>
                 <w:color w:val="111111"/>
               </w:rPr>
-              <w:t xml:space="preserve">10.44    </w:t>
-            </w:r>
-          </w:p>
-        </w:tc>
-      </w:tr>
-      <w:tr>
-        <w:trPr>
-          <w:cantSplit/>
-          <w:trHeight w:val="439" w:hRule="auto"/>
-        </w:trPr>
+              <w:t xml:space="preserve">10.69    </w:t>
+            </w:r>
+          </w:p>
+        </w:tc>
         <w:tc>
           <w:tcPr>
             <w:tcBorders/>
@@ -4694,21 +4561,27 @@
           </w:tcPr>
           <w:p>
             <w:pPr>
-              <w:jc w:val="left"/>
-              <w:spacing w:after="80" w:before="80"/>
-              <w:ind w:firstLine="0" w:left="80" w:right="80"/>
+              <w:jc w:val="right"/>
+              <w:spacing w:after="120" w:before="120"/>
+              <w:ind w:firstLine="0" w:left="120" w:right="120"/>
             </w:pPr>
             <w:r xmlns:w="http://schemas.openxmlformats.org/wordprocessingml/2006/main" xmlns:wp="http://schemas.openxmlformats.org/drawingml/2006/wordprocessingDrawing" xmlns:r="http://schemas.openxmlformats.org/officeDocument/2006/relationships" xmlns:w14="http://schemas.microsoft.com/office/word/2010/wordml">
               <w:rPr>
-                <w:rFonts w:ascii="Times" w:hAnsi="Times" w:eastAsia="Times" w:cs="Times"/>
-                <w:sz w:val="24"/>
-                <w:szCs w:val="24"/>
+                <w:rFonts w:ascii="Roboto" w:hAnsi="Roboto" w:eastAsia="Roboto" w:cs="Roboto"/>
+                <w:sz w:val="22"/>
+                <w:szCs w:val="22"/>
                 <w:color w:val="111111"/>
               </w:rPr>
-              <w:t xml:space="preserve"/>
-            </w:r>
-          </w:p>
-        </w:tc>
+              <w:t xml:space="preserve">10.44    </w:t>
+            </w:r>
+          </w:p>
+        </w:tc>
+      </w:tr>
+      <w:tr>
+        <w:trPr>
+          <w:cantSplit/>
+          <w:trHeight w:val="691" w:hRule="auto"/>
+        </w:trPr>
         <w:tc>
           <w:tcPr>
             <w:tcBorders/>
@@ -4723,18 +4596,18 @@
           </w:tcPr>
           <w:p>
             <w:pPr>
-              <w:jc w:val="right"/>
-              <w:spacing w:after="80" w:before="80"/>
-              <w:ind w:firstLine="0" w:left="80" w:right="80"/>
+              <w:jc w:val="left"/>
+              <w:spacing w:after="120" w:before="120"/>
+              <w:ind w:firstLine="0" w:left="120" w:right="120"/>
             </w:pPr>
             <w:r xmlns:w="http://schemas.openxmlformats.org/wordprocessingml/2006/main" xmlns:wp="http://schemas.openxmlformats.org/drawingml/2006/wordprocessingDrawing" xmlns:r="http://schemas.openxmlformats.org/officeDocument/2006/relationships" xmlns:w14="http://schemas.microsoft.com/office/word/2010/wordml">
               <w:rPr>
-                <w:rFonts w:ascii="Times" w:hAnsi="Times" w:eastAsia="Times" w:cs="Times"/>
-                <w:sz w:val="24"/>
-                <w:szCs w:val="24"/>
+                <w:rFonts w:ascii="Roboto" w:hAnsi="Roboto" w:eastAsia="Roboto" w:cs="Roboto"/>
+                <w:sz w:val="22"/>
+                <w:szCs w:val="22"/>
                 <w:color w:val="111111"/>
               </w:rPr>
-              <w:t xml:space="preserve">(6.22)   </w:t>
+              <w:t xml:space="preserve"/>
             </w:r>
           </w:p>
         </w:tc>
@@ -4753,26 +4626,20 @@
           <w:p>
             <w:pPr>
               <w:jc w:val="right"/>
-              <w:spacing w:after="80" w:before="80"/>
-              <w:ind w:firstLine="0" w:left="80" w:right="80"/>
+              <w:spacing w:after="120" w:before="120"/>
+              <w:ind w:firstLine="0" w:left="120" w:right="120"/>
             </w:pPr>
             <w:r xmlns:w="http://schemas.openxmlformats.org/wordprocessingml/2006/main" xmlns:wp="http://schemas.openxmlformats.org/drawingml/2006/wordprocessingDrawing" xmlns:r="http://schemas.openxmlformats.org/officeDocument/2006/relationships" xmlns:w14="http://schemas.microsoft.com/office/word/2010/wordml">
               <w:rPr>
-                <w:rFonts w:ascii="Times" w:hAnsi="Times" w:eastAsia="Times" w:cs="Times"/>
-                <w:sz w:val="24"/>
-                <w:szCs w:val="24"/>
+                <w:rFonts w:ascii="Roboto" w:hAnsi="Roboto" w:eastAsia="Roboto" w:cs="Roboto"/>
+                <w:sz w:val="22"/>
+                <w:szCs w:val="22"/>
                 <w:color w:val="111111"/>
               </w:rPr>
-              <w:t xml:space="preserve">(5.88)   </w:t>
-            </w:r>
-          </w:p>
-        </w:tc>
-      </w:tr>
-      <w:tr>
-        <w:trPr>
-          <w:cantSplit/>
-          <w:trHeight w:val="389" w:hRule="auto"/>
-        </w:trPr>
+              <w:t xml:space="preserve">(6.22)   </w:t>
+            </w:r>
+          </w:p>
+        </w:tc>
         <w:tc>
           <w:tcPr>
             <w:tcBorders/>
@@ -4787,21 +4654,27 @@
           </w:tcPr>
           <w:p>
             <w:pPr>
-              <w:jc w:val="left"/>
-              <w:spacing w:after="80" w:before="80"/>
-              <w:ind w:firstLine="0" w:left="80" w:right="80"/>
+              <w:jc w:val="right"/>
+              <w:spacing w:after="120" w:before="120"/>
+              <w:ind w:firstLine="0" w:left="120" w:right="120"/>
             </w:pPr>
             <w:r xmlns:w="http://schemas.openxmlformats.org/wordprocessingml/2006/main" xmlns:wp="http://schemas.openxmlformats.org/drawingml/2006/wordprocessingDrawing" xmlns:r="http://schemas.openxmlformats.org/officeDocument/2006/relationships" xmlns:w14="http://schemas.microsoft.com/office/word/2010/wordml">
               <w:rPr>
-                <w:rFonts w:ascii="Times" w:hAnsi="Times" w:eastAsia="Times" w:cs="Times"/>
-                <w:sz w:val="24"/>
-                <w:szCs w:val="24"/>
+                <w:rFonts w:ascii="Roboto" w:hAnsi="Roboto" w:eastAsia="Roboto" w:cs="Roboto"/>
+                <w:sz w:val="22"/>
+                <w:szCs w:val="22"/>
                 <w:color w:val="111111"/>
               </w:rPr>
-              <w:t xml:space="preserve">2016</w:t>
-            </w:r>
-          </w:p>
-        </w:tc>
+              <w:t xml:space="preserve">(5.88)   </w:t>
+            </w:r>
+          </w:p>
+        </w:tc>
+      </w:tr>
+      <w:tr>
+        <w:trPr>
+          <w:cantSplit/>
+          <w:trHeight w:val="625" w:hRule="auto"/>
+        </w:trPr>
         <w:tc>
           <w:tcPr>
             <w:tcBorders/>
@@ -4816,18 +4689,18 @@
           </w:tcPr>
           <w:p>
             <w:pPr>
-              <w:jc w:val="right"/>
-              <w:spacing w:after="80" w:before="80"/>
-              <w:ind w:firstLine="0" w:left="80" w:right="80"/>
+              <w:jc w:val="left"/>
+              <w:spacing w:after="120" w:before="120"/>
+              <w:ind w:firstLine="0" w:left="120" w:right="120"/>
             </w:pPr>
             <w:r xmlns:w="http://schemas.openxmlformats.org/wordprocessingml/2006/main" xmlns:wp="http://schemas.openxmlformats.org/drawingml/2006/wordprocessingDrawing" xmlns:r="http://schemas.openxmlformats.org/officeDocument/2006/relationships" xmlns:w14="http://schemas.microsoft.com/office/word/2010/wordml">
               <w:rPr>
-                <w:rFonts w:ascii="Times" w:hAnsi="Times" w:eastAsia="Times" w:cs="Times"/>
-                <w:sz w:val="24"/>
-                <w:szCs w:val="24"/>
+                <w:rFonts w:ascii="Roboto" w:hAnsi="Roboto" w:eastAsia="Roboto" w:cs="Roboto"/>
+                <w:sz w:val="22"/>
+                <w:szCs w:val="22"/>
                 <w:color w:val="111111"/>
               </w:rPr>
-              <w:t xml:space="preserve">7.54    </w:t>
+              <w:t xml:space="preserve">2016</w:t>
             </w:r>
           </w:p>
         </w:tc>
@@ -4846,14 +4719,43 @@
           <w:p>
             <w:pPr>
               <w:jc w:val="right"/>
-              <w:spacing w:after="80" w:before="80"/>
-              <w:ind w:firstLine="0" w:left="80" w:right="80"/>
+              <w:spacing w:after="120" w:before="120"/>
+              <w:ind w:firstLine="0" w:left="120" w:right="120"/>
             </w:pPr>
             <w:r xmlns:w="http://schemas.openxmlformats.org/wordprocessingml/2006/main" xmlns:wp="http://schemas.openxmlformats.org/drawingml/2006/wordprocessingDrawing" xmlns:r="http://schemas.openxmlformats.org/officeDocument/2006/relationships" xmlns:w14="http://schemas.microsoft.com/office/word/2010/wordml">
               <w:rPr>
-                <w:rFonts w:ascii="Times" w:hAnsi="Times" w:eastAsia="Times" w:cs="Times"/>
-                <w:sz w:val="24"/>
-                <w:szCs w:val="24"/>
+                <w:rFonts w:ascii="Roboto" w:hAnsi="Roboto" w:eastAsia="Roboto" w:cs="Roboto"/>
+                <w:sz w:val="22"/>
+                <w:szCs w:val="22"/>
+                <w:color w:val="111111"/>
+              </w:rPr>
+              <w:t xml:space="preserve">7.54    </w:t>
+            </w:r>
+          </w:p>
+        </w:tc>
+        <w:tc>
+          <w:tcPr>
+            <w:tcBorders/>
+            <w:shd w:val="clear" w:color="auto" w:fill="FFFFFF"/>
+            <w:tcMar>
+              <w:top w:w="0" w:type="dxa"/>
+              <w:bottom w:w="0" w:type="dxa"/>
+              <w:left w:w="0" w:type="dxa"/>
+              <w:right w:w="0" w:type="dxa"/>
+            </w:tcMar>
+            <w:vAlign w:val="top"/>
+          </w:tcPr>
+          <w:p>
+            <w:pPr>
+              <w:jc w:val="right"/>
+              <w:spacing w:after="120" w:before="120"/>
+              <w:ind w:firstLine="0" w:left="120" w:right="120"/>
+            </w:pPr>
+            <w:r xmlns:w="http://schemas.openxmlformats.org/wordprocessingml/2006/main" xmlns:wp="http://schemas.openxmlformats.org/drawingml/2006/wordprocessingDrawing" xmlns:r="http://schemas.openxmlformats.org/officeDocument/2006/relationships" xmlns:w14="http://schemas.microsoft.com/office/word/2010/wordml">
+              <w:rPr>
+                <w:rFonts w:ascii="Roboto" w:hAnsi="Roboto" w:eastAsia="Roboto" w:cs="Roboto"/>
+                <w:sz w:val="22"/>
+                <w:szCs w:val="22"/>
                 <w:color w:val="111111"/>
               </w:rPr>
               <w:t xml:space="preserve">       </w:t>
@@ -4864,12 +4766,41 @@
       <w:tr>
         <w:trPr>
           <w:cantSplit/>
-          <w:trHeight w:val="439" w:hRule="auto"/>
+          <w:trHeight w:val="691" w:hRule="auto"/>
         </w:trPr>
+        <w:tc>
+          <w:tcPr>
+            <w:tcBorders/>
+            <w:shd w:val="clear" w:color="auto" w:fill="FFFFFF"/>
+            <w:tcMar>
+              <w:top w:w="0" w:type="dxa"/>
+              <w:bottom w:w="0" w:type="dxa"/>
+              <w:left w:w="0" w:type="dxa"/>
+              <w:right w:w="0" w:type="dxa"/>
+            </w:tcMar>
+            <w:vAlign w:val="top"/>
+          </w:tcPr>
+          <w:p>
+            <w:pPr>
+              <w:jc w:val="left"/>
+              <w:spacing w:after="120" w:before="120"/>
+              <w:ind w:firstLine="0" w:left="120" w:right="120"/>
+            </w:pPr>
+            <w:r xmlns:w="http://schemas.openxmlformats.org/wordprocessingml/2006/main" xmlns:wp="http://schemas.openxmlformats.org/drawingml/2006/wordprocessingDrawing" xmlns:r="http://schemas.openxmlformats.org/officeDocument/2006/relationships" xmlns:w14="http://schemas.microsoft.com/office/word/2010/wordml">
+              <w:rPr>
+                <w:rFonts w:ascii="Roboto" w:hAnsi="Roboto" w:eastAsia="Roboto" w:cs="Roboto"/>
+                <w:sz w:val="22"/>
+                <w:szCs w:val="22"/>
+                <w:color w:val="111111"/>
+              </w:rPr>
+              <w:t xml:space="preserve"/>
+            </w:r>
+          </w:p>
+        </w:tc>
         <w:tc>
           <w:tcPr>
             <w:tcBorders>
-              <w:bottom w:val="single" w:sz="8" w:space="0" w:color="000000"/>
+              <w:bottom w:val="single" w:sz="3" w:space="0" w:color="000000"/>
             </w:tcBorders>
             <w:shd w:val="clear" w:color="auto" w:fill="FFFFFF"/>
             <w:tcMar>
@@ -4882,25 +4813,25 @@
           </w:tcPr>
           <w:p>
             <w:pPr>
-              <w:jc w:val="left"/>
-              <w:spacing w:after="80" w:before="80"/>
-              <w:ind w:firstLine="0" w:left="80" w:right="80"/>
+              <w:jc w:val="right"/>
+              <w:spacing w:after="120" w:before="120"/>
+              <w:ind w:firstLine="0" w:left="120" w:right="120"/>
             </w:pPr>
             <w:r xmlns:w="http://schemas.openxmlformats.org/wordprocessingml/2006/main" xmlns:wp="http://schemas.openxmlformats.org/drawingml/2006/wordprocessingDrawing" xmlns:r="http://schemas.openxmlformats.org/officeDocument/2006/relationships" xmlns:w14="http://schemas.microsoft.com/office/word/2010/wordml">
               <w:rPr>
-                <w:rFonts w:ascii="Times" w:hAnsi="Times" w:eastAsia="Times" w:cs="Times"/>
-                <w:sz w:val="24"/>
-                <w:szCs w:val="24"/>
+                <w:rFonts w:ascii="Roboto" w:hAnsi="Roboto" w:eastAsia="Roboto" w:cs="Roboto"/>
+                <w:sz w:val="22"/>
+                <w:szCs w:val="22"/>
                 <w:color w:val="111111"/>
               </w:rPr>
-              <w:t xml:space="preserve"/>
+              <w:t xml:space="preserve">(6.79)   </w:t>
             </w:r>
           </w:p>
         </w:tc>
         <w:tc>
           <w:tcPr>
             <w:tcBorders>
-              <w:bottom w:val="single" w:sz="8" w:space="0" w:color="000000"/>
+              <w:bottom w:val="single" w:sz="3" w:space="0" w:color="000000"/>
             </w:tcBorders>
             <w:shd w:val="clear" w:color="auto" w:fill="FFFFFF"/>
             <w:tcMar>
@@ -4914,24 +4845,59 @@
           <w:p>
             <w:pPr>
               <w:jc w:val="right"/>
-              <w:spacing w:after="80" w:before="80"/>
-              <w:ind w:firstLine="0" w:left="80" w:right="80"/>
+              <w:spacing w:after="120" w:before="120"/>
+              <w:ind w:firstLine="0" w:left="120" w:right="120"/>
             </w:pPr>
             <w:r xmlns:w="http://schemas.openxmlformats.org/wordprocessingml/2006/main" xmlns:wp="http://schemas.openxmlformats.org/drawingml/2006/wordprocessingDrawing" xmlns:r="http://schemas.openxmlformats.org/officeDocument/2006/relationships" xmlns:w14="http://schemas.microsoft.com/office/word/2010/wordml">
               <w:rPr>
-                <w:rFonts w:ascii="Times" w:hAnsi="Times" w:eastAsia="Times" w:cs="Times"/>
-                <w:sz w:val="24"/>
-                <w:szCs w:val="24"/>
+                <w:rFonts w:ascii="Roboto" w:hAnsi="Roboto" w:eastAsia="Roboto" w:cs="Roboto"/>
+                <w:sz w:val="22"/>
+                <w:szCs w:val="22"/>
                 <w:color w:val="111111"/>
               </w:rPr>
-              <w:t xml:space="preserve">(6.79)   </w:t>
+              <w:t xml:space="preserve">       </w:t>
+            </w:r>
+          </w:p>
+        </w:tc>
+      </w:tr>
+      <w:tr>
+        <w:trPr>
+          <w:cantSplit/>
+          <w:trHeight w:val="625" w:hRule="auto"/>
+        </w:trPr>
+        <w:tc>
+          <w:tcPr>
+            <w:tcBorders/>
+            <w:shd w:val="clear" w:color="auto" w:fill="FFFFFF"/>
+            <w:tcMar>
+              <w:top w:w="0" w:type="dxa"/>
+              <w:bottom w:w="0" w:type="dxa"/>
+              <w:left w:w="0" w:type="dxa"/>
+              <w:right w:w="0" w:type="dxa"/>
+            </w:tcMar>
+            <w:vAlign w:val="top"/>
+          </w:tcPr>
+          <w:p>
+            <w:pPr>
+              <w:jc w:val="left"/>
+              <w:spacing w:after="120" w:before="120"/>
+              <w:ind w:firstLine="0" w:left="120" w:right="120"/>
+            </w:pPr>
+            <w:r xmlns:w="http://schemas.openxmlformats.org/wordprocessingml/2006/main" xmlns:wp="http://schemas.openxmlformats.org/drawingml/2006/wordprocessingDrawing" xmlns:r="http://schemas.openxmlformats.org/officeDocument/2006/relationships" xmlns:w14="http://schemas.microsoft.com/office/word/2010/wordml">
+              <w:rPr>
+                <w:rFonts w:ascii="Roboto" w:hAnsi="Roboto" w:eastAsia="Roboto" w:cs="Roboto"/>
+                <w:sz w:val="22"/>
+                <w:szCs w:val="22"/>
+                <w:color w:val="111111"/>
+              </w:rPr>
+              <w:t xml:space="preserve">N</w:t>
             </w:r>
           </w:p>
         </w:tc>
         <w:tc>
           <w:tcPr>
             <w:tcBorders>
-              <w:bottom w:val="single" w:sz="8" w:space="0" w:color="000000"/>
+              <w:top w:val="single" w:sz="3" w:space="0" w:color="000000"/>
             </w:tcBorders>
             <w:shd w:val="clear" w:color="auto" w:fill="FFFFFF"/>
             <w:tcMar>
@@ -4945,30 +4911,24 @@
           <w:p>
             <w:pPr>
               <w:jc w:val="right"/>
-              <w:spacing w:after="80" w:before="80"/>
-              <w:ind w:firstLine="0" w:left="80" w:right="80"/>
+              <w:spacing w:after="120" w:before="120"/>
+              <w:ind w:firstLine="0" w:left="120" w:right="120"/>
             </w:pPr>
             <w:r xmlns:w="http://schemas.openxmlformats.org/wordprocessingml/2006/main" xmlns:wp="http://schemas.openxmlformats.org/drawingml/2006/wordprocessingDrawing" xmlns:r="http://schemas.openxmlformats.org/officeDocument/2006/relationships" xmlns:w14="http://schemas.microsoft.com/office/word/2010/wordml">
               <w:rPr>
-                <w:rFonts w:ascii="Times" w:hAnsi="Times" w:eastAsia="Times" w:cs="Times"/>
-                <w:sz w:val="24"/>
-                <w:szCs w:val="24"/>
+                <w:rFonts w:ascii="Roboto" w:hAnsi="Roboto" w:eastAsia="Roboto" w:cs="Roboto"/>
+                <w:sz w:val="22"/>
+                <w:szCs w:val="22"/>
                 <w:color w:val="111111"/>
               </w:rPr>
-              <w:t xml:space="preserve">       </w:t>
-            </w:r>
-          </w:p>
-        </w:tc>
-      </w:tr>
-      <w:tr>
-        <w:trPr>
-          <w:cantSplit/>
-          <w:trHeight w:val="389" w:hRule="auto"/>
-        </w:trPr>
+              <w:t xml:space="preserve">50       </w:t>
+            </w:r>
+          </w:p>
+        </w:tc>
         <w:tc>
           <w:tcPr>
             <w:tcBorders>
-              <w:top w:val="single" w:sz="8" w:space="0" w:color="000000"/>
+              <w:top w:val="single" w:sz="3" w:space="0" w:color="000000"/>
             </w:tcBorders>
             <w:shd w:val="clear" w:color="auto" w:fill="FFFFFF"/>
             <w:tcMar>
@@ -4981,25 +4941,31 @@
           </w:tcPr>
           <w:p>
             <w:pPr>
-              <w:jc w:val="left"/>
-              <w:spacing w:after="80" w:before="80"/>
-              <w:ind w:firstLine="0" w:left="80" w:right="80"/>
+              <w:jc w:val="right"/>
+              <w:spacing w:after="120" w:before="120"/>
+              <w:ind w:firstLine="0" w:left="120" w:right="120"/>
             </w:pPr>
             <w:r xmlns:w="http://schemas.openxmlformats.org/wordprocessingml/2006/main" xmlns:wp="http://schemas.openxmlformats.org/drawingml/2006/wordprocessingDrawing" xmlns:r="http://schemas.openxmlformats.org/officeDocument/2006/relationships" xmlns:w14="http://schemas.microsoft.com/office/word/2010/wordml">
               <w:rPr>
-                <w:rFonts w:ascii="Times" w:hAnsi="Times" w:eastAsia="Times" w:cs="Times"/>
-                <w:sz w:val="24"/>
-                <w:szCs w:val="24"/>
+                <w:rFonts w:ascii="Roboto" w:hAnsi="Roboto" w:eastAsia="Roboto" w:cs="Roboto"/>
+                <w:sz w:val="22"/>
+                <w:szCs w:val="22"/>
                 <w:color w:val="111111"/>
               </w:rPr>
-              <w:t xml:space="preserve">N</w:t>
-            </w:r>
-          </w:p>
-        </w:tc>
+              <w:t xml:space="preserve">36       </w:t>
+            </w:r>
+          </w:p>
+        </w:tc>
+      </w:tr>
+      <w:tr>
+        <w:trPr>
+          <w:cantSplit/>
+          <w:trHeight w:val="625" w:hRule="auto"/>
+        </w:trPr>
         <w:tc>
           <w:tcPr>
             <w:tcBorders>
-              <w:top w:val="single" w:sz="8" w:space="0" w:color="000000"/>
+              <w:bottom w:val="single" w:sz="6" w:space="0" w:color="000000"/>
             </w:tcBorders>
             <w:shd w:val="clear" w:color="auto" w:fill="FFFFFF"/>
             <w:tcMar>
@@ -5012,25 +4978,25 @@
           </w:tcPr>
           <w:p>
             <w:pPr>
-              <w:jc w:val="right"/>
-              <w:spacing w:after="80" w:before="80"/>
-              <w:ind w:firstLine="0" w:left="80" w:right="80"/>
+              <w:jc w:val="left"/>
+              <w:spacing w:after="120" w:before="120"/>
+              <w:ind w:firstLine="0" w:left="120" w:right="120"/>
             </w:pPr>
             <w:r xmlns:w="http://schemas.openxmlformats.org/wordprocessingml/2006/main" xmlns:wp="http://schemas.openxmlformats.org/drawingml/2006/wordprocessingDrawing" xmlns:r="http://schemas.openxmlformats.org/officeDocument/2006/relationships" xmlns:w14="http://schemas.microsoft.com/office/word/2010/wordml">
               <w:rPr>
-                <w:rFonts w:ascii="Times" w:hAnsi="Times" w:eastAsia="Times" w:cs="Times"/>
-                <w:sz w:val="24"/>
-                <w:szCs w:val="24"/>
+                <w:rFonts w:ascii="Roboto" w:hAnsi="Roboto" w:eastAsia="Roboto" w:cs="Roboto"/>
+                <w:sz w:val="22"/>
+                <w:szCs w:val="22"/>
                 <w:color w:val="111111"/>
               </w:rPr>
-              <w:t xml:space="preserve">50       </w:t>
+              <w:t xml:space="preserve">R2</w:t>
             </w:r>
           </w:p>
         </w:tc>
         <w:tc>
           <w:tcPr>
             <w:tcBorders>
-              <w:top w:val="single" w:sz="8" w:space="0" w:color="000000"/>
+              <w:bottom w:val="single" w:sz="6" w:space="0" w:color="000000"/>
             </w:tcBorders>
             <w:shd w:val="clear" w:color="auto" w:fill="FFFFFF"/>
             <w:tcMar>
@@ -5044,30 +5010,24 @@
           <w:p>
             <w:pPr>
               <w:jc w:val="right"/>
-              <w:spacing w:after="80" w:before="80"/>
-              <w:ind w:firstLine="0" w:left="80" w:right="80"/>
+              <w:spacing w:after="120" w:before="120"/>
+              <w:ind w:firstLine="0" w:left="120" w:right="120"/>
             </w:pPr>
             <w:r xmlns:w="http://schemas.openxmlformats.org/wordprocessingml/2006/main" xmlns:wp="http://schemas.openxmlformats.org/drawingml/2006/wordprocessingDrawing" xmlns:r="http://schemas.openxmlformats.org/officeDocument/2006/relationships" xmlns:w14="http://schemas.microsoft.com/office/word/2010/wordml">
               <w:rPr>
-                <w:rFonts w:ascii="Times" w:hAnsi="Times" w:eastAsia="Times" w:cs="Times"/>
-                <w:sz w:val="24"/>
-                <w:szCs w:val="24"/>
+                <w:rFonts w:ascii="Roboto" w:hAnsi="Roboto" w:eastAsia="Roboto" w:cs="Roboto"/>
+                <w:sz w:val="22"/>
+                <w:szCs w:val="22"/>
                 <w:color w:val="111111"/>
               </w:rPr>
-              <w:t xml:space="preserve">36       </w:t>
-            </w:r>
-          </w:p>
-        </w:tc>
-      </w:tr>
-      <w:tr>
-        <w:trPr>
-          <w:cantSplit/>
-          <w:trHeight w:val="389" w:hRule="auto"/>
-        </w:trPr>
+              <w:t xml:space="preserve">0.31    </w:t>
+            </w:r>
+          </w:p>
+        </w:tc>
         <w:tc>
           <w:tcPr>
             <w:tcBorders>
-              <w:bottom w:val="single" w:sz="8" w:space="0" w:color="000000"/>
+              <w:bottom w:val="single" w:sz="6" w:space="0" w:color="000000"/>
             </w:tcBorders>
             <w:shd w:val="clear" w:color="auto" w:fill="FFFFFF"/>
             <w:tcMar>
@@ -5080,25 +5040,32 @@
           </w:tcPr>
           <w:p>
             <w:pPr>
-              <w:jc w:val="left"/>
-              <w:spacing w:after="80" w:before="80"/>
-              <w:ind w:firstLine="0" w:left="80" w:right="80"/>
+              <w:jc w:val="right"/>
+              <w:spacing w:after="120" w:before="120"/>
+              <w:ind w:firstLine="0" w:left="120" w:right="120"/>
             </w:pPr>
             <w:r xmlns:w="http://schemas.openxmlformats.org/wordprocessingml/2006/main" xmlns:wp="http://schemas.openxmlformats.org/drawingml/2006/wordprocessingDrawing" xmlns:r="http://schemas.openxmlformats.org/officeDocument/2006/relationships" xmlns:w14="http://schemas.microsoft.com/office/word/2010/wordml">
               <w:rPr>
-                <w:rFonts w:ascii="Times" w:hAnsi="Times" w:eastAsia="Times" w:cs="Times"/>
-                <w:sz w:val="24"/>
-                <w:szCs w:val="24"/>
+                <w:rFonts w:ascii="Roboto" w:hAnsi="Roboto" w:eastAsia="Roboto" w:cs="Roboto"/>
+                <w:sz w:val="22"/>
+                <w:szCs w:val="22"/>
                 <w:color w:val="111111"/>
               </w:rPr>
-              <w:t xml:space="preserve">R2</w:t>
-            </w:r>
-          </w:p>
-        </w:tc>
+              <w:t xml:space="preserve">0.42    </w:t>
+            </w:r>
+          </w:p>
+        </w:tc>
+      </w:tr>
+      <w:tr>
+        <w:trPr>
+          <w:cantSplit/>
+          <w:trHeight w:val="667" w:hRule="auto"/>
+        </w:trPr>
         <w:tc>
           <w:tcPr>
+            <w:gridSpan w:val="3"/>
             <w:tcBorders>
-              <w:bottom w:val="single" w:sz="8" w:space="0" w:color="000000"/>
+              <w:top w:val="single" w:sz="6" w:space="0" w:color="000000"/>
             </w:tcBorders>
             <w:shd w:val="clear" w:color="auto" w:fill="FFFFFF"/>
             <w:tcMar>
@@ -5111,84 +5078,15 @@
           </w:tcPr>
           <w:p>
             <w:pPr>
-              <w:jc w:val="right"/>
-              <w:spacing w:after="80" w:before="80"/>
-              <w:ind w:firstLine="0" w:left="80" w:right="80"/>
+              <w:jc w:val="left"/>
+              <w:spacing w:after="120" w:before="120"/>
+              <w:ind w:firstLine="0" w:left="120" w:right="120"/>
             </w:pPr>
             <w:r xmlns:w="http://schemas.openxmlformats.org/wordprocessingml/2006/main" xmlns:wp="http://schemas.openxmlformats.org/drawingml/2006/wordprocessingDrawing" xmlns:r="http://schemas.openxmlformats.org/officeDocument/2006/relationships" xmlns:w14="http://schemas.microsoft.com/office/word/2010/wordml">
               <w:rPr>
-                <w:rFonts w:ascii="Times" w:hAnsi="Times" w:eastAsia="Times" w:cs="Times"/>
-                <w:sz w:val="24"/>
-                <w:szCs w:val="24"/>
-                <w:color w:val="111111"/>
-              </w:rPr>
-              <w:t xml:space="preserve">0.31    </w:t>
-            </w:r>
-          </w:p>
-        </w:tc>
-        <w:tc>
-          <w:tcPr>
-            <w:tcBorders>
-              <w:bottom w:val="single" w:sz="8" w:space="0" w:color="000000"/>
-            </w:tcBorders>
-            <w:shd w:val="clear" w:color="auto" w:fill="FFFFFF"/>
-            <w:tcMar>
-              <w:top w:w="0" w:type="dxa"/>
-              <w:bottom w:w="0" w:type="dxa"/>
-              <w:left w:w="0" w:type="dxa"/>
-              <w:right w:w="0" w:type="dxa"/>
-            </w:tcMar>
-            <w:vAlign w:val="top"/>
-          </w:tcPr>
-          <w:p>
-            <w:pPr>
-              <w:jc w:val="right"/>
-              <w:spacing w:after="80" w:before="80"/>
-              <w:ind w:firstLine="0" w:left="80" w:right="80"/>
-            </w:pPr>
-            <w:r xmlns:w="http://schemas.openxmlformats.org/wordprocessingml/2006/main" xmlns:wp="http://schemas.openxmlformats.org/drawingml/2006/wordprocessingDrawing" xmlns:r="http://schemas.openxmlformats.org/officeDocument/2006/relationships" xmlns:w14="http://schemas.microsoft.com/office/word/2010/wordml">
-              <w:rPr>
-                <w:rFonts w:ascii="Times" w:hAnsi="Times" w:eastAsia="Times" w:cs="Times"/>
-                <w:sz w:val="24"/>
-                <w:szCs w:val="24"/>
-                <w:color w:val="111111"/>
-              </w:rPr>
-              <w:t xml:space="preserve">0.42    </w:t>
-            </w:r>
-          </w:p>
-        </w:tc>
-      </w:tr>
-      <w:tr>
-        <w:trPr>
-          <w:cantSplit/>
-          <w:trHeight w:val="436" w:hRule="auto"/>
-        </w:trPr>
-        <w:tc>
-          <w:tcPr>
-            <w:gridSpan w:val="3"/>
-            <w:tcBorders>
-              <w:top w:val="single" w:sz="8" w:space="0" w:color="000000"/>
-            </w:tcBorders>
-            <w:shd w:val="clear" w:color="auto" w:fill="FFFFFF"/>
-            <w:tcMar>
-              <w:top w:w="0" w:type="dxa"/>
-              <w:bottom w:w="0" w:type="dxa"/>
-              <w:left w:w="0" w:type="dxa"/>
-              <w:right w:w="0" w:type="dxa"/>
-            </w:tcMar>
-            <w:vAlign w:val="top"/>
-          </w:tcPr>
-          <w:p>
-            <w:pPr>
-              <w:jc w:val="left"/>
-              <w:spacing w:after="80" w:before="80"/>
-              <w:ind w:firstLine="0" w:left="80" w:right="80"/>
-            </w:pPr>
-            <w:r xmlns:w="http://schemas.openxmlformats.org/wordprocessingml/2006/main" xmlns:wp="http://schemas.openxmlformats.org/drawingml/2006/wordprocessingDrawing" xmlns:r="http://schemas.openxmlformats.org/officeDocument/2006/relationships" xmlns:w14="http://schemas.microsoft.com/office/word/2010/wordml">
-              <w:rPr>
-                <w:rFonts w:ascii="Times" w:hAnsi="Times" w:eastAsia="Times" w:cs="Times"/>
-                <w:sz w:val="24"/>
-                <w:szCs w:val="24"/>
+                <w:rFonts w:ascii="Roboto" w:hAnsi="Roboto" w:eastAsia="Roboto" w:cs="Roboto"/>
+                <w:sz w:val="22"/>
+                <w:szCs w:val="22"/>
                 <w:color w:val="111111"/>
               </w:rPr>
               <w:t xml:space="preserve"> *** p &lt; 0.001;  ** p &lt; 0.01;  * p &lt; 0.05.</w:t>

</xml_diff>